<commit_message>
think Im done for Saturday (today)
</commit_message>
<xml_diff>
--- a/draft2/INTRODUCTION.docx
+++ b/draft2/INTRODUCTION.docx
@@ -30,7 +30,7 @@
         <w:t xml:space="preserve">Imagine you are heading to Christie's </w:t>
       </w:r>
       <w:r>
-        <w:t xml:space="preserve">to bid on a Monet oil painting, which experts believe </w:t>
+        <w:t xml:space="preserve">to bid on a Monet painting, which experts believe </w:t>
       </w:r>
       <w:r>
         <w:t>is worth</w:t>
@@ -39,10 +39,100 @@
         <w:t xml:space="preserve"> $5 million</w:t>
       </w:r>
       <w:r>
-        <w:t xml:space="preserve"> based on its medium, artist, and so forth</w:t>
-      </w:r>
-      <w:r>
-        <w:t>. You're unaware of that, and so when you learn that a very similar oil painting by Van Gogh fetched $10 million just the week before, $8 or $9 million for the Monet seems like a bargain – even if that reflects more of the Van Gogh than the Monet.</w:t>
+        <w:t xml:space="preserve"> based on its medium, artist, </w:t>
+      </w:r>
+      <w:r>
+        <w:t xml:space="preserve">and </w:t>
+      </w:r>
+      <w:r>
+        <w:t>authenticity</w:t>
+      </w:r>
+      <w:r>
+        <w:t>.</w:t>
+      </w:r>
+      <w:r>
+        <w:t xml:space="preserve"> However, y</w:t>
+      </w:r>
+      <w:r>
+        <w:t xml:space="preserve">ou personally have no idea how much the Monet is worth, </w:t>
+      </w:r>
+      <w:r>
+        <w:t xml:space="preserve">so </w:t>
+      </w:r>
+      <w:r>
+        <w:t xml:space="preserve">you </w:t>
+      </w:r>
+      <w:r>
+        <w:t xml:space="preserve">look up </w:t>
+      </w:r>
+      <w:r>
+        <w:t xml:space="preserve">recent </w:t>
+      </w:r>
+      <w:r>
+        <w:t>sales</w:t>
+      </w:r>
+      <w:r>
+        <w:t xml:space="preserve"> of </w:t>
+      </w:r>
+      <w:r>
+        <w:t>other</w:t>
+      </w:r>
+      <w:r>
+        <w:t xml:space="preserve"> Impressionist paintings</w:t>
+      </w:r>
+      <w:r>
+        <w:t>. Y</w:t>
+      </w:r>
+      <w:r>
+        <w:t>ou</w:t>
+      </w:r>
+      <w:r>
+        <w:t xml:space="preserve"> </w:t>
+      </w:r>
+      <w:r>
+        <w:t>find out</w:t>
+      </w:r>
+      <w:r>
+        <w:t xml:space="preserve"> a Van </w:t>
+      </w:r>
+      <w:r>
+        <w:t xml:space="preserve">Gogh </w:t>
+      </w:r>
+      <w:r>
+        <w:t xml:space="preserve">sold for $10 million last week. </w:t>
+      </w:r>
+      <w:r>
+        <w:t xml:space="preserve">With that number in mind, </w:t>
+      </w:r>
+      <w:r>
+        <w:t xml:space="preserve">you </w:t>
+      </w:r>
+      <w:r>
+        <w:t xml:space="preserve">start to believe the Monet is </w:t>
+      </w:r>
+      <w:r>
+        <w:t>also worth $10 million</w:t>
+      </w:r>
+      <w:r>
+        <w:t xml:space="preserve"> – and this </w:t>
+      </w:r>
+      <w:r>
+        <w:t>affects</w:t>
+      </w:r>
+      <w:r>
+        <w:t xml:space="preserve"> how you </w:t>
+      </w:r>
+      <w:r>
+        <w:t xml:space="preserve">bid </w:t>
+      </w:r>
+      <w:r>
+        <w:t>after</w:t>
+      </w:r>
+      <w:r>
+        <w:t xml:space="preserve"> you get to Christie’s</w:t>
+      </w:r>
+      <w:r>
+        <w:t>.</w:t>
       </w:r>
     </w:p>
     <w:p>
@@ -75,21 +165,8 @@
         <w:t>landmark</w:t>
       </w:r>
       <w:r>
-        <w:t xml:space="preserve"> experiment by </w:t>
-      </w:r>
-      <w:proofErr w:type="spellStart"/>
-      <w:r>
-        <w:t>Tversky</w:t>
-      </w:r>
-      <w:proofErr w:type="spellEnd"/>
-      <w:r>
-        <w:t xml:space="preserve"> &amp; </w:t>
-      </w:r>
-      <w:proofErr w:type="spellStart"/>
-      <w:r>
-        <w:t>Kahneman</w:t>
-      </w:r>
-      <w:proofErr w:type="spellEnd"/>
+        <w:t xml:space="preserve"> experiment by Tversky &amp; Kahneman</w:t>
+      </w:r>
       <w:r>
         <w:rPr>
           <w:rStyle w:val="FootnoteReference"/>
@@ -97,16 +174,151 @@
         <w:footnoteReference w:id="1"/>
       </w:r>
       <w:r>
-        <w:t xml:space="preserve">, where participants were given only 5 seconds to calculate the product of numbers 1 through 8, shown either in increasing or decreasing order. It was found those who saw the lower numbers first gave a median estimate of 512, whereas those who saw higher numbers first gave a median estimate of 2250 – a </w:t>
-      </w:r>
-      <w:r>
-        <w:t xml:space="preserve">huge </w:t>
-      </w:r>
-      <w:r>
-        <w:t>difference due to first impressions.</w:t>
-      </w:r>
-      <w:r>
-        <w:t xml:space="preserve"> </w:t>
+        <w:t>.</w:t>
+      </w:r>
+      <w:r>
+        <w:t xml:space="preserve"> </w:t>
+      </w:r>
+      <w:r>
+        <w:t>P</w:t>
+      </w:r>
+      <w:r>
+        <w:t xml:space="preserve">articipants </w:t>
+      </w:r>
+      <w:r>
+        <w:t>were</w:t>
+      </w:r>
+      <w:r>
+        <w:t xml:space="preserve"> given five seconds</w:t>
+      </w:r>
+      <w:r>
+        <w:t xml:space="preserve"> to </w:t>
+      </w:r>
+      <w:r>
+        <w:t xml:space="preserve">mentally </w:t>
+      </w:r>
+      <w:r>
+        <w:t>calculate</w:t>
+      </w:r>
+      <w:r>
+        <w:t xml:space="preserve"> </w:t>
+      </w:r>
+      <w:r>
+        <w:t>the product of numbers</w:t>
+      </w:r>
+      <w:r>
+        <w:t xml:space="preserve"> 1 through 8, </w:t>
+      </w:r>
+      <w:r>
+        <w:t xml:space="preserve">visually </w:t>
+      </w:r>
+      <w:r>
+        <w:t xml:space="preserve">written out for them on a blackboard. It was found that if the </w:t>
+      </w:r>
+      <w:r>
+        <w:t>numbers were</w:t>
+      </w:r>
+      <w:r>
+        <w:t xml:space="preserve"> </w:t>
+      </w:r>
+      <w:r>
+        <w:t xml:space="preserve">displayed </w:t>
+      </w:r>
+      <w:r>
+        <w:t>as “1x2x3x4x5x6x7</w:t>
+      </w:r>
+      <w:r>
+        <w:t xml:space="preserve">x8”, </w:t>
+      </w:r>
+      <w:r>
+        <w:t xml:space="preserve">participants </w:t>
+      </w:r>
+      <w:r>
+        <w:t xml:space="preserve">would </w:t>
+      </w:r>
+      <w:r>
+        <w:t>read the lower n</w:t>
+      </w:r>
+      <w:r>
+        <w:t>umbers first, and give a</w:t>
+      </w:r>
+      <w:r>
+        <w:t xml:space="preserve"> median </w:t>
+      </w:r>
+      <w:r>
+        <w:t xml:space="preserve">estimate </w:t>
+      </w:r>
+      <w:r>
+        <w:t>of 512 for the product</w:t>
+      </w:r>
+      <w:r>
+        <w:t xml:space="preserve">. </w:t>
+      </w:r>
+      <w:r>
+        <w:t xml:space="preserve">On the other hand, </w:t>
+      </w:r>
+      <w:r>
+        <w:t xml:space="preserve">if </w:t>
+      </w:r>
+      <w:r>
+        <w:t>the</w:t>
+      </w:r>
+      <w:r>
+        <w:t xml:space="preserve"> numbers were</w:t>
+      </w:r>
+      <w:r>
+        <w:t xml:space="preserve"> </w:t>
+      </w:r>
+      <w:r>
+        <w:t>displayed as “8</w:t>
+      </w:r>
+      <w:r>
+        <w:t>x7x6x5x4x3x2x1</w:t>
+      </w:r>
+      <w:r>
+        <w:t xml:space="preserve">”, </w:t>
+      </w:r>
+      <w:r>
+        <w:t xml:space="preserve">then </w:t>
+      </w:r>
+      <w:r>
+        <w:t>participants would</w:t>
+      </w:r>
+      <w:r>
+        <w:t xml:space="preserve"> </w:t>
+      </w:r>
+      <w:r>
+        <w:t xml:space="preserve">first </w:t>
+      </w:r>
+      <w:r>
+        <w:t xml:space="preserve">see the </w:t>
+      </w:r>
+      <w:r>
+        <w:t xml:space="preserve">higher numbers, and give a </w:t>
+      </w:r>
+      <w:r>
+        <w:t xml:space="preserve">much higher </w:t>
+      </w:r>
+      <w:r>
+        <w:t>median estimate of 2250</w:t>
+      </w:r>
+      <w:r>
+        <w:t>.</w:t>
+      </w:r>
+      <w:r>
+        <w:t xml:space="preserve"> </w:t>
+      </w:r>
+      <w:r>
+        <w:t>Thus, f</w:t>
+      </w:r>
+      <w:r>
+        <w:t xml:space="preserve">irst (quantitative) impressions do seem to </w:t>
+      </w:r>
+      <w:r>
+        <w:t>affect</w:t>
+      </w:r>
+      <w:r>
+        <w:t xml:space="preserve"> judgement.</w:t>
       </w:r>
     </w:p>
     <w:p>
@@ -115,13 +327,23 @@
         <w:jc w:val="both"/>
       </w:pPr>
       <w:r>
+        <w:lastRenderedPageBreak/>
         <w:t>This bias</w:t>
       </w:r>
       <w:r>
         <w:t xml:space="preserve"> appears in</w:t>
       </w:r>
       <w:r>
-        <w:t xml:space="preserve"> the fine art auction market, which in 2014 enjoyed a sales volume of £5.1 billion (approximately $7.35 billion in today’s exchange rate)</w:t>
+        <w:t xml:space="preserve"> the fine art auction market, which in 2014 enjoyed a sales volume of £5.1 billion (</w:t>
+      </w:r>
+      <w:r>
+        <w:t>approx..</w:t>
+      </w:r>
+      <w:r>
+        <w:t xml:space="preserve"> $7.35 billion in today’s exchange rate)</w:t>
+      </w:r>
+      <w:r>
+        <w:t>.</w:t>
       </w:r>
       <w:r>
         <w:rPr>
@@ -133,88 +355,259 @@
         <w:t xml:space="preserve"> </w:t>
       </w:r>
       <w:r>
-        <w:rPr>
-          <w:rStyle w:val="FootnoteReference"/>
-        </w:rPr>
-        <w:footnoteReference w:id="3"/>
-      </w:r>
-      <w:r>
-        <w:t xml:space="preserve">. To our knowledge, </w:t>
-      </w:r>
-      <w:proofErr w:type="spellStart"/>
-      <w:r>
-        <w:t>Beggs</w:t>
-      </w:r>
-      <w:proofErr w:type="spellEnd"/>
-      <w:r>
-        <w:t xml:space="preserve"> &amp; </w:t>
-      </w:r>
-      <w:proofErr w:type="spellStart"/>
-      <w:r>
-        <w:t>Graddy</w:t>
-      </w:r>
-      <w:proofErr w:type="spellEnd"/>
-      <w:r>
-        <w:t xml:space="preserve"> (2009) are the first to formally study anchoring in the context of art auctions, and describe it as follows. First, the true value of a painting is determined </w:t>
+        <w:t xml:space="preserve">To </w:t>
+      </w:r>
+      <w:r>
+        <w:t xml:space="preserve">the best </w:t>
+      </w:r>
+      <w:r>
+        <w:t xml:space="preserve">of </w:t>
+      </w:r>
+      <w:r>
+        <w:t xml:space="preserve">our knowledge, Beggs &amp; Graddy (2009) are the first to formally study anchoring in the context of art auctions, </w:t>
+      </w:r>
+      <w:r>
+        <w:t>describing</w:t>
+      </w:r>
+      <w:r>
+        <w:t xml:space="preserve"> it as follows. First, the</w:t>
+      </w:r>
+      <w:r>
+        <w:t xml:space="preserve"> </w:t>
+      </w:r>
+      <w:r>
+        <w:t xml:space="preserve">true </w:t>
+      </w:r>
+      <w:r>
+        <w:t>(hedonic)</w:t>
+      </w:r>
+      <w:r>
+        <w:t xml:space="preserve"> </w:t>
+      </w:r>
+      <w:r>
+        <w:t>value of a</w:t>
+      </w:r>
+      <w:r>
+        <w:t>n art piece, say a</w:t>
+      </w:r>
+      <w:r>
+        <w:t xml:space="preserve"> painting</w:t>
+      </w:r>
+      <w:r>
+        <w:t>,</w:t>
+      </w:r>
+      <w:r>
+        <w:t xml:space="preserve"> is determined by its hedonic characteristics: the artist, the medium, the presence of authenticity, and so forth. These</w:t>
+      </w:r>
+      <w:r>
+        <w:t xml:space="preserve"> </w:t>
+      </w:r>
+      <w:r>
+        <w:t>hedonic</w:t>
+      </w:r>
+      <w:r>
+        <w:t xml:space="preserve"> </w:t>
+      </w:r>
+      <w:r>
+        <w:t>qualities</w:t>
+      </w:r>
+      <w:r>
+        <w:t xml:space="preserve"> do not change over time, which means buyers should pay based on </w:t>
+      </w:r>
+      <w:r>
+        <w:rPr>
+          <w:rFonts w:eastAsiaTheme="minorEastAsia"/>
+        </w:rPr>
+        <w:t xml:space="preserve">their </w:t>
+      </w:r>
+      <w:r>
+        <w:rPr>
+          <w:rFonts w:eastAsiaTheme="minorEastAsia"/>
+        </w:rPr>
+        <w:t>(</w:t>
+      </w:r>
+      <w:r>
+        <w:rPr>
+          <w:rFonts w:eastAsiaTheme="minorEastAsia"/>
+        </w:rPr>
+        <w:t>time-dependent</w:t>
+      </w:r>
+      <w:r>
+        <w:rPr>
+          <w:rFonts w:eastAsiaTheme="minorEastAsia"/>
+        </w:rPr>
+        <w:t>)</w:t>
+      </w:r>
+      <w:r>
+        <w:rPr>
+          <w:rFonts w:eastAsiaTheme="minorEastAsia"/>
+        </w:rPr>
+        <w:t xml:space="preserve"> demand for those hedonic features. </w:t>
+      </w:r>
+      <w:r>
+        <w:t xml:space="preserve">If however, buyers learn the painting previously sold for a very high price, they may internalize that </w:t>
+      </w:r>
+      <w:r>
+        <w:t xml:space="preserve">previous price </w:t>
+      </w:r>
+      <w:r>
+        <w:t>as a reference point (the anchor</w:t>
+      </w:r>
+      <w:r>
+        <w:t xml:space="preserve">) and drive up </w:t>
+      </w:r>
+      <w:r>
+        <w:t xml:space="preserve">the current </w:t>
+      </w:r>
+      <w:r>
+        <w:t>price even mor</w:t>
+      </w:r>
+      <w:r>
+        <w:t xml:space="preserve">e. </w:t>
+      </w:r>
+      <w:r>
+        <w:t xml:space="preserve">However, </w:t>
+      </w:r>
+      <w:r>
+        <w:t xml:space="preserve">past price </w:t>
+      </w:r>
+      <w:r>
+        <w:t>is</w:t>
+      </w:r>
+      <w:r>
+        <w:t xml:space="preserve"> an irrelevant signal</w:t>
+      </w:r>
+      <w:r>
+        <w:t>. S</w:t>
+      </w:r>
+      <w:r>
+        <w:t>ince</w:t>
+      </w:r>
+      <w:r>
+        <w:t xml:space="preserve"> the </w:t>
+      </w:r>
+      <w:r>
+        <w:t xml:space="preserve">painting’s </w:t>
+      </w:r>
+      <w:r>
+        <w:t>true</w:t>
+      </w:r>
+      <w:r>
+        <w:t xml:space="preserve"> </w:t>
+      </w:r>
+      <w:r>
+        <w:t>value</w:t>
+      </w:r>
+      <w:r>
+        <w:t xml:space="preserve"> is already controlled</w:t>
+      </w:r>
+      <w:r>
+        <w:t xml:space="preserve"> for</w:t>
+      </w:r>
+      <w:r>
+        <w:t xml:space="preserve"> here</w:t>
+      </w:r>
+      <w:r>
+        <w:t>, t</w:t>
+      </w:r>
+      <w:r>
+        <w:t>he only re</w:t>
+      </w:r>
+      <w:r>
+        <w:t xml:space="preserve">maining components </w:t>
+      </w:r>
+      <w:r>
+        <w:t>of past price</w:t>
+      </w:r>
+      <w:r>
+        <w:t xml:space="preserve"> </w:t>
+      </w:r>
+      <w:r>
+        <w:t xml:space="preserve">are </w:t>
+      </w:r>
+      <w:r>
+        <w:t>past</w:t>
+      </w:r>
+      <w:r>
+        <w:t xml:space="preserve"> bidding activity and other intangible </w:t>
+      </w:r>
+      <w:r>
+        <w:t xml:space="preserve">inputs into </w:t>
+      </w:r>
+      <w:r>
+        <w:t xml:space="preserve">past </w:t>
+      </w:r>
+      <w:r>
+        <w:t>price,</w:t>
+      </w:r>
+      <w:r>
+        <w:t xml:space="preserve"> which are </w:t>
+      </w:r>
+      <w:r>
+        <w:t xml:space="preserve">not informative </w:t>
+      </w:r>
+      <w:r>
+        <w:t>to the painting’s true value.</w:t>
+      </w:r>
+      <w:r>
+        <w:t xml:space="preserve"> Thus,</w:t>
+      </w:r>
+      <w:r>
+        <w:t xml:space="preserve"> the impact of past price</w:t>
+      </w:r>
+      <w:r>
+        <w:t xml:space="preserve"> on current price </w:t>
+      </w:r>
+      <w:r>
+        <w:t xml:space="preserve">– given </w:t>
+      </w:r>
+      <w:r>
+        <w:t xml:space="preserve">we control for the painting’s </w:t>
+      </w:r>
+      <w:r>
+        <w:t>true value</w:t>
+      </w:r>
+      <w:r>
+        <w:t xml:space="preserve"> – </w:t>
+      </w:r>
+      <w:r>
+        <w:t xml:space="preserve">can thus be interpreted as an anchoring </w:t>
+      </w:r>
+      <w:r>
+        <w:t>bias</w:t>
+      </w:r>
+      <w:r>
+        <w:t>.</w:t>
+      </w:r>
+      <w:r>
+        <w:t xml:space="preserve"> </w:t>
+      </w:r>
+      <w:r>
+        <w:t xml:space="preserve">As a </w:t>
+      </w:r>
+      <w:r>
+        <w:t>additional</w:t>
+      </w:r>
+      <w:bookmarkStart w:id="0" w:name="_GoBack"/>
+      <w:bookmarkEnd w:id="0"/>
+      <w:r>
+        <w:t xml:space="preserve"> note, </w:t>
+      </w:r>
+      <w:r>
+        <w:t>the exact behavioral mechanism by which auction participants inter</w:t>
+      </w:r>
+      <w:r>
+        <w:t>nalize and act upon past price</w:t>
+      </w:r>
+      <w:r>
+        <w:t xml:space="preserve"> </w:t>
+      </w:r>
+      <w:r>
+        <w:t xml:space="preserve">cannot be inferred from just observing prices. Hence in our research and in much of our surveyed literature, including Beggs &amp; Graddy (2009), the process is treated as a black box. The mere observation of past price </w:t>
       </w:r>
       <w:r>
         <w:lastRenderedPageBreak/>
-        <w:t xml:space="preserve">by its hedonic characteristics: the artist, the medium, the presence of authenticity, and so forth. These intrinsic features do not change over time, which means buyers should pay based on </w:t>
-      </w:r>
-      <w:r>
-        <w:rPr>
-          <w:rFonts w:eastAsiaTheme="minorEastAsia"/>
-        </w:rPr>
-        <w:t xml:space="preserve">their </w:t>
-      </w:r>
-      <w:r>
-        <w:rPr>
-          <w:rFonts w:eastAsiaTheme="minorEastAsia"/>
-        </w:rPr>
-        <w:t>(</w:t>
-      </w:r>
-      <w:r>
-        <w:rPr>
-          <w:rFonts w:eastAsiaTheme="minorEastAsia"/>
-        </w:rPr>
-        <w:t>time-dependent</w:t>
-      </w:r>
-      <w:r>
-        <w:rPr>
-          <w:rFonts w:eastAsiaTheme="minorEastAsia"/>
-        </w:rPr>
-        <w:t>)</w:t>
-      </w:r>
-      <w:r>
-        <w:rPr>
-          <w:rFonts w:eastAsiaTheme="minorEastAsia"/>
-        </w:rPr>
-        <w:t xml:space="preserve"> demand for those hedonic features. </w:t>
-      </w:r>
-      <w:r>
-        <w:t>If however, buyers learn the painting previously sold for a very high price, they may internalize that as a reference point (the “anchor”) and drive up price even more, even if that reflects irrelevant past circumstances (such as past bidding activity) rather than the painting’s intrinsic value. This impact of past price, an irrelevant signal in this context, on current price can thus be interpreted as an anchoring effect.</w:t>
-      </w:r>
-      <w:r>
-        <w:t xml:space="preserve"> </w:t>
-      </w:r>
-      <w:r>
-        <w:t xml:space="preserve">It is important to note the exact behavioral mechanism by which auction participants internalize and act upon past price, however, is complex and cannot be inferred from just observing prices. Hence in our research and in much of our surveyed literature, including </w:t>
-      </w:r>
-      <w:proofErr w:type="spellStart"/>
-      <w:r>
-        <w:t>Beggs</w:t>
-      </w:r>
-      <w:proofErr w:type="spellEnd"/>
-      <w:r>
-        <w:t xml:space="preserve"> &amp; </w:t>
-      </w:r>
-      <w:proofErr w:type="spellStart"/>
-      <w:r>
-        <w:t>Graddy</w:t>
-      </w:r>
-      <w:proofErr w:type="spellEnd"/>
-      <w:r>
-        <w:t xml:space="preserve"> (2009), the process is treated as a black box. The mere observation of past price biasing current price suffices for our definition of anchoring (discussed further in Section 5). </w:t>
+        <w:t xml:space="preserve">biasing current price suffices for our definition of anchoring (discussed further in Section 5). </w:t>
       </w:r>
     </w:p>
     <w:p>
@@ -223,23 +616,7 @@
         <w:jc w:val="both"/>
       </w:pPr>
       <w:r>
-        <w:t xml:space="preserve">Using a regression model that isolates this phenomenon, </w:t>
-      </w:r>
-      <w:proofErr w:type="spellStart"/>
-      <w:r>
-        <w:t>Beggs</w:t>
-      </w:r>
-      <w:proofErr w:type="spellEnd"/>
-      <w:r>
-        <w:t xml:space="preserve"> &amp; </w:t>
-      </w:r>
-      <w:proofErr w:type="spellStart"/>
-      <w:r>
-        <w:t>Graddy</w:t>
-      </w:r>
-      <w:proofErr w:type="spellEnd"/>
-      <w:r>
-        <w:t xml:space="preserve"> (2009) identify and analyze resales of Impressionist and Contemporary paintings, and do find significant evidence of anchoring effects. However, </w:t>
+        <w:t xml:space="preserve">Using a regression model that isolates this phenomenon, Beggs &amp; Graddy (2009) identify and analyze resales of Impressionist and Contemporary paintings, and do find significant evidence of anchoring effects. However, </w:t>
       </w:r>
       <w:r>
         <w:t>as they not</w:t>
@@ -257,44 +634,16 @@
         <w:t>never been brought to auction. Moreover, e</w:t>
       </w:r>
       <w:r>
-        <w:t xml:space="preserve">ven in practice, it turns </w:t>
-      </w:r>
-      <w:proofErr w:type="gramStart"/>
-      <w:r>
-        <w:t>out</w:t>
-      </w:r>
-      <w:proofErr w:type="gramEnd"/>
-      <w:r>
-        <w:t xml:space="preserve"> that auction specialists not only appraise an art piece based on its previous sales, but </w:t>
-      </w:r>
-      <w:r>
-        <w:lastRenderedPageBreak/>
-        <w:t>also on sales of related art pieces</w:t>
+        <w:t>ven in practice, it turns out that auction specialists not only appraise an art piece based on its previous sales, but also on sales of related art pieces</w:t>
       </w:r>
       <w:r>
         <w:rPr>
           <w:rStyle w:val="FootnoteReference"/>
         </w:rPr>
-        <w:footnoteReference w:id="4"/>
-      </w:r>
-      <w:r>
-        <w:t xml:space="preserve">. Hence, the anchoring research of </w:t>
-      </w:r>
-      <w:proofErr w:type="spellStart"/>
-      <w:r>
-        <w:t>Beggs</w:t>
-      </w:r>
-      <w:proofErr w:type="spellEnd"/>
-      <w:r>
-        <w:t xml:space="preserve"> &amp; </w:t>
-      </w:r>
-      <w:proofErr w:type="spellStart"/>
-      <w:r>
-        <w:t>Graddy</w:t>
-      </w:r>
-      <w:proofErr w:type="spellEnd"/>
-      <w:r>
-        <w:t xml:space="preserve"> (2009) seems to be somewhat limited in </w:t>
+        <w:footnoteReference w:id="3"/>
+      </w:r>
+      <w:r>
+        <w:t xml:space="preserve">. Hence, the anchoring research of Beggs &amp; Graddy (2009) seems to be somewhat limited in </w:t>
       </w:r>
       <w:r>
         <w:t>its</w:t>
@@ -321,23 +670,7 @@
         <w:t xml:space="preserve">anchoring </w:t>
       </w:r>
       <w:r>
-        <w:t xml:space="preserve">model of </w:t>
-      </w:r>
-      <w:proofErr w:type="spellStart"/>
-      <w:r>
-        <w:t>Beggs</w:t>
-      </w:r>
-      <w:proofErr w:type="spellEnd"/>
-      <w:r>
-        <w:t xml:space="preserve"> &amp; </w:t>
-      </w:r>
-      <w:proofErr w:type="spellStart"/>
-      <w:r>
-        <w:t>Graddy</w:t>
-      </w:r>
-      <w:proofErr w:type="spellEnd"/>
-      <w:r>
-        <w:t xml:space="preserve"> (2009)</w:t>
+        <w:t>model of Beggs &amp; Graddy (2009)</w:t>
       </w:r>
       <w:r>
         <w:t>, w</w:t>
@@ -367,7 +700,11 @@
         <w:t>, which</w:t>
       </w:r>
       <w:r>
-        <w:t xml:space="preserve"> controls for similarity across pieces and allows us to detect anchoring cross-effects. As part of this regression model, we introduce two measures to quantity similarity between art pieces. Our data includes two datasets of Impressionist and Contemporary art that are often used in the econometric literature on art auctions, and a new dataset of assorted art sales (2006-2015) collected by us specifical</w:t>
+        <w:t xml:space="preserve"> controls for similarity across pieces and allows us to detect anchoring cross-effects. As part of this regression model, we introduce two measures to quantity similarity </w:t>
+      </w:r>
+      <w:r>
+        <w:lastRenderedPageBreak/>
+        <w:t>between art pieces. Our data includes two datasets of Impressionist and Contemporary art that are often used in the econometric literature on art auctions, and a new dataset of assorted art sales (2006-2015) collected by us specifical</w:t>
       </w:r>
       <w:r>
         <w:t>ly for this project. Running our model on these three datasets, w</w:t>
@@ -400,15 +737,7 @@
         <w:t>Salvador Dali, Pablo Picasso/</w:t>
       </w:r>
       <w:r>
-        <w:t xml:space="preserve"> &amp; Marc Chagall, and </w:t>
-      </w:r>
-      <w:proofErr w:type="spellStart"/>
-      <w:r>
-        <w:t>Edvard</w:t>
-      </w:r>
-      <w:proofErr w:type="spellEnd"/>
-      <w:r>
-        <w:t xml:space="preserve"> Munch &amp; </w:t>
+        <w:t xml:space="preserve"> &amp; Marc Chagall, and Edvard Munch &amp; </w:t>
       </w:r>
       <w:r>
         <w:t xml:space="preserve">Henri de Toulouse-Lautrec. We find the strongest and most significant evidence of anchoring cross-effects between </w:t>
@@ -426,124 +755,89 @@
         <w:jc w:val="both"/>
       </w:pPr>
       <w:r>
+        <w:t>This research makes several major contributions to the existing literature on art auctions. First, to our knowledge no econometric work has focused on quantifying hedonic similarity between art pieces. Understanding hedonic similarity is important not only for appraising art, but also for other contexts where art pieces must be compared, such as forecasting returns to art and constructing price indices for art. We hope the two measures of similarity we introduce may provide a starting point for such analysis. Second,</w:t>
+      </w:r>
+      <w:r>
+        <w:t xml:space="preserve"> </w:t>
+      </w:r>
+      <w:r>
+        <w:t>much of the art auction econometric work has relied on the same two Impressionist and Contemporary art datasets that onl</w:t>
+      </w:r>
+      <w:r>
+        <w:t>y cover auction sales until 1991</w:t>
+      </w:r>
+      <w:r>
+        <w:t xml:space="preserve"> and 1994, respectively. Our new dataset of approximately</w:t>
+      </w:r>
+      <w:r>
+        <w:t xml:space="preserve"> </w:t>
+      </w:r>
+      <w:r>
+        <w:t>500,000</w:t>
+      </w:r>
+      <w:r>
+        <w:t xml:space="preserve"> assorted </w:t>
+      </w:r>
+      <w:r>
+        <w:t xml:space="preserve">art </w:t>
+      </w:r>
+      <w:r>
+        <w:t xml:space="preserve">sales (2006-2015), </w:t>
+      </w:r>
+      <w:r>
+        <w:t>constructed by</w:t>
+      </w:r>
+      <w:r>
+        <w:t xml:space="preserve"> writing a Python program to </w:t>
+      </w:r>
+      <w:r>
+        <w:t>scrap</w:t>
+      </w:r>
+      <w:r>
+        <w:t>e</w:t>
+      </w:r>
+      <w:r>
+        <w:t xml:space="preserve"> Blouin ArtInfo</w:t>
+      </w:r>
+      <w:r>
+        <w:t xml:space="preserve"> for 10 straight days</w:t>
+      </w:r>
+      <w:r>
+        <w:t xml:space="preserve">, provides a larger and more up-to-date reference for auction sales. Lastly, our </w:t>
+      </w:r>
+      <w:r>
         <w:lastRenderedPageBreak/>
-        <w:t>This research makes several major contributions to the existing literature on art auctions. First, to our knowledge no econometric work has focused on quantifying hedonic similarity between art pieces. Understanding hedonic similarity is important not only for appraising art, but also for other contexts where art pieces must be compared, such as forecasting returns to art and constructing price indices for art. We hope the two measures of similarity we introduce may provide a starting point for such analysis. Second,</w:t>
-      </w:r>
-      <w:r>
-        <w:t xml:space="preserve"> </w:t>
-      </w:r>
-      <w:r>
-        <w:t>much of the art auction econometric work has relied on the same two Impressionist and Contemporary art datasets that onl</w:t>
-      </w:r>
-      <w:r>
-        <w:t>y cover auction sales until 1991</w:t>
-      </w:r>
-      <w:r>
-        <w:t xml:space="preserve"> and 1994, respectively. Our new dataset of approximately</w:t>
-      </w:r>
-      <w:r>
-        <w:t xml:space="preserve"> </w:t>
-      </w:r>
-      <w:r>
-        <w:t>500,000</w:t>
-      </w:r>
-      <w:r>
-        <w:t xml:space="preserve"> assorted </w:t>
-      </w:r>
-      <w:r>
-        <w:t xml:space="preserve">art </w:t>
-      </w:r>
-      <w:r>
-        <w:t xml:space="preserve">sales (2006-2015), </w:t>
-      </w:r>
-      <w:r>
-        <w:t>constructed by</w:t>
-      </w:r>
-      <w:r>
-        <w:t xml:space="preserve"> writing a Python program to </w:t>
-      </w:r>
-      <w:r>
-        <w:t>scrap</w:t>
-      </w:r>
-      <w:r>
-        <w:t>e</w:t>
-      </w:r>
-      <w:r>
-        <w:t xml:space="preserve"> </w:t>
-      </w:r>
-      <w:proofErr w:type="spellStart"/>
-      <w:r>
-        <w:t>Blouin</w:t>
-      </w:r>
-      <w:proofErr w:type="spellEnd"/>
-      <w:r>
-        <w:t xml:space="preserve"> </w:t>
-      </w:r>
-      <w:proofErr w:type="spellStart"/>
-      <w:r>
-        <w:t>ArtInfo</w:t>
-      </w:r>
-      <w:proofErr w:type="spellEnd"/>
-      <w:r>
-        <w:t xml:space="preserve"> for 10 straight days</w:t>
-      </w:r>
-      <w:r>
-        <w:t>, provides a larger and more up-to-date reference for auction sales. Lastly, our disco</w:t>
-      </w:r>
-      <w:bookmarkStart w:id="0" w:name="_GoBack"/>
-      <w:bookmarkEnd w:id="0"/>
-      <w:r>
-        <w:t>very of anchoring cross-effects is important because it adds to the growing body of research on how price signals implicitly propagate around the art auction market. For researchers, our work allows one to account for hidden biases (such as anchoring) when estimating price or other quantities, and may facilitate the discovery of other biases that travel across</w:t>
+        <w:t>discovery of anchoring cross-effects is important because it adds to the growing body of research on how price signals implicitly propagate around the art auction market. For researchers, our work allows one to account for hidden biases (such as anchoring) when estimating price or other quantities, and may facilitate the discovery of other biases that travel across</w:t>
       </w:r>
       <w:r>
         <w:t xml:space="preserve"> sales of different artworks</w:t>
       </w:r>
       <w:r>
-        <w:t xml:space="preserve">. For auction houses and professionals, our work provides a practical regression model for estimating an artwork’s price in the light of related sales. Our approach is more general than the original anchoring model of </w:t>
-      </w:r>
-      <w:proofErr w:type="spellStart"/>
-      <w:r>
-        <w:t>Beggs</w:t>
-      </w:r>
-      <w:proofErr w:type="spellEnd"/>
-      <w:r>
-        <w:t xml:space="preserve"> </w:t>
-      </w:r>
-      <w:r>
-        <w:lastRenderedPageBreak/>
-        <w:t xml:space="preserve">&amp; </w:t>
-      </w:r>
-      <w:proofErr w:type="spellStart"/>
-      <w:r>
-        <w:t>Graddy</w:t>
-      </w:r>
-      <w:proofErr w:type="spellEnd"/>
-      <w:r>
-        <w:t xml:space="preserve"> (2009), which has been extensively applied in other domains such as corporate finance</w:t>
+        <w:t>. For auction houses and professionals, our work provides a practical regression model for estimating an artwork’s price in the light of related sales. Our approach is more general than the original anchoring model of Beggs &amp; Graddy (2009), which has been extensively applied in other domains such as corporate finance</w:t>
       </w:r>
       <w:r>
         <w:rPr>
           <w:rStyle w:val="FootnoteReference"/>
         </w:rPr>
+        <w:footnoteReference w:id="4"/>
+      </w:r>
+      <w:r>
+        <w:t>, real estate</w:t>
+      </w:r>
+      <w:r>
+        <w:rPr>
+          <w:rStyle w:val="FootnoteReference"/>
+        </w:rPr>
         <w:footnoteReference w:id="5"/>
       </w:r>
       <w:r>
-        <w:t>, real estate</w:t>
+        <w:t>, and horse racing</w:t>
       </w:r>
       <w:r>
         <w:rPr>
           <w:rStyle w:val="FootnoteReference"/>
         </w:rPr>
         <w:footnoteReference w:id="6"/>
-      </w:r>
-      <w:r>
-        <w:t>, and horse racing</w:t>
-      </w:r>
-      <w:r>
-        <w:rPr>
-          <w:rStyle w:val="FootnoteReference"/>
-        </w:rPr>
-        <w:footnoteReference w:id="7"/>
       </w:r>
       <w:r>
         <w:t>.</w:t>
@@ -555,7 +849,11 @@
         <w:jc w:val="both"/>
       </w:pPr>
       <w:r>
-        <w:t>As part of our research, we conducted interviews with several specialists and experts in the field. To learn about the art market and how auction specialists appraise art pieces, we talked with Mark Best (Princeton ‘00), a former financial analyst who now works as a specialist in American, Modern, and Contemporary prints at Sotheby’s NYC. To gain insight into artistic similarity, we talked with Hadley Newton (Princeton ’16), who formerly worked at Sotheby’s with Impressionist art. We also talked extensively with Raphaelle Benabou (Princeton ’15), who works as an administrator of art collections at Bonham’s in London and provided us with many of our auction anecdotes. We draw upon insight from these interviews both for our discussion of the art auction system and for our applied quantitative analysis.</w:t>
+        <w:t xml:space="preserve">As part of our research, we conducted interviews with several specialists and experts in the field. To learn about the art market and how auction specialists appraise art pieces, we talked with Mark Best (Princeton ‘00), a former financial analyst who now works as a specialist in American, Modern, and Contemporary prints at Sotheby’s NYC. To gain insight into artistic similarity, we talked with Hadley Newton (Princeton ’16), who formerly worked at Sotheby’s with Impressionist art. We also talked extensively with Raphaelle Benabou (Princeton ’15), who works as an administrator of art collections </w:t>
+      </w:r>
+      <w:r>
+        <w:lastRenderedPageBreak/>
+        <w:t>at Bonham’s in London and provided us with many of our auction anecdotes. We draw upon insight from these interviews both for our discussion of the art auction system and for our applied quantitative analysis.</w:t>
       </w:r>
     </w:p>
     <w:p>
@@ -564,11 +862,7 @@
         <w:jc w:val="both"/>
       </w:pPr>
       <w:r>
-        <w:t xml:space="preserve">Determining artistic similarity is not trivial: we were told by Mark Best that no two art pieces are the same. Even in the case of prints, where 100-200 identical copies (editions) of the same art piece are manufactured and numbered in order of production, an edition with a lower number may sell for more. Furthermore, drivers of similarity may </w:t>
-      </w:r>
-      <w:r>
-        <w:lastRenderedPageBreak/>
-        <w:t xml:space="preserve">vary at different price points, and whether art is purchased as a decoration or as an investment. In this paper, we provide a starting point for quantitatively measuring similarity between pieces, but acknowledge </w:t>
+        <w:t xml:space="preserve">Determining artistic similarity is not trivial: we were told by Mark Best that no two art pieces are the same. Even in the case of prints, where 100-200 identical copies (editions) of the same art piece are manufactured and numbered in order of production, an edition with a lower number may sell for more. Furthermore, drivers of similarity may vary at different price points, and whether art is purchased as a decoration or as an investment. In this paper, we provide a starting point for quantitatively measuring similarity between pieces, but acknowledge </w:t>
       </w:r>
       <w:r>
         <w:t xml:space="preserve">that better </w:t>
@@ -583,55 +877,11 @@
         <w:jc w:val="both"/>
       </w:pPr>
       <w:r>
-        <w:t xml:space="preserve">This thesis proceeds as follows. In Section I, we give a brief overview of the art auction system and process, followed by a deeper discussion on anchoring and its role in this market. Section II surveys the relevant literature on anchoring in the art market, and shows how our research fits in. Section III describes our methodology, which includes the original regressions of </w:t>
-      </w:r>
-      <w:proofErr w:type="spellStart"/>
-      <w:r>
-        <w:t>Beggs</w:t>
-      </w:r>
-      <w:proofErr w:type="spellEnd"/>
-      <w:r>
-        <w:t xml:space="preserve"> &amp; </w:t>
-      </w:r>
-      <w:proofErr w:type="spellStart"/>
-      <w:r>
-        <w:t>Graddy</w:t>
-      </w:r>
-      <w:proofErr w:type="spellEnd"/>
-      <w:r>
-        <w:t xml:space="preserve">, our expanded regression models, and our measures of substitution. Section IV is a description of the original data of </w:t>
-      </w:r>
-      <w:proofErr w:type="spellStart"/>
-      <w:r>
-        <w:t>Beggs</w:t>
-      </w:r>
-      <w:proofErr w:type="spellEnd"/>
-      <w:r>
-        <w:t xml:space="preserve"> &amp; </w:t>
-      </w:r>
-      <w:proofErr w:type="spellStart"/>
-      <w:r>
-        <w:t>Graddy</w:t>
-      </w:r>
-      <w:proofErr w:type="spellEnd"/>
-      <w:r>
-        <w:t xml:space="preserve">, and explains the motivation behind and nature of our new dataset. Section V gives our results. This includes our replication of the anchoring work of </w:t>
-      </w:r>
-      <w:proofErr w:type="spellStart"/>
-      <w:r>
-        <w:t>Beggs</w:t>
-      </w:r>
-      <w:proofErr w:type="spellEnd"/>
-      <w:r>
-        <w:t xml:space="preserve"> &amp; </w:t>
-      </w:r>
-      <w:proofErr w:type="spellStart"/>
-      <w:r>
-        <w:t>Graddy</w:t>
-      </w:r>
-      <w:proofErr w:type="spellEnd"/>
-      <w:r>
-        <w:t>, followed by our findings pertaining to anchoring cross-effects. We then present the results of our three experiments conducted on known pairs of “similar” artists, as suggested by Hadley Newton. Section VI discusses directions for future work. Finally, Section VII concludes with a summary of our findings.</w:t>
+        <w:t xml:space="preserve">This thesis proceeds as follows. In Section I, we give a brief overview of the art auction system and process, followed by a deeper discussion on anchoring and its role in this market. Section II surveys the relevant literature on anchoring in the art market, and shows how our research fits in. Section III describes our methodology, which includes the original regressions of Beggs &amp; Graddy, our expanded regression models, and our measures of substitution. Section IV is a description of the original data of Beggs &amp; Graddy, and explains the motivation behind and nature of our new dataset. Section V gives our results. This includes our replication of the anchoring work of Beggs &amp; Graddy, followed by our findings pertaining to anchoring cross-effects. We then present the results of our three experiments conducted on known pairs of “similar” artists, as </w:t>
+      </w:r>
+      <w:r>
+        <w:lastRenderedPageBreak/>
+        <w:t>suggested by Hadley Newton. Section VI discusses directions for future work. Finally, Section VII concludes with a summary of our findings.</w:t>
       </w:r>
     </w:p>
     <w:p/>
@@ -705,7 +955,7 @@
           <w:rPr>
             <w:noProof/>
           </w:rPr>
-          <w:t>6</w:t>
+          <w:t>4</w:t>
         </w:r>
         <w:r>
           <w:rPr>
@@ -760,41 +1010,13 @@
       <w:r>
         <w:t xml:space="preserve"> </w:t>
       </w:r>
-      <w:proofErr w:type="spellStart"/>
       <w:r>
         <w:rPr>
           <w:rFonts w:ascii="Arial" w:hAnsi="Arial" w:cs="Arial"/>
           <w:color w:val="222222"/>
           <w:shd w:val="clear" w:color="auto" w:fill="FFFFFF"/>
         </w:rPr>
-        <w:t>Tversky</w:t>
-      </w:r>
-      <w:proofErr w:type="spellEnd"/>
-      <w:r>
-        <w:rPr>
-          <w:rFonts w:ascii="Arial" w:hAnsi="Arial" w:cs="Arial"/>
-          <w:color w:val="222222"/>
-          <w:shd w:val="clear" w:color="auto" w:fill="FFFFFF"/>
-        </w:rPr>
-        <w:t xml:space="preserve">, Amos, and Daniel </w:t>
-      </w:r>
-      <w:proofErr w:type="spellStart"/>
-      <w:r>
-        <w:rPr>
-          <w:rFonts w:ascii="Arial" w:hAnsi="Arial" w:cs="Arial"/>
-          <w:color w:val="222222"/>
-          <w:shd w:val="clear" w:color="auto" w:fill="FFFFFF"/>
-        </w:rPr>
-        <w:t>Kahneman</w:t>
-      </w:r>
-      <w:proofErr w:type="spellEnd"/>
-      <w:r>
-        <w:rPr>
-          <w:rFonts w:ascii="Arial" w:hAnsi="Arial" w:cs="Arial"/>
-          <w:color w:val="222222"/>
-          <w:shd w:val="clear" w:color="auto" w:fill="FFFFFF"/>
-        </w:rPr>
-        <w:t>. "Judgment under uncertainty: Heuristics and biases."</w:t>
+        <w:t>Tversky, Amos, and Daniel Kahneman. "Judgment under uncertainty: Heuristics and biases."</w:t>
       </w:r>
       <w:r>
         <w:rPr>
@@ -848,26 +1070,20 @@
       <w:r>
         <w:t xml:space="preserve"> </w:t>
       </w:r>
-      <w:r>
-        <w:t>http://www.christies.com/about/press-center/releases/pressrelease.aspx?pressreleaseid=7712</w:t>
-      </w:r>
+      <w:hyperlink r:id="rId1" w:history="1">
+        <w:r>
+          <w:rPr>
+            <w:rStyle w:val="Hyperlink"/>
+          </w:rPr>
+          <w:t>http://www.christies.com/about/press-center/releases/pressrelease.aspx?pressreleaseid=7712</w:t>
+        </w:r>
+      </w:hyperlink>
     </w:p>
-  </w:footnote>
-  <w:footnote w:id="3">
     <w:p>
       <w:pPr>
         <w:pStyle w:val="FootnoteText"/>
       </w:pPr>
-      <w:r>
-        <w:rPr>
-          <w:rStyle w:val="FootnoteReference"/>
-        </w:rPr>
-        <w:footnoteRef/>
-      </w:r>
-      <w:r>
-        <w:t xml:space="preserve"> </w:t>
-      </w:r>
-      <w:hyperlink r:id="rId1" w:history="1">
+      <w:hyperlink r:id="rId2" w:history="1">
         <w:r>
           <w:rPr>
             <w:rStyle w:val="Hyperlink"/>
@@ -880,7 +1096,7 @@
       </w:r>
     </w:p>
   </w:footnote>
-  <w:footnote w:id="4">
+  <w:footnote w:id="3">
     <w:p>
       <w:pPr>
         <w:pStyle w:val="FootnoteText"/>
@@ -896,7 +1112,7 @@
       </w:r>
     </w:p>
   </w:footnote>
-  <w:footnote w:id="5">
+  <w:footnote w:id="4">
     <w:p>
       <w:pPr>
         <w:pStyle w:val="FootnoteText"/>
@@ -947,7 +1163,7 @@
       </w:r>
     </w:p>
   </w:footnote>
-  <w:footnote w:id="6">
+  <w:footnote w:id="5">
     <w:p>
       <w:pPr>
         <w:pStyle w:val="FootnoteText"/>
@@ -967,25 +1183,7 @@
           <w:color w:val="222222"/>
           <w:shd w:val="clear" w:color="auto" w:fill="FFFFFF"/>
         </w:rPr>
-        <w:t xml:space="preserve">Leung, Tin </w:t>
-      </w:r>
-      <w:proofErr w:type="spellStart"/>
-      <w:r>
-        <w:rPr>
-          <w:rFonts w:ascii="Arial" w:hAnsi="Arial" w:cs="Arial"/>
-          <w:color w:val="222222"/>
-          <w:shd w:val="clear" w:color="auto" w:fill="FFFFFF"/>
-        </w:rPr>
-        <w:t>Cheuk</w:t>
-      </w:r>
-      <w:proofErr w:type="spellEnd"/>
-      <w:r>
-        <w:rPr>
-          <w:rFonts w:ascii="Arial" w:hAnsi="Arial" w:cs="Arial"/>
-          <w:color w:val="222222"/>
-          <w:shd w:val="clear" w:color="auto" w:fill="FFFFFF"/>
-        </w:rPr>
-        <w:t>, and Kwok Ping Tsang. "Anchoring and loss aversion in the housing market: implications on price dynamics."</w:t>
+        <w:t>Leung, Tin Cheuk, and Kwok Ping Tsang. "Anchoring and loss aversion in the housing market: implications on price dynamics."</w:t>
       </w:r>
       <w:r>
         <w:rPr>
@@ -1025,7 +1223,7 @@
       </w:r>
     </w:p>
   </w:footnote>
-  <w:footnote w:id="7">
+  <w:footnote w:id="6">
     <w:p>
       <w:pPr>
         <w:pStyle w:val="FootnoteText"/>
@@ -1039,41 +1237,13 @@
       <w:r>
         <w:t xml:space="preserve"> </w:t>
       </w:r>
-      <w:proofErr w:type="spellStart"/>
       <w:r>
         <w:rPr>
           <w:rFonts w:ascii="Arial" w:hAnsi="Arial" w:cs="Arial"/>
           <w:color w:val="222222"/>
           <w:shd w:val="clear" w:color="auto" w:fill="FFFFFF"/>
         </w:rPr>
-        <w:t>McAlvanah</w:t>
-      </w:r>
-      <w:proofErr w:type="spellEnd"/>
-      <w:r>
-        <w:rPr>
-          <w:rFonts w:ascii="Arial" w:hAnsi="Arial" w:cs="Arial"/>
-          <w:color w:val="222222"/>
-          <w:shd w:val="clear" w:color="auto" w:fill="FFFFFF"/>
-        </w:rPr>
-        <w:t xml:space="preserve">, Patrick, and Charles C. </w:t>
-      </w:r>
-      <w:proofErr w:type="spellStart"/>
-      <w:r>
-        <w:rPr>
-          <w:rFonts w:ascii="Arial" w:hAnsi="Arial" w:cs="Arial"/>
-          <w:color w:val="222222"/>
-          <w:shd w:val="clear" w:color="auto" w:fill="FFFFFF"/>
-        </w:rPr>
-        <w:t>Moul</w:t>
-      </w:r>
-      <w:proofErr w:type="spellEnd"/>
-      <w:r>
-        <w:rPr>
-          <w:rFonts w:ascii="Arial" w:hAnsi="Arial" w:cs="Arial"/>
-          <w:color w:val="222222"/>
-          <w:shd w:val="clear" w:color="auto" w:fill="FFFFFF"/>
-        </w:rPr>
-        <w:t>. "The house doesn’t always win: Evidence of anchoring among Australian bookies."</w:t>
+        <w:t>McAlvanah, Patrick, and Charles C. Moul. "The house doesn’t always win: Evidence of anchoring among Australian bookies."</w:t>
       </w:r>
       <w:r>
         <w:rPr>

</xml_diff>

<commit_message>
revised introduction again, for writing style. clarified anchoring opening and description.
</commit_message>
<xml_diff>
--- a/draft2/INTRODUCTION.docx
+++ b/draft2/INTRODUCTION.docx
@@ -54,10 +54,10 @@
         <w:t xml:space="preserve"> based on </w:t>
       </w:r>
       <w:r>
-        <w:t xml:space="preserve">its </w:t>
-      </w:r>
-      <w:r>
-        <w:t>size and medium</w:t>
+        <w:t>its</w:t>
+      </w:r>
+      <w:r>
+        <w:t xml:space="preserve"> size and medium</w:t>
       </w:r>
       <w:r>
         <w:t>.</w:t>
@@ -465,7 +465,12 @@
         <w:t xml:space="preserve">true </w:t>
       </w:r>
       <w:r>
-        <w:t>(hedonic)</w:t>
+        <w:t>(hedoni</w:t>
+      </w:r>
+      <w:bookmarkStart w:id="0" w:name="_GoBack"/>
+      <w:bookmarkEnd w:id="0"/>
+      <w:r>
+        <w:t>c)</w:t>
       </w:r>
       <w:r>
         <w:t xml:space="preserve"> </w:t>
@@ -501,7 +506,10 @@
         <w:t xml:space="preserve">by its </w:t>
       </w:r>
       <w:r>
-        <w:t xml:space="preserve">intrinsic </w:t>
+        <w:t>hedonic</w:t>
+      </w:r>
+      <w:r>
+        <w:t xml:space="preserve"> </w:t>
       </w:r>
       <w:r>
         <w:t xml:space="preserve">characteristics such as </w:t>
@@ -606,7 +614,13 @@
         <w:t xml:space="preserve"> the painting previously sold for a very high price, they may internalize that </w:t>
       </w:r>
       <w:r>
-        <w:t xml:space="preserve">previous price </w:t>
+        <w:t xml:space="preserve">previous </w:t>
+      </w:r>
+      <w:r>
+        <w:t xml:space="preserve">high </w:t>
+      </w:r>
+      <w:r>
+        <w:t xml:space="preserve">price </w:t>
       </w:r>
       <w:r>
         <w:t>as a reference point (the anchor</w:t>
@@ -630,44 +644,25 @@
         <w:t xml:space="preserve"> </w:t>
       </w:r>
       <w:r>
-        <w:t xml:space="preserve">As </w:t>
-      </w:r>
-      <w:proofErr w:type="spellStart"/>
-      <w:r>
-        <w:t>Beggs</w:t>
-      </w:r>
-      <w:proofErr w:type="spellEnd"/>
-      <w:r>
-        <w:t xml:space="preserve"> &amp; </w:t>
-      </w:r>
-      <w:proofErr w:type="spellStart"/>
-      <w:r>
-        <w:t>Graddy</w:t>
-      </w:r>
-      <w:proofErr w:type="spellEnd"/>
-      <w:r>
-        <w:t xml:space="preserve"> point out, p</w:t>
-      </w:r>
-      <w:r>
-        <w:t xml:space="preserve">ast price </w:t>
-      </w:r>
-      <w:r>
-        <w:t>is</w:t>
-      </w:r>
-      <w:r>
-        <w:t xml:space="preserve"> </w:t>
-      </w:r>
-      <w:r>
-        <w:t xml:space="preserve">actually </w:t>
-      </w:r>
-      <w:r>
-        <w:t>an irrelevant signal</w:t>
-      </w:r>
-      <w:r>
-        <w:t xml:space="preserve">. </w:t>
-      </w:r>
-      <w:r>
-        <w:t xml:space="preserve">If we </w:t>
+        <w:t xml:space="preserve">This </w:t>
+      </w:r>
+      <w:r>
+        <w:t xml:space="preserve">internalization </w:t>
+      </w:r>
+      <w:r>
+        <w:t xml:space="preserve">of past price </w:t>
+      </w:r>
+      <w:r>
+        <w:t xml:space="preserve">may be interpreted as an anchoring bias, because past price is actually an irrelevant signal. </w:t>
+      </w:r>
+      <w:r>
+        <w:t xml:space="preserve"> </w:t>
+      </w:r>
+      <w:r>
+        <w:t>Specifically, i</w:t>
+      </w:r>
+      <w:r>
+        <w:t xml:space="preserve">f we </w:t>
       </w:r>
       <w:r>
         <w:t>account</w:t>
@@ -745,70 +740,49 @@
         <w:t xml:space="preserve"> helpful </w:t>
       </w:r>
       <w:r>
-        <w:t xml:space="preserve">in determining </w:t>
-      </w:r>
-      <w:r>
-        <w:t>the painting</w:t>
-      </w:r>
-      <w:r>
-        <w:t xml:space="preserve">’s </w:t>
-      </w:r>
-      <w:r>
-        <w:t>worth</w:t>
+        <w:t>in determining</w:t>
+      </w:r>
+      <w:r>
+        <w:t xml:space="preserve"> hedonic value</w:t>
       </w:r>
       <w:r>
         <w:t>.</w:t>
       </w:r>
       <w:r>
-        <w:t xml:space="preserve"> Thus,</w:t>
-      </w:r>
-      <w:r>
-        <w:t xml:space="preserve"> </w:t>
-      </w:r>
-      <w:r>
-        <w:t xml:space="preserve">the </w:t>
-      </w:r>
-      <w:r>
-        <w:t xml:space="preserve">impact of </w:t>
-      </w:r>
-      <w:r>
-        <w:t>past</w:t>
-      </w:r>
-      <w:r>
-        <w:t xml:space="preserve"> </w:t>
-      </w:r>
-      <w:r>
-        <w:t>price</w:t>
-      </w:r>
-      <w:r>
-        <w:t xml:space="preserve"> </w:t>
-      </w:r>
-      <w:r>
-        <w:t xml:space="preserve">on current price </w:t>
-      </w:r>
-      <w:r>
-        <w:t>(</w:t>
-      </w:r>
-      <w:r>
-        <w:t xml:space="preserve">given we </w:t>
-      </w:r>
-      <w:r>
-        <w:t xml:space="preserve">control for </w:t>
-      </w:r>
-      <w:r>
-        <w:t xml:space="preserve">the painting’s true value) </w:t>
-      </w:r>
-      <w:r>
-        <w:t xml:space="preserve">can be interpreted as an anchoring </w:t>
-      </w:r>
-      <w:r>
-        <w:t>bias</w:t>
-      </w:r>
-      <w:r>
-        <w:t>.</w:t>
-      </w:r>
-      <w:r>
-        <w:t xml:space="preserve"> </w:t>
+        <w:t xml:space="preserve"> </w:t>
+      </w:r>
+      <w:r>
+        <w:t xml:space="preserve">In other words, </w:t>
+      </w:r>
+      <w:r>
+        <w:t>a</w:t>
+      </w:r>
+      <w:r>
+        <w:t>nchoring</w:t>
+      </w:r>
+      <w:r>
+        <w:t xml:space="preserve"> (</w:t>
+      </w:r>
+      <w:r>
+        <w:t>identified in that</w:t>
+      </w:r>
+      <w:r>
+        <w:t xml:space="preserve"> past</w:t>
+      </w:r>
+      <w:r>
+        <w:t xml:space="preserve"> residual)</w:t>
+      </w:r>
+      <w:r>
+        <w:t xml:space="preserve"> </w:t>
+      </w:r>
+      <w:r>
+        <w:t>is said to occur</w:t>
+      </w:r>
+      <w:r>
+        <w:t xml:space="preserve"> when past price biases current price</w:t>
+      </w:r>
+      <w:r>
+        <w:t xml:space="preserve"> beyond hedonic factors.</w:t>
       </w:r>
     </w:p>
     <w:p>
@@ -847,7 +821,11 @@
         <w:t>s</w:t>
       </w:r>
       <w:r>
-        <w:t xml:space="preserve">. Hence in our research and in much </w:t>
+        <w:t xml:space="preserve">. Hence </w:t>
+      </w:r>
+      <w:r>
+        <w:lastRenderedPageBreak/>
+        <w:t xml:space="preserve">in our research and in much </w:t>
       </w:r>
       <w:r>
         <w:t>the</w:t>
@@ -869,11 +847,7 @@
       </w:r>
       <w:proofErr w:type="spellEnd"/>
       <w:r>
-        <w:t xml:space="preserve"> (2009), the process </w:t>
-      </w:r>
-      <w:r>
-        <w:lastRenderedPageBreak/>
-        <w:t xml:space="preserve">is treated as a black box. The mere observation of </w:t>
+        <w:t xml:space="preserve"> (2009), the process is treated as a black box. The mere observation of </w:t>
       </w:r>
       <w:r>
         <w:t>this effect,</w:t>
@@ -1176,7 +1150,11 @@
         <w:t xml:space="preserve"> anchoring cross-effects</w:t>
       </w:r>
       <w:r>
-        <w:t xml:space="preserve"> by controlling for similarity </w:t>
+        <w:t xml:space="preserve"> by </w:t>
+      </w:r>
+      <w:r>
+        <w:lastRenderedPageBreak/>
+        <w:t xml:space="preserve">controlling for similarity </w:t>
       </w:r>
       <w:r>
         <w:t>across pieces</w:t>
@@ -1200,7 +1178,6 @@
         <w:t xml:space="preserve">of </w:t>
       </w:r>
       <w:r>
-        <w:lastRenderedPageBreak/>
         <w:t>similarity. Our data includes two datasets of Imp</w:t>
       </w:r>
       <w:r>
@@ -1269,10 +1246,10 @@
         <w:t xml:space="preserve">. </w:t>
       </w:r>
       <w:r>
-        <w:t xml:space="preserve">We </w:t>
-      </w:r>
-      <w:r>
-        <w:t>justify</w:t>
+        <w:t>We</w:t>
+      </w:r>
+      <w:r>
+        <w:t xml:space="preserve"> explain</w:t>
       </w:r>
       <w:r>
         <w:t xml:space="preserve"> </w:t>
@@ -1456,7 +1433,11 @@
         <w:t xml:space="preserve"> of auction</w:t>
       </w:r>
       <w:r>
-        <w:t xml:space="preserve"> data</w:t>
+        <w:t xml:space="preserve"> </w:t>
+      </w:r>
+      <w:r>
+        <w:lastRenderedPageBreak/>
+        <w:t>data</w:t>
       </w:r>
       <w:r>
         <w:t>.</w:t>
@@ -1471,11 +1452,7 @@
         <w:t>notable</w:t>
       </w:r>
       <w:r>
-        <w:t xml:space="preserve"> because it adds to the </w:t>
-      </w:r>
-      <w:r>
-        <w:lastRenderedPageBreak/>
-        <w:t xml:space="preserve">growing body of research on </w:t>
+        <w:t xml:space="preserve"> because it adds to the growing body of research on </w:t>
       </w:r>
       <w:r>
         <w:t xml:space="preserve">implicit </w:t>
@@ -1669,7 +1646,11 @@
         <w:t xml:space="preserve"> </w:t>
       </w:r>
       <w:r>
-        <w:t xml:space="preserve">We also talked extensively with Raphaelle Benabou (Princeton ’15), who </w:t>
+        <w:t xml:space="preserve">We also talked extensively with Raphaelle Benabou </w:t>
+      </w:r>
+      <w:r>
+        <w:lastRenderedPageBreak/>
+        <w:t xml:space="preserve">(Princeton ’15), who </w:t>
       </w:r>
       <w:r>
         <w:t>is</w:t>
@@ -1690,11 +1671,7 @@
         <w:t>, estates, and valuations</w:t>
       </w:r>
       <w:r>
-        <w:t xml:space="preserve"> at </w:t>
-      </w:r>
-      <w:r>
-        <w:lastRenderedPageBreak/>
-        <w:t>Bonham’s in London</w:t>
+        <w:t xml:space="preserve"> at Bonham’s in London</w:t>
       </w:r>
       <w:r>
         <w:t>.</w:t>
@@ -1904,23 +1881,29 @@
         <w:t xml:space="preserve"> on</w:t>
       </w:r>
       <w:r>
-        <w:t xml:space="preserve"> anchoring cross-effects. We then present the results of our</w:t>
-      </w:r>
-      <w:r>
-        <w:t xml:space="preserve"> </w:t>
-      </w:r>
-      <w:r>
-        <w:t xml:space="preserve">three experiments on </w:t>
-      </w:r>
-      <w:r>
-        <w:t xml:space="preserve">the artist pairs </w:t>
-      </w:r>
-      <w:r>
-        <w:t xml:space="preserve">suggested </w:t>
+        <w:t xml:space="preserve"> anchoring cross-</w:t>
       </w:r>
       <w:r>
         <w:lastRenderedPageBreak/>
-        <w:t xml:space="preserve">to us by </w:t>
+        <w:t>effects. We then present the results of our</w:t>
+      </w:r>
+      <w:r>
+        <w:t xml:space="preserve"> </w:t>
+      </w:r>
+      <w:r>
+        <w:t xml:space="preserve">experiments on </w:t>
+      </w:r>
+      <w:r>
+        <w:t xml:space="preserve">the </w:t>
+      </w:r>
+      <w:r>
+        <w:t xml:space="preserve">three </w:t>
+      </w:r>
+      <w:r>
+        <w:t xml:space="preserve">artist pairs </w:t>
+      </w:r>
+      <w:r>
+        <w:t xml:space="preserve">suggested to us by </w:t>
       </w:r>
       <w:r>
         <w:t>Hadley Newton</w:t>
@@ -1961,10 +1944,7 @@
       <w:r>
         <w:t>work.</w:t>
       </w:r>
-      <w:bookmarkStart w:id="0" w:name="_GoBack"/>
-      <w:bookmarkEnd w:id="0"/>
     </w:p>
-    <w:p/>
     <w:sectPr>
       <w:footerReference w:type="default" r:id="rId6"/>
       <w:pgSz w:w="12240" w:h="15840"/>

</xml_diff>

<commit_message>
revised, literature review, for writing style
</commit_message>
<xml_diff>
--- a/draft2/INTRODUCTION.docx
+++ b/draft2/INTRODUCTION.docx
@@ -36,13 +36,7 @@
         <w:t xml:space="preserve"> experts believe is</w:t>
       </w:r>
       <w:r>
-        <w:t xml:space="preserve"> </w:t>
-      </w:r>
-      <w:r>
-        <w:t xml:space="preserve">inherently </w:t>
-      </w:r>
-      <w:r>
-        <w:t>worth</w:t>
+        <w:t xml:space="preserve"> worth</w:t>
       </w:r>
       <w:r>
         <w:t xml:space="preserve"> $1</w:t>
@@ -66,7 +60,13 @@
         <w:t xml:space="preserve"> However, y</w:t>
       </w:r>
       <w:r>
-        <w:t xml:space="preserve">ou personally have no idea how much the Monet is worth, </w:t>
+        <w:t xml:space="preserve">ou’re </w:t>
+      </w:r>
+      <w:r>
+        <w:t xml:space="preserve">unaware of that and </w:t>
+      </w:r>
+      <w:r>
+        <w:t xml:space="preserve">have no idea how much the Monet is worth, </w:t>
       </w:r>
       <w:r>
         <w:t xml:space="preserve">so </w:t>
@@ -195,21 +195,8 @@
         <w:t>landmark</w:t>
       </w:r>
       <w:r>
-        <w:t xml:space="preserve"> experiment by </w:t>
-      </w:r>
-      <w:proofErr w:type="spellStart"/>
-      <w:r>
-        <w:t>Tversky</w:t>
-      </w:r>
-      <w:proofErr w:type="spellEnd"/>
-      <w:r>
-        <w:t xml:space="preserve"> &amp; </w:t>
-      </w:r>
-      <w:proofErr w:type="spellStart"/>
-      <w:r>
-        <w:t>Kahneman</w:t>
-      </w:r>
-      <w:proofErr w:type="spellEnd"/>
+        <w:t xml:space="preserve"> experiment by Tversky &amp; Kahneman</w:t>
+      </w:r>
       <w:r>
         <w:t xml:space="preserve"> (1974)</w:t>
       </w:r>
@@ -372,6 +359,11 @@
       <w:r>
         <w:t xml:space="preserve"> judg</w:t>
       </w:r>
+      <w:r>
+        <w:t>e</w:t>
+      </w:r>
+      <w:bookmarkStart w:id="0" w:name="_GoBack"/>
+      <w:bookmarkEnd w:id="0"/>
       <w:r>
         <w:t>ment.</w:t>
       </w:r>
@@ -431,23 +423,7 @@
         <w:t xml:space="preserve">of </w:t>
       </w:r>
       <w:r>
-        <w:t xml:space="preserve">our knowledge, </w:t>
-      </w:r>
-      <w:proofErr w:type="spellStart"/>
-      <w:r>
-        <w:t>Beggs</w:t>
-      </w:r>
-      <w:proofErr w:type="spellEnd"/>
-      <w:r>
-        <w:t xml:space="preserve"> &amp; </w:t>
-      </w:r>
-      <w:proofErr w:type="spellStart"/>
-      <w:r>
-        <w:t>Graddy</w:t>
-      </w:r>
-      <w:proofErr w:type="spellEnd"/>
-      <w:r>
-        <w:t xml:space="preserve"> (2009) are the first to formally study anchoring in the context of art auctions, </w:t>
+        <w:t xml:space="preserve">our knowledge, Beggs &amp; Graddy (2009) are the first to formally study anchoring in the context of art auctions, </w:t>
       </w:r>
       <w:r>
         <w:t>describing</w:t>
@@ -465,12 +441,7 @@
         <w:t xml:space="preserve">true </w:t>
       </w:r>
       <w:r>
-        <w:t>(hedoni</w:t>
-      </w:r>
-      <w:bookmarkStart w:id="0" w:name="_GoBack"/>
-      <w:bookmarkEnd w:id="0"/>
-      <w:r>
-        <w:t>c)</w:t>
+        <w:t>(hedonic)</w:t>
       </w:r>
       <w:r>
         <w:t xml:space="preserve"> </w:t>
@@ -647,10 +618,10 @@
         <w:t xml:space="preserve">This </w:t>
       </w:r>
       <w:r>
-        <w:t xml:space="preserve">internalization </w:t>
-      </w:r>
-      <w:r>
-        <w:t xml:space="preserve">of past price </w:t>
+        <w:t>fixation on</w:t>
+      </w:r>
+      <w:r>
+        <w:t xml:space="preserve"> past price </w:t>
       </w:r>
       <w:r>
         <w:t xml:space="preserve">may be interpreted as an anchoring bias, because past price is actually an irrelevant signal. </w:t>
@@ -728,28 +699,25 @@
         <w:t xml:space="preserve">, which </w:t>
       </w:r>
       <w:r>
-        <w:t>are</w:t>
-      </w:r>
-      <w:r>
-        <w:t xml:space="preserve"> </w:t>
-      </w:r>
-      <w:r>
-        <w:t>not</w:t>
-      </w:r>
-      <w:r>
-        <w:t xml:space="preserve"> helpful </w:t>
-      </w:r>
-      <w:r>
-        <w:t>in determining</w:t>
-      </w:r>
-      <w:r>
-        <w:t xml:space="preserve"> hedonic value</w:t>
-      </w:r>
-      <w:r>
-        <w:t>.</w:t>
-      </w:r>
-      <w:r>
-        <w:t xml:space="preserve"> </w:t>
+        <w:t xml:space="preserve">do not </w:t>
+      </w:r>
+      <w:r>
+        <w:t xml:space="preserve">reflect </w:t>
+      </w:r>
+      <w:r>
+        <w:t xml:space="preserve">the painting’s </w:t>
+      </w:r>
+      <w:r>
+        <w:t>true</w:t>
+      </w:r>
+      <w:r>
+        <w:t xml:space="preserve"> </w:t>
+      </w:r>
+      <w:r>
+        <w:t>value</w:t>
+      </w:r>
+      <w:r>
+        <w:t xml:space="preserve">. </w:t>
       </w:r>
       <w:r>
         <w:t xml:space="preserve">In other words, </w:t>
@@ -782,7 +750,16 @@
         <w:t xml:space="preserve"> when past price biases current price</w:t>
       </w:r>
       <w:r>
-        <w:t xml:space="preserve"> beyond hedonic factors.</w:t>
+        <w:t xml:space="preserve"> beyond</w:t>
+      </w:r>
+      <w:r>
+        <w:t xml:space="preserve"> hedonic </w:t>
+      </w:r>
+      <w:r>
+        <w:t>factors.</w:t>
+      </w:r>
+      <w:r>
+        <w:t xml:space="preserve"> </w:t>
       </w:r>
     </w:p>
     <w:p>
@@ -831,23 +808,7 @@
         <w:t>the</w:t>
       </w:r>
       <w:r>
-        <w:t xml:space="preserve"> literature, including </w:t>
-      </w:r>
-      <w:proofErr w:type="spellStart"/>
-      <w:r>
-        <w:t>Beggs</w:t>
-      </w:r>
-      <w:proofErr w:type="spellEnd"/>
-      <w:r>
-        <w:t xml:space="preserve"> &amp; </w:t>
-      </w:r>
-      <w:proofErr w:type="spellStart"/>
-      <w:r>
-        <w:t>Graddy</w:t>
-      </w:r>
-      <w:proofErr w:type="spellEnd"/>
-      <w:r>
-        <w:t xml:space="preserve"> (2009), the process is treated as a black box. The mere observation of </w:t>
+        <w:t xml:space="preserve"> literature, including Beggs &amp; Graddy (2009), the process is treated as a black box. The mere observation of </w:t>
       </w:r>
       <w:r>
         <w:t>this effect,</w:t>
@@ -883,23 +844,7 @@
         <w:t>identifies anchoring</w:t>
       </w:r>
       <w:r>
-        <w:t xml:space="preserve">, </w:t>
-      </w:r>
-      <w:proofErr w:type="spellStart"/>
-      <w:r>
-        <w:t>Beggs</w:t>
-      </w:r>
-      <w:proofErr w:type="spellEnd"/>
-      <w:r>
-        <w:t xml:space="preserve"> &amp; </w:t>
-      </w:r>
-      <w:proofErr w:type="spellStart"/>
-      <w:r>
-        <w:t>Graddy</w:t>
-      </w:r>
-      <w:proofErr w:type="spellEnd"/>
-      <w:r>
-        <w:t xml:space="preserve"> (2009) analyze resales of Impressio</w:t>
+        <w:t>, Beggs &amp; Graddy (2009) analyze resales of Impressio</w:t>
       </w:r>
       <w:r>
         <w:t>nist and Contemporary paintings</w:t>
@@ -983,23 +928,7 @@
         <w:t xml:space="preserve"> T</w:t>
       </w:r>
       <w:r>
-        <w:t xml:space="preserve">he anchoring research of </w:t>
-      </w:r>
-      <w:proofErr w:type="spellStart"/>
-      <w:r>
-        <w:t>Beggs</w:t>
-      </w:r>
-      <w:proofErr w:type="spellEnd"/>
-      <w:r>
-        <w:t xml:space="preserve"> &amp; </w:t>
-      </w:r>
-      <w:proofErr w:type="spellStart"/>
-      <w:r>
-        <w:t>Graddy</w:t>
-      </w:r>
-      <w:proofErr w:type="spellEnd"/>
-      <w:r>
-        <w:t xml:space="preserve"> (2009) </w:t>
+        <w:t xml:space="preserve">he anchoring research of Beggs &amp; Graddy (2009) </w:t>
       </w:r>
       <w:r>
         <w:t xml:space="preserve">thus </w:t>
@@ -1041,23 +970,7 @@
         <w:t xml:space="preserve">regression </w:t>
       </w:r>
       <w:r>
-        <w:t xml:space="preserve">model of </w:t>
-      </w:r>
-      <w:proofErr w:type="spellStart"/>
-      <w:r>
-        <w:t>Beggs</w:t>
-      </w:r>
-      <w:proofErr w:type="spellEnd"/>
-      <w:r>
-        <w:t xml:space="preserve"> &amp; </w:t>
-      </w:r>
-      <w:proofErr w:type="spellStart"/>
-      <w:r>
-        <w:t>Graddy</w:t>
-      </w:r>
-      <w:proofErr w:type="spellEnd"/>
-      <w:r>
-        <w:t xml:space="preserve"> (2009)</w:t>
+        <w:t>model of Beggs &amp; Graddy (2009)</w:t>
       </w:r>
       <w:r>
         <w:t>, w</w:t>
@@ -1229,15 +1142,7 @@
         <w:t xml:space="preserve"> Picasso</w:t>
       </w:r>
       <w:r>
-        <w:t xml:space="preserve"> &amp; Marc Chagall, and </w:t>
-      </w:r>
-      <w:proofErr w:type="spellStart"/>
-      <w:r>
-        <w:t>Edvard</w:t>
-      </w:r>
-      <w:proofErr w:type="spellEnd"/>
-      <w:r>
-        <w:t xml:space="preserve"> Munch &amp; </w:t>
+        <w:t xml:space="preserve"> &amp; Marc Chagall, and Edvard Munch &amp; </w:t>
       </w:r>
       <w:r>
         <w:t>Henri de Toulouse-Lautrec</w:t>
@@ -1402,23 +1307,7 @@
         <w:t xml:space="preserve"> </w:t>
       </w:r>
       <w:r>
-        <w:t xml:space="preserve">Our new dataset of approximately 500,000 assorted art sales (2006-2015), constructed by writing a Python program to scrape </w:t>
-      </w:r>
-      <w:proofErr w:type="spellStart"/>
-      <w:r>
-        <w:t>Blouin</w:t>
-      </w:r>
-      <w:proofErr w:type="spellEnd"/>
-      <w:r>
-        <w:t xml:space="preserve"> </w:t>
-      </w:r>
-      <w:proofErr w:type="spellStart"/>
-      <w:r>
-        <w:t>ArtInfo</w:t>
-      </w:r>
-      <w:proofErr w:type="spellEnd"/>
-      <w:r>
-        <w:t xml:space="preserve"> for 10 straight days, </w:t>
+        <w:t xml:space="preserve">Our new dataset of approximately 500,000 assorted art sales (2006-2015), constructed by writing a Python program to scrape Blouin ArtInfo for 10 straight days, </w:t>
       </w:r>
       <w:r>
         <w:t>is</w:t>
@@ -1505,21 +1394,8 @@
       <w:r>
         <w:t xml:space="preserve">how </w:t>
       </w:r>
-      <w:proofErr w:type="spellStart"/>
-      <w:r>
-        <w:t>Beggs</w:t>
-      </w:r>
-      <w:proofErr w:type="spellEnd"/>
-      <w:r>
-        <w:t xml:space="preserve"> &amp; </w:t>
-      </w:r>
-      <w:proofErr w:type="spellStart"/>
-      <w:r>
-        <w:t>Graddy’s</w:t>
-      </w:r>
-      <w:proofErr w:type="spellEnd"/>
-      <w:r>
-        <w:t xml:space="preserve"> original </w:t>
+      <w:r>
+        <w:t xml:space="preserve">Beggs &amp; Graddy’s original </w:t>
       </w:r>
       <w:r>
         <w:t xml:space="preserve">anchoring </w:t>
@@ -1542,19 +1418,9 @@
       <w:r>
         <w:t xml:space="preserve"> For auction houses and professionals, our work provides a practical regression model for estimating an artwork’s price in light of related sales. Our approach is more general than </w:t>
       </w:r>
-      <w:proofErr w:type="spellStart"/>
-      <w:r>
-        <w:t>Beggs</w:t>
-      </w:r>
-      <w:proofErr w:type="spellEnd"/>
-      <w:r>
-        <w:t xml:space="preserve"> &amp; </w:t>
-      </w:r>
-      <w:proofErr w:type="spellStart"/>
-      <w:r>
-        <w:t>Graddy’s</w:t>
-      </w:r>
-      <w:proofErr w:type="spellEnd"/>
+      <w:r>
+        <w:t>Beggs &amp; Graddy’s</w:t>
+      </w:r>
       <w:r>
         <w:t xml:space="preserve"> original model, </w:t>
       </w:r>
@@ -1809,21 +1675,8 @@
         <w:t xml:space="preserve">explains </w:t>
       </w:r>
       <w:r>
-        <w:t xml:space="preserve">how our research fits in. Section III describes our methodology, which includes the original regressions of </w:t>
-      </w:r>
-      <w:proofErr w:type="spellStart"/>
-      <w:r>
-        <w:t>Beggs</w:t>
-      </w:r>
-      <w:proofErr w:type="spellEnd"/>
-      <w:r>
-        <w:t xml:space="preserve"> &amp; </w:t>
-      </w:r>
-      <w:proofErr w:type="spellStart"/>
-      <w:r>
-        <w:t>Graddy</w:t>
-      </w:r>
-      <w:proofErr w:type="spellEnd"/>
+        <w:t>how our research fits in. Section III describes our methodology, which includes the original regressions of Beggs &amp; Graddy</w:t>
+      </w:r>
       <w:r>
         <w:t xml:space="preserve"> (2009)</w:t>
       </w:r>
@@ -1834,23 +1687,7 @@
         <w:t xml:space="preserve">describes </w:t>
       </w:r>
       <w:r>
-        <w:t xml:space="preserve">the original data of </w:t>
-      </w:r>
-      <w:proofErr w:type="spellStart"/>
-      <w:r>
-        <w:t>Beggs</w:t>
-      </w:r>
-      <w:proofErr w:type="spellEnd"/>
-      <w:r>
-        <w:t xml:space="preserve"> &amp; </w:t>
-      </w:r>
-      <w:proofErr w:type="spellStart"/>
-      <w:r>
-        <w:t>Graddy</w:t>
-      </w:r>
-      <w:proofErr w:type="spellEnd"/>
-      <w:r>
-        <w:t>,</w:t>
+        <w:t>the original data of Beggs &amp; Graddy,</w:t>
       </w:r>
       <w:r>
         <w:t xml:space="preserve"> then introduces our </w:t>
@@ -1859,23 +1696,7 @@
         <w:t>new dataset</w:t>
       </w:r>
       <w:r>
-        <w:t xml:space="preserve">. Section V gives our results. This includes our replication of the anchoring work of </w:t>
-      </w:r>
-      <w:proofErr w:type="spellStart"/>
-      <w:r>
-        <w:t>Beggs</w:t>
-      </w:r>
-      <w:proofErr w:type="spellEnd"/>
-      <w:r>
-        <w:t xml:space="preserve"> &amp; </w:t>
-      </w:r>
-      <w:proofErr w:type="spellStart"/>
-      <w:r>
-        <w:t>Graddy</w:t>
-      </w:r>
-      <w:proofErr w:type="spellEnd"/>
-      <w:r>
-        <w:t>, followed by our findings</w:t>
+        <w:t>. Section V gives our results. This includes our replication of the anchoring work of Beggs &amp; Graddy, followed by our findings</w:t>
       </w:r>
       <w:r>
         <w:t xml:space="preserve"> on</w:t>
@@ -2070,41 +1891,13 @@
       <w:r>
         <w:t xml:space="preserve"> </w:t>
       </w:r>
-      <w:proofErr w:type="spellStart"/>
       <w:r>
         <w:rPr>
           <w:rFonts w:ascii="Arial" w:hAnsi="Arial" w:cs="Arial"/>
           <w:color w:val="222222"/>
           <w:shd w:val="clear" w:color="auto" w:fill="FFFFFF"/>
         </w:rPr>
-        <w:t>Tversky</w:t>
-      </w:r>
-      <w:proofErr w:type="spellEnd"/>
-      <w:r>
-        <w:rPr>
-          <w:rFonts w:ascii="Arial" w:hAnsi="Arial" w:cs="Arial"/>
-          <w:color w:val="222222"/>
-          <w:shd w:val="clear" w:color="auto" w:fill="FFFFFF"/>
-        </w:rPr>
-        <w:t xml:space="preserve">, Amos, and Daniel </w:t>
-      </w:r>
-      <w:proofErr w:type="spellStart"/>
-      <w:r>
-        <w:rPr>
-          <w:rFonts w:ascii="Arial" w:hAnsi="Arial" w:cs="Arial"/>
-          <w:color w:val="222222"/>
-          <w:shd w:val="clear" w:color="auto" w:fill="FFFFFF"/>
-        </w:rPr>
-        <w:t>Kahneman</w:t>
-      </w:r>
-      <w:proofErr w:type="spellEnd"/>
-      <w:r>
-        <w:rPr>
-          <w:rFonts w:ascii="Arial" w:hAnsi="Arial" w:cs="Arial"/>
-          <w:color w:val="222222"/>
-          <w:shd w:val="clear" w:color="auto" w:fill="FFFFFF"/>
-        </w:rPr>
-        <w:t>. "Judgment under uncertainty: Heuristics and biases."</w:t>
+        <w:t>Tversky, Amos, and Daniel Kahneman. "Judgment under uncertainty: Heuristics and biases."</w:t>
       </w:r>
       <w:r>
         <w:rPr>
@@ -2271,25 +2064,7 @@
           <w:color w:val="222222"/>
           <w:shd w:val="clear" w:color="auto" w:fill="FFFFFF"/>
         </w:rPr>
-        <w:t xml:space="preserve">Leung, Tin </w:t>
-      </w:r>
-      <w:proofErr w:type="spellStart"/>
-      <w:r>
-        <w:rPr>
-          <w:rFonts w:ascii="Arial" w:hAnsi="Arial" w:cs="Arial"/>
-          <w:color w:val="222222"/>
-          <w:shd w:val="clear" w:color="auto" w:fill="FFFFFF"/>
-        </w:rPr>
-        <w:t>Cheuk</w:t>
-      </w:r>
-      <w:proofErr w:type="spellEnd"/>
-      <w:r>
-        <w:rPr>
-          <w:rFonts w:ascii="Arial" w:hAnsi="Arial" w:cs="Arial"/>
-          <w:color w:val="222222"/>
-          <w:shd w:val="clear" w:color="auto" w:fill="FFFFFF"/>
-        </w:rPr>
-        <w:t>, and Kwok Ping Tsang. "Anchoring and loss aversion in the housing market: implications on price dynamics."</w:t>
+        <w:t>Leung, Tin Cheuk, and Kwok Ping Tsang. "Anchoring and loss aversion in the housing market: implications on price dynamics."</w:t>
       </w:r>
       <w:r>
         <w:rPr>
@@ -2343,41 +2118,13 @@
       <w:r>
         <w:t xml:space="preserve"> </w:t>
       </w:r>
-      <w:proofErr w:type="spellStart"/>
       <w:r>
         <w:rPr>
           <w:rFonts w:ascii="Arial" w:hAnsi="Arial" w:cs="Arial"/>
           <w:color w:val="222222"/>
           <w:shd w:val="clear" w:color="auto" w:fill="FFFFFF"/>
         </w:rPr>
-        <w:t>McAlvanah</w:t>
-      </w:r>
-      <w:proofErr w:type="spellEnd"/>
-      <w:r>
-        <w:rPr>
-          <w:rFonts w:ascii="Arial" w:hAnsi="Arial" w:cs="Arial"/>
-          <w:color w:val="222222"/>
-          <w:shd w:val="clear" w:color="auto" w:fill="FFFFFF"/>
-        </w:rPr>
-        <w:t xml:space="preserve">, Patrick, and Charles C. </w:t>
-      </w:r>
-      <w:proofErr w:type="spellStart"/>
-      <w:r>
-        <w:rPr>
-          <w:rFonts w:ascii="Arial" w:hAnsi="Arial" w:cs="Arial"/>
-          <w:color w:val="222222"/>
-          <w:shd w:val="clear" w:color="auto" w:fill="FFFFFF"/>
-        </w:rPr>
-        <w:t>Moul</w:t>
-      </w:r>
-      <w:proofErr w:type="spellEnd"/>
-      <w:r>
-        <w:rPr>
-          <w:rFonts w:ascii="Arial" w:hAnsi="Arial" w:cs="Arial"/>
-          <w:color w:val="222222"/>
-          <w:shd w:val="clear" w:color="auto" w:fill="FFFFFF"/>
-        </w:rPr>
-        <w:t>. "The house doesn’t always win: Evidence of anchoring among Australian bookies."</w:t>
+        <w:t>McAlvanah, Patrick, and Charles C. Moul. "The house doesn’t always win: Evidence of anchoring among Australian bookies."</w:t>
       </w:r>
       <w:r>
         <w:rPr>

</xml_diff>

<commit_message>
added last bit of the overview, revised so it does not repeat the end of the lit review
</commit_message>
<xml_diff>
--- a/draft2/INTRODUCTION.docx
+++ b/draft2/INTRODUCTION.docx
@@ -25,6 +25,9 @@
         <w:spacing w:line="480" w:lineRule="auto"/>
         <w:ind w:firstLine="0"/>
         <w:jc w:val="both"/>
+        <w:rPr>
+          <w:color w:val="FF0000"/>
+        </w:rPr>
       </w:pPr>
       <w:r>
         <w:t xml:space="preserve">Imagine you are heading to Christie's </w:t>
@@ -144,10 +147,21 @@
         <w:t xml:space="preserve"> even if that </w:t>
       </w:r>
       <w:r>
-        <w:t>reflects more of the Van Gogh than the Monet.</w:t>
-      </w:r>
-      <w:r>
-        <w:t xml:space="preserve"> </w:t>
+        <w:t xml:space="preserve">reflects more of the Van Gogh than the </w:t>
+      </w:r>
+      <w:commentRangeStart w:id="0"/>
+      <w:r>
+        <w:t>Monet</w:t>
+      </w:r>
+      <w:commentRangeEnd w:id="0"/>
+      <w:r>
+        <w:rPr>
+          <w:rStyle w:val="CommentReference"/>
+        </w:rPr>
+        <w:commentReference w:id="0"/>
+      </w:r>
+      <w:r>
+        <w:t>.</w:t>
       </w:r>
     </w:p>
     <w:p>
@@ -195,8 +209,21 @@
         <w:t>landmark</w:t>
       </w:r>
       <w:r>
-        <w:t xml:space="preserve"> experiment by Tversky &amp; Kahneman</w:t>
-      </w:r>
+        <w:t xml:space="preserve"> experiment by </w:t>
+      </w:r>
+      <w:proofErr w:type="spellStart"/>
+      <w:r>
+        <w:t>Tversky</w:t>
+      </w:r>
+      <w:proofErr w:type="spellEnd"/>
+      <w:r>
+        <w:t xml:space="preserve"> &amp; </w:t>
+      </w:r>
+      <w:proofErr w:type="spellStart"/>
+      <w:r>
+        <w:t>Kahneman</w:t>
+      </w:r>
+      <w:proofErr w:type="spellEnd"/>
       <w:r>
         <w:t xml:space="preserve"> (1974)</w:t>
       </w:r>
@@ -362,8 +389,6 @@
       <w:r>
         <w:t>e</w:t>
       </w:r>
-      <w:bookmarkStart w:id="0" w:name="_GoBack"/>
-      <w:bookmarkEnd w:id="0"/>
       <w:r>
         <w:t>ment.</w:t>
       </w:r>
@@ -423,7 +448,25 @@
         <w:t xml:space="preserve">of </w:t>
       </w:r>
       <w:r>
-        <w:t xml:space="preserve">our knowledge, Beggs &amp; Graddy (2009) are the first to formally study anchoring in the context of art auctions, </w:t>
+        <w:t xml:space="preserve">our knowledge, </w:t>
+      </w:r>
+      <w:proofErr w:type="spellStart"/>
+      <w:r>
+        <w:t>Beggs</w:t>
+      </w:r>
+      <w:proofErr w:type="spellEnd"/>
+      <w:r>
+        <w:t xml:space="preserve"> &amp; </w:t>
+      </w:r>
+      <w:bookmarkStart w:id="1" w:name="_GoBack"/>
+      <w:bookmarkEnd w:id="1"/>
+      <w:proofErr w:type="spellStart"/>
+      <w:r>
+        <w:t>Graddy</w:t>
+      </w:r>
+      <w:proofErr w:type="spellEnd"/>
+      <w:r>
+        <w:t xml:space="preserve"> (2009) are the first to formally study anchoring in the context of art auctions, </w:t>
       </w:r>
       <w:r>
         <w:t>describing</w:t>
@@ -501,7 +544,21 @@
         <w:t xml:space="preserve">features </w:t>
       </w:r>
       <w:r>
-        <w:t>do not change over time, which means</w:t>
+        <w:t xml:space="preserve">do not change over </w:t>
+      </w:r>
+      <w:commentRangeStart w:id="2"/>
+      <w:r>
+        <w:t>time</w:t>
+      </w:r>
+      <w:commentRangeEnd w:id="2"/>
+      <w:r>
+        <w:rPr>
+          <w:rStyle w:val="CommentReference"/>
+        </w:rPr>
+        <w:commentReference w:id="2"/>
+      </w:r>
+      <w:r>
+        <w:t>, which means</w:t>
       </w:r>
       <w:r>
         <w:t xml:space="preserve"> that</w:t>
@@ -800,15 +857,36 @@
       <w:r>
         <w:t xml:space="preserve">. Hence </w:t>
       </w:r>
+      <w:proofErr w:type="gramStart"/>
       <w:r>
         <w:lastRenderedPageBreak/>
-        <w:t xml:space="preserve">in our research and in much </w:t>
+        <w:t>in</w:t>
+      </w:r>
+      <w:proofErr w:type="gramEnd"/>
+      <w:r>
+        <w:t xml:space="preserve"> our research and in much </w:t>
       </w:r>
       <w:r>
         <w:t>the</w:t>
       </w:r>
       <w:r>
-        <w:t xml:space="preserve"> literature, including Beggs &amp; Graddy (2009), the process is treated as a black box. The mere observation of </w:t>
+        <w:t xml:space="preserve"> literature, including </w:t>
+      </w:r>
+      <w:proofErr w:type="spellStart"/>
+      <w:r>
+        <w:t>Beggs</w:t>
+      </w:r>
+      <w:proofErr w:type="spellEnd"/>
+      <w:r>
+        <w:t xml:space="preserve"> &amp; </w:t>
+      </w:r>
+      <w:proofErr w:type="spellStart"/>
+      <w:r>
+        <w:t>Graddy</w:t>
+      </w:r>
+      <w:proofErr w:type="spellEnd"/>
+      <w:r>
+        <w:t xml:space="preserve"> (2009), the process is treated as a black box. The mere observation of </w:t>
       </w:r>
       <w:r>
         <w:t>this effect,</w:t>
@@ -844,7 +922,23 @@
         <w:t>identifies anchoring</w:t>
       </w:r>
       <w:r>
-        <w:t>, Beggs &amp; Graddy (2009) analyze resales of Impressio</w:t>
+        <w:t xml:space="preserve">, </w:t>
+      </w:r>
+      <w:proofErr w:type="spellStart"/>
+      <w:r>
+        <w:t>Beggs</w:t>
+      </w:r>
+      <w:proofErr w:type="spellEnd"/>
+      <w:r>
+        <w:t xml:space="preserve"> &amp; </w:t>
+      </w:r>
+      <w:proofErr w:type="spellStart"/>
+      <w:r>
+        <w:t>Graddy</w:t>
+      </w:r>
+      <w:proofErr w:type="spellEnd"/>
+      <w:r>
+        <w:t xml:space="preserve"> (2009) analyze resales of Impressio</w:t>
       </w:r>
       <w:r>
         <w:t>nist and Contemporary paintings</w:t>
@@ -913,7 +1007,13 @@
         <w:t xml:space="preserve">primarily </w:t>
       </w:r>
       <w:r>
-        <w:t>on sales of related pieces</w:t>
+        <w:t xml:space="preserve">on </w:t>
+      </w:r>
+      <w:r>
+        <w:t xml:space="preserve">past </w:t>
+      </w:r>
+      <w:r>
+        <w:t>sales of related pieces</w:t>
       </w:r>
       <w:r>
         <w:rPr>
@@ -928,7 +1028,23 @@
         <w:t xml:space="preserve"> T</w:t>
       </w:r>
       <w:r>
-        <w:t xml:space="preserve">he anchoring research of Beggs &amp; Graddy (2009) </w:t>
+        <w:t xml:space="preserve">he anchoring research of </w:t>
+      </w:r>
+      <w:proofErr w:type="spellStart"/>
+      <w:r>
+        <w:t>Beggs</w:t>
+      </w:r>
+      <w:proofErr w:type="spellEnd"/>
+      <w:r>
+        <w:t xml:space="preserve"> &amp; </w:t>
+      </w:r>
+      <w:proofErr w:type="spellStart"/>
+      <w:r>
+        <w:t>Graddy</w:t>
+      </w:r>
+      <w:proofErr w:type="spellEnd"/>
+      <w:r>
+        <w:t xml:space="preserve"> (2009) </w:t>
       </w:r>
       <w:r>
         <w:t xml:space="preserve">thus </w:t>
@@ -970,7 +1086,23 @@
         <w:t xml:space="preserve">regression </w:t>
       </w:r>
       <w:r>
-        <w:t>model of Beggs &amp; Graddy (2009)</w:t>
+        <w:t xml:space="preserve">model of </w:t>
+      </w:r>
+      <w:proofErr w:type="spellStart"/>
+      <w:r>
+        <w:t>Beggs</w:t>
+      </w:r>
+      <w:proofErr w:type="spellEnd"/>
+      <w:r>
+        <w:t xml:space="preserve"> &amp; </w:t>
+      </w:r>
+      <w:proofErr w:type="spellStart"/>
+      <w:r>
+        <w:t>Graddy</w:t>
+      </w:r>
+      <w:proofErr w:type="spellEnd"/>
+      <w:r>
+        <w:t xml:space="preserve"> (2009)</w:t>
       </w:r>
       <w:r>
         <w:t>, w</w:t>
@@ -1142,7 +1274,15 @@
         <w:t xml:space="preserve"> Picasso</w:t>
       </w:r>
       <w:r>
-        <w:t xml:space="preserve"> &amp; Marc Chagall, and Edvard Munch &amp; </w:t>
+        <w:t xml:space="preserve"> &amp; Marc Chagall, and </w:t>
+      </w:r>
+      <w:proofErr w:type="spellStart"/>
+      <w:r>
+        <w:t>Edvard</w:t>
+      </w:r>
+      <w:proofErr w:type="spellEnd"/>
+      <w:r>
+        <w:t xml:space="preserve"> Munch &amp; </w:t>
       </w:r>
       <w:r>
         <w:t>Henri de Toulouse-Lautrec</w:t>
@@ -1307,7 +1447,23 @@
         <w:t xml:space="preserve"> </w:t>
       </w:r>
       <w:r>
-        <w:t xml:space="preserve">Our new dataset of approximately 500,000 assorted art sales (2006-2015), constructed by writing a Python program to scrape Blouin ArtInfo for 10 straight days, </w:t>
+        <w:t xml:space="preserve">Our new dataset of approximately 500,000 assorted art sales (2006-2015), constructed by writing a Python program to scrape </w:t>
+      </w:r>
+      <w:proofErr w:type="spellStart"/>
+      <w:r>
+        <w:t>Blouin</w:t>
+      </w:r>
+      <w:proofErr w:type="spellEnd"/>
+      <w:r>
+        <w:t xml:space="preserve"> </w:t>
+      </w:r>
+      <w:proofErr w:type="spellStart"/>
+      <w:r>
+        <w:t>ArtInfo</w:t>
+      </w:r>
+      <w:proofErr w:type="spellEnd"/>
+      <w:r>
+        <w:t xml:space="preserve"> for 10 straight days, </w:t>
       </w:r>
       <w:r>
         <w:t>is</w:t>
@@ -1394,8 +1550,21 @@
       <w:r>
         <w:t xml:space="preserve">how </w:t>
       </w:r>
-      <w:r>
-        <w:t xml:space="preserve">Beggs &amp; Graddy’s original </w:t>
+      <w:proofErr w:type="spellStart"/>
+      <w:r>
+        <w:t>Beggs</w:t>
+      </w:r>
+      <w:proofErr w:type="spellEnd"/>
+      <w:r>
+        <w:t xml:space="preserve"> &amp; </w:t>
+      </w:r>
+      <w:proofErr w:type="spellStart"/>
+      <w:r>
+        <w:t>Graddy’s</w:t>
+      </w:r>
+      <w:proofErr w:type="spellEnd"/>
+      <w:r>
+        <w:t xml:space="preserve"> original </w:t>
       </w:r>
       <w:r>
         <w:t xml:space="preserve">anchoring </w:t>
@@ -1418,9 +1587,19 @@
       <w:r>
         <w:t xml:space="preserve"> For auction houses and professionals, our work provides a practical regression model for estimating an artwork’s price in light of related sales. Our approach is more general than </w:t>
       </w:r>
-      <w:r>
-        <w:t>Beggs &amp; Graddy’s</w:t>
-      </w:r>
+      <w:proofErr w:type="spellStart"/>
+      <w:r>
+        <w:t>Beggs</w:t>
+      </w:r>
+      <w:proofErr w:type="spellEnd"/>
+      <w:r>
+        <w:t xml:space="preserve"> &amp; </w:t>
+      </w:r>
+      <w:proofErr w:type="spellStart"/>
+      <w:r>
+        <w:t>Graddy’s</w:t>
+      </w:r>
+      <w:proofErr w:type="spellEnd"/>
       <w:r>
         <w:t xml:space="preserve"> original model, </w:t>
       </w:r>
@@ -1675,8 +1854,21 @@
         <w:t xml:space="preserve">explains </w:t>
       </w:r>
       <w:r>
-        <w:t>how our research fits in. Section III describes our methodology, which includes the original regressions of Beggs &amp; Graddy</w:t>
-      </w:r>
+        <w:t xml:space="preserve">how our research fits in. Section III describes our methodology, which includes the original regressions of </w:t>
+      </w:r>
+      <w:proofErr w:type="spellStart"/>
+      <w:r>
+        <w:t>Beggs</w:t>
+      </w:r>
+      <w:proofErr w:type="spellEnd"/>
+      <w:r>
+        <w:t xml:space="preserve"> &amp; </w:t>
+      </w:r>
+      <w:proofErr w:type="spellStart"/>
+      <w:r>
+        <w:t>Graddy</w:t>
+      </w:r>
+      <w:proofErr w:type="spellEnd"/>
       <w:r>
         <w:t xml:space="preserve"> (2009)</w:t>
       </w:r>
@@ -1687,7 +1879,23 @@
         <w:t xml:space="preserve">describes </w:t>
       </w:r>
       <w:r>
-        <w:t>the original data of Beggs &amp; Graddy,</w:t>
+        <w:t xml:space="preserve">the original data of </w:t>
+      </w:r>
+      <w:proofErr w:type="spellStart"/>
+      <w:r>
+        <w:t>Beggs</w:t>
+      </w:r>
+      <w:proofErr w:type="spellEnd"/>
+      <w:r>
+        <w:t xml:space="preserve"> &amp; </w:t>
+      </w:r>
+      <w:proofErr w:type="spellStart"/>
+      <w:r>
+        <w:t>Graddy</w:t>
+      </w:r>
+      <w:proofErr w:type="spellEnd"/>
+      <w:r>
+        <w:t>,</w:t>
       </w:r>
       <w:r>
         <w:t xml:space="preserve"> then introduces our </w:t>
@@ -1696,7 +1904,23 @@
         <w:t>new dataset</w:t>
       </w:r>
       <w:r>
-        <w:t>. Section V gives our results. This includes our replication of the anchoring work of Beggs &amp; Graddy, followed by our findings</w:t>
+        <w:t xml:space="preserve">. Section V gives our results. This includes our replication of the anchoring work of </w:t>
+      </w:r>
+      <w:proofErr w:type="spellStart"/>
+      <w:r>
+        <w:t>Beggs</w:t>
+      </w:r>
+      <w:proofErr w:type="spellEnd"/>
+      <w:r>
+        <w:t xml:space="preserve"> &amp; </w:t>
+      </w:r>
+      <w:proofErr w:type="spellStart"/>
+      <w:r>
+        <w:t>Graddy</w:t>
+      </w:r>
+      <w:proofErr w:type="spellEnd"/>
+      <w:r>
+        <w:t>, followed by our findings</w:t>
       </w:r>
       <w:r>
         <w:t xml:space="preserve"> on</w:t>
@@ -1767,7 +1991,7 @@
       </w:r>
     </w:p>
     <w:sectPr>
-      <w:footerReference w:type="default" r:id="rId6"/>
+      <w:footerReference w:type="default" r:id="rId9"/>
       <w:pgSz w:w="12240" w:h="15840"/>
       <w:pgMar w:top="1440" w:right="1440" w:bottom="1440" w:left="1440" w:header="720" w:footer="720" w:gutter="0"/>
       <w:cols w:space="720"/>
@@ -1775,6 +1999,61 @@
     </w:sectPr>
   </w:body>
 </w:document>
+</file>
+
+<file path=word/comments.xml><?xml version="1.0" encoding="utf-8"?>
+<w:comments xmlns:wpc="http://schemas.microsoft.com/office/word/2010/wordprocessingCanvas" xmlns:mc="http://schemas.openxmlformats.org/markup-compatibility/2006" xmlns:o="urn:schemas-microsoft-com:office:office" xmlns:r="http://schemas.openxmlformats.org/officeDocument/2006/relationships" xmlns:m="http://schemas.openxmlformats.org/officeDocument/2006/math" xmlns:v="urn:schemas-microsoft-com:vml" xmlns:wp14="http://schemas.microsoft.com/office/word/2010/wordprocessingDrawing" xmlns:wp="http://schemas.openxmlformats.org/drawingml/2006/wordprocessingDrawing" xmlns:w10="urn:schemas-microsoft-com:office:word" xmlns:w="http://schemas.openxmlformats.org/wordprocessingml/2006/main" xmlns:w14="http://schemas.microsoft.com/office/word/2010/wordml" xmlns:w15="http://schemas.microsoft.com/office/word/2012/wordml" xmlns:wpg="http://schemas.microsoft.com/office/word/2010/wordprocessingGroup" xmlns:wpi="http://schemas.microsoft.com/office/word/2010/wordprocessingInk" xmlns:wne="http://schemas.microsoft.com/office/word/2006/wordml" xmlns:wps="http://schemas.microsoft.com/office/word/2010/wordprocessingShape" mc:Ignorable="w14 w15 wp14">
+  <w:comment w:id="0" w:author="Evan Chow" w:date="2016-04-10T19:26:00Z" w:initials="EC">
+    <w:p>
+      <w:pPr>
+        <w:pStyle w:val="CommentText"/>
+      </w:pPr>
+      <w:r>
+        <w:rPr>
+          <w:rStyle w:val="CommentReference"/>
+        </w:rPr>
+        <w:annotationRef/>
+      </w:r>
+      <w:r>
+        <w:t xml:space="preserve">Make more interesting, maybe after getting back </w:t>
+      </w:r>
+      <w:proofErr w:type="spellStart"/>
+      <w:r>
+        <w:t>jessica’s</w:t>
+      </w:r>
+      <w:proofErr w:type="spellEnd"/>
+      <w:r>
+        <w:t xml:space="preserve"> comments.</w:t>
+      </w:r>
+    </w:p>
+  </w:comment>
+  <w:comment w:id="2" w:author="Evan Chow" w:date="2016-04-10T19:27:00Z" w:initials="EC">
+    <w:p>
+      <w:pPr>
+        <w:pStyle w:val="CommentText"/>
+      </w:pPr>
+      <w:r>
+        <w:rPr>
+          <w:rStyle w:val="CommentReference"/>
+        </w:rPr>
+        <w:annotationRef/>
+      </w:r>
+      <w:r>
+        <w:t>Include footnote about age of artwork. -&gt; can be controlled for in this hedonic model, etc.</w:t>
+      </w:r>
+      <w:r>
+        <w:t>, already represents shifting demand for art (so wouldn’t be a hedonic feature), etc.</w:t>
+      </w:r>
+    </w:p>
+  </w:comment>
+</w:comments>
+</file>
+
+<file path=word/commentsExtended.xml><?xml version="1.0" encoding="utf-8"?>
+<w15:commentsEx xmlns:wpc="http://schemas.microsoft.com/office/word/2010/wordprocessingCanvas" xmlns:mc="http://schemas.openxmlformats.org/markup-compatibility/2006" xmlns:o="urn:schemas-microsoft-com:office:office" xmlns:r="http://schemas.openxmlformats.org/officeDocument/2006/relationships" xmlns:m="http://schemas.openxmlformats.org/officeDocument/2006/math" xmlns:v="urn:schemas-microsoft-com:vml" xmlns:wp14="http://schemas.microsoft.com/office/word/2010/wordprocessingDrawing" xmlns:wp="http://schemas.openxmlformats.org/drawingml/2006/wordprocessingDrawing" xmlns:w10="urn:schemas-microsoft-com:office:word" xmlns:w="http://schemas.openxmlformats.org/wordprocessingml/2006/main" xmlns:w14="http://schemas.microsoft.com/office/word/2010/wordml" xmlns:w15="http://schemas.microsoft.com/office/word/2012/wordml" xmlns:wpg="http://schemas.microsoft.com/office/word/2010/wordprocessingGroup" xmlns:wpi="http://schemas.microsoft.com/office/word/2010/wordprocessingInk" xmlns:wne="http://schemas.microsoft.com/office/word/2006/wordml" xmlns:wps="http://schemas.microsoft.com/office/word/2010/wordprocessingShape" mc:Ignorable="w14 w15 wp14">
+  <w15:commentEx w15:paraId="490E918F" w15:done="0"/>
+  <w15:commentEx w15:paraId="64FE2DEC" w15:done="0"/>
+</w15:commentsEx>
 </file>
 
 <file path=word/endnotes.xml><?xml version="1.0" encoding="utf-8"?>
@@ -1836,7 +2115,7 @@
           <w:rPr>
             <w:noProof/>
           </w:rPr>
-          <w:t>7</w:t>
+          <w:t>4</w:t>
         </w:r>
         <w:r>
           <w:rPr>
@@ -1891,13 +2170,41 @@
       <w:r>
         <w:t xml:space="preserve"> </w:t>
       </w:r>
+      <w:proofErr w:type="spellStart"/>
       <w:r>
         <w:rPr>
           <w:rFonts w:ascii="Arial" w:hAnsi="Arial" w:cs="Arial"/>
           <w:color w:val="222222"/>
           <w:shd w:val="clear" w:color="auto" w:fill="FFFFFF"/>
         </w:rPr>
-        <w:t>Tversky, Amos, and Daniel Kahneman. "Judgment under uncertainty: Heuristics and biases."</w:t>
+        <w:t>Tversky</w:t>
+      </w:r>
+      <w:proofErr w:type="spellEnd"/>
+      <w:r>
+        <w:rPr>
+          <w:rFonts w:ascii="Arial" w:hAnsi="Arial" w:cs="Arial"/>
+          <w:color w:val="222222"/>
+          <w:shd w:val="clear" w:color="auto" w:fill="FFFFFF"/>
+        </w:rPr>
+        <w:t xml:space="preserve">, Amos, and Daniel </w:t>
+      </w:r>
+      <w:proofErr w:type="spellStart"/>
+      <w:r>
+        <w:rPr>
+          <w:rFonts w:ascii="Arial" w:hAnsi="Arial" w:cs="Arial"/>
+          <w:color w:val="222222"/>
+          <w:shd w:val="clear" w:color="auto" w:fill="FFFFFF"/>
+        </w:rPr>
+        <w:t>Kahneman</w:t>
+      </w:r>
+      <w:proofErr w:type="spellEnd"/>
+      <w:r>
+        <w:rPr>
+          <w:rFonts w:ascii="Arial" w:hAnsi="Arial" w:cs="Arial"/>
+          <w:color w:val="222222"/>
+          <w:shd w:val="clear" w:color="auto" w:fill="FFFFFF"/>
+        </w:rPr>
+        <w:t>. "Judgment under uncertainty: Heuristics and biases."</w:t>
       </w:r>
       <w:r>
         <w:rPr>
@@ -2064,7 +2371,25 @@
           <w:color w:val="222222"/>
           <w:shd w:val="clear" w:color="auto" w:fill="FFFFFF"/>
         </w:rPr>
-        <w:t>Leung, Tin Cheuk, and Kwok Ping Tsang. "Anchoring and loss aversion in the housing market: implications on price dynamics."</w:t>
+        <w:t xml:space="preserve">Leung, Tin </w:t>
+      </w:r>
+      <w:proofErr w:type="spellStart"/>
+      <w:r>
+        <w:rPr>
+          <w:rFonts w:ascii="Arial" w:hAnsi="Arial" w:cs="Arial"/>
+          <w:color w:val="222222"/>
+          <w:shd w:val="clear" w:color="auto" w:fill="FFFFFF"/>
+        </w:rPr>
+        <w:t>Cheuk</w:t>
+      </w:r>
+      <w:proofErr w:type="spellEnd"/>
+      <w:r>
+        <w:rPr>
+          <w:rFonts w:ascii="Arial" w:hAnsi="Arial" w:cs="Arial"/>
+          <w:color w:val="222222"/>
+          <w:shd w:val="clear" w:color="auto" w:fill="FFFFFF"/>
+        </w:rPr>
+        <w:t>, and Kwok Ping Tsang. "Anchoring and loss aversion in the housing market: implications on price dynamics."</w:t>
       </w:r>
       <w:r>
         <w:rPr>
@@ -2118,13 +2443,41 @@
       <w:r>
         <w:t xml:space="preserve"> </w:t>
       </w:r>
+      <w:proofErr w:type="spellStart"/>
       <w:r>
         <w:rPr>
           <w:rFonts w:ascii="Arial" w:hAnsi="Arial" w:cs="Arial"/>
           <w:color w:val="222222"/>
           <w:shd w:val="clear" w:color="auto" w:fill="FFFFFF"/>
         </w:rPr>
-        <w:t>McAlvanah, Patrick, and Charles C. Moul. "The house doesn’t always win: Evidence of anchoring among Australian bookies."</w:t>
+        <w:t>McAlvanah</w:t>
+      </w:r>
+      <w:proofErr w:type="spellEnd"/>
+      <w:r>
+        <w:rPr>
+          <w:rFonts w:ascii="Arial" w:hAnsi="Arial" w:cs="Arial"/>
+          <w:color w:val="222222"/>
+          <w:shd w:val="clear" w:color="auto" w:fill="FFFFFF"/>
+        </w:rPr>
+        <w:t xml:space="preserve">, Patrick, and Charles C. </w:t>
+      </w:r>
+      <w:proofErr w:type="spellStart"/>
+      <w:r>
+        <w:rPr>
+          <w:rFonts w:ascii="Arial" w:hAnsi="Arial" w:cs="Arial"/>
+          <w:color w:val="222222"/>
+          <w:shd w:val="clear" w:color="auto" w:fill="FFFFFF"/>
+        </w:rPr>
+        <w:t>Moul</w:t>
+      </w:r>
+      <w:proofErr w:type="spellEnd"/>
+      <w:r>
+        <w:rPr>
+          <w:rFonts w:ascii="Arial" w:hAnsi="Arial" w:cs="Arial"/>
+          <w:color w:val="222222"/>
+          <w:shd w:val="clear" w:color="auto" w:fill="FFFFFF"/>
+        </w:rPr>
+        <w:t>. "The house doesn’t always win: Evidence of anchoring among Australian bookies."</w:t>
       </w:r>
       <w:r>
         <w:rPr>
@@ -2165,6 +2518,14 @@
     </w:p>
   </w:footnote>
 </w:footnotes>
+</file>
+
+<file path=word/people.xml><?xml version="1.0" encoding="utf-8"?>
+<w15:people xmlns:wpc="http://schemas.microsoft.com/office/word/2010/wordprocessingCanvas" xmlns:mc="http://schemas.openxmlformats.org/markup-compatibility/2006" xmlns:o="urn:schemas-microsoft-com:office:office" xmlns:r="http://schemas.openxmlformats.org/officeDocument/2006/relationships" xmlns:m="http://schemas.openxmlformats.org/officeDocument/2006/math" xmlns:v="urn:schemas-microsoft-com:vml" xmlns:wp14="http://schemas.microsoft.com/office/word/2010/wordprocessingDrawing" xmlns:wp="http://schemas.openxmlformats.org/drawingml/2006/wordprocessingDrawing" xmlns:w10="urn:schemas-microsoft-com:office:word" xmlns:w="http://schemas.openxmlformats.org/wordprocessingml/2006/main" xmlns:w14="http://schemas.microsoft.com/office/word/2010/wordml" xmlns:w15="http://schemas.microsoft.com/office/word/2012/wordml" xmlns:wpg="http://schemas.microsoft.com/office/word/2010/wordprocessingGroup" xmlns:wpi="http://schemas.microsoft.com/office/word/2010/wordprocessingInk" xmlns:wne="http://schemas.microsoft.com/office/word/2006/wordml" xmlns:wps="http://schemas.microsoft.com/office/word/2010/wordprocessingShape" mc:Ignorable="w14 w15 wp14">
+  <w15:person w15:author="Evan Chow">
+    <w15:presenceInfo w15:providerId="Windows Live" w15:userId="96fad5d60e0c4597"/>
+  </w15:person>
+</w15:people>
 </file>
 
 <file path=word/styles.xml><?xml version="1.0" encoding="utf-8"?>
@@ -2688,6 +3049,104 @@
     <w:uiPriority w:val="99"/>
     <w:rsid w:val="004518F5"/>
   </w:style>
+  <w:style w:type="character" w:styleId="CommentReference">
+    <w:name w:val="annotation reference"/>
+    <w:basedOn w:val="DefaultParagraphFont"/>
+    <w:uiPriority w:val="99"/>
+    <w:semiHidden/>
+    <w:unhideWhenUsed/>
+    <w:rsid w:val="00BC4856"/>
+    <w:rPr>
+      <w:sz w:val="16"/>
+      <w:szCs w:val="16"/>
+    </w:rPr>
+  </w:style>
+  <w:style w:type="paragraph" w:styleId="CommentText">
+    <w:name w:val="annotation text"/>
+    <w:basedOn w:val="Normal"/>
+    <w:link w:val="CommentTextChar"/>
+    <w:uiPriority w:val="99"/>
+    <w:semiHidden/>
+    <w:unhideWhenUsed/>
+    <w:rsid w:val="00BC4856"/>
+    <w:pPr>
+      <w:spacing w:line="240" w:lineRule="auto"/>
+    </w:pPr>
+    <w:rPr>
+      <w:sz w:val="20"/>
+      <w:szCs w:val="20"/>
+    </w:rPr>
+  </w:style>
+  <w:style w:type="character" w:customStyle="1" w:styleId="CommentTextChar">
+    <w:name w:val="Comment Text Char"/>
+    <w:basedOn w:val="DefaultParagraphFont"/>
+    <w:link w:val="CommentText"/>
+    <w:uiPriority w:val="99"/>
+    <w:semiHidden/>
+    <w:rsid w:val="00BC4856"/>
+    <w:rPr>
+      <w:sz w:val="20"/>
+      <w:szCs w:val="20"/>
+    </w:rPr>
+  </w:style>
+  <w:style w:type="paragraph" w:styleId="CommentSubject">
+    <w:name w:val="annotation subject"/>
+    <w:basedOn w:val="CommentText"/>
+    <w:next w:val="CommentText"/>
+    <w:link w:val="CommentSubjectChar"/>
+    <w:uiPriority w:val="99"/>
+    <w:semiHidden/>
+    <w:unhideWhenUsed/>
+    <w:rsid w:val="00BC4856"/>
+    <w:rPr>
+      <w:b/>
+      <w:bCs/>
+    </w:rPr>
+  </w:style>
+  <w:style w:type="character" w:customStyle="1" w:styleId="CommentSubjectChar">
+    <w:name w:val="Comment Subject Char"/>
+    <w:basedOn w:val="CommentTextChar"/>
+    <w:link w:val="CommentSubject"/>
+    <w:uiPriority w:val="99"/>
+    <w:semiHidden/>
+    <w:rsid w:val="00BC4856"/>
+    <w:rPr>
+      <w:b/>
+      <w:bCs/>
+      <w:sz w:val="20"/>
+      <w:szCs w:val="20"/>
+    </w:rPr>
+  </w:style>
+  <w:style w:type="paragraph" w:styleId="BalloonText">
+    <w:name w:val="Balloon Text"/>
+    <w:basedOn w:val="Normal"/>
+    <w:link w:val="BalloonTextChar"/>
+    <w:uiPriority w:val="99"/>
+    <w:semiHidden/>
+    <w:unhideWhenUsed/>
+    <w:rsid w:val="00BC4856"/>
+    <w:pPr>
+      <w:spacing w:line="240" w:lineRule="auto"/>
+    </w:pPr>
+    <w:rPr>
+      <w:rFonts w:ascii="Segoe UI" w:hAnsi="Segoe UI" w:cs="Segoe UI"/>
+      <w:sz w:val="18"/>
+      <w:szCs w:val="18"/>
+    </w:rPr>
+  </w:style>
+  <w:style w:type="character" w:customStyle="1" w:styleId="BalloonTextChar">
+    <w:name w:val="Balloon Text Char"/>
+    <w:basedOn w:val="DefaultParagraphFont"/>
+    <w:link w:val="BalloonText"/>
+    <w:uiPriority w:val="99"/>
+    <w:semiHidden/>
+    <w:rsid w:val="00BC4856"/>
+    <w:rPr>
+      <w:rFonts w:ascii="Segoe UI" w:hAnsi="Segoe UI" w:cs="Segoe UI"/>
+      <w:sz w:val="18"/>
+      <w:szCs w:val="18"/>
+    </w:rPr>
+  </w:style>
 </w:styles>
 </file>
 
@@ -2950,4 +3409,16 @@
     </a:ext>
   </a:extLst>
 </a:theme>
+</file>
+
+<file path=customXml/item1.xml><?xml version="1.0" encoding="utf-8"?>
+<b:Sources xmlns:b="http://schemas.openxmlformats.org/officeDocument/2006/bibliography" xmlns="http://schemas.openxmlformats.org/officeDocument/2006/bibliography" SelectedStyle="\APASixthEditionOfficeOnline.xsl" StyleName="APA" Version="6"/>
+</file>
+
+<file path=customXml/itemProps1.xml><?xml version="1.0" encoding="utf-8"?>
+<ds:datastoreItem xmlns:ds="http://schemas.openxmlformats.org/officeDocument/2006/customXml" ds:itemID="{747FAD03-6157-402E-BD5E-8D10BED2C34A}">
+  <ds:schemaRefs>
+    <ds:schemaRef ds:uri="http://schemas.openxmlformats.org/officeDocument/2006/bibliography"/>
+  </ds:schemaRefs>
+</ds:datastoreItem>
 </file>
</xml_diff>

<commit_message>
added jz edits intro v2
</commit_message>
<xml_diff>
--- a/draft2/INTRODUCTION.docx
+++ b/draft2/INTRODUCTION.docx
@@ -66,7 +66,28 @@
         <w:t xml:space="preserve">ou’re </w:t>
       </w:r>
       <w:r>
-        <w:t xml:space="preserve">unaware of that and </w:t>
+        <w:t>unaware of</w:t>
+      </w:r>
+      <w:r>
+        <w:t xml:space="preserve"> </w:t>
+      </w:r>
+      <w:r>
+        <w:t xml:space="preserve">those </w:t>
+      </w:r>
+      <w:r>
+        <w:t xml:space="preserve">experts’ </w:t>
+      </w:r>
+      <w:r>
+        <w:t>estimates</w:t>
+      </w:r>
+      <w:r>
+        <w:t xml:space="preserve"> and </w:t>
+      </w:r>
+      <w:r>
+        <w:t>you</w:t>
+      </w:r>
+      <w:r>
+        <w:t xml:space="preserve"> </w:t>
       </w:r>
       <w:r>
         <w:t xml:space="preserve">have no idea how much the Monet is worth, </w:t>
@@ -147,18 +168,19 @@
         <w:t xml:space="preserve"> even if that </w:t>
       </w:r>
       <w:r>
-        <w:t xml:space="preserve">reflects more of the Van Gogh than the </w:t>
-      </w:r>
-      <w:commentRangeStart w:id="0"/>
-      <w:r>
-        <w:t>Monet</w:t>
-      </w:r>
-      <w:commentRangeEnd w:id="0"/>
-      <w:r>
-        <w:rPr>
-          <w:rStyle w:val="CommentReference"/>
-        </w:rPr>
-        <w:commentReference w:id="0"/>
+        <w:t xml:space="preserve">amount reflects more </w:t>
+      </w:r>
+      <w:r>
+        <w:t xml:space="preserve">of the </w:t>
+      </w:r>
+      <w:r>
+        <w:t xml:space="preserve">Van Gogh’s price </w:t>
+      </w:r>
+      <w:r>
+        <w:t>than the Monet</w:t>
+      </w:r>
+      <w:r>
+        <w:t>’s value</w:t>
       </w:r>
       <w:r>
         <w:t>.</w:t>
@@ -173,6 +195,9 @@
         <w:t xml:space="preserve">This is </w:t>
       </w:r>
       <w:r>
+        <w:t xml:space="preserve">known as </w:t>
+      </w:r>
+      <w:r>
         <w:t xml:space="preserve">the </w:t>
       </w:r>
       <w:r>
@@ -209,21 +234,8 @@
         <w:t>landmark</w:t>
       </w:r>
       <w:r>
-        <w:t xml:space="preserve"> experiment by </w:t>
-      </w:r>
-      <w:proofErr w:type="spellStart"/>
-      <w:r>
-        <w:t>Tversky</w:t>
-      </w:r>
-      <w:proofErr w:type="spellEnd"/>
-      <w:r>
-        <w:t xml:space="preserve"> &amp; </w:t>
-      </w:r>
-      <w:proofErr w:type="spellStart"/>
-      <w:r>
-        <w:t>Kahneman</w:t>
-      </w:r>
-      <w:proofErr w:type="spellEnd"/>
+        <w:t xml:space="preserve"> experiment by Tversky &amp; Kahneman</w:t>
+      </w:r>
       <w:r>
         <w:t xml:space="preserve"> (1974)</w:t>
       </w:r>
@@ -240,7 +252,10 @@
         <w:t xml:space="preserve"> </w:t>
       </w:r>
       <w:r>
-        <w:t>P</w:t>
+        <w:t xml:space="preserve">In that study, </w:t>
+      </w:r>
+      <w:r>
+        <w:t>p</w:t>
       </w:r>
       <w:r>
         <w:t xml:space="preserve">articipants </w:t>
@@ -366,7 +381,11 @@
         <w:t xml:space="preserve">much higher </w:t>
       </w:r>
       <w:r>
-        <w:t>median estimate of 2250</w:t>
+        <w:t xml:space="preserve">median </w:t>
+      </w:r>
+      <w:r>
+        <w:lastRenderedPageBreak/>
+        <w:t>estimate of 2250</w:t>
       </w:r>
       <w:r>
         <w:t>.</w:t>
@@ -375,10 +394,10 @@
         <w:t xml:space="preserve"> </w:t>
       </w:r>
       <w:r>
-        <w:t>F</w:t>
-      </w:r>
-      <w:r>
-        <w:t xml:space="preserve">irst (quantitative) impressions do </w:t>
+        <w:t>Thus, it seems that first</w:t>
+      </w:r>
+      <w:r>
+        <w:t xml:space="preserve"> impressions do </w:t>
       </w:r>
       <w:r>
         <w:t>affect</w:t>
@@ -390,7 +409,16 @@
         <w:t>e</w:t>
       </w:r>
       <w:r>
-        <w:t>ment.</w:t>
+        <w:t>ment</w:t>
+      </w:r>
+      <w:r>
+        <w:t xml:space="preserve">, at least </w:t>
+      </w:r>
+      <w:r>
+        <w:t>in quantitative scenarios</w:t>
+      </w:r>
+      <w:r>
+        <w:t>.</w:t>
       </w:r>
     </w:p>
     <w:p>
@@ -399,385 +427,431 @@
         <w:jc w:val="both"/>
       </w:pPr>
       <w:r>
+        <w:t>This bias</w:t>
+      </w:r>
+      <w:r>
+        <w:t xml:space="preserve"> </w:t>
+      </w:r>
+      <w:r>
+        <w:t xml:space="preserve">also </w:t>
+      </w:r>
+      <w:r>
+        <w:t>appears in</w:t>
+      </w:r>
+      <w:r>
+        <w:t xml:space="preserve"> the </w:t>
+      </w:r>
+      <w:r>
+        <w:t>market for fine art auctions</w:t>
+      </w:r>
+      <w:r>
+        <w:t>, which in 2014</w:t>
+      </w:r>
+      <w:r>
+        <w:t xml:space="preserve"> saw</w:t>
+      </w:r>
+      <w:r>
+        <w:t xml:space="preserve"> a sales volume of </w:t>
+      </w:r>
+      <w:r>
+        <w:t xml:space="preserve">approximately </w:t>
+      </w:r>
+      <w:r>
+        <w:t>$7.35 billion</w:t>
+      </w:r>
+      <w:r>
+        <w:t>.</w:t>
+      </w:r>
+      <w:r>
+        <w:rPr>
+          <w:rStyle w:val="FootnoteReference"/>
+        </w:rPr>
+        <w:footnoteReference w:id="2"/>
+      </w:r>
+      <w:r>
+        <w:t xml:space="preserve"> </w:t>
+      </w:r>
+      <w:r>
+        <w:t xml:space="preserve">To </w:t>
+      </w:r>
+      <w:r>
+        <w:t xml:space="preserve">the best </w:t>
+      </w:r>
+      <w:r>
+        <w:t xml:space="preserve">of </w:t>
+      </w:r>
+      <w:r>
+        <w:t xml:space="preserve">our knowledge, Beggs &amp; Graddy (2009) are the first to formally study anchoring in the context of art auctions, </w:t>
+      </w:r>
+      <w:r>
+        <w:t>and describe</w:t>
+      </w:r>
+      <w:r>
+        <w:t xml:space="preserve"> it as follows. </w:t>
+      </w:r>
+      <w:r>
+        <w:t>The</w:t>
+      </w:r>
+      <w:r>
+        <w:t xml:space="preserve"> </w:t>
+      </w:r>
+      <w:r>
+        <w:t>hedonic</w:t>
+      </w:r>
+      <w:r>
+        <w:t xml:space="preserve"> </w:t>
+      </w:r>
+      <w:r>
+        <w:t>value of a</w:t>
+      </w:r>
+      <w:r>
+        <w:t xml:space="preserve">n </w:t>
+      </w:r>
+      <w:r>
+        <w:t>artwork</w:t>
+      </w:r>
+      <w:r>
+        <w:t>, say a</w:t>
+      </w:r>
+      <w:r>
+        <w:t xml:space="preserve"> painting</w:t>
+      </w:r>
+      <w:r>
+        <w:t>,</w:t>
+      </w:r>
+      <w:r>
+        <w:t xml:space="preserve"> is </w:t>
+      </w:r>
+      <w:r>
+        <w:t xml:space="preserve">assumed to be </w:t>
+      </w:r>
+      <w:r>
+        <w:t xml:space="preserve">determined </w:t>
+      </w:r>
+      <w:r>
+        <w:t xml:space="preserve">by its </w:t>
+      </w:r>
+      <w:r>
+        <w:t>hedonic</w:t>
+      </w:r>
+      <w:r>
+        <w:t xml:space="preserve"> </w:t>
+      </w:r>
+      <w:r>
+        <w:t xml:space="preserve">characteristics such as </w:t>
+      </w:r>
+      <w:r>
+        <w:t>artist</w:t>
+      </w:r>
+      <w:r>
+        <w:t xml:space="preserve"> and medium</w:t>
+      </w:r>
+      <w:r>
+        <w:t>. These</w:t>
+      </w:r>
+      <w:r>
+        <w:t xml:space="preserve"> </w:t>
+      </w:r>
+      <w:r>
+        <w:t xml:space="preserve">features </w:t>
+      </w:r>
+      <w:r>
+        <w:t>do not change over time</w:t>
+      </w:r>
+      <w:r>
+        <w:rPr>
+          <w:rStyle w:val="FootnoteReference"/>
+        </w:rPr>
+        <w:footnoteReference w:id="3"/>
+      </w:r>
+      <w:r>
+        <w:t>, which means</w:t>
+      </w:r>
+      <w:r>
+        <w:t xml:space="preserve"> that</w:t>
+      </w:r>
+      <w:r>
+        <w:t xml:space="preserve"> </w:t>
+      </w:r>
+      <w:r>
+        <w:t xml:space="preserve">if </w:t>
+      </w:r>
+      <w:r>
+        <w:t xml:space="preserve">buyers </w:t>
+      </w:r>
+      <w:r>
+        <w:t xml:space="preserve">were perfectly rational, they </w:t>
+      </w:r>
+      <w:r>
+        <w:t>would</w:t>
+      </w:r>
+      <w:r>
+        <w:t xml:space="preserve"> pay </w:t>
+      </w:r>
+      <w:r>
+        <w:t>only</w:t>
+      </w:r>
+      <w:r>
+        <w:t xml:space="preserve"> according to</w:t>
+      </w:r>
+      <w:r>
+        <w:t xml:space="preserve"> </w:t>
+      </w:r>
+      <w:r>
+        <w:rPr>
+          <w:rFonts w:eastAsiaTheme="minorEastAsia"/>
+        </w:rPr>
+        <w:t xml:space="preserve">their demand for those hedonic </w:t>
+      </w:r>
+      <w:r>
+        <w:rPr>
+          <w:rFonts w:eastAsiaTheme="minorEastAsia"/>
+        </w:rPr>
+        <w:t>characteristics</w:t>
+      </w:r>
+      <w:r>
+        <w:rPr>
+          <w:rFonts w:eastAsiaTheme="minorEastAsia"/>
+        </w:rPr>
+        <w:t>.</w:t>
+      </w:r>
+      <w:r>
+        <w:rPr>
+          <w:rFonts w:eastAsiaTheme="minorEastAsia"/>
+        </w:rPr>
+        <w:t xml:space="preserve"> This h</w:t>
+      </w:r>
+      <w:r>
+        <w:rPr>
+          <w:rFonts w:eastAsiaTheme="minorEastAsia"/>
+        </w:rPr>
+        <w:t>edonic demand</w:t>
+      </w:r>
+      <w:r>
+        <w:rPr>
+          <w:rFonts w:eastAsiaTheme="minorEastAsia"/>
+        </w:rPr>
+        <w:t xml:space="preserve"> may change over time. </w:t>
+      </w:r>
+      <w:r>
+        <w:t>If however, buyers</w:t>
+      </w:r>
+      <w:r>
+        <w:t xml:space="preserve"> learn</w:t>
+      </w:r>
+      <w:r>
+        <w:t xml:space="preserve"> the painting previously sold for a very high price, they may internalize that </w:t>
+      </w:r>
+      <w:r>
+        <w:t xml:space="preserve">previous </w:t>
+      </w:r>
+      <w:r>
+        <w:t xml:space="preserve">high </w:t>
+      </w:r>
+      <w:r>
+        <w:t xml:space="preserve">price </w:t>
+      </w:r>
+      <w:r>
+        <w:t xml:space="preserve">as a reference point (the </w:t>
+      </w:r>
+      <w:r>
+        <w:t>“</w:t>
+      </w:r>
+      <w:r>
+        <w:t>anchor</w:t>
+      </w:r>
+      <w:r>
+        <w:t>”</w:t>
+      </w:r>
+      <w:r>
+        <w:t>) and</w:t>
+      </w:r>
+      <w:r>
+        <w:t xml:space="preserve"> </w:t>
+      </w:r>
+      <w:r>
+        <w:t xml:space="preserve">be willing </w:t>
+      </w:r>
+      <w:r>
+        <w:t xml:space="preserve">to </w:t>
+      </w:r>
+      <w:r>
+        <w:t xml:space="preserve">pay </w:t>
+      </w:r>
+      <w:r>
+        <w:t>much more as a result</w:t>
+      </w:r>
+      <w:r>
+        <w:t>.</w:t>
+      </w:r>
+      <w:r>
+        <w:t xml:space="preserve"> </w:t>
+      </w:r>
+      <w:r>
+        <w:t xml:space="preserve">This </w:t>
+      </w:r>
+      <w:r>
+        <w:t>fixation on</w:t>
+      </w:r>
+      <w:r>
+        <w:t xml:space="preserve"> past price </w:t>
+      </w:r>
+      <w:r>
+        <w:t>may be interpreted as an anchoring bias, because past price is actually an irrelevant signal</w:t>
+      </w:r>
+      <w:r>
+        <w:t xml:space="preserve"> for determining a painting’s </w:t>
+      </w:r>
+      <w:r>
+        <w:t>value</w:t>
+      </w:r>
+      <w:r>
+        <w:t xml:space="preserve">. </w:t>
+      </w:r>
+      <w:r>
+        <w:t xml:space="preserve"> </w:t>
+      </w:r>
+      <w:r>
+        <w:t>Specifically, i</w:t>
+      </w:r>
+      <w:r>
+        <w:t xml:space="preserve">f we </w:t>
+      </w:r>
+      <w:r>
+        <w:t>account</w:t>
+      </w:r>
+      <w:r>
+        <w:t xml:space="preserve"> for the painting’s </w:t>
+      </w:r>
+      <w:r>
+        <w:t>hedonic</w:t>
+      </w:r>
+      <w:r>
+        <w:t xml:space="preserve"> value by </w:t>
+      </w:r>
+      <w:r>
+        <w:t>subtracting it from past price</w:t>
+      </w:r>
+      <w:r>
+        <w:t>, t</w:t>
+      </w:r>
+      <w:r>
+        <w:t xml:space="preserve">he </w:t>
+      </w:r>
+      <w:r>
+        <w:t xml:space="preserve">resulting </w:t>
+      </w:r>
+      <w:r>
+        <w:t xml:space="preserve">past </w:t>
+      </w:r>
+      <w:r>
+        <w:t>residual</w:t>
+      </w:r>
+      <w:r>
+        <w:t xml:space="preserve"> </w:t>
+      </w:r>
+      <w:r>
+        <w:t xml:space="preserve">will </w:t>
+      </w:r>
+      <w:r>
+        <w:t>only</w:t>
+      </w:r>
+      <w:r>
+        <w:t xml:space="preserve"> include</w:t>
+      </w:r>
+      <w:r>
+        <w:t xml:space="preserve"> </w:t>
+      </w:r>
+      <w:r>
+        <w:t>past</w:t>
+      </w:r>
+      <w:r>
+        <w:t xml:space="preserve"> bidding activity and other</w:t>
+      </w:r>
+      <w:r>
+        <w:t xml:space="preserve"> unobserved</w:t>
+      </w:r>
+      <w:r>
+        <w:t xml:space="preserve"> </w:t>
+      </w:r>
+      <w:r>
+        <w:t>inputs</w:t>
+      </w:r>
+      <w:r>
+        <w:t xml:space="preserve"> into past price</w:t>
+      </w:r>
+      <w:r>
+        <w:t xml:space="preserve">. </w:t>
+      </w:r>
+      <w:r>
+        <w:t>These</w:t>
+      </w:r>
+      <w:r>
+        <w:t xml:space="preserve"> </w:t>
+      </w:r>
+      <w:r>
+        <w:t xml:space="preserve">influences </w:t>
+      </w:r>
+      <w:r>
+        <w:t xml:space="preserve">are </w:t>
+      </w:r>
+      <w:r>
+        <w:t xml:space="preserve">exogenous to the </w:t>
+      </w:r>
+      <w:r>
+        <w:t>painting itself</w:t>
+      </w:r>
+      <w:r>
+        <w:t>, and</w:t>
+      </w:r>
+      <w:r>
+        <w:t xml:space="preserve"> </w:t>
+      </w:r>
+      <w:r>
+        <w:t xml:space="preserve">because we </w:t>
+      </w:r>
+      <w:r>
+        <w:t>assume a work</w:t>
+      </w:r>
+      <w:r>
+        <w:t>’s</w:t>
+      </w:r>
+      <w:r>
+        <w:t xml:space="preserve"> value is </w:t>
+      </w:r>
+      <w:r>
+        <w:t xml:space="preserve">determined </w:t>
+      </w:r>
+      <w:r>
+        <w:t xml:space="preserve">by </w:t>
+      </w:r>
+      <w:r>
         <w:lastRenderedPageBreak/>
-        <w:t>This bias</w:t>
-      </w:r>
-      <w:r>
-        <w:t xml:space="preserve"> appears in</w:t>
-      </w:r>
-      <w:r>
-        <w:t xml:space="preserve"> the </w:t>
-      </w:r>
-      <w:r>
-        <w:t>market for fine art auctions</w:t>
-      </w:r>
-      <w:r>
-        <w:t>, which in 2014</w:t>
-      </w:r>
-      <w:r>
-        <w:t xml:space="preserve"> saw</w:t>
-      </w:r>
-      <w:r>
-        <w:t xml:space="preserve"> a sales volume of </w:t>
-      </w:r>
-      <w:r>
-        <w:t xml:space="preserve">approximately </w:t>
-      </w:r>
-      <w:r>
-        <w:t>$7.35 billion</w:t>
-      </w:r>
-      <w:r>
-        <w:t>.</w:t>
-      </w:r>
-      <w:r>
-        <w:rPr>
-          <w:rStyle w:val="FootnoteReference"/>
-        </w:rPr>
-        <w:footnoteReference w:id="2"/>
-      </w:r>
-      <w:r>
-        <w:t xml:space="preserve"> </w:t>
-      </w:r>
-      <w:r>
-        <w:t xml:space="preserve">To </w:t>
-      </w:r>
-      <w:r>
-        <w:t xml:space="preserve">the best </w:t>
-      </w:r>
-      <w:r>
-        <w:t xml:space="preserve">of </w:t>
-      </w:r>
-      <w:r>
-        <w:t xml:space="preserve">our knowledge, </w:t>
-      </w:r>
-      <w:proofErr w:type="spellStart"/>
-      <w:r>
-        <w:t>Beggs</w:t>
-      </w:r>
-      <w:proofErr w:type="spellEnd"/>
-      <w:r>
-        <w:t xml:space="preserve"> &amp; </w:t>
-      </w:r>
-      <w:bookmarkStart w:id="1" w:name="_GoBack"/>
-      <w:bookmarkEnd w:id="1"/>
-      <w:proofErr w:type="spellStart"/>
-      <w:r>
-        <w:t>Graddy</w:t>
-      </w:r>
-      <w:proofErr w:type="spellEnd"/>
-      <w:r>
-        <w:t xml:space="preserve"> (2009) are the first to formally study anchoring in the context of art auctions, </w:t>
-      </w:r>
-      <w:r>
-        <w:t>describing</w:t>
-      </w:r>
-      <w:r>
-        <w:t xml:space="preserve"> it as follows. </w:t>
-      </w:r>
-      <w:r>
-        <w:t>The</w:t>
-      </w:r>
-      <w:r>
-        <w:t xml:space="preserve"> </w:t>
-      </w:r>
-      <w:r>
-        <w:t xml:space="preserve">true </w:t>
-      </w:r>
-      <w:r>
-        <w:t>(hedonic)</w:t>
-      </w:r>
-      <w:r>
-        <w:t xml:space="preserve"> </w:t>
-      </w:r>
-      <w:r>
-        <w:t>value of a</w:t>
-      </w:r>
-      <w:r>
-        <w:t xml:space="preserve">n </w:t>
-      </w:r>
-      <w:r>
-        <w:t>artwork</w:t>
-      </w:r>
-      <w:r>
-        <w:t>, say a</w:t>
-      </w:r>
-      <w:r>
-        <w:t xml:space="preserve"> painting</w:t>
-      </w:r>
-      <w:r>
-        <w:t>,</w:t>
-      </w:r>
-      <w:r>
-        <w:t xml:space="preserve"> is </w:t>
-      </w:r>
-      <w:r>
-        <w:t xml:space="preserve">assumed to be </w:t>
-      </w:r>
-      <w:r>
-        <w:t xml:space="preserve">determined </w:t>
-      </w:r>
-      <w:r>
-        <w:t xml:space="preserve">by its </w:t>
-      </w:r>
-      <w:r>
-        <w:t>hedonic</w:t>
-      </w:r>
-      <w:r>
-        <w:t xml:space="preserve"> </w:t>
-      </w:r>
-      <w:r>
-        <w:t xml:space="preserve">characteristics such as </w:t>
-      </w:r>
-      <w:r>
-        <w:t>artist</w:t>
-      </w:r>
-      <w:r>
-        <w:t xml:space="preserve"> and medium</w:t>
-      </w:r>
-      <w:r>
-        <w:t>. These</w:t>
-      </w:r>
-      <w:r>
-        <w:t xml:space="preserve"> </w:t>
-      </w:r>
-      <w:r>
-        <w:t xml:space="preserve">features </w:t>
-      </w:r>
-      <w:r>
-        <w:t xml:space="preserve">do not change over </w:t>
-      </w:r>
-      <w:commentRangeStart w:id="2"/>
-      <w:r>
-        <w:t>time</w:t>
-      </w:r>
-      <w:commentRangeEnd w:id="2"/>
-      <w:r>
-        <w:rPr>
-          <w:rStyle w:val="CommentReference"/>
-        </w:rPr>
-        <w:commentReference w:id="2"/>
-      </w:r>
-      <w:r>
-        <w:t>, which means</w:t>
-      </w:r>
-      <w:r>
-        <w:t xml:space="preserve"> that</w:t>
-      </w:r>
-      <w:r>
-        <w:t xml:space="preserve"> </w:t>
-      </w:r>
-      <w:r>
-        <w:t xml:space="preserve">if </w:t>
-      </w:r>
-      <w:r>
-        <w:t xml:space="preserve">buyers </w:t>
-      </w:r>
-      <w:r>
-        <w:t xml:space="preserve">were perfectly rational, they </w:t>
-      </w:r>
-      <w:r>
-        <w:t>would</w:t>
-      </w:r>
-      <w:r>
-        <w:t xml:space="preserve"> pay </w:t>
-      </w:r>
-      <w:r>
-        <w:t>only</w:t>
-      </w:r>
-      <w:r>
-        <w:t xml:space="preserve"> according to</w:t>
-      </w:r>
-      <w:r>
-        <w:t xml:space="preserve"> </w:t>
-      </w:r>
-      <w:r>
-        <w:rPr>
-          <w:rFonts w:eastAsiaTheme="minorEastAsia"/>
-        </w:rPr>
-        <w:t xml:space="preserve">their </w:t>
-      </w:r>
-      <w:r>
-        <w:rPr>
-          <w:rFonts w:eastAsiaTheme="minorEastAsia"/>
-        </w:rPr>
-        <w:t>(</w:t>
-      </w:r>
-      <w:r>
-        <w:rPr>
-          <w:rFonts w:eastAsiaTheme="minorEastAsia"/>
-        </w:rPr>
-        <w:t>time-dependent</w:t>
-      </w:r>
-      <w:r>
-        <w:rPr>
-          <w:rFonts w:eastAsiaTheme="minorEastAsia"/>
-        </w:rPr>
-        <w:t>)</w:t>
-      </w:r>
-      <w:r>
-        <w:rPr>
-          <w:rFonts w:eastAsiaTheme="minorEastAsia"/>
-        </w:rPr>
-        <w:t xml:space="preserve"> demand for those hedonic </w:t>
-      </w:r>
-      <w:r>
-        <w:rPr>
-          <w:rFonts w:eastAsiaTheme="minorEastAsia"/>
-        </w:rPr>
-        <w:t>characteristics</w:t>
-      </w:r>
-      <w:r>
-        <w:rPr>
-          <w:rFonts w:eastAsiaTheme="minorEastAsia"/>
-        </w:rPr>
+        <w:t xml:space="preserve">internal </w:t>
+      </w:r>
+      <w:r>
+        <w:t xml:space="preserve">hedonic </w:t>
+      </w:r>
+      <w:r>
+        <w:t>factors,</w:t>
+      </w:r>
+      <w:r>
+        <w:t xml:space="preserve"> these </w:t>
+      </w:r>
+      <w:r>
+        <w:t xml:space="preserve">are </w:t>
+      </w:r>
+      <w:r>
+        <w:t>irrelevant</w:t>
+      </w:r>
+      <w:r>
         <w:t xml:space="preserve">. </w:t>
       </w:r>
       <w:r>
-        <w:t>If however, buyers</w:t>
-      </w:r>
-      <w:r>
-        <w:t xml:space="preserve"> learn</w:t>
-      </w:r>
-      <w:r>
-        <w:t xml:space="preserve"> the painting previously sold for a very high price, they may internalize that </w:t>
-      </w:r>
-      <w:r>
-        <w:t xml:space="preserve">previous </w:t>
-      </w:r>
-      <w:r>
-        <w:t xml:space="preserve">high </w:t>
-      </w:r>
-      <w:r>
-        <w:t xml:space="preserve">price </w:t>
-      </w:r>
-      <w:r>
-        <w:t>as a reference point (the anchor</w:t>
-      </w:r>
-      <w:r>
-        <w:t>) and</w:t>
-      </w:r>
-      <w:r>
-        <w:t xml:space="preserve"> </w:t>
-      </w:r>
-      <w:r>
-        <w:t>drive up the</w:t>
-      </w:r>
-      <w:r>
-        <w:t xml:space="preserve"> current price from there</w:t>
-      </w:r>
-      <w:r>
-        <w:t>.</w:t>
-      </w:r>
-      <w:r>
-        <w:t xml:space="preserve"> </w:t>
-      </w:r>
-      <w:r>
-        <w:t xml:space="preserve">This </w:t>
-      </w:r>
-      <w:r>
-        <w:t>fixation on</w:t>
-      </w:r>
-      <w:r>
-        <w:t xml:space="preserve"> past price </w:t>
-      </w:r>
-      <w:r>
-        <w:t xml:space="preserve">may be interpreted as an anchoring bias, because past price is actually an irrelevant signal. </w:t>
-      </w:r>
-      <w:r>
-        <w:t xml:space="preserve"> </w:t>
-      </w:r>
-      <w:r>
-        <w:t>Specifically, i</w:t>
-      </w:r>
-      <w:r>
-        <w:t xml:space="preserve">f we </w:t>
-      </w:r>
-      <w:r>
-        <w:t>account</w:t>
-      </w:r>
-      <w:r>
-        <w:t xml:space="preserve"> for the painting’s (unchanging</w:t>
-      </w:r>
-      <w:r>
-        <w:t xml:space="preserve">) true value by </w:t>
-      </w:r>
-      <w:r>
-        <w:t>subtracting it from past price</w:t>
-      </w:r>
-      <w:r>
-        <w:t>, t</w:t>
-      </w:r>
-      <w:r>
-        <w:t xml:space="preserve">he </w:t>
-      </w:r>
-      <w:r>
-        <w:t xml:space="preserve">resulting </w:t>
-      </w:r>
-      <w:r>
-        <w:t xml:space="preserve">past </w:t>
-      </w:r>
-      <w:r>
-        <w:t>residual</w:t>
-      </w:r>
-      <w:r>
-        <w:t xml:space="preserve"> </w:t>
-      </w:r>
-      <w:r>
-        <w:t xml:space="preserve">will </w:t>
-      </w:r>
-      <w:r>
-        <w:t>only</w:t>
-      </w:r>
-      <w:r>
-        <w:t xml:space="preserve"> include</w:t>
-      </w:r>
-      <w:r>
-        <w:t xml:space="preserve"> </w:t>
-      </w:r>
-      <w:r>
-        <w:t>past</w:t>
-      </w:r>
-      <w:r>
-        <w:t xml:space="preserve"> bidding activity and other</w:t>
-      </w:r>
-      <w:r>
-        <w:t xml:space="preserve"> unobserved</w:t>
-      </w:r>
-      <w:r>
-        <w:t xml:space="preserve"> </w:t>
-      </w:r>
-      <w:r>
-        <w:t>inputs</w:t>
-      </w:r>
-      <w:r>
-        <w:t xml:space="preserve"> into past price</w:t>
-      </w:r>
-      <w:r>
-        <w:t xml:space="preserve">, which </w:t>
-      </w:r>
-      <w:r>
-        <w:t xml:space="preserve">do not </w:t>
-      </w:r>
-      <w:r>
-        <w:t xml:space="preserve">reflect </w:t>
-      </w:r>
-      <w:r>
-        <w:t xml:space="preserve">the painting’s </w:t>
-      </w:r>
-      <w:r>
-        <w:t>true</w:t>
-      </w:r>
-      <w:r>
-        <w:t xml:space="preserve"> </w:t>
-      </w:r>
-      <w:r>
-        <w:t>value</w:t>
-      </w:r>
-      <w:r>
-        <w:t xml:space="preserve">. </w:t>
-      </w:r>
-      <w:r>
-        <w:t xml:space="preserve">In other words, </w:t>
+        <w:t>Thus</w:t>
+      </w:r>
+      <w:r>
+        <w:t xml:space="preserve">, </w:t>
       </w:r>
       <w:r>
         <w:t>a</w:t>
@@ -786,7 +860,7 @@
         <w:t>nchoring</w:t>
       </w:r>
       <w:r>
-        <w:t xml:space="preserve"> (</w:t>
+        <w:t xml:space="preserve"> as </w:t>
       </w:r>
       <w:r>
         <w:t>identified in that</w:t>
@@ -795,7 +869,10 @@
         <w:t xml:space="preserve"> past</w:t>
       </w:r>
       <w:r>
-        <w:t xml:space="preserve"> residual)</w:t>
+        <w:t xml:space="preserve"> residua</w:t>
+      </w:r>
+      <w:r>
+        <w:t>l</w:t>
       </w:r>
       <w:r>
         <w:t xml:space="preserve"> </w:t>
@@ -855,38 +932,43 @@
         <w:t>s</w:t>
       </w:r>
       <w:r>
-        <w:t xml:space="preserve">. Hence </w:t>
-      </w:r>
-      <w:proofErr w:type="gramStart"/>
-      <w:r>
-        <w:lastRenderedPageBreak/>
-        <w:t>in</w:t>
-      </w:r>
-      <w:proofErr w:type="gramEnd"/>
-      <w:r>
-        <w:t xml:space="preserve"> our research and in much </w:t>
+        <w:t>. Hence in our research and in much</w:t>
+      </w:r>
+      <w:r>
+        <w:t xml:space="preserve"> of</w:t>
+      </w:r>
+      <w:r>
+        <w:t xml:space="preserve"> </w:t>
       </w:r>
       <w:r>
         <w:t>the</w:t>
       </w:r>
       <w:r>
-        <w:t xml:space="preserve"> literature, including </w:t>
-      </w:r>
-      <w:proofErr w:type="spellStart"/>
-      <w:r>
-        <w:t>Beggs</w:t>
-      </w:r>
-      <w:proofErr w:type="spellEnd"/>
-      <w:r>
-        <w:t xml:space="preserve"> &amp; </w:t>
-      </w:r>
-      <w:proofErr w:type="spellStart"/>
-      <w:r>
-        <w:t>Graddy</w:t>
-      </w:r>
-      <w:proofErr w:type="spellEnd"/>
-      <w:r>
-        <w:t xml:space="preserve"> (2009), the process is treated as a black box. The mere observation of </w:t>
+        <w:t xml:space="preserve"> literature, inclu</w:t>
+      </w:r>
+      <w:r>
+        <w:t>ding Beggs &amp; Graddy (2009),</w:t>
+      </w:r>
+      <w:r>
+        <w:t xml:space="preserve"> the way </w:t>
+      </w:r>
+      <w:r>
+        <w:t xml:space="preserve">people </w:t>
+      </w:r>
+      <w:r>
+        <w:t>process</w:t>
+      </w:r>
+      <w:r>
+        <w:t xml:space="preserve"> </w:t>
+      </w:r>
+      <w:r>
+        <w:t>pri</w:t>
+      </w:r>
+      <w:r>
+        <w:t>ce signals</w:t>
+      </w:r>
+      <w:r>
+        <w:t xml:space="preserve"> is treated as a black box. The mere observation of </w:t>
       </w:r>
       <w:r>
         <w:t>this effect,</w:t>
@@ -901,7 +983,10 @@
         <w:t>,</w:t>
       </w:r>
       <w:r>
-        <w:t xml:space="preserve"> suffices for our definition of anchoring (discussed further in Section 5). </w:t>
+        <w:t xml:space="preserve"> suffices for our definition of anchoring (d</w:t>
+      </w:r>
+      <w:r>
+        <w:t>iscussed further in Section &lt;&gt;).</w:t>
       </w:r>
     </w:p>
     <w:p>
@@ -922,23 +1007,7 @@
         <w:t>identifies anchoring</w:t>
       </w:r>
       <w:r>
-        <w:t xml:space="preserve">, </w:t>
-      </w:r>
-      <w:proofErr w:type="spellStart"/>
-      <w:r>
-        <w:t>Beggs</w:t>
-      </w:r>
-      <w:proofErr w:type="spellEnd"/>
-      <w:r>
-        <w:t xml:space="preserve"> &amp; </w:t>
-      </w:r>
-      <w:proofErr w:type="spellStart"/>
-      <w:r>
-        <w:t>Graddy</w:t>
-      </w:r>
-      <w:proofErr w:type="spellEnd"/>
-      <w:r>
-        <w:t xml:space="preserve"> (2009) analyze resales of Impressio</w:t>
+        <w:t>, Beggs &amp; Graddy (2009) analyze resales of Impressio</w:t>
       </w:r>
       <w:r>
         <w:t>nist and Contemporary paintings</w:t>
@@ -1019,7 +1088,7 @@
         <w:rPr>
           <w:rStyle w:val="FootnoteReference"/>
         </w:rPr>
-        <w:footnoteReference w:id="3"/>
+        <w:footnoteReference w:id="4"/>
       </w:r>
       <w:r>
         <w:t>.</w:t>
@@ -1028,23 +1097,7 @@
         <w:t xml:space="preserve"> T</w:t>
       </w:r>
       <w:r>
-        <w:t xml:space="preserve">he anchoring research of </w:t>
-      </w:r>
-      <w:proofErr w:type="spellStart"/>
-      <w:r>
-        <w:t>Beggs</w:t>
-      </w:r>
-      <w:proofErr w:type="spellEnd"/>
-      <w:r>
-        <w:t xml:space="preserve"> &amp; </w:t>
-      </w:r>
-      <w:proofErr w:type="spellStart"/>
-      <w:r>
-        <w:t>Graddy</w:t>
-      </w:r>
-      <w:proofErr w:type="spellEnd"/>
-      <w:r>
-        <w:t xml:space="preserve"> (2009) </w:t>
+        <w:t xml:space="preserve">he anchoring research of Beggs &amp; Graddy (2009) </w:t>
       </w:r>
       <w:r>
         <w:t xml:space="preserve">thus </w:t>
@@ -1065,7 +1118,11 @@
         <w:jc w:val="both"/>
       </w:pPr>
       <w:r>
-        <w:t>In this paper, we study whether the sales of similar paintings (substitutes) display anchoring cross-effects – for example, whether the past price of a Monet can bias the current price o</w:t>
+        <w:t xml:space="preserve">In this paper, we study whether the sales of similar paintings (substitutes) display anchoring cross-effects – for example, whether the past price of a Monet can bias the </w:t>
+      </w:r>
+      <w:r>
+        <w:lastRenderedPageBreak/>
+        <w:t>current price o</w:t>
       </w:r>
       <w:r>
         <w:t>f</w:t>
@@ -1074,7 +1131,16 @@
         <w:t xml:space="preserve"> a</w:t>
       </w:r>
       <w:r>
-        <w:t xml:space="preserve"> Van Gogh. To</w:t>
+        <w:t xml:space="preserve"> Van Gogh.</w:t>
+      </w:r>
+      <w:r>
+        <w:t xml:space="preserve"> </w:t>
+      </w:r>
+      <w:r>
+        <w:t xml:space="preserve">Our data includes two datasets of Impressionist and Contemporary art that are often used in the econometric literature on art auctions, and a new dataset of assorted art sales (2006-2015) specifically collected for this project. </w:t>
+      </w:r>
+      <w:r>
+        <w:t xml:space="preserve"> To</w:t>
       </w:r>
       <w:r>
         <w:t xml:space="preserve"> show we understand</w:t>
@@ -1086,23 +1152,7 @@
         <w:t xml:space="preserve">regression </w:t>
       </w:r>
       <w:r>
-        <w:t xml:space="preserve">model of </w:t>
-      </w:r>
-      <w:proofErr w:type="spellStart"/>
-      <w:r>
-        <w:t>Beggs</w:t>
-      </w:r>
-      <w:proofErr w:type="spellEnd"/>
-      <w:r>
-        <w:t xml:space="preserve"> &amp; </w:t>
-      </w:r>
-      <w:proofErr w:type="spellStart"/>
-      <w:r>
-        <w:t>Graddy</w:t>
-      </w:r>
-      <w:proofErr w:type="spellEnd"/>
-      <w:r>
-        <w:t xml:space="preserve"> (2009)</w:t>
+        <w:t>model of Beggs &amp; Graddy (2009)</w:t>
       </w:r>
       <w:r>
         <w:t>, w</w:t>
@@ -1117,7 +1167,13 @@
         <w:t xml:space="preserve"> general anchoring findings. </w:t>
       </w:r>
       <w:r>
-        <w:t xml:space="preserve">Our success is surprising because, as discussed </w:t>
+        <w:t xml:space="preserve">Our success is surprising </w:t>
+      </w:r>
+      <w:r>
+        <w:t xml:space="preserve">and significant </w:t>
+      </w:r>
+      <w:r>
+        <w:t xml:space="preserve">because, as discussed </w:t>
       </w:r>
       <w:r>
         <w:t>later</w:t>
@@ -1195,11 +1251,7 @@
         <w:t xml:space="preserve"> anchoring cross-effects</w:t>
       </w:r>
       <w:r>
-        <w:t xml:space="preserve"> by </w:t>
-      </w:r>
-      <w:r>
-        <w:lastRenderedPageBreak/>
-        <w:t xml:space="preserve">controlling for similarity </w:t>
+        <w:t xml:space="preserve"> by controlling for similarity </w:t>
       </w:r>
       <w:r>
         <w:t>across pieces</w:t>
@@ -1223,25 +1275,10 @@
         <w:t xml:space="preserve">of </w:t>
       </w:r>
       <w:r>
-        <w:t>similarity. Our data includes two datasets of Imp</w:t>
-      </w:r>
-      <w:r>
-        <w:t>r</w:t>
-      </w:r>
-      <w:r>
-        <w:t xml:space="preserve">essionist and Contemporary art that </w:t>
-      </w:r>
-      <w:r>
-        <w:t xml:space="preserve">are </w:t>
-      </w:r>
-      <w:r>
-        <w:t>often used in the econometric literature on art auctions, and a new dataset of assorted art sales (2006-2015)</w:t>
-      </w:r>
-      <w:r>
-        <w:t xml:space="preserve"> specifically collected</w:t>
-      </w:r>
-      <w:r>
-        <w:t xml:space="preserve"> for this project. Running our model on these three datasets, w</w:t>
+        <w:t xml:space="preserve">similarity. </w:t>
+      </w:r>
+      <w:r>
+        <w:t>Running our model on these three datasets, w</w:t>
       </w:r>
       <w:r>
         <w:t>e discover significant evid</w:t>
@@ -1274,15 +1311,7 @@
         <w:t xml:space="preserve"> Picasso</w:t>
       </w:r>
       <w:r>
-        <w:t xml:space="preserve"> &amp; Marc Chagall, and </w:t>
-      </w:r>
-      <w:proofErr w:type="spellStart"/>
-      <w:r>
-        <w:t>Edvard</w:t>
-      </w:r>
-      <w:proofErr w:type="spellEnd"/>
-      <w:r>
-        <w:t xml:space="preserve"> Munch &amp; </w:t>
+        <w:t xml:space="preserve"> &amp; Marc Chagall, and Edvard Munch &amp; </w:t>
       </w:r>
       <w:r>
         <w:t>Henri de Toulouse-Lautrec</w:t>
@@ -1351,7 +1380,10 @@
         <w:t xml:space="preserve"> </w:t>
       </w:r>
       <w:r>
-        <w:t xml:space="preserve">This is </w:t>
+        <w:t>Thus, this study</w:t>
+      </w:r>
+      <w:r>
+        <w:t xml:space="preserve"> is </w:t>
       </w:r>
       <w:r>
         <w:t>useful</w:t>
@@ -1405,6 +1437,7 @@
         <w:t xml:space="preserve"> two measures of </w:t>
       </w:r>
       <w:r>
+        <w:lastRenderedPageBreak/>
         <w:t xml:space="preserve">similarity </w:t>
       </w:r>
       <w:r>
@@ -1447,23 +1480,7 @@
         <w:t xml:space="preserve"> </w:t>
       </w:r>
       <w:r>
-        <w:t xml:space="preserve">Our new dataset of approximately 500,000 assorted art sales (2006-2015), constructed by writing a Python program to scrape </w:t>
-      </w:r>
-      <w:proofErr w:type="spellStart"/>
-      <w:r>
-        <w:t>Blouin</w:t>
-      </w:r>
-      <w:proofErr w:type="spellEnd"/>
-      <w:r>
-        <w:t xml:space="preserve"> </w:t>
-      </w:r>
-      <w:proofErr w:type="spellStart"/>
-      <w:r>
-        <w:t>ArtInfo</w:t>
-      </w:r>
-      <w:proofErr w:type="spellEnd"/>
-      <w:r>
-        <w:t xml:space="preserve"> for 10 straight days, </w:t>
+        <w:t xml:space="preserve">Our new dataset of approximately 500,000 assorted art sales (2006-2015), constructed by writing a Python program to scrape Blouin ArtInfo for 10 straight days, </w:t>
       </w:r>
       <w:r>
         <w:t>is</w:t>
@@ -1478,11 +1495,7 @@
         <w:t xml:space="preserve"> of auction</w:t>
       </w:r>
       <w:r>
-        <w:t xml:space="preserve"> </w:t>
-      </w:r>
-      <w:r>
-        <w:lastRenderedPageBreak/>
-        <w:t>data</w:t>
+        <w:t xml:space="preserve"> data</w:t>
       </w:r>
       <w:r>
         <w:t>.</w:t>
@@ -1550,21 +1563,8 @@
       <w:r>
         <w:t xml:space="preserve">how </w:t>
       </w:r>
-      <w:proofErr w:type="spellStart"/>
-      <w:r>
-        <w:t>Beggs</w:t>
-      </w:r>
-      <w:proofErr w:type="spellEnd"/>
-      <w:r>
-        <w:t xml:space="preserve"> &amp; </w:t>
-      </w:r>
-      <w:proofErr w:type="spellStart"/>
-      <w:r>
-        <w:t>Graddy’s</w:t>
-      </w:r>
-      <w:proofErr w:type="spellEnd"/>
-      <w:r>
-        <w:t xml:space="preserve"> original </w:t>
+      <w:r>
+        <w:t xml:space="preserve">Beggs &amp; Graddy’s original </w:t>
       </w:r>
       <w:r>
         <w:t xml:space="preserve">anchoring </w:t>
@@ -1587,19 +1587,9 @@
       <w:r>
         <w:t xml:space="preserve"> For auction houses and professionals, our work provides a practical regression model for estimating an artwork’s price in light of related sales. Our approach is more general than </w:t>
       </w:r>
-      <w:proofErr w:type="spellStart"/>
-      <w:r>
-        <w:t>Beggs</w:t>
-      </w:r>
-      <w:proofErr w:type="spellEnd"/>
-      <w:r>
-        <w:t xml:space="preserve"> &amp; </w:t>
-      </w:r>
-      <w:proofErr w:type="spellStart"/>
-      <w:r>
-        <w:t>Graddy’s</w:t>
-      </w:r>
-      <w:proofErr w:type="spellEnd"/>
+      <w:r>
+        <w:t>Beggs &amp; Graddy’s</w:t>
+      </w:r>
       <w:r>
         <w:t xml:space="preserve"> original model, </w:t>
       </w:r>
@@ -1610,7 +1600,7 @@
         <w:rPr>
           <w:rStyle w:val="FootnoteReference"/>
         </w:rPr>
-        <w:footnoteReference w:id="4"/>
+        <w:footnoteReference w:id="5"/>
       </w:r>
       <w:r>
         <w:t>, real estate</w:t>
@@ -1619,7 +1609,7 @@
         <w:rPr>
           <w:rStyle w:val="FootnoteReference"/>
         </w:rPr>
-        <w:footnoteReference w:id="5"/>
+        <w:footnoteReference w:id="6"/>
       </w:r>
       <w:r>
         <w:t>, and horse racing</w:t>
@@ -1628,7 +1618,7 @@
         <w:rPr>
           <w:rStyle w:val="FootnoteReference"/>
         </w:rPr>
-        <w:footnoteReference w:id="6"/>
+        <w:footnoteReference w:id="7"/>
       </w:r>
       <w:r>
         <w:t>.</w:t>
@@ -1640,7 +1630,11 @@
         <w:jc w:val="both"/>
       </w:pPr>
       <w:r>
-        <w:t>As part of our research, we conducted interviews with several specialists and experts in the field. To learn about the art market and how auction specialists appraise pieces, we talked with Mark Best (Princeton ‘00), a f</w:t>
+        <w:t xml:space="preserve">As part of our research, we conducted interviews with several specialists and experts in the field. To learn about the art market and how auction specialists appraise </w:t>
+      </w:r>
+      <w:r>
+        <w:lastRenderedPageBreak/>
+        <w:t>pieces, we talked with Mark Best (Princeton ‘00), a f</w:t>
       </w:r>
       <w:r>
         <w:t xml:space="preserve">ormer financial analyst who is now </w:t>
@@ -1691,11 +1685,7 @@
         <w:t xml:space="preserve"> </w:t>
       </w:r>
       <w:r>
-        <w:t xml:space="preserve">We also talked extensively with Raphaelle Benabou </w:t>
-      </w:r>
-      <w:r>
-        <w:lastRenderedPageBreak/>
-        <w:t xml:space="preserve">(Princeton ’15), who </w:t>
+        <w:t xml:space="preserve">We also talked extensively with Raphaelle Benabou (Princeton ’15), who </w:t>
       </w:r>
       <w:r>
         <w:t>is</w:t>
@@ -1848,27 +1838,24 @@
         <w:t>literature relevant to</w:t>
       </w:r>
       <w:r>
-        <w:t xml:space="preserve"> anchoring in the art market, and </w:t>
-      </w:r>
-      <w:r>
-        <w:t xml:space="preserve">explains </w:t>
-      </w:r>
-      <w:r>
-        <w:t xml:space="preserve">how our research fits in. Section III describes our methodology, which includes the original regressions of </w:t>
-      </w:r>
-      <w:proofErr w:type="spellStart"/>
-      <w:r>
-        <w:t>Beggs</w:t>
-      </w:r>
-      <w:proofErr w:type="spellEnd"/>
-      <w:r>
-        <w:t xml:space="preserve"> &amp; </w:t>
-      </w:r>
-      <w:proofErr w:type="spellStart"/>
-      <w:r>
-        <w:t>Graddy</w:t>
-      </w:r>
-      <w:proofErr w:type="spellEnd"/>
+        <w:t xml:space="preserve"> anchoring in the art market</w:t>
+      </w:r>
+      <w:r>
+        <w:t xml:space="preserve"> and </w:t>
+      </w:r>
+      <w:r>
+        <w:lastRenderedPageBreak/>
+        <w:t>explains</w:t>
+      </w:r>
+      <w:r>
+        <w:t xml:space="preserve"> the</w:t>
+      </w:r>
+      <w:r>
+        <w:t xml:space="preserve"> importance of our research</w:t>
+      </w:r>
+      <w:r>
+        <w:t>. Section III describes our methodology, which includes the original regressions of Beggs &amp; Graddy</w:t>
+      </w:r>
       <w:r>
         <w:t xml:space="preserve"> (2009)</w:t>
       </w:r>
@@ -1879,23 +1866,7 @@
         <w:t xml:space="preserve">describes </w:t>
       </w:r>
       <w:r>
-        <w:t xml:space="preserve">the original data of </w:t>
-      </w:r>
-      <w:proofErr w:type="spellStart"/>
-      <w:r>
-        <w:t>Beggs</w:t>
-      </w:r>
-      <w:proofErr w:type="spellEnd"/>
-      <w:r>
-        <w:t xml:space="preserve"> &amp; </w:t>
-      </w:r>
-      <w:proofErr w:type="spellStart"/>
-      <w:r>
-        <w:t>Graddy</w:t>
-      </w:r>
-      <w:proofErr w:type="spellEnd"/>
-      <w:r>
-        <w:t>,</w:t>
+        <w:t>the original data of Beggs &amp; Graddy,</w:t>
       </w:r>
       <w:r>
         <w:t xml:space="preserve"> then introduces our </w:t>
@@ -1904,33 +1875,13 @@
         <w:t>new dataset</w:t>
       </w:r>
       <w:r>
-        <w:t xml:space="preserve">. Section V gives our results. This includes our replication of the anchoring work of </w:t>
-      </w:r>
-      <w:proofErr w:type="spellStart"/>
-      <w:r>
-        <w:t>Beggs</w:t>
-      </w:r>
-      <w:proofErr w:type="spellEnd"/>
-      <w:r>
-        <w:t xml:space="preserve"> &amp; </w:t>
-      </w:r>
-      <w:proofErr w:type="spellStart"/>
-      <w:r>
-        <w:t>Graddy</w:t>
-      </w:r>
-      <w:proofErr w:type="spellEnd"/>
-      <w:r>
-        <w:t>, followed by our findings</w:t>
+        <w:t>. Section V gives our results. This includes our replication of the anchoring work of Beggs &amp; Graddy, followed by our findings</w:t>
       </w:r>
       <w:r>
         <w:t xml:space="preserve"> on</w:t>
       </w:r>
       <w:r>
-        <w:t xml:space="preserve"> anchoring cross-</w:t>
-      </w:r>
-      <w:r>
-        <w:lastRenderedPageBreak/>
-        <w:t>effects. We then present the results of our</w:t>
+        <w:t xml:space="preserve"> anchoring cross-effects. We then present the results of our</w:t>
       </w:r>
       <w:r>
         <w:t xml:space="preserve"> </w:t>
@@ -1989,9 +1940,11 @@
       <w:r>
         <w:t>work.</w:t>
       </w:r>
+      <w:bookmarkStart w:id="0" w:name="_GoBack"/>
+      <w:bookmarkEnd w:id="0"/>
     </w:p>
     <w:sectPr>
-      <w:footerReference w:type="default" r:id="rId9"/>
+      <w:footerReference w:type="default" r:id="rId7"/>
       <w:pgSz w:w="12240" w:h="15840"/>
       <w:pgMar w:top="1440" w:right="1440" w:bottom="1440" w:left="1440" w:header="720" w:footer="720" w:gutter="0"/>
       <w:cols w:space="720"/>
@@ -1999,61 +1952,6 @@
     </w:sectPr>
   </w:body>
 </w:document>
-</file>
-
-<file path=word/comments.xml><?xml version="1.0" encoding="utf-8"?>
-<w:comments xmlns:wpc="http://schemas.microsoft.com/office/word/2010/wordprocessingCanvas" xmlns:mc="http://schemas.openxmlformats.org/markup-compatibility/2006" xmlns:o="urn:schemas-microsoft-com:office:office" xmlns:r="http://schemas.openxmlformats.org/officeDocument/2006/relationships" xmlns:m="http://schemas.openxmlformats.org/officeDocument/2006/math" xmlns:v="urn:schemas-microsoft-com:vml" xmlns:wp14="http://schemas.microsoft.com/office/word/2010/wordprocessingDrawing" xmlns:wp="http://schemas.openxmlformats.org/drawingml/2006/wordprocessingDrawing" xmlns:w10="urn:schemas-microsoft-com:office:word" xmlns:w="http://schemas.openxmlformats.org/wordprocessingml/2006/main" xmlns:w14="http://schemas.microsoft.com/office/word/2010/wordml" xmlns:w15="http://schemas.microsoft.com/office/word/2012/wordml" xmlns:wpg="http://schemas.microsoft.com/office/word/2010/wordprocessingGroup" xmlns:wpi="http://schemas.microsoft.com/office/word/2010/wordprocessingInk" xmlns:wne="http://schemas.microsoft.com/office/word/2006/wordml" xmlns:wps="http://schemas.microsoft.com/office/word/2010/wordprocessingShape" mc:Ignorable="w14 w15 wp14">
-  <w:comment w:id="0" w:author="Evan Chow" w:date="2016-04-10T19:26:00Z" w:initials="EC">
-    <w:p>
-      <w:pPr>
-        <w:pStyle w:val="CommentText"/>
-      </w:pPr>
-      <w:r>
-        <w:rPr>
-          <w:rStyle w:val="CommentReference"/>
-        </w:rPr>
-        <w:annotationRef/>
-      </w:r>
-      <w:r>
-        <w:t xml:space="preserve">Make more interesting, maybe after getting back </w:t>
-      </w:r>
-      <w:proofErr w:type="spellStart"/>
-      <w:r>
-        <w:t>jessica’s</w:t>
-      </w:r>
-      <w:proofErr w:type="spellEnd"/>
-      <w:r>
-        <w:t xml:space="preserve"> comments.</w:t>
-      </w:r>
-    </w:p>
-  </w:comment>
-  <w:comment w:id="2" w:author="Evan Chow" w:date="2016-04-10T19:27:00Z" w:initials="EC">
-    <w:p>
-      <w:pPr>
-        <w:pStyle w:val="CommentText"/>
-      </w:pPr>
-      <w:r>
-        <w:rPr>
-          <w:rStyle w:val="CommentReference"/>
-        </w:rPr>
-        <w:annotationRef/>
-      </w:r>
-      <w:r>
-        <w:t>Include footnote about age of artwork. -&gt; can be controlled for in this hedonic model, etc.</w:t>
-      </w:r>
-      <w:r>
-        <w:t>, already represents shifting demand for art (so wouldn’t be a hedonic feature), etc.</w:t>
-      </w:r>
-    </w:p>
-  </w:comment>
-</w:comments>
-</file>
-
-<file path=word/commentsExtended.xml><?xml version="1.0" encoding="utf-8"?>
-<w15:commentsEx xmlns:wpc="http://schemas.microsoft.com/office/word/2010/wordprocessingCanvas" xmlns:mc="http://schemas.openxmlformats.org/markup-compatibility/2006" xmlns:o="urn:schemas-microsoft-com:office:office" xmlns:r="http://schemas.openxmlformats.org/officeDocument/2006/relationships" xmlns:m="http://schemas.openxmlformats.org/officeDocument/2006/math" xmlns:v="urn:schemas-microsoft-com:vml" xmlns:wp14="http://schemas.microsoft.com/office/word/2010/wordprocessingDrawing" xmlns:wp="http://schemas.openxmlformats.org/drawingml/2006/wordprocessingDrawing" xmlns:w10="urn:schemas-microsoft-com:office:word" xmlns:w="http://schemas.openxmlformats.org/wordprocessingml/2006/main" xmlns:w14="http://schemas.microsoft.com/office/word/2010/wordml" xmlns:w15="http://schemas.microsoft.com/office/word/2012/wordml" xmlns:wpg="http://schemas.microsoft.com/office/word/2010/wordprocessingGroup" xmlns:wpi="http://schemas.microsoft.com/office/word/2010/wordprocessingInk" xmlns:wne="http://schemas.microsoft.com/office/word/2006/wordml" xmlns:wps="http://schemas.microsoft.com/office/word/2010/wordprocessingShape" mc:Ignorable="w14 w15 wp14">
-  <w15:commentEx w15:paraId="490E918F" w15:done="0"/>
-  <w15:commentEx w15:paraId="64FE2DEC" w15:done="0"/>
-</w15:commentsEx>
 </file>
 
 <file path=word/endnotes.xml><?xml version="1.0" encoding="utf-8"?>
@@ -2115,7 +2013,7 @@
           <w:rPr>
             <w:noProof/>
           </w:rPr>
-          <w:t>4</w:t>
+          <w:t>7</w:t>
         </w:r>
         <w:r>
           <w:rPr>
@@ -2170,41 +2068,13 @@
       <w:r>
         <w:t xml:space="preserve"> </w:t>
       </w:r>
-      <w:proofErr w:type="spellStart"/>
       <w:r>
         <w:rPr>
           <w:rFonts w:ascii="Arial" w:hAnsi="Arial" w:cs="Arial"/>
           <w:color w:val="222222"/>
           <w:shd w:val="clear" w:color="auto" w:fill="FFFFFF"/>
         </w:rPr>
-        <w:t>Tversky</w:t>
-      </w:r>
-      <w:proofErr w:type="spellEnd"/>
-      <w:r>
-        <w:rPr>
-          <w:rFonts w:ascii="Arial" w:hAnsi="Arial" w:cs="Arial"/>
-          <w:color w:val="222222"/>
-          <w:shd w:val="clear" w:color="auto" w:fill="FFFFFF"/>
-        </w:rPr>
-        <w:t xml:space="preserve">, Amos, and Daniel </w:t>
-      </w:r>
-      <w:proofErr w:type="spellStart"/>
-      <w:r>
-        <w:rPr>
-          <w:rFonts w:ascii="Arial" w:hAnsi="Arial" w:cs="Arial"/>
-          <w:color w:val="222222"/>
-          <w:shd w:val="clear" w:color="auto" w:fill="FFFFFF"/>
-        </w:rPr>
-        <w:t>Kahneman</w:t>
-      </w:r>
-      <w:proofErr w:type="spellEnd"/>
-      <w:r>
-        <w:rPr>
-          <w:rFonts w:ascii="Arial" w:hAnsi="Arial" w:cs="Arial"/>
-          <w:color w:val="222222"/>
-          <w:shd w:val="clear" w:color="auto" w:fill="FFFFFF"/>
-        </w:rPr>
-        <w:t>. "Judgment under uncertainty: Heuristics and biases."</w:t>
+        <w:t>Tversky, Amos, and Daniel Kahneman. "Judgment under uncertainty: Heuristics and biases."</w:t>
       </w:r>
       <w:r>
         <w:rPr>
@@ -2296,7 +2166,22 @@
         <w:footnoteRef/>
       </w:r>
       <w:r>
-        <w:t xml:space="preserve"> Interview with Raphaelle Benabou</w:t>
+        <w:t xml:space="preserve"> </w:t>
+      </w:r>
+      <w:r>
+        <w:t xml:space="preserve">Age is not considered a hedonic </w:t>
+      </w:r>
+      <w:r>
+        <w:t xml:space="preserve">feature, because for us it </w:t>
+      </w:r>
+      <w:r>
+        <w:t xml:space="preserve">represents time-dependent demand for art rather than </w:t>
+      </w:r>
+      <w:r>
+        <w:t xml:space="preserve">intrinsic </w:t>
+      </w:r>
+      <w:r>
+        <w:t>characteristics of the work.</w:t>
       </w:r>
     </w:p>
   </w:footnote>
@@ -2312,42 +2197,7 @@
         <w:footnoteRef/>
       </w:r>
       <w:r>
-        <w:t xml:space="preserve"> </w:t>
-      </w:r>
-      <w:r>
-        <w:rPr>
-          <w:rFonts w:ascii="Arial" w:hAnsi="Arial" w:cs="Arial"/>
-          <w:color w:val="222222"/>
-          <w:shd w:val="clear" w:color="auto" w:fill="FFFFFF"/>
-        </w:rPr>
-        <w:t>Dougal, Casey, et al. "Anchoring on credit spreads."</w:t>
-      </w:r>
-      <w:r>
-        <w:rPr>
-          <w:rStyle w:val="apple-converted-space"/>
-          <w:rFonts w:ascii="Arial" w:hAnsi="Arial" w:cs="Arial"/>
-          <w:color w:val="222222"/>
-          <w:shd w:val="clear" w:color="auto" w:fill="FFFFFF"/>
-        </w:rPr>
-        <w:t> </w:t>
-      </w:r>
-      <w:r>
-        <w:rPr>
-          <w:rFonts w:ascii="Arial" w:hAnsi="Arial" w:cs="Arial"/>
-          <w:i/>
-          <w:iCs/>
-          <w:color w:val="222222"/>
-          <w:shd w:val="clear" w:color="auto" w:fill="FFFFFF"/>
-        </w:rPr>
-        <w:t>The Journal of Finance</w:t>
-      </w:r>
-      <w:r>
-        <w:rPr>
-          <w:rFonts w:ascii="Arial" w:hAnsi="Arial" w:cs="Arial"/>
-          <w:color w:val="222222"/>
-          <w:shd w:val="clear" w:color="auto" w:fill="FFFFFF"/>
-        </w:rPr>
-        <w:t>70.3 (2015): 1039-1080.</w:t>
+        <w:t xml:space="preserve"> Interview with Raphaelle Benabou</w:t>
       </w:r>
     </w:p>
   </w:footnote>
@@ -2371,25 +2221,7 @@
           <w:color w:val="222222"/>
           <w:shd w:val="clear" w:color="auto" w:fill="FFFFFF"/>
         </w:rPr>
-        <w:t xml:space="preserve">Leung, Tin </w:t>
-      </w:r>
-      <w:proofErr w:type="spellStart"/>
-      <w:r>
-        <w:rPr>
-          <w:rFonts w:ascii="Arial" w:hAnsi="Arial" w:cs="Arial"/>
-          <w:color w:val="222222"/>
-          <w:shd w:val="clear" w:color="auto" w:fill="FFFFFF"/>
-        </w:rPr>
-        <w:t>Cheuk</w:t>
-      </w:r>
-      <w:proofErr w:type="spellEnd"/>
-      <w:r>
-        <w:rPr>
-          <w:rFonts w:ascii="Arial" w:hAnsi="Arial" w:cs="Arial"/>
-          <w:color w:val="222222"/>
-          <w:shd w:val="clear" w:color="auto" w:fill="FFFFFF"/>
-        </w:rPr>
-        <w:t>, and Kwok Ping Tsang. "Anchoring and loss aversion in the housing market: implications on price dynamics."</w:t>
+        <w:t>Dougal, Casey, et al. "Anchoring on credit spreads."</w:t>
       </w:r>
       <w:r>
         <w:rPr>
@@ -2408,24 +2240,15 @@
           <w:color w:val="222222"/>
           <w:shd w:val="clear" w:color="auto" w:fill="FFFFFF"/>
         </w:rPr>
-        <w:t>China Economic Review</w:t>
-      </w:r>
-      <w:r>
-        <w:rPr>
-          <w:rStyle w:val="apple-converted-space"/>
+        <w:t>The Journal of Finance</w:t>
+      </w:r>
+      <w:r>
+        <w:rPr>
           <w:rFonts w:ascii="Arial" w:hAnsi="Arial" w:cs="Arial"/>
           <w:color w:val="222222"/>
           <w:shd w:val="clear" w:color="auto" w:fill="FFFFFF"/>
         </w:rPr>
-        <w:t> </w:t>
-      </w:r>
-      <w:r>
-        <w:rPr>
-          <w:rFonts w:ascii="Arial" w:hAnsi="Arial" w:cs="Arial"/>
-          <w:color w:val="222222"/>
-          <w:shd w:val="clear" w:color="auto" w:fill="FFFFFF"/>
-        </w:rPr>
-        <w:t>24 (2013): 42-54.</w:t>
+        <w:t>70.3 (2015): 1039-1080.</w:t>
       </w:r>
     </w:p>
   </w:footnote>
@@ -2443,41 +2266,13 @@
       <w:r>
         <w:t xml:space="preserve"> </w:t>
       </w:r>
-      <w:proofErr w:type="spellStart"/>
       <w:r>
         <w:rPr>
           <w:rFonts w:ascii="Arial" w:hAnsi="Arial" w:cs="Arial"/>
           <w:color w:val="222222"/>
           <w:shd w:val="clear" w:color="auto" w:fill="FFFFFF"/>
         </w:rPr>
-        <w:t>McAlvanah</w:t>
-      </w:r>
-      <w:proofErr w:type="spellEnd"/>
-      <w:r>
-        <w:rPr>
-          <w:rFonts w:ascii="Arial" w:hAnsi="Arial" w:cs="Arial"/>
-          <w:color w:val="222222"/>
-          <w:shd w:val="clear" w:color="auto" w:fill="FFFFFF"/>
-        </w:rPr>
-        <w:t xml:space="preserve">, Patrick, and Charles C. </w:t>
-      </w:r>
-      <w:proofErr w:type="spellStart"/>
-      <w:r>
-        <w:rPr>
-          <w:rFonts w:ascii="Arial" w:hAnsi="Arial" w:cs="Arial"/>
-          <w:color w:val="222222"/>
-          <w:shd w:val="clear" w:color="auto" w:fill="FFFFFF"/>
-        </w:rPr>
-        <w:t>Moul</w:t>
-      </w:r>
-      <w:proofErr w:type="spellEnd"/>
-      <w:r>
-        <w:rPr>
-          <w:rFonts w:ascii="Arial" w:hAnsi="Arial" w:cs="Arial"/>
-          <w:color w:val="222222"/>
-          <w:shd w:val="clear" w:color="auto" w:fill="FFFFFF"/>
-        </w:rPr>
-        <w:t>. "The house doesn’t always win: Evidence of anchoring among Australian bookies."</w:t>
+        <w:t>Leung, Tin Cheuk, and Kwok Ping Tsang. "Anchoring and loss aversion in the housing market: implications on price dynamics."</w:t>
       </w:r>
       <w:r>
         <w:rPr>
@@ -2496,7 +2291,7 @@
           <w:color w:val="222222"/>
           <w:shd w:val="clear" w:color="auto" w:fill="FFFFFF"/>
         </w:rPr>
-        <w:t>Journal of Economic Behavior &amp; Organization</w:t>
+        <w:t>China Economic Review</w:t>
       </w:r>
       <w:r>
         <w:rPr>
@@ -2513,19 +2308,71 @@
           <w:color w:val="222222"/>
           <w:shd w:val="clear" w:color="auto" w:fill="FFFFFF"/>
         </w:rPr>
+        <w:t>24 (2013): 42-54.</w:t>
+      </w:r>
+    </w:p>
+  </w:footnote>
+  <w:footnote w:id="7">
+    <w:p>
+      <w:pPr>
+        <w:pStyle w:val="FootnoteText"/>
+      </w:pPr>
+      <w:r>
+        <w:rPr>
+          <w:rStyle w:val="FootnoteReference"/>
+        </w:rPr>
+        <w:footnoteRef/>
+      </w:r>
+      <w:r>
+        <w:t xml:space="preserve"> </w:t>
+      </w:r>
+      <w:r>
+        <w:rPr>
+          <w:rFonts w:ascii="Arial" w:hAnsi="Arial" w:cs="Arial"/>
+          <w:color w:val="222222"/>
+          <w:shd w:val="clear" w:color="auto" w:fill="FFFFFF"/>
+        </w:rPr>
+        <w:t>McAlvanah, Patrick, and Charles C. Moul. "The house doesn’t always win: Evidence of anchoring among Australian bookies."</w:t>
+      </w:r>
+      <w:r>
+        <w:rPr>
+          <w:rStyle w:val="apple-converted-space"/>
+          <w:rFonts w:ascii="Arial" w:hAnsi="Arial" w:cs="Arial"/>
+          <w:color w:val="222222"/>
+          <w:shd w:val="clear" w:color="auto" w:fill="FFFFFF"/>
+        </w:rPr>
+        <w:t> </w:t>
+      </w:r>
+      <w:r>
+        <w:rPr>
+          <w:rFonts w:ascii="Arial" w:hAnsi="Arial" w:cs="Arial"/>
+          <w:i/>
+          <w:iCs/>
+          <w:color w:val="222222"/>
+          <w:shd w:val="clear" w:color="auto" w:fill="FFFFFF"/>
+        </w:rPr>
+        <w:t>Journal of Economic Behavior &amp; Organization</w:t>
+      </w:r>
+      <w:r>
+        <w:rPr>
+          <w:rStyle w:val="apple-converted-space"/>
+          <w:rFonts w:ascii="Arial" w:hAnsi="Arial" w:cs="Arial"/>
+          <w:color w:val="222222"/>
+          <w:shd w:val="clear" w:color="auto" w:fill="FFFFFF"/>
+        </w:rPr>
+        <w:t> </w:t>
+      </w:r>
+      <w:r>
+        <w:rPr>
+          <w:rFonts w:ascii="Arial" w:hAnsi="Arial" w:cs="Arial"/>
+          <w:color w:val="222222"/>
+          <w:shd w:val="clear" w:color="auto" w:fill="FFFFFF"/>
+        </w:rPr>
         <w:t>90 (2013): 87-99.</w:t>
       </w:r>
     </w:p>
   </w:footnote>
 </w:footnotes>
-</file>
-
-<file path=word/people.xml><?xml version="1.0" encoding="utf-8"?>
-<w15:people xmlns:wpc="http://schemas.microsoft.com/office/word/2010/wordprocessingCanvas" xmlns:mc="http://schemas.openxmlformats.org/markup-compatibility/2006" xmlns:o="urn:schemas-microsoft-com:office:office" xmlns:r="http://schemas.openxmlformats.org/officeDocument/2006/relationships" xmlns:m="http://schemas.openxmlformats.org/officeDocument/2006/math" xmlns:v="urn:schemas-microsoft-com:vml" xmlns:wp14="http://schemas.microsoft.com/office/word/2010/wordprocessingDrawing" xmlns:wp="http://schemas.openxmlformats.org/drawingml/2006/wordprocessingDrawing" xmlns:w10="urn:schemas-microsoft-com:office:word" xmlns:w="http://schemas.openxmlformats.org/wordprocessingml/2006/main" xmlns:w14="http://schemas.microsoft.com/office/word/2010/wordml" xmlns:w15="http://schemas.microsoft.com/office/word/2012/wordml" xmlns:wpg="http://schemas.microsoft.com/office/word/2010/wordprocessingGroup" xmlns:wpi="http://schemas.microsoft.com/office/word/2010/wordprocessingInk" xmlns:wne="http://schemas.microsoft.com/office/word/2006/wordml" xmlns:wps="http://schemas.microsoft.com/office/word/2010/wordprocessingShape" mc:Ignorable="w14 w15 wp14">
-  <w15:person w15:author="Evan Chow">
-    <w15:presenceInfo w15:providerId="Windows Live" w15:userId="96fad5d60e0c4597"/>
-  </w15:person>
-</w15:people>
 </file>
 
 <file path=word/styles.xml><?xml version="1.0" encoding="utf-8"?>
@@ -3416,7 +3263,7 @@
 </file>
 
 <file path=customXml/itemProps1.xml><?xml version="1.0" encoding="utf-8"?>
-<ds:datastoreItem xmlns:ds="http://schemas.openxmlformats.org/officeDocument/2006/customXml" ds:itemID="{747FAD03-6157-402E-BD5E-8D10BED2C34A}">
+<ds:datastoreItem xmlns:ds="http://schemas.openxmlformats.org/officeDocument/2006/customXml" ds:itemID="{CF74A0E1-F419-42DB-B9B9-E05B5E212C10}">
   <ds:schemaRefs>
     <ds:schemaRef ds:uri="http://schemas.openxmlformats.org/officeDocument/2006/bibliography"/>
   </ds:schemaRefs>

</xml_diff>

<commit_message>
restarting with a crucial revision
</commit_message>
<xml_diff>
--- a/draft2/INTRODUCTION.docx
+++ b/draft2/INTRODUCTION.docx
@@ -234,8 +234,21 @@
         <w:t>landmark</w:t>
       </w:r>
       <w:r>
-        <w:t xml:space="preserve"> experiment by Tversky &amp; Kahneman</w:t>
-      </w:r>
+        <w:t xml:space="preserve"> experiment by </w:t>
+      </w:r>
+      <w:proofErr w:type="spellStart"/>
+      <w:r>
+        <w:t>Tversky</w:t>
+      </w:r>
+      <w:proofErr w:type="spellEnd"/>
+      <w:r>
+        <w:t xml:space="preserve"> &amp; </w:t>
+      </w:r>
+      <w:proofErr w:type="spellStart"/>
+      <w:r>
+        <w:t>Kahneman</w:t>
+      </w:r>
+      <w:proofErr w:type="spellEnd"/>
       <w:r>
         <w:t xml:space="preserve"> (1974)</w:t>
       </w:r>
@@ -481,7 +494,23 @@
         <w:t xml:space="preserve">of </w:t>
       </w:r>
       <w:r>
-        <w:t xml:space="preserve">our knowledge, Beggs &amp; Graddy (2009) are the first to formally study anchoring in the context of art auctions, </w:t>
+        <w:t xml:space="preserve">our knowledge, </w:t>
+      </w:r>
+      <w:proofErr w:type="spellStart"/>
+      <w:r>
+        <w:t>Beggs</w:t>
+      </w:r>
+      <w:proofErr w:type="spellEnd"/>
+      <w:r>
+        <w:t xml:space="preserve"> &amp; </w:t>
+      </w:r>
+      <w:proofErr w:type="spellStart"/>
+      <w:r>
+        <w:t>Graddy</w:t>
+      </w:r>
+      <w:proofErr w:type="spellEnd"/>
+      <w:r>
+        <w:t xml:space="preserve"> (2009) are the first to formally study anchoring in the context of art auctions, </w:t>
       </w:r>
       <w:r>
         <w:t>and describe</w:t>
@@ -706,195 +735,92 @@
         <w:t>value</w:t>
       </w:r>
       <w:r>
-        <w:t xml:space="preserve">. </w:t>
-      </w:r>
-      <w:r>
-        <w:t xml:space="preserve"> </w:t>
-      </w:r>
-      <w:r>
-        <w:t>Specifically, i</w:t>
-      </w:r>
-      <w:r>
-        <w:t xml:space="preserve">f we </w:t>
-      </w:r>
-      <w:r>
-        <w:t>account</w:t>
-      </w:r>
-      <w:r>
-        <w:t xml:space="preserve"> for the painting’s </w:t>
-      </w:r>
-      <w:r>
-        <w:t>hedonic</w:t>
-      </w:r>
-      <w:r>
-        <w:t xml:space="preserve"> value by </w:t>
-      </w:r>
-      <w:r>
-        <w:t>subtracting it from past price</w:t>
-      </w:r>
-      <w:r>
-        <w:t>, t</w:t>
-      </w:r>
-      <w:r>
-        <w:t xml:space="preserve">he </w:t>
-      </w:r>
-      <w:r>
-        <w:t xml:space="preserve">resulting </w:t>
-      </w:r>
-      <w:r>
-        <w:t xml:space="preserve">past </w:t>
-      </w:r>
-      <w:r>
-        <w:t>residual</w:t>
-      </w:r>
-      <w:r>
-        <w:t xml:space="preserve"> </w:t>
-      </w:r>
-      <w:r>
-        <w:t xml:space="preserve">will </w:t>
-      </w:r>
-      <w:r>
-        <w:t>only</w:t>
-      </w:r>
-      <w:r>
-        <w:t xml:space="preserve"> include</w:t>
-      </w:r>
-      <w:r>
-        <w:t xml:space="preserve"> </w:t>
-      </w:r>
-      <w:r>
-        <w:t>past</w:t>
-      </w:r>
-      <w:r>
-        <w:t xml:space="preserve"> bidding activity and other</w:t>
-      </w:r>
-      <w:r>
-        <w:t xml:space="preserve"> unobserved</w:t>
-      </w:r>
-      <w:r>
-        <w:t xml:space="preserve"> </w:t>
-      </w:r>
-      <w:r>
-        <w:t>inputs</w:t>
-      </w:r>
-      <w:r>
-        <w:t xml:space="preserve"> into past price</w:t>
-      </w:r>
-      <w:r>
-        <w:t xml:space="preserve">. </w:t>
-      </w:r>
-      <w:r>
-        <w:t>These</w:t>
-      </w:r>
-      <w:r>
-        <w:t xml:space="preserve"> </w:t>
-      </w:r>
-      <w:r>
-        <w:t xml:space="preserve">influences </w:t>
-      </w:r>
-      <w:r>
-        <w:t xml:space="preserve">are </w:t>
-      </w:r>
-      <w:r>
-        <w:t xml:space="preserve">exogenous to the </w:t>
-      </w:r>
-      <w:r>
-        <w:t>painting itself</w:t>
-      </w:r>
-      <w:r>
-        <w:t>, and</w:t>
-      </w:r>
-      <w:r>
-        <w:t xml:space="preserve"> </w:t>
-      </w:r>
-      <w:r>
-        <w:t xml:space="preserve">because we </w:t>
-      </w:r>
-      <w:r>
-        <w:t>assume a work</w:t>
-      </w:r>
-      <w:r>
-        <w:t>’s</w:t>
-      </w:r>
-      <w:r>
-        <w:t xml:space="preserve"> value is </w:t>
-      </w:r>
-      <w:r>
-        <w:t xml:space="preserve">determined </w:t>
-      </w:r>
-      <w:r>
-        <w:t xml:space="preserve">by </w:t>
+        <w:t>.</w:t>
+      </w:r>
+      <w:r>
+        <w:t xml:space="preserve"> </w:t>
+      </w:r>
+      <w:r>
+        <w:t>This is because past price</w:t>
+      </w:r>
+      <w:r>
+        <w:t xml:space="preserve"> not only </w:t>
+      </w:r>
+      <w:r>
+        <w:t>includes hedonic value,</w:t>
+      </w:r>
+      <w:r>
+        <w:t xml:space="preserve"> which </w:t>
+      </w:r>
+      <w:r>
+        <w:t xml:space="preserve">we already </w:t>
+      </w:r>
+      <w:r>
+        <w:t xml:space="preserve">account for, </w:t>
+      </w:r>
+      <w:r>
+        <w:t xml:space="preserve">but </w:t>
+      </w:r>
+      <w:r>
+        <w:t xml:space="preserve">unobservable </w:t>
+      </w:r>
+      <w:r>
+        <w:t xml:space="preserve">non-hedonic </w:t>
+      </w:r>
+      <w:r>
+        <w:t xml:space="preserve">influences such as </w:t>
       </w:r>
       <w:r>
         <w:lastRenderedPageBreak/>
-        <w:t xml:space="preserve">internal </w:t>
-      </w:r>
-      <w:r>
-        <w:t xml:space="preserve">hedonic </w:t>
-      </w:r>
-      <w:r>
-        <w:t>factors,</w:t>
-      </w:r>
-      <w:r>
-        <w:t xml:space="preserve"> these </w:t>
-      </w:r>
-      <w:r>
-        <w:t xml:space="preserve">are </w:t>
-      </w:r>
-      <w:r>
-        <w:t>irrelevant</w:t>
-      </w:r>
-      <w:r>
-        <w:t xml:space="preserve">. </w:t>
-      </w:r>
-      <w:r>
-        <w:t>Thus</w:t>
-      </w:r>
-      <w:r>
-        <w:t xml:space="preserve">, </w:t>
-      </w:r>
-      <w:r>
-        <w:t>a</w:t>
-      </w:r>
-      <w:r>
-        <w:t>nchoring</w:t>
-      </w:r>
-      <w:r>
-        <w:t xml:space="preserve"> as </w:t>
-      </w:r>
-      <w:r>
-        <w:t>identified in that</w:t>
-      </w:r>
-      <w:r>
-        <w:t xml:space="preserve"> past</w:t>
-      </w:r>
-      <w:r>
-        <w:t xml:space="preserve"> residua</w:t>
-      </w:r>
-      <w:r>
-        <w:t>l</w:t>
-      </w:r>
-      <w:r>
-        <w:t xml:space="preserve"> </w:t>
-      </w:r>
-      <w:r>
-        <w:t>is said to occur</w:t>
-      </w:r>
-      <w:r>
-        <w:t xml:space="preserve"> when past price biases current price</w:t>
-      </w:r>
-      <w:r>
-        <w:t xml:space="preserve"> beyond</w:t>
-      </w:r>
-      <w:r>
-        <w:t xml:space="preserve"> hedonic </w:t>
-      </w:r>
-      <w:r>
-        <w:t>factors.</w:t>
-      </w:r>
-      <w:r>
-        <w:t xml:space="preserve"> </w:t>
-      </w:r>
+        <w:t>bidder wealth and the reputation of the artwork.</w:t>
+      </w:r>
+      <w:r>
+        <w:rPr>
+          <w:rStyle w:val="FootnoteReference"/>
+        </w:rPr>
+        <w:t xml:space="preserve"> </w:t>
+      </w:r>
+      <w:r>
+        <w:rPr>
+          <w:rStyle w:val="FootnoteReference"/>
+        </w:rPr>
+        <w:footnoteReference w:id="4"/>
+      </w:r>
+      <w:r>
+        <w:t xml:space="preserve"> </w:t>
+      </w:r>
+      <w:r>
+        <w:t xml:space="preserve"> </w:t>
+      </w:r>
+      <w:r>
+        <w:t>These influences are exogenous to the painting itself, and because we assume a work’s value is determined by internal hedonic factors, these are irrelevant</w:t>
+      </w:r>
+      <w:r>
+        <w:t xml:space="preserve"> and need to be controlled for.</w:t>
+      </w:r>
+      <w:r>
+        <w:t xml:space="preserve"> Thus, </w:t>
+      </w:r>
+      <w:r>
+        <w:t xml:space="preserve">anchoring </w:t>
+      </w:r>
+      <w:r>
+        <w:t xml:space="preserve">is said to occur </w:t>
+      </w:r>
+      <w:r>
+        <w:t>when past price biases current price</w:t>
+      </w:r>
+      <w:r>
+        <w:t xml:space="preserve"> beyond hedonic </w:t>
+      </w:r>
+      <w:r>
+        <w:t>valuation</w:t>
+      </w:r>
+      <w:r>
+        <w:t xml:space="preserve"> and non-hedonic past influences.</w:t>
+      </w:r>
+      <w:bookmarkStart w:id="0" w:name="_GoBack"/>
+      <w:bookmarkEnd w:id="0"/>
     </w:p>
     <w:p>
       <w:pPr>
@@ -902,91 +828,7 @@
         <w:jc w:val="both"/>
       </w:pPr>
       <w:r>
-        <w:t>Of course, t</w:t>
-      </w:r>
-      <w:r>
-        <w:t>he exact</w:t>
-      </w:r>
-      <w:r>
-        <w:t xml:space="preserve"> </w:t>
-      </w:r>
-      <w:r>
-        <w:t xml:space="preserve">behavioral </w:t>
-      </w:r>
-      <w:r>
-        <w:t>mechanism by which auction participants inter</w:t>
-      </w:r>
-      <w:r>
-        <w:t>nalize and act upon past price</w:t>
-      </w:r>
-      <w:r>
-        <w:t xml:space="preserve"> </w:t>
-      </w:r>
-      <w:r>
-        <w:t xml:space="preserve">cannot be inferred from just observing </w:t>
-      </w:r>
-      <w:r>
-        <w:t>price</w:t>
-      </w:r>
-      <w:r>
-        <w:t>s</w:t>
-      </w:r>
-      <w:r>
-        <w:t>. Hence in our research and in much</w:t>
-      </w:r>
-      <w:r>
-        <w:t xml:space="preserve"> of</w:t>
-      </w:r>
-      <w:r>
-        <w:t xml:space="preserve"> </w:t>
-      </w:r>
-      <w:r>
-        <w:t>the</w:t>
-      </w:r>
-      <w:r>
-        <w:t xml:space="preserve"> literature, inclu</w:t>
-      </w:r>
-      <w:r>
-        <w:t>ding Beggs &amp; Graddy (2009),</w:t>
-      </w:r>
-      <w:r>
-        <w:t xml:space="preserve"> the way </w:t>
-      </w:r>
-      <w:r>
-        <w:t xml:space="preserve">people </w:t>
-      </w:r>
-      <w:r>
-        <w:t>process</w:t>
-      </w:r>
-      <w:r>
-        <w:t xml:space="preserve"> </w:t>
-      </w:r>
-      <w:r>
-        <w:t>pri</w:t>
-      </w:r>
-      <w:r>
-        <w:t>ce signals</w:t>
-      </w:r>
-      <w:r>
-        <w:t xml:space="preserve"> is treated as a black box. The mere observation of </w:t>
-      </w:r>
-      <w:r>
-        <w:t>this effect,</w:t>
-      </w:r>
-      <w:r>
-        <w:t xml:space="preserve"> i.e. </w:t>
-      </w:r>
-      <w:r>
-        <w:t>past price biasing current price</w:t>
-      </w:r>
-      <w:r>
-        <w:t>,</w:t>
-      </w:r>
-      <w:r>
-        <w:t xml:space="preserve"> suffices for our definition of anchoring (d</w:t>
-      </w:r>
-      <w:r>
-        <w:t>iscussed further in Section &lt;&gt;).</w:t>
+        <w:t xml:space="preserve">Specifically, if we account for the painting’s hedonic value by subtracting it from past price, the resulting past residual will only include past bidding activity and other unobserved inputs into past price. These influences are exogenous to the painting itself, and because we assume a work’s value is determined by internal hedonic factors, these are irrelevant. Thus, anchoring is said to occur when past price biases current price beyond hedonic factors. </w:t>
       </w:r>
     </w:p>
     <w:p>
@@ -995,121 +837,115 @@
         <w:jc w:val="both"/>
       </w:pPr>
       <w:r>
-        <w:t>Using a regression model that</w:t>
-      </w:r>
-      <w:r>
-        <w:t xml:space="preserve"> </w:t>
-      </w:r>
-      <w:r>
-        <w:t xml:space="preserve">carefully </w:t>
-      </w:r>
-      <w:r>
-        <w:t>identifies anchoring</w:t>
-      </w:r>
-      <w:r>
-        <w:t>, Beggs &amp; Graddy (2009) analyze resales of Impressio</w:t>
-      </w:r>
-      <w:r>
-        <w:t>nist and Contemporary paintings</w:t>
-      </w:r>
-      <w:r>
-        <w:t xml:space="preserve"> and do find significant evidence of anchoring effects. However, </w:t>
-      </w:r>
-      <w:r>
-        <w:t>as</w:t>
-      </w:r>
-      <w:r>
-        <w:t xml:space="preserve"> mentioned</w:t>
-      </w:r>
-      <w:r>
-        <w:t xml:space="preserve"> in their</w:t>
-      </w:r>
-      <w:r>
-        <w:t xml:space="preserve"> paper</w:t>
+        <w:t xml:space="preserve">We </w:t>
+      </w:r>
+      <w:r>
+        <w:t xml:space="preserve">also </w:t>
+      </w:r>
+      <w:r>
+        <w:t xml:space="preserve">need to control for </w:t>
+      </w:r>
+      <w:r>
+        <w:t>non-hedonic</w:t>
+      </w:r>
+      <w:r>
+        <w:t xml:space="preserve"> </w:t>
+      </w:r>
+      <w:r>
+        <w:t xml:space="preserve">inputs </w:t>
+      </w:r>
+      <w:r>
+        <w:t xml:space="preserve">into </w:t>
+      </w:r>
+      <w:r>
+        <w:t>past price</w:t>
+      </w:r>
+      <w:r>
+        <w:t xml:space="preserve"> </w:t>
+      </w:r>
+      <w:r>
+        <w:t xml:space="preserve">that </w:t>
+      </w:r>
+      <w:r>
+        <w:t xml:space="preserve">could possibly </w:t>
+      </w:r>
+      <w:r>
+        <w:t xml:space="preserve">impact </w:t>
+      </w:r>
+      <w:r>
+        <w:t xml:space="preserve">current </w:t>
+      </w:r>
+      <w:r>
+        <w:t>price.</w:t>
+      </w:r>
+      <w:r>
+        <w:t xml:space="preserve"> For example, </w:t>
+      </w:r>
+      <w:r>
+        <w:t>this might</w:t>
+      </w:r>
+      <w:r>
+        <w:t xml:space="preserve"> include</w:t>
+      </w:r>
+      <w:r>
+        <w:t xml:space="preserve"> </w:t>
+      </w:r>
+      <w:r>
+        <w:t>components to quality that</w:t>
+      </w:r>
+      <w:r>
+        <w:t xml:space="preserve"> cannot be captured in our hedonic </w:t>
+      </w:r>
+      <w:r>
+        <w:t xml:space="preserve">model, </w:t>
+      </w:r>
+      <w:r>
+        <w:t>bidder wealth</w:t>
+      </w:r>
+      <w:r>
+        <w:t xml:space="preserve">, </w:t>
+      </w:r>
+      <w:r>
+        <w:t xml:space="preserve">and </w:t>
+      </w:r>
+      <w:r>
+        <w:t xml:space="preserve">other </w:t>
+      </w:r>
+      <w:r>
+        <w:t>influences</w:t>
+      </w:r>
+      <w:r>
+        <w:t>.</w:t>
+      </w:r>
+      <w:r>
+        <w:t xml:space="preserve"> </w:t>
+      </w:r>
+      <w:r>
+        <w:t>Thus, anchoring i</w:t>
+      </w:r>
+      <w:r>
+        <w:t>s said to occur when past price biases</w:t>
+      </w:r>
+      <w:r>
+        <w:t xml:space="preserve"> current price</w:t>
       </w:r>
       <w:r>
         <w:t>,</w:t>
       </w:r>
       <w:r>
-        <w:t xml:space="preserve"> it is very difficult to identify multi</w:t>
-      </w:r>
-      <w:r>
-        <w:t>ple sales of the same art piece</w:t>
-      </w:r>
-      <w:r>
-        <w:t>.</w:t>
-      </w:r>
-      <w:r>
-        <w:t xml:space="preserve"> </w:t>
-      </w:r>
-      <w:r>
-        <w:t>T</w:t>
-      </w:r>
-      <w:r>
-        <w:t xml:space="preserve">his method of </w:t>
-      </w:r>
-      <w:r>
-        <w:t>testing</w:t>
-      </w:r>
-      <w:r>
-        <w:t xml:space="preserve"> </w:t>
-      </w:r>
-      <w:r>
-        <w:t xml:space="preserve">for </w:t>
-      </w:r>
-      <w:r>
-        <w:t xml:space="preserve">anchoring </w:t>
-      </w:r>
-      <w:r>
-        <w:t xml:space="preserve">effects </w:t>
-      </w:r>
-      <w:r>
-        <w:t xml:space="preserve">cannot be applied to new works or works that have </w:t>
-      </w:r>
-      <w:r>
-        <w:t>never been brought to auction. Moreover, e</w:t>
-      </w:r>
-      <w:r>
-        <w:t xml:space="preserve">ven in practice, it turns out that auction specialists appraise an art piece based </w:t>
-      </w:r>
-      <w:r>
-        <w:t xml:space="preserve">primarily </w:t>
-      </w:r>
-      <w:r>
-        <w:t xml:space="preserve">on </w:t>
-      </w:r>
-      <w:r>
-        <w:t xml:space="preserve">past </w:t>
-      </w:r>
-      <w:r>
-        <w:t>sales of related pieces</w:t>
-      </w:r>
-      <w:r>
-        <w:rPr>
-          <w:rStyle w:val="FootnoteReference"/>
-        </w:rPr>
-        <w:footnoteReference w:id="4"/>
-      </w:r>
-      <w:r>
-        <w:t>.</w:t>
-      </w:r>
-      <w:r>
-        <w:t xml:space="preserve"> T</w:t>
-      </w:r>
-      <w:r>
-        <w:t xml:space="preserve">he anchoring research of Beggs &amp; Graddy (2009) </w:t>
-      </w:r>
-      <w:r>
-        <w:t xml:space="preserve">thus </w:t>
-      </w:r>
-      <w:r>
-        <w:t xml:space="preserve">seems to be limited in </w:t>
-      </w:r>
-      <w:r>
-        <w:t xml:space="preserve">both </w:t>
-      </w:r>
-      <w:r>
-        <w:t xml:space="preserve">analysis and application. </w:t>
+        <w:t xml:space="preserve"> beyond hedonic </w:t>
+      </w:r>
+      <w:r>
+        <w:t>va</w:t>
+      </w:r>
+      <w:r>
+        <w:t>luations and unobservable past</w:t>
+      </w:r>
+      <w:r>
+        <w:t xml:space="preserve"> </w:t>
+      </w:r>
+      <w:r>
+        <w:t>factors.</w:t>
       </w:r>
     </w:p>
     <w:p>
@@ -1118,230 +954,99 @@
         <w:jc w:val="both"/>
       </w:pPr>
       <w:r>
-        <w:t xml:space="preserve">In this paper, we study whether the sales of similar paintings (substitutes) display anchoring cross-effects – for example, whether the past price of a Monet can bias the </w:t>
-      </w:r>
-      <w:r>
         <w:lastRenderedPageBreak/>
-        <w:t>current price o</w:t>
-      </w:r>
-      <w:r>
-        <w:t>f</w:t>
-      </w:r>
-      <w:r>
-        <w:t xml:space="preserve"> a</w:t>
-      </w:r>
-      <w:r>
-        <w:t xml:space="preserve"> Van Gogh.</w:t>
-      </w:r>
-      <w:r>
-        <w:t xml:space="preserve"> </w:t>
-      </w:r>
-      <w:r>
-        <w:t xml:space="preserve">Our data includes two datasets of Impressionist and Contemporary art that are often used in the econometric literature on art auctions, and a new dataset of assorted art sales (2006-2015) specifically collected for this project. </w:t>
-      </w:r>
-      <w:r>
-        <w:t xml:space="preserve"> To</w:t>
-      </w:r>
-      <w:r>
-        <w:t xml:space="preserve"> show we understand</w:t>
-      </w:r>
-      <w:r>
-        <w:t xml:space="preserve"> the original </w:t>
-      </w:r>
-      <w:r>
-        <w:t xml:space="preserve">regression </w:t>
-      </w:r>
-      <w:r>
-        <w:t>model of Beggs &amp; Graddy (2009)</w:t>
-      </w:r>
-      <w:r>
-        <w:t>, w</w:t>
-      </w:r>
-      <w:r>
-        <w:t xml:space="preserve">e begin by successfully replicating </w:t>
-      </w:r>
-      <w:r>
-        <w:t>their</w:t>
-      </w:r>
-      <w:r>
-        <w:t xml:space="preserve"> general anchoring findings. </w:t>
-      </w:r>
-      <w:r>
-        <w:t xml:space="preserve">Our success is surprising </w:t>
-      </w:r>
-      <w:r>
-        <w:t xml:space="preserve">and significant </w:t>
-      </w:r>
-      <w:r>
-        <w:t xml:space="preserve">because, as discussed </w:t>
-      </w:r>
-      <w:r>
-        <w:t>later</w:t>
-      </w:r>
-      <w:r>
-        <w:t xml:space="preserve"> in </w:t>
-      </w:r>
-      <w:r>
-        <w:t>Section &lt;&gt;</w:t>
-      </w:r>
-      <w:r>
-        <w:t xml:space="preserve">, </w:t>
-      </w:r>
-      <w:r>
-        <w:t xml:space="preserve">we do not know </w:t>
-      </w:r>
-      <w:r>
-        <w:t xml:space="preserve">exactly </w:t>
-      </w:r>
-      <w:r>
-        <w:t xml:space="preserve">which </w:t>
-      </w:r>
-      <w:r>
-        <w:t>observations</w:t>
+        <w:t>Of course, t</w:t>
+      </w:r>
+      <w:r>
+        <w:t xml:space="preserve">he </w:t>
+      </w:r>
+      <w:r>
+        <w:t>way</w:t>
+      </w:r>
+      <w:r>
+        <w:t>s</w:t>
       </w:r>
       <w:r>
         <w:t xml:space="preserve"> in</w:t>
       </w:r>
       <w:r>
-        <w:t xml:space="preserve"> their</w:t>
-      </w:r>
-      <w:r>
-        <w:t xml:space="preserve"> </w:t>
-      </w:r>
-      <w:r>
-        <w:t xml:space="preserve">data </w:t>
-      </w:r>
-      <w:r>
-        <w:t>were</w:t>
-      </w:r>
-      <w:r>
-        <w:t xml:space="preserve"> originally</w:t>
-      </w:r>
-      <w:r>
-        <w:t xml:space="preserve"> </w:t>
-      </w:r>
-      <w:r>
-        <w:t xml:space="preserve">used. </w:t>
-      </w:r>
-      <w:r>
-        <w:t>Next, we introduce</w:t>
-      </w:r>
-      <w:r>
-        <w:t xml:space="preserve"> our</w:t>
-      </w:r>
-      <w:r>
-        <w:t xml:space="preserve"> expanded version of </w:t>
-      </w:r>
-      <w:r>
-        <w:t xml:space="preserve">their </w:t>
-      </w:r>
-      <w:r>
-        <w:t>model</w:t>
-      </w:r>
-      <w:r>
-        <w:t xml:space="preserve">, </w:t>
-      </w:r>
-      <w:r>
-        <w:t xml:space="preserve">which </w:t>
-      </w:r>
-      <w:r>
-        <w:t>tests for</w:t>
-      </w:r>
-      <w:r>
-        <w:t xml:space="preserve"> anchoring cross-effects</w:t>
-      </w:r>
-      <w:r>
-        <w:t xml:space="preserve"> by controlling for similarity </w:t>
-      </w:r>
-      <w:r>
-        <w:t>across pieces</w:t>
-      </w:r>
-      <w:r>
-        <w:t xml:space="preserve">. </w:t>
-      </w:r>
-      <w:r>
-        <w:t>W</w:t>
-      </w:r>
-      <w:r>
-        <w:t xml:space="preserve">e introduce two </w:t>
-      </w:r>
-      <w:r>
-        <w:t xml:space="preserve">quantitative </w:t>
-      </w:r>
-      <w:r>
-        <w:t xml:space="preserve">measures </w:t>
-      </w:r>
-      <w:r>
-        <w:t xml:space="preserve">of </w:t>
-      </w:r>
-      <w:r>
-        <w:t xml:space="preserve">similarity. </w:t>
-      </w:r>
-      <w:r>
-        <w:t>Running our model on these three datasets, w</w:t>
-      </w:r>
-      <w:r>
-        <w:t>e discover significant evid</w:t>
-      </w:r>
-      <w:r>
-        <w:t>ence of anchoring cross-effects.</w:t>
-      </w:r>
-      <w:r>
-        <w:t xml:space="preserve"> To experiment further</w:t>
-      </w:r>
-      <w:r>
-        <w:t>, we also run our regressions on a subset of our assorted art dataset for</w:t>
-      </w:r>
-      <w:r>
-        <w:t xml:space="preserve"> three</w:t>
-      </w:r>
-      <w:r>
-        <w:t xml:space="preserve"> </w:t>
-      </w:r>
-      <w:r>
-        <w:t>artist pairs</w:t>
-      </w:r>
-      <w:r>
-        <w:t xml:space="preserve">: Joan Miro &amp; </w:t>
-      </w:r>
-      <w:r>
-        <w:t>Salvador Dali, Pablo</w:t>
-      </w:r>
-      <w:r>
-        <w:t xml:space="preserve"> Picasso</w:t>
-      </w:r>
-      <w:r>
-        <w:t xml:space="preserve"> &amp; Marc Chagall, and Edvard Munch &amp; </w:t>
-      </w:r>
-      <w:r>
-        <w:t>Henri de Toulouse-Lautrec</w:t>
-      </w:r>
-      <w:r>
-        <w:t xml:space="preserve">. </w:t>
-      </w:r>
-      <w:r>
-        <w:t>We</w:t>
-      </w:r>
-      <w:r>
-        <w:t xml:space="preserve"> explain</w:t>
-      </w:r>
-      <w:r>
-        <w:t xml:space="preserve"> </w:t>
-      </w:r>
-      <w:r>
-        <w:t>this selection of artists</w:t>
-      </w:r>
-      <w:r>
-        <w:t xml:space="preserve"> in Section &lt;&gt;. </w:t>
-      </w:r>
-      <w:r>
-        <w:t xml:space="preserve">We find the strongest and most significant evidence of anchoring cross-effects between </w:t>
-      </w:r>
-      <w:r>
-        <w:t xml:space="preserve">works by </w:t>
-      </w:r>
-      <w:r>
-        <w:t xml:space="preserve">Picasso and Chagall. </w:t>
+        <w:t xml:space="preserve"> which auction participants inter</w:t>
+      </w:r>
+      <w:r>
+        <w:t>nalize and act upon past price</w:t>
+      </w:r>
+      <w:r>
+        <w:t xml:space="preserve"> </w:t>
+      </w:r>
+      <w:r>
+        <w:t xml:space="preserve">cannot be inferred from just observing </w:t>
+      </w:r>
+      <w:r>
+        <w:t>price</w:t>
+      </w:r>
+      <w:r>
+        <w:t>s</w:t>
+      </w:r>
+      <w:r>
+        <w:t>. Hence in our research and in much</w:t>
+      </w:r>
+      <w:r>
+        <w:t xml:space="preserve"> of</w:t>
+      </w:r>
+      <w:r>
+        <w:t xml:space="preserve"> </w:t>
+      </w:r>
+      <w:r>
+        <w:t>the</w:t>
+      </w:r>
+      <w:r>
+        <w:t xml:space="preserve"> literature, inclu</w:t>
+      </w:r>
+      <w:r>
+        <w:t xml:space="preserve">ding </w:t>
+      </w:r>
+      <w:proofErr w:type="spellStart"/>
+      <w:r>
+        <w:t>Beggs</w:t>
+      </w:r>
+      <w:proofErr w:type="spellEnd"/>
+      <w:r>
+        <w:t xml:space="preserve"> &amp; </w:t>
+      </w:r>
+      <w:proofErr w:type="spellStart"/>
+      <w:r>
+        <w:t>Graddy</w:t>
+      </w:r>
+      <w:proofErr w:type="spellEnd"/>
+      <w:r>
+        <w:t xml:space="preserve"> (2009),</w:t>
+      </w:r>
+      <w:r>
+        <w:t xml:space="preserve"> </w:t>
+      </w:r>
+      <w:r>
+        <w:t xml:space="preserve">this is </w:t>
+      </w:r>
+      <w:r>
+        <w:t xml:space="preserve">treated as a black box. The mere observation of </w:t>
+      </w:r>
+      <w:r>
+        <w:t>this effect,</w:t>
+      </w:r>
+      <w:r>
+        <w:t xml:space="preserve"> i.e. </w:t>
+      </w:r>
+      <w:r>
+        <w:t>past price biasing current price</w:t>
+      </w:r>
+      <w:r>
+        <w:t>,</w:t>
+      </w:r>
+      <w:r>
+        <w:t xml:space="preserve"> suffices for our definition of anchoring (d</w:t>
+      </w:r>
+      <w:r>
+        <w:t>iscussed further in Section &lt;&gt;).</w:t>
       </w:r>
     </w:p>
     <w:p>
@@ -1350,152 +1055,62 @@
         <w:jc w:val="both"/>
       </w:pPr>
       <w:r>
-        <w:t xml:space="preserve">This research makes several major contributions to the existing literature on art auctions. First, to </w:t>
-      </w:r>
-      <w:r>
-        <w:t xml:space="preserve">the best of </w:t>
-      </w:r>
-      <w:r>
-        <w:t>our knowledge</w:t>
+        <w:t>Using a regression model that</w:t>
+      </w:r>
+      <w:r>
+        <w:t xml:space="preserve"> </w:t>
+      </w:r>
+      <w:r>
+        <w:t xml:space="preserve">carefully </w:t>
+      </w:r>
+      <w:r>
+        <w:t>identifies anchoring</w:t>
+      </w:r>
+      <w:r>
+        <w:t xml:space="preserve">, </w:t>
+      </w:r>
+      <w:proofErr w:type="spellStart"/>
+      <w:r>
+        <w:t>Beggs</w:t>
+      </w:r>
+      <w:proofErr w:type="spellEnd"/>
+      <w:r>
+        <w:t xml:space="preserve"> &amp; </w:t>
+      </w:r>
+      <w:proofErr w:type="spellStart"/>
+      <w:r>
+        <w:t>Graddy</w:t>
+      </w:r>
+      <w:proofErr w:type="spellEnd"/>
+      <w:r>
+        <w:t xml:space="preserve"> (2009) analyze resales of Impressio</w:t>
+      </w:r>
+      <w:r>
+        <w:t>nist and Contemporary paintings</w:t>
+      </w:r>
+      <w:r>
+        <w:t xml:space="preserve"> and do find significant evidence of anchoring effects. However, </w:t>
+      </w:r>
+      <w:r>
+        <w:t>as</w:t>
+      </w:r>
+      <w:r>
+        <w:t xml:space="preserve"> mentioned</w:t>
+      </w:r>
+      <w:r>
+        <w:t xml:space="preserve"> in their</w:t>
+      </w:r>
+      <w:r>
+        <w:t xml:space="preserve"> paper</w:t>
       </w:r>
       <w:r>
         <w:t>,</w:t>
       </w:r>
       <w:r>
-        <w:t xml:space="preserve"> no econometric work</w:t>
-      </w:r>
-      <w:r>
-        <w:t xml:space="preserve"> has </w:t>
-      </w:r>
-      <w:r>
-        <w:t>attempted to quantify</w:t>
-      </w:r>
-      <w:r>
-        <w:t xml:space="preserve"> hedonic</w:t>
-      </w:r>
-      <w:r>
-        <w:t xml:space="preserve"> similarity between art pieces.</w:t>
-      </w:r>
-      <w:r>
-        <w:t xml:space="preserve"> </w:t>
-      </w:r>
-      <w:r>
-        <w:t>Thus, this study</w:t>
-      </w:r>
-      <w:r>
-        <w:t xml:space="preserve"> is </w:t>
-      </w:r>
-      <w:r>
-        <w:t>useful</w:t>
-      </w:r>
-      <w:r>
-        <w:t xml:space="preserve"> </w:t>
-      </w:r>
-      <w:r>
-        <w:t xml:space="preserve">not only </w:t>
-      </w:r>
-      <w:r>
-        <w:t>for appraising art, but</w:t>
-      </w:r>
-      <w:r>
-        <w:t xml:space="preserve"> </w:t>
-      </w:r>
-      <w:r>
-        <w:t xml:space="preserve">also for other tasks </w:t>
-      </w:r>
-      <w:r>
-        <w:t>where art pieces must be compared</w:t>
-      </w:r>
-      <w:r>
-        <w:t>, such as</w:t>
-      </w:r>
-      <w:r>
-        <w:t xml:space="preserve"> </w:t>
-      </w:r>
-      <w:r>
-        <w:t>forecasting</w:t>
-      </w:r>
-      <w:r>
-        <w:t xml:space="preserve"> returns to art and</w:t>
-      </w:r>
-      <w:r>
-        <w:t xml:space="preserve"> </w:t>
-      </w:r>
-      <w:r>
-        <w:t xml:space="preserve">constructing </w:t>
-      </w:r>
-      <w:r>
-        <w:t xml:space="preserve">price </w:t>
-      </w:r>
-      <w:r>
-        <w:t>indices.</w:t>
-      </w:r>
-      <w:r>
-        <w:t xml:space="preserve"> We hope our</w:t>
-      </w:r>
-      <w:r>
-        <w:t xml:space="preserve"> two measures of </w:t>
-      </w:r>
-      <w:r>
-        <w:lastRenderedPageBreak/>
-        <w:t xml:space="preserve">similarity </w:t>
-      </w:r>
-      <w:r>
-        <w:t xml:space="preserve">may provide a starting point for </w:t>
-      </w:r>
-      <w:r>
-        <w:t>such analysis.</w:t>
-      </w:r>
-      <w:r>
-        <w:t xml:space="preserve"> </w:t>
-      </w:r>
-      <w:r>
-        <w:t>Second,</w:t>
-      </w:r>
-      <w:r>
-        <w:t xml:space="preserve"> </w:t>
-      </w:r>
-      <w:r>
-        <w:t xml:space="preserve">much of the econometric work </w:t>
-      </w:r>
-      <w:r>
-        <w:t xml:space="preserve">on art auctions </w:t>
-      </w:r>
-      <w:r>
-        <w:t xml:space="preserve">has relied on the same two Impressionist and Contemporary art datasets that only </w:t>
-      </w:r>
-      <w:r>
-        <w:t>include</w:t>
-      </w:r>
-      <w:r>
-        <w:t xml:space="preserve"> </w:t>
-      </w:r>
-      <w:r>
-        <w:t>s</w:t>
-      </w:r>
-      <w:r>
-        <w:t>ales until 1991 and 1994, respectively.</w:t>
-      </w:r>
-      <w:r>
-        <w:t xml:space="preserve"> </w:t>
-      </w:r>
-      <w:r>
-        <w:t xml:space="preserve">Our new dataset of approximately 500,000 assorted art sales (2006-2015), constructed by writing a Python program to scrape Blouin ArtInfo for 10 straight days, </w:t>
-      </w:r>
-      <w:r>
-        <w:t>is</w:t>
-      </w:r>
-      <w:r>
-        <w:t xml:space="preserve"> a larger and more up-to-date </w:t>
-      </w:r>
-      <w:r>
-        <w:t>collection</w:t>
-      </w:r>
-      <w:r>
-        <w:t xml:space="preserve"> of auction</w:t>
-      </w:r>
-      <w:r>
-        <w:t xml:space="preserve"> data</w:t>
+        <w:t xml:space="preserve"> it is very difficult to identify multi</w:t>
+      </w:r>
+      <w:r>
+        <w:t>ple sales of the same art piece</w:t>
       </w:r>
       <w:r>
         <w:t>.</w:t>
@@ -1504,124 +1119,89 @@
         <w:t xml:space="preserve"> </w:t>
       </w:r>
       <w:r>
-        <w:t xml:space="preserve">Lastly, our discovery of anchoring cross-effects is </w:t>
-      </w:r>
-      <w:r>
-        <w:t>notable</w:t>
-      </w:r>
-      <w:r>
-        <w:t xml:space="preserve"> because it adds to the growing body of research on </w:t>
-      </w:r>
-      <w:r>
-        <w:t xml:space="preserve">implicit </w:t>
-      </w:r>
-      <w:r>
-        <w:t xml:space="preserve">price signals </w:t>
-      </w:r>
-      <w:r>
-        <w:t xml:space="preserve">in </w:t>
-      </w:r>
-      <w:r>
-        <w:t>the art auction market. For researchers, our work allows one to account for hidden biases (</w:t>
-      </w:r>
-      <w:r>
-        <w:t xml:space="preserve">including </w:t>
-      </w:r>
-      <w:r>
-        <w:t xml:space="preserve">anchoring) </w:t>
-      </w:r>
-      <w:r>
-        <w:t xml:space="preserve">when </w:t>
-      </w:r>
-      <w:r>
-        <w:t xml:space="preserve">comparing </w:t>
-      </w:r>
-      <w:r>
-        <w:t xml:space="preserve">sales of </w:t>
-      </w:r>
-      <w:r>
-        <w:t xml:space="preserve">different </w:t>
-      </w:r>
-      <w:r>
-        <w:t>art</w:t>
-      </w:r>
-      <w:r>
-        <w:t xml:space="preserve"> pieces</w:t>
-      </w:r>
-      <w:r>
-        <w:t xml:space="preserve">, </w:t>
-      </w:r>
-      <w:r>
-        <w:t>and</w:t>
-      </w:r>
-      <w:r>
-        <w:t xml:space="preserve"> demonstrates</w:t>
-      </w:r>
-      <w:r>
-        <w:t xml:space="preserve"> </w:t>
-      </w:r>
-      <w:r>
-        <w:t xml:space="preserve">how </w:t>
-      </w:r>
-      <w:r>
-        <w:t xml:space="preserve">Beggs &amp; Graddy’s original </w:t>
+        <w:t>T</w:t>
+      </w:r>
+      <w:r>
+        <w:t xml:space="preserve">his method of </w:t>
+      </w:r>
+      <w:r>
+        <w:t>testing</w:t>
+      </w:r>
+      <w:r>
+        <w:t xml:space="preserve"> </w:t>
+      </w:r>
+      <w:r>
+        <w:t xml:space="preserve">for </w:t>
       </w:r>
       <w:r>
         <w:t xml:space="preserve">anchoring </w:t>
       </w:r>
       <w:r>
-        <w:t>model</w:t>
-      </w:r>
-      <w:r>
-        <w:t xml:space="preserve"> may be </w:t>
-      </w:r>
-      <w:r>
-        <w:t xml:space="preserve">successfully </w:t>
-      </w:r>
-      <w:r>
-        <w:t>customized</w:t>
+        <w:t xml:space="preserve">effects </w:t>
+      </w:r>
+      <w:r>
+        <w:t xml:space="preserve">cannot be applied to new works or works that have </w:t>
+      </w:r>
+      <w:r>
+        <w:t>never been brought to auction. Moreover, e</w:t>
+      </w:r>
+      <w:r>
+        <w:t xml:space="preserve">ven in practice, it turns out that auction specialists appraise an art piece based </w:t>
+      </w:r>
+      <w:r>
+        <w:t xml:space="preserve">primarily </w:t>
+      </w:r>
+      <w:r>
+        <w:t xml:space="preserve">on </w:t>
+      </w:r>
+      <w:r>
+        <w:t xml:space="preserve">past </w:t>
+      </w:r>
+      <w:r>
+        <w:t>sales of related pieces</w:t>
+      </w:r>
+      <w:r>
+        <w:rPr>
+          <w:rStyle w:val="FootnoteReference"/>
+        </w:rPr>
+        <w:footnoteReference w:id="5"/>
       </w:r>
       <w:r>
         <w:t>.</w:t>
       </w:r>
       <w:r>
-        <w:t xml:space="preserve"> For auction houses and professionals, our work provides a practical regression model for estimating an artwork’s price in light of related sales. Our approach is more general than </w:t>
-      </w:r>
-      <w:r>
-        <w:t>Beggs &amp; Graddy’s</w:t>
-      </w:r>
-      <w:r>
-        <w:t xml:space="preserve"> original model, </w:t>
-      </w:r>
-      <w:r>
-        <w:t>which has been extensively applied in other domains such as corporate finance</w:t>
-      </w:r>
-      <w:r>
-        <w:rPr>
-          <w:rStyle w:val="FootnoteReference"/>
-        </w:rPr>
-        <w:footnoteReference w:id="5"/>
-      </w:r>
-      <w:r>
-        <w:t>, real estate</w:t>
-      </w:r>
-      <w:r>
-        <w:rPr>
-          <w:rStyle w:val="FootnoteReference"/>
-        </w:rPr>
-        <w:footnoteReference w:id="6"/>
-      </w:r>
-      <w:r>
-        <w:t>, and horse racing</w:t>
-      </w:r>
-      <w:r>
-        <w:rPr>
-          <w:rStyle w:val="FootnoteReference"/>
-        </w:rPr>
-        <w:footnoteReference w:id="7"/>
-      </w:r>
-      <w:r>
-        <w:t>.</w:t>
+        <w:t xml:space="preserve"> T</w:t>
+      </w:r>
+      <w:r>
+        <w:t xml:space="preserve">he anchoring research of </w:t>
+      </w:r>
+      <w:proofErr w:type="spellStart"/>
+      <w:r>
+        <w:t>Beggs</w:t>
+      </w:r>
+      <w:proofErr w:type="spellEnd"/>
+      <w:r>
+        <w:t xml:space="preserve"> &amp; </w:t>
+      </w:r>
+      <w:proofErr w:type="spellStart"/>
+      <w:r>
+        <w:t>Graddy</w:t>
+      </w:r>
+      <w:proofErr w:type="spellEnd"/>
+      <w:r>
+        <w:t xml:space="preserve"> (2009) </w:t>
+      </w:r>
+      <w:r>
+        <w:t xml:space="preserve">thus </w:t>
+      </w:r>
+      <w:r>
+        <w:t xml:space="preserve">seems to be limited in </w:t>
+      </w:r>
+      <w:r>
+        <w:t xml:space="preserve">both </w:t>
+      </w:r>
+      <w:r>
+        <w:t xml:space="preserve">analysis and application. </w:t>
       </w:r>
     </w:p>
     <w:p>
@@ -1630,125 +1210,254 @@
         <w:jc w:val="both"/>
       </w:pPr>
       <w:r>
-        <w:t xml:space="preserve">As part of our research, we conducted interviews with several specialists and experts in the field. To learn about the art market and how auction specialists appraise </w:t>
+        <w:t>In this paper, we study whether the sales of similar paintings (substitutes) display anchoring cross-effects – for example, whether the past price of a Monet can bias the current price o</w:t>
+      </w:r>
+      <w:r>
+        <w:t>f</w:t>
+      </w:r>
+      <w:r>
+        <w:t xml:space="preserve"> a</w:t>
+      </w:r>
+      <w:r>
+        <w:t xml:space="preserve"> Van Gogh.</w:t>
+      </w:r>
+      <w:r>
+        <w:t xml:space="preserve"> </w:t>
+      </w:r>
+      <w:r>
+        <w:t xml:space="preserve">Our data includes two datasets of Impressionist and Contemporary art that are often used in the econometric literature on art auctions, and a new dataset of assorted art sales (2006-2015) specifically collected for this project. </w:t>
+      </w:r>
+      <w:r>
+        <w:t xml:space="preserve"> To</w:t>
+      </w:r>
+      <w:r>
+        <w:t xml:space="preserve"> </w:t>
       </w:r>
       <w:r>
         <w:lastRenderedPageBreak/>
-        <w:t>pieces, we talked with Mark Best (Princeton ‘00), a f</w:t>
-      </w:r>
-      <w:r>
-        <w:t xml:space="preserve">ormer financial analyst who is now </w:t>
-      </w:r>
-      <w:r>
-        <w:t>a specialist in American, Modern, and Contemporary prints at Sotheby’s NYC</w:t>
+        <w:t>show we understand</w:t>
+      </w:r>
+      <w:r>
+        <w:t xml:space="preserve"> the original </w:t>
+      </w:r>
+      <w:r>
+        <w:t xml:space="preserve">regression </w:t>
+      </w:r>
+      <w:r>
+        <w:t xml:space="preserve">model of </w:t>
+      </w:r>
+      <w:proofErr w:type="spellStart"/>
+      <w:r>
+        <w:t>Beggs</w:t>
+      </w:r>
+      <w:proofErr w:type="spellEnd"/>
+      <w:r>
+        <w:t xml:space="preserve"> &amp; </w:t>
+      </w:r>
+      <w:proofErr w:type="spellStart"/>
+      <w:r>
+        <w:t>Graddy</w:t>
+      </w:r>
+      <w:proofErr w:type="spellEnd"/>
+      <w:r>
+        <w:t xml:space="preserve"> (2009)</w:t>
+      </w:r>
+      <w:r>
+        <w:t>, w</w:t>
+      </w:r>
+      <w:r>
+        <w:t xml:space="preserve">e begin by successfully replicating </w:t>
+      </w:r>
+      <w:r>
+        <w:t>their</w:t>
+      </w:r>
+      <w:r>
+        <w:t xml:space="preserve"> general anchoring findings. </w:t>
+      </w:r>
+      <w:r>
+        <w:t xml:space="preserve">Our success is surprising </w:t>
+      </w:r>
+      <w:r>
+        <w:t xml:space="preserve">and significant </w:t>
+      </w:r>
+      <w:r>
+        <w:t xml:space="preserve">because, as discussed </w:t>
+      </w:r>
+      <w:r>
+        <w:t>later</w:t>
+      </w:r>
+      <w:r>
+        <w:t xml:space="preserve"> in </w:t>
+      </w:r>
+      <w:r>
+        <w:t>Section &lt;&gt;</w:t>
+      </w:r>
+      <w:r>
+        <w:t xml:space="preserve">, </w:t>
+      </w:r>
+      <w:r>
+        <w:t xml:space="preserve">we do not know </w:t>
+      </w:r>
+      <w:r>
+        <w:t xml:space="preserve">exactly </w:t>
+      </w:r>
+      <w:r>
+        <w:t xml:space="preserve">which </w:t>
+      </w:r>
+      <w:r>
+        <w:t>observations</w:t>
+      </w:r>
+      <w:r>
+        <w:t xml:space="preserve"> in</w:t>
+      </w:r>
+      <w:r>
+        <w:t xml:space="preserve"> their</w:t>
+      </w:r>
+      <w:r>
+        <w:t xml:space="preserve"> </w:t>
+      </w:r>
+      <w:r>
+        <w:t xml:space="preserve">data </w:t>
+      </w:r>
+      <w:r>
+        <w:t>were</w:t>
+      </w:r>
+      <w:r>
+        <w:t xml:space="preserve"> originally</w:t>
+      </w:r>
+      <w:r>
+        <w:t xml:space="preserve"> </w:t>
+      </w:r>
+      <w:r>
+        <w:t xml:space="preserve">used. </w:t>
+      </w:r>
+      <w:r>
+        <w:t>Next, we introduce</w:t>
+      </w:r>
+      <w:r>
+        <w:t xml:space="preserve"> our</w:t>
+      </w:r>
+      <w:r>
+        <w:t xml:space="preserve"> expanded version of </w:t>
+      </w:r>
+      <w:r>
+        <w:t xml:space="preserve">their </w:t>
+      </w:r>
+      <w:r>
+        <w:t>model</w:t>
+      </w:r>
+      <w:r>
+        <w:t xml:space="preserve">, </w:t>
+      </w:r>
+      <w:r>
+        <w:t xml:space="preserve">which </w:t>
+      </w:r>
+      <w:r>
+        <w:t>tests for</w:t>
+      </w:r>
+      <w:r>
+        <w:t xml:space="preserve"> anchoring cross-effects</w:t>
+      </w:r>
+      <w:r>
+        <w:t xml:space="preserve"> by controlling for similarity </w:t>
+      </w:r>
+      <w:r>
+        <w:t>across pieces</w:t>
       </w:r>
       <w:r>
         <w:t xml:space="preserve">. </w:t>
       </w:r>
       <w:r>
-        <w:t xml:space="preserve">For </w:t>
-      </w:r>
-      <w:r>
-        <w:t xml:space="preserve">insight into artistic similarity, we talked with Hadley Newton (Princeton ’16), who formerly worked at Sotheby’s with Impressionist art. </w:t>
-      </w:r>
-      <w:r>
-        <w:t>The three artist pairs</w:t>
-      </w:r>
-      <w:r>
-        <w:t xml:space="preserve"> we </w:t>
-      </w:r>
-      <w:r>
-        <w:t>examine</w:t>
-      </w:r>
-      <w:r>
-        <w:t xml:space="preserve"> </w:t>
-      </w:r>
-      <w:r>
-        <w:t>in S</w:t>
-      </w:r>
-      <w:r>
-        <w:t xml:space="preserve">ection &lt;&gt; </w:t>
-      </w:r>
-      <w:r>
-        <w:t xml:space="preserve">were </w:t>
-      </w:r>
-      <w:r>
-        <w:t xml:space="preserve">suggested by </w:t>
-      </w:r>
-      <w:r>
-        <w:t>Hadley</w:t>
-      </w:r>
-      <w:r>
-        <w:t>.</w:t>
-      </w:r>
-      <w:r>
-        <w:t xml:space="preserve"> </w:t>
-      </w:r>
-      <w:r>
-        <w:t xml:space="preserve">We also talked extensively with Raphaelle Benabou (Princeton ’15), who </w:t>
-      </w:r>
-      <w:r>
-        <w:t>is</w:t>
-      </w:r>
-      <w:r>
-        <w:t xml:space="preserve"> </w:t>
-      </w:r>
-      <w:r>
-        <w:t>an</w:t>
-      </w:r>
-      <w:r>
-        <w:t xml:space="preserve"> </w:t>
-      </w:r>
-      <w:r>
-        <w:t>administrator of art collections</w:t>
-      </w:r>
-      <w:r>
-        <w:t>, estates, and valuations</w:t>
-      </w:r>
-      <w:r>
-        <w:t xml:space="preserve"> at Bonham’s in London</w:t>
-      </w:r>
-      <w:r>
-        <w:t>.</w:t>
-      </w:r>
-      <w:r>
-        <w:t xml:space="preserve"> </w:t>
-      </w:r>
-      <w:r>
-        <w:t xml:space="preserve">Raphaelle </w:t>
-      </w:r>
-      <w:r>
-        <w:t>provided us with many of our anecdotes</w:t>
-      </w:r>
-      <w:r>
-        <w:t xml:space="preserve"> and</w:t>
-      </w:r>
-      <w:r>
-        <w:t xml:space="preserve"> </w:t>
-      </w:r>
-      <w:r>
-        <w:t>fact-checked</w:t>
-      </w:r>
-      <w:r>
-        <w:t xml:space="preserve"> our</w:t>
-      </w:r>
-      <w:r>
-        <w:t xml:space="preserve"> </w:t>
-      </w:r>
-      <w:r>
-        <w:t>description of the auction system</w:t>
-      </w:r>
-      <w:r>
-        <w:t xml:space="preserve">. We draw upon these interviews </w:t>
-      </w:r>
-      <w:r>
-        <w:t xml:space="preserve">for </w:t>
-      </w:r>
-      <w:r>
-        <w:t xml:space="preserve">both our discussion and our </w:t>
-      </w:r>
-      <w:r>
-        <w:t xml:space="preserve">quantitative analysis. </w:t>
+        <w:t>W</w:t>
+      </w:r>
+      <w:r>
+        <w:t xml:space="preserve">e introduce two </w:t>
+      </w:r>
+      <w:r>
+        <w:t xml:space="preserve">quantitative </w:t>
+      </w:r>
+      <w:r>
+        <w:t xml:space="preserve">measures </w:t>
+      </w:r>
+      <w:r>
+        <w:t xml:space="preserve">of </w:t>
+      </w:r>
+      <w:r>
+        <w:t xml:space="preserve">similarity. </w:t>
+      </w:r>
+      <w:r>
+        <w:t>Running our model on these three datasets, w</w:t>
+      </w:r>
+      <w:r>
+        <w:t>e discover significant evid</w:t>
+      </w:r>
+      <w:r>
+        <w:t>ence of anchoring cross-effects.</w:t>
+      </w:r>
+      <w:r>
+        <w:t xml:space="preserve"> To experiment further</w:t>
+      </w:r>
+      <w:r>
+        <w:t>, we also run our regressions on a subset of our assorted art dataset for</w:t>
+      </w:r>
+      <w:r>
+        <w:t xml:space="preserve"> three</w:t>
+      </w:r>
+      <w:r>
+        <w:t xml:space="preserve"> </w:t>
+      </w:r>
+      <w:r>
+        <w:t>artist pairs</w:t>
+      </w:r>
+      <w:r>
+        <w:t xml:space="preserve">: Joan Miro &amp; </w:t>
+      </w:r>
+      <w:r>
+        <w:t>Salvador Dali, Pablo</w:t>
+      </w:r>
+      <w:r>
+        <w:t xml:space="preserve"> Picasso</w:t>
+      </w:r>
+      <w:r>
+        <w:t xml:space="preserve"> &amp; Marc Chagall, and </w:t>
+      </w:r>
+      <w:proofErr w:type="spellStart"/>
+      <w:r>
+        <w:t>Edvard</w:t>
+      </w:r>
+      <w:proofErr w:type="spellEnd"/>
+      <w:r>
+        <w:t xml:space="preserve"> Munch &amp; </w:t>
+      </w:r>
+      <w:r>
+        <w:t>Henri de Toulouse-Lautrec</w:t>
+      </w:r>
+      <w:r>
+        <w:t xml:space="preserve">. </w:t>
+      </w:r>
+      <w:r>
+        <w:t>We</w:t>
+      </w:r>
+      <w:r>
+        <w:t xml:space="preserve"> explain</w:t>
+      </w:r>
+      <w:r>
+        <w:t xml:space="preserve"> </w:t>
+      </w:r>
+      <w:r>
+        <w:t>this selection of artists</w:t>
+      </w:r>
+      <w:r>
+        <w:t xml:space="preserve"> in Section &lt;&gt;. </w:t>
+      </w:r>
+      <w:r>
+        <w:t xml:space="preserve">We find the strongest and most significant evidence of anchoring cross-effects between </w:t>
+      </w:r>
+      <w:r>
+        <w:t xml:space="preserve">works by </w:t>
+      </w:r>
+      <w:r>
+        <w:t xml:space="preserve">Picasso and Chagall. </w:t>
       </w:r>
     </w:p>
     <w:p>
@@ -1757,67 +1466,320 @@
         <w:jc w:val="both"/>
       </w:pPr>
       <w:r>
-        <w:t>Determining art</w:t>
-      </w:r>
-      <w:r>
-        <w:t>istic similarity is not trivial:</w:t>
-      </w:r>
-      <w:r>
-        <w:t xml:space="preserve"> Mark Best </w:t>
-      </w:r>
-      <w:r>
-        <w:t>told us</w:t>
-      </w:r>
-      <w:r>
-        <w:t xml:space="preserve"> </w:t>
-      </w:r>
-      <w:r>
-        <w:t>that no two art pieces are the same. Even in the case of prints, where 100-200 copies (editions) of the same art piece are manufactured and numbered in order of production, an edition</w:t>
-      </w:r>
-      <w:r>
-        <w:t xml:space="preserve"> with a lower number </w:t>
-      </w:r>
-      <w:r>
-        <w:t>(</w:t>
-      </w:r>
-      <w:r>
-        <w:t xml:space="preserve">i.e. </w:t>
-      </w:r>
-      <w:r>
-        <w:t xml:space="preserve">produced earlier) </w:t>
-      </w:r>
-      <w:r>
-        <w:t xml:space="preserve">may sell for </w:t>
-      </w:r>
-      <w:r>
-        <w:t xml:space="preserve">more than </w:t>
-      </w:r>
-      <w:r>
-        <w:t>an edition with a higher</w:t>
-      </w:r>
-      <w:r>
-        <w:t xml:space="preserve"> number</w:t>
-      </w:r>
-      <w:r>
-        <w:t xml:space="preserve">. Furthermore, drivers of similarity </w:t>
-      </w:r>
-      <w:r>
-        <w:t>can</w:t>
-      </w:r>
-      <w:r>
-        <w:t xml:space="preserve"> vary at different price points</w:t>
-      </w:r>
-      <w:r>
-        <w:t>, and</w:t>
-      </w:r>
-      <w:r>
-        <w:t xml:space="preserve"> whether art is purchased as a decoration or as an investment. In this paper, we provide a starting point for quantitatively measuring similarity between pieces, but acknowledge </w:t>
-      </w:r>
-      <w:r>
-        <w:t xml:space="preserve">that better </w:t>
-      </w:r>
-      <w:r>
-        <w:t>measures could be constructed.</w:t>
+        <w:t xml:space="preserve">This research makes several major contributions to the existing literature on art auctions. First, to </w:t>
+      </w:r>
+      <w:r>
+        <w:t xml:space="preserve">the best of </w:t>
+      </w:r>
+      <w:r>
+        <w:t>our knowledge</w:t>
+      </w:r>
+      <w:r>
+        <w:t>,</w:t>
+      </w:r>
+      <w:r>
+        <w:t xml:space="preserve"> no econometric work</w:t>
+      </w:r>
+      <w:r>
+        <w:t xml:space="preserve"> has </w:t>
+      </w:r>
+      <w:r>
+        <w:t>attempted to quantify</w:t>
+      </w:r>
+      <w:r>
+        <w:t xml:space="preserve"> hedonic</w:t>
+      </w:r>
+      <w:r>
+        <w:t xml:space="preserve"> similarity between art pieces.</w:t>
+      </w:r>
+      <w:r>
+        <w:t xml:space="preserve"> </w:t>
+      </w:r>
+      <w:r>
+        <w:t>Thus, this study</w:t>
+      </w:r>
+      <w:r>
+        <w:t xml:space="preserve"> is </w:t>
+      </w:r>
+      <w:r>
+        <w:t>useful</w:t>
+      </w:r>
+      <w:r>
+        <w:t xml:space="preserve"> </w:t>
+      </w:r>
+      <w:r>
+        <w:t xml:space="preserve">not only </w:t>
+      </w:r>
+      <w:r>
+        <w:t>for appraising art, but</w:t>
+      </w:r>
+      <w:r>
+        <w:t xml:space="preserve"> </w:t>
+      </w:r>
+      <w:r>
+        <w:t xml:space="preserve">also for other tasks </w:t>
+      </w:r>
+      <w:r>
+        <w:t>where art pieces must be compared</w:t>
+      </w:r>
+      <w:r>
+        <w:t>, such as</w:t>
+      </w:r>
+      <w:r>
+        <w:t xml:space="preserve"> </w:t>
+      </w:r>
+      <w:r>
+        <w:t>forecasting</w:t>
+      </w:r>
+      <w:r>
+        <w:t xml:space="preserve"> returns to art and</w:t>
+      </w:r>
+      <w:r>
+        <w:t xml:space="preserve"> </w:t>
+      </w:r>
+      <w:r>
+        <w:t xml:space="preserve">constructing </w:t>
+      </w:r>
+      <w:r>
+        <w:t xml:space="preserve">price </w:t>
+      </w:r>
+      <w:r>
+        <w:t>indices.</w:t>
+      </w:r>
+      <w:r>
+        <w:t xml:space="preserve"> We hope our</w:t>
+      </w:r>
+      <w:r>
+        <w:t xml:space="preserve"> two measures of </w:t>
+      </w:r>
+      <w:r>
+        <w:t xml:space="preserve">similarity </w:t>
+      </w:r>
+      <w:r>
+        <w:t xml:space="preserve">may provide a starting point for </w:t>
+      </w:r>
+      <w:r>
+        <w:t>such analysis.</w:t>
+      </w:r>
+      <w:r>
+        <w:t xml:space="preserve"> </w:t>
+      </w:r>
+      <w:r>
+        <w:t>Second,</w:t>
+      </w:r>
+      <w:r>
+        <w:t xml:space="preserve"> </w:t>
+      </w:r>
+      <w:r>
+        <w:t xml:space="preserve">much of the econometric work </w:t>
+      </w:r>
+      <w:r>
+        <w:t xml:space="preserve">on art auctions </w:t>
+      </w:r>
+      <w:r>
+        <w:t xml:space="preserve">has relied on the same two Impressionist and Contemporary art datasets that only </w:t>
+      </w:r>
+      <w:r>
+        <w:t>include</w:t>
+      </w:r>
+      <w:r>
+        <w:t xml:space="preserve"> </w:t>
+      </w:r>
+      <w:r>
+        <w:t>s</w:t>
+      </w:r>
+      <w:r>
+        <w:t>ales until 1991 and 1994, respectively.</w:t>
+      </w:r>
+      <w:r>
+        <w:t xml:space="preserve"> </w:t>
+      </w:r>
+      <w:r>
+        <w:t xml:space="preserve">Our </w:t>
+      </w:r>
+      <w:r>
+        <w:lastRenderedPageBreak/>
+        <w:t xml:space="preserve">new dataset of approximately 500,000 assorted art sales (2006-2015), constructed by writing a Python program to scrape </w:t>
+      </w:r>
+      <w:proofErr w:type="spellStart"/>
+      <w:r>
+        <w:t>Blouin</w:t>
+      </w:r>
+      <w:proofErr w:type="spellEnd"/>
+      <w:r>
+        <w:t xml:space="preserve"> </w:t>
+      </w:r>
+      <w:proofErr w:type="spellStart"/>
+      <w:r>
+        <w:t>ArtInfo</w:t>
+      </w:r>
+      <w:proofErr w:type="spellEnd"/>
+      <w:r>
+        <w:t xml:space="preserve"> for 10 straight days, </w:t>
+      </w:r>
+      <w:r>
+        <w:t>is</w:t>
+      </w:r>
+      <w:r>
+        <w:t xml:space="preserve"> a larger and more up-to-date </w:t>
+      </w:r>
+      <w:r>
+        <w:t>collection</w:t>
+      </w:r>
+      <w:r>
+        <w:t xml:space="preserve"> of auction</w:t>
+      </w:r>
+      <w:r>
+        <w:t xml:space="preserve"> data</w:t>
+      </w:r>
+      <w:r>
+        <w:t>.</w:t>
+      </w:r>
+      <w:r>
+        <w:t xml:space="preserve"> </w:t>
+      </w:r>
+      <w:r>
+        <w:t xml:space="preserve">Lastly, our discovery of anchoring cross-effects is </w:t>
+      </w:r>
+      <w:r>
+        <w:t>notable</w:t>
+      </w:r>
+      <w:r>
+        <w:t xml:space="preserve"> because it adds to the growing body of research on </w:t>
+      </w:r>
+      <w:r>
+        <w:t xml:space="preserve">implicit </w:t>
+      </w:r>
+      <w:r>
+        <w:t xml:space="preserve">price signals </w:t>
+      </w:r>
+      <w:r>
+        <w:t xml:space="preserve">in </w:t>
+      </w:r>
+      <w:r>
+        <w:t>the art auction market. For researchers, our work allows one to account for hidden biases (</w:t>
+      </w:r>
+      <w:r>
+        <w:t xml:space="preserve">including </w:t>
+      </w:r>
+      <w:r>
+        <w:t xml:space="preserve">anchoring) </w:t>
+      </w:r>
+      <w:r>
+        <w:t xml:space="preserve">when </w:t>
+      </w:r>
+      <w:r>
+        <w:t xml:space="preserve">comparing </w:t>
+      </w:r>
+      <w:r>
+        <w:t xml:space="preserve">sales of </w:t>
+      </w:r>
+      <w:r>
+        <w:t xml:space="preserve">different </w:t>
+      </w:r>
+      <w:r>
+        <w:t>art</w:t>
+      </w:r>
+      <w:r>
+        <w:t xml:space="preserve"> pieces</w:t>
+      </w:r>
+      <w:r>
+        <w:t xml:space="preserve">, </w:t>
+      </w:r>
+      <w:r>
+        <w:t>and</w:t>
+      </w:r>
+      <w:r>
+        <w:t xml:space="preserve"> demonstrates</w:t>
+      </w:r>
+      <w:r>
+        <w:t xml:space="preserve"> </w:t>
+      </w:r>
+      <w:r>
+        <w:t xml:space="preserve">how </w:t>
+      </w:r>
+      <w:proofErr w:type="spellStart"/>
+      <w:r>
+        <w:t>Beggs</w:t>
+      </w:r>
+      <w:proofErr w:type="spellEnd"/>
+      <w:r>
+        <w:t xml:space="preserve"> &amp; </w:t>
+      </w:r>
+      <w:proofErr w:type="spellStart"/>
+      <w:r>
+        <w:t>Graddy’s</w:t>
+      </w:r>
+      <w:proofErr w:type="spellEnd"/>
+      <w:r>
+        <w:t xml:space="preserve"> original </w:t>
+      </w:r>
+      <w:r>
+        <w:t xml:space="preserve">anchoring </w:t>
+      </w:r>
+      <w:r>
+        <w:t>model</w:t>
+      </w:r>
+      <w:r>
+        <w:t xml:space="preserve"> may be </w:t>
+      </w:r>
+      <w:r>
+        <w:t xml:space="preserve">successfully </w:t>
+      </w:r>
+      <w:r>
+        <w:t>customized</w:t>
+      </w:r>
+      <w:r>
+        <w:t>.</w:t>
+      </w:r>
+      <w:r>
+        <w:t xml:space="preserve"> For auction houses and professionals, our work provides a practical regression model for estimating an artwork’s price in light of related sales. Our approach is more general than </w:t>
+      </w:r>
+      <w:proofErr w:type="spellStart"/>
+      <w:r>
+        <w:t>Beggs</w:t>
+      </w:r>
+      <w:proofErr w:type="spellEnd"/>
+      <w:r>
+        <w:t xml:space="preserve"> &amp; </w:t>
+      </w:r>
+      <w:proofErr w:type="spellStart"/>
+      <w:r>
+        <w:t>Graddy’s</w:t>
+      </w:r>
+      <w:proofErr w:type="spellEnd"/>
+      <w:r>
+        <w:t xml:space="preserve"> original model, </w:t>
+      </w:r>
+      <w:r>
+        <w:t>which has been extensively applied in other domains such as corporate finance</w:t>
+      </w:r>
+      <w:r>
+        <w:rPr>
+          <w:rStyle w:val="FootnoteReference"/>
+        </w:rPr>
+        <w:footnoteReference w:id="6"/>
+      </w:r>
+      <w:r>
+        <w:t>, real estate</w:t>
+      </w:r>
+      <w:r>
+        <w:rPr>
+          <w:rStyle w:val="FootnoteReference"/>
+        </w:rPr>
+        <w:footnoteReference w:id="7"/>
+      </w:r>
+      <w:r>
+        <w:t>, and horse racing</w:t>
+      </w:r>
+      <w:r>
+        <w:rPr>
+          <w:rStyle w:val="FootnoteReference"/>
+        </w:rPr>
+        <w:footnoteReference w:id="8"/>
+      </w:r>
+      <w:r>
+        <w:t>.</w:t>
       </w:r>
     </w:p>
     <w:p>
@@ -1826,6 +1788,202 @@
         <w:jc w:val="both"/>
       </w:pPr>
       <w:r>
+        <w:t>As part of our research, we conducted interviews with several specialists and experts in the field. To learn about the art market and how auction specialists appraise pieces, we talked with Mark Best (Princeton ‘00), a f</w:t>
+      </w:r>
+      <w:r>
+        <w:t xml:space="preserve">ormer financial analyst who is now </w:t>
+      </w:r>
+      <w:r>
+        <w:t>a specialist in American, Modern, and Contemporary prints at Sotheby’s NYC</w:t>
+      </w:r>
+      <w:r>
+        <w:t xml:space="preserve">. </w:t>
+      </w:r>
+      <w:r>
+        <w:t xml:space="preserve">For </w:t>
+      </w:r>
+      <w:r>
+        <w:t xml:space="preserve">insight into artistic similarity, we talked with Hadley Newton (Princeton ’16), who formerly </w:t>
+      </w:r>
+      <w:r>
+        <w:lastRenderedPageBreak/>
+        <w:t xml:space="preserve">worked at Sotheby’s with Impressionist art. </w:t>
+      </w:r>
+      <w:r>
+        <w:t>The three artist pairs</w:t>
+      </w:r>
+      <w:r>
+        <w:t xml:space="preserve"> we </w:t>
+      </w:r>
+      <w:r>
+        <w:t>examine</w:t>
+      </w:r>
+      <w:r>
+        <w:t xml:space="preserve"> </w:t>
+      </w:r>
+      <w:r>
+        <w:t>in S</w:t>
+      </w:r>
+      <w:r>
+        <w:t xml:space="preserve">ection &lt;&gt; </w:t>
+      </w:r>
+      <w:r>
+        <w:t xml:space="preserve">were </w:t>
+      </w:r>
+      <w:r>
+        <w:t xml:space="preserve">suggested by </w:t>
+      </w:r>
+      <w:r>
+        <w:t>Hadley</w:t>
+      </w:r>
+      <w:r>
+        <w:t>.</w:t>
+      </w:r>
+      <w:r>
+        <w:t xml:space="preserve"> </w:t>
+      </w:r>
+      <w:r>
+        <w:t xml:space="preserve">We also talked extensively with Raphaelle Benabou (Princeton ’15), who </w:t>
+      </w:r>
+      <w:r>
+        <w:t>is</w:t>
+      </w:r>
+      <w:r>
+        <w:t xml:space="preserve"> </w:t>
+      </w:r>
+      <w:r>
+        <w:t>an</w:t>
+      </w:r>
+      <w:r>
+        <w:t xml:space="preserve"> </w:t>
+      </w:r>
+      <w:r>
+        <w:t>administrator of art collections</w:t>
+      </w:r>
+      <w:r>
+        <w:t>, estates, and valuations</w:t>
+      </w:r>
+      <w:r>
+        <w:t xml:space="preserve"> at Bonham’s in London</w:t>
+      </w:r>
+      <w:r>
+        <w:t>.</w:t>
+      </w:r>
+      <w:r>
+        <w:t xml:space="preserve"> </w:t>
+      </w:r>
+      <w:r>
+        <w:t xml:space="preserve">Raphaelle </w:t>
+      </w:r>
+      <w:r>
+        <w:t>provided us with many of our anecdotes</w:t>
+      </w:r>
+      <w:r>
+        <w:t xml:space="preserve"> and</w:t>
+      </w:r>
+      <w:r>
+        <w:t xml:space="preserve"> </w:t>
+      </w:r>
+      <w:r>
+        <w:t>fact-checked</w:t>
+      </w:r>
+      <w:r>
+        <w:t xml:space="preserve"> our</w:t>
+      </w:r>
+      <w:r>
+        <w:t xml:space="preserve"> </w:t>
+      </w:r>
+      <w:r>
+        <w:t>description of the auction system</w:t>
+      </w:r>
+      <w:r>
+        <w:t xml:space="preserve">. We draw upon these interviews </w:t>
+      </w:r>
+      <w:r>
+        <w:t xml:space="preserve">for </w:t>
+      </w:r>
+      <w:r>
+        <w:t xml:space="preserve">both our discussion and our </w:t>
+      </w:r>
+      <w:r>
+        <w:t xml:space="preserve">quantitative analysis. </w:t>
+      </w:r>
+    </w:p>
+    <w:p>
+      <w:pPr>
+        <w:spacing w:line="480" w:lineRule="auto"/>
+        <w:jc w:val="both"/>
+      </w:pPr>
+      <w:r>
+        <w:t>Determining art</w:t>
+      </w:r>
+      <w:r>
+        <w:t>istic similarity is not trivial:</w:t>
+      </w:r>
+      <w:r>
+        <w:t xml:space="preserve"> Mark Best </w:t>
+      </w:r>
+      <w:r>
+        <w:t>told us</w:t>
+      </w:r>
+      <w:r>
+        <w:t xml:space="preserve"> </w:t>
+      </w:r>
+      <w:r>
+        <w:t>that no two art pieces are the same. Even in the case of prints, where 100-200 copies (editions) of the same art piece are manufactured and numbered in order of production, an edition</w:t>
+      </w:r>
+      <w:r>
+        <w:t xml:space="preserve"> with a lower number </w:t>
+      </w:r>
+      <w:r>
+        <w:t>(</w:t>
+      </w:r>
+      <w:r>
+        <w:t xml:space="preserve">i.e. </w:t>
+      </w:r>
+      <w:r>
+        <w:t xml:space="preserve">produced earlier) </w:t>
+      </w:r>
+      <w:r>
+        <w:t xml:space="preserve">may sell for </w:t>
+      </w:r>
+      <w:r>
+        <w:t xml:space="preserve">more than </w:t>
+      </w:r>
+      <w:r>
+        <w:t>an edition with a higher</w:t>
+      </w:r>
+      <w:r>
+        <w:t xml:space="preserve"> number</w:t>
+      </w:r>
+      <w:r>
+        <w:t xml:space="preserve">. Furthermore, drivers of similarity </w:t>
+      </w:r>
+      <w:r>
+        <w:t>can</w:t>
+      </w:r>
+      <w:r>
+        <w:t xml:space="preserve"> vary at different price points</w:t>
+      </w:r>
+      <w:r>
+        <w:t>, and</w:t>
+      </w:r>
+      <w:r>
+        <w:t xml:space="preserve"> whether art is purchased as a decoration or as an investment. In this paper, we provide a starting point for quantitatively measuring similarity between pieces, but acknowledge </w:t>
+      </w:r>
+      <w:r>
+        <w:t xml:space="preserve">that better </w:t>
+      </w:r>
+      <w:r>
+        <w:t>measures could be constructed.</w:t>
+      </w:r>
+    </w:p>
+    <w:p>
+      <w:pPr>
+        <w:spacing w:line="480" w:lineRule="auto"/>
+        <w:jc w:val="both"/>
+      </w:pPr>
+      <w:r>
         <w:t>This thesis proceeds as follows. In Section I, we give a brief overview of the art auction system and process, fo</w:t>
       </w:r>
       <w:r>
@@ -1844,29 +2002,61 @@
         <w:t xml:space="preserve"> and </w:t>
       </w:r>
       <w:r>
+        <w:t>explains</w:t>
+      </w:r>
+      <w:r>
+        <w:t xml:space="preserve"> the</w:t>
+      </w:r>
+      <w:r>
+        <w:t xml:space="preserve"> importance of our research</w:t>
+      </w:r>
+      <w:r>
+        <w:t xml:space="preserve">. Section III describes our methodology, which includes the original regressions of </w:t>
+      </w:r>
+      <w:proofErr w:type="spellStart"/>
+      <w:r>
+        <w:t>Beggs</w:t>
+      </w:r>
+      <w:proofErr w:type="spellEnd"/>
+      <w:r>
+        <w:t xml:space="preserve"> &amp; </w:t>
+      </w:r>
+      <w:proofErr w:type="spellStart"/>
+      <w:r>
+        <w:t>Graddy</w:t>
+      </w:r>
+      <w:proofErr w:type="spellEnd"/>
+      <w:r>
+        <w:t xml:space="preserve"> (2009)</w:t>
+      </w:r>
+      <w:r>
+        <w:t xml:space="preserve">, our expanded regression models, and our measures of substitution. Section IV </w:t>
+      </w:r>
+      <w:r>
+        <w:t xml:space="preserve">describes </w:t>
+      </w:r>
+      <w:r>
+        <w:t xml:space="preserve">the original data of </w:t>
+      </w:r>
+      <w:proofErr w:type="spellStart"/>
+      <w:r>
+        <w:t>Beggs</w:t>
+      </w:r>
+      <w:proofErr w:type="spellEnd"/>
+      <w:r>
+        <w:t xml:space="preserve"> </w:t>
+      </w:r>
+      <w:r>
         <w:lastRenderedPageBreak/>
-        <w:t>explains</w:t>
-      </w:r>
-      <w:r>
-        <w:t xml:space="preserve"> the</w:t>
-      </w:r>
-      <w:r>
-        <w:t xml:space="preserve"> importance of our research</w:t>
-      </w:r>
-      <w:r>
-        <w:t>. Section III describes our methodology, which includes the original regressions of Beggs &amp; Graddy</w:t>
-      </w:r>
-      <w:r>
-        <w:t xml:space="preserve"> (2009)</w:t>
-      </w:r>
-      <w:r>
-        <w:t xml:space="preserve">, our expanded regression models, and our measures of substitution. Section IV </w:t>
-      </w:r>
-      <w:r>
-        <w:t xml:space="preserve">describes </w:t>
-      </w:r>
-      <w:r>
-        <w:t>the original data of Beggs &amp; Graddy,</w:t>
+        <w:t xml:space="preserve">&amp; </w:t>
+      </w:r>
+      <w:proofErr w:type="spellStart"/>
+      <w:r>
+        <w:t>Graddy</w:t>
+      </w:r>
+      <w:proofErr w:type="spellEnd"/>
+      <w:r>
+        <w:t>,</w:t>
       </w:r>
       <w:r>
         <w:t xml:space="preserve"> then introduces our </w:t>
@@ -1875,7 +2065,23 @@
         <w:t>new dataset</w:t>
       </w:r>
       <w:r>
-        <w:t>. Section V gives our results. This includes our replication of the anchoring work of Beggs &amp; Graddy, followed by our findings</w:t>
+        <w:t xml:space="preserve">. Section V gives our results. This includes our replication of the anchoring work of </w:t>
+      </w:r>
+      <w:proofErr w:type="spellStart"/>
+      <w:r>
+        <w:t>Beggs</w:t>
+      </w:r>
+      <w:proofErr w:type="spellEnd"/>
+      <w:r>
+        <w:t xml:space="preserve"> &amp; </w:t>
+      </w:r>
+      <w:proofErr w:type="spellStart"/>
+      <w:r>
+        <w:t>Graddy</w:t>
+      </w:r>
+      <w:proofErr w:type="spellEnd"/>
+      <w:r>
+        <w:t>, followed by our findings</w:t>
       </w:r>
       <w:r>
         <w:t xml:space="preserve"> on</w:t>
@@ -1940,8 +2146,6 @@
       <w:r>
         <w:t>work.</w:t>
       </w:r>
-      <w:bookmarkStart w:id="0" w:name="_GoBack"/>
-      <w:bookmarkEnd w:id="0"/>
     </w:p>
     <w:sectPr>
       <w:footerReference w:type="default" r:id="rId7"/>
@@ -2013,7 +2217,7 @@
           <w:rPr>
             <w:noProof/>
           </w:rPr>
-          <w:t>7</w:t>
+          <w:t>4</w:t>
         </w:r>
         <w:r>
           <w:rPr>
@@ -2068,13 +2272,41 @@
       <w:r>
         <w:t xml:space="preserve"> </w:t>
       </w:r>
+      <w:proofErr w:type="spellStart"/>
       <w:r>
         <w:rPr>
           <w:rFonts w:ascii="Arial" w:hAnsi="Arial" w:cs="Arial"/>
           <w:color w:val="222222"/>
           <w:shd w:val="clear" w:color="auto" w:fill="FFFFFF"/>
         </w:rPr>
-        <w:t>Tversky, Amos, and Daniel Kahneman. "Judgment under uncertainty: Heuristics and biases."</w:t>
+        <w:t>Tversky</w:t>
+      </w:r>
+      <w:proofErr w:type="spellEnd"/>
+      <w:r>
+        <w:rPr>
+          <w:rFonts w:ascii="Arial" w:hAnsi="Arial" w:cs="Arial"/>
+          <w:color w:val="222222"/>
+          <w:shd w:val="clear" w:color="auto" w:fill="FFFFFF"/>
+        </w:rPr>
+        <w:t xml:space="preserve">, Amos, and Daniel </w:t>
+      </w:r>
+      <w:proofErr w:type="spellStart"/>
+      <w:r>
+        <w:rPr>
+          <w:rFonts w:ascii="Arial" w:hAnsi="Arial" w:cs="Arial"/>
+          <w:color w:val="222222"/>
+          <w:shd w:val="clear" w:color="auto" w:fill="FFFFFF"/>
+        </w:rPr>
+        <w:t>Kahneman</w:t>
+      </w:r>
+      <w:proofErr w:type="spellEnd"/>
+      <w:r>
+        <w:rPr>
+          <w:rFonts w:ascii="Arial" w:hAnsi="Arial" w:cs="Arial"/>
+          <w:color w:val="222222"/>
+          <w:shd w:val="clear" w:color="auto" w:fill="FFFFFF"/>
+        </w:rPr>
+        <w:t>. "Judgment under uncertainty: Heuristics and biases."</w:t>
       </w:r>
       <w:r>
         <w:rPr>
@@ -2197,7 +2429,7 @@
         <w:footnoteRef/>
       </w:r>
       <w:r>
-        <w:t xml:space="preserve"> Interview with Raphaelle Benabou</w:t>
+        <w:t xml:space="preserve"> One example would be a work’s reputation, which could drive up both past and current price. This component of quality, however, cannot be modeled as another hedonic attribute like size, medium, etc., since it is not an intrinsic property of an art piece. </w:t>
       </w:r>
     </w:p>
   </w:footnote>
@@ -2213,42 +2445,7 @@
         <w:footnoteRef/>
       </w:r>
       <w:r>
-        <w:t xml:space="preserve"> </w:t>
-      </w:r>
-      <w:r>
-        <w:rPr>
-          <w:rFonts w:ascii="Arial" w:hAnsi="Arial" w:cs="Arial"/>
-          <w:color w:val="222222"/>
-          <w:shd w:val="clear" w:color="auto" w:fill="FFFFFF"/>
-        </w:rPr>
-        <w:t>Dougal, Casey, et al. "Anchoring on credit spreads."</w:t>
-      </w:r>
-      <w:r>
-        <w:rPr>
-          <w:rStyle w:val="apple-converted-space"/>
-          <w:rFonts w:ascii="Arial" w:hAnsi="Arial" w:cs="Arial"/>
-          <w:color w:val="222222"/>
-          <w:shd w:val="clear" w:color="auto" w:fill="FFFFFF"/>
-        </w:rPr>
-        <w:t> </w:t>
-      </w:r>
-      <w:r>
-        <w:rPr>
-          <w:rFonts w:ascii="Arial" w:hAnsi="Arial" w:cs="Arial"/>
-          <w:i/>
-          <w:iCs/>
-          <w:color w:val="222222"/>
-          <w:shd w:val="clear" w:color="auto" w:fill="FFFFFF"/>
-        </w:rPr>
-        <w:t>The Journal of Finance</w:t>
-      </w:r>
-      <w:r>
-        <w:rPr>
-          <w:rFonts w:ascii="Arial" w:hAnsi="Arial" w:cs="Arial"/>
-          <w:color w:val="222222"/>
-          <w:shd w:val="clear" w:color="auto" w:fill="FFFFFF"/>
-        </w:rPr>
-        <w:t>70.3 (2015): 1039-1080.</w:t>
+        <w:t xml:space="preserve"> Interview with Raphaelle Benabou</w:t>
       </w:r>
     </w:p>
   </w:footnote>
@@ -2272,7 +2469,7 @@
           <w:color w:val="222222"/>
           <w:shd w:val="clear" w:color="auto" w:fill="FFFFFF"/>
         </w:rPr>
-        <w:t>Leung, Tin Cheuk, and Kwok Ping Tsang. "Anchoring and loss aversion in the housing market: implications on price dynamics."</w:t>
+        <w:t>Dougal, Casey, et al. "Anchoring on credit spreads."</w:t>
       </w:r>
       <w:r>
         <w:rPr>
@@ -2291,24 +2488,15 @@
           <w:color w:val="222222"/>
           <w:shd w:val="clear" w:color="auto" w:fill="FFFFFF"/>
         </w:rPr>
-        <w:t>China Economic Review</w:t>
-      </w:r>
-      <w:r>
-        <w:rPr>
-          <w:rStyle w:val="apple-converted-space"/>
+        <w:t>The Journal of Finance</w:t>
+      </w:r>
+      <w:r>
+        <w:rPr>
           <w:rFonts w:ascii="Arial" w:hAnsi="Arial" w:cs="Arial"/>
           <w:color w:val="222222"/>
           <w:shd w:val="clear" w:color="auto" w:fill="FFFFFF"/>
         </w:rPr>
-        <w:t> </w:t>
-      </w:r>
-      <w:r>
-        <w:rPr>
-          <w:rFonts w:ascii="Arial" w:hAnsi="Arial" w:cs="Arial"/>
-          <w:color w:val="222222"/>
-          <w:shd w:val="clear" w:color="auto" w:fill="FFFFFF"/>
-        </w:rPr>
-        <w:t>24 (2013): 42-54.</w:t>
+        <w:t>70.3 (2015): 1039-1080.</w:t>
       </w:r>
     </w:p>
   </w:footnote>
@@ -2332,7 +2520,113 @@
           <w:color w:val="222222"/>
           <w:shd w:val="clear" w:color="auto" w:fill="FFFFFF"/>
         </w:rPr>
-        <w:t>McAlvanah, Patrick, and Charles C. Moul. "The house doesn’t always win: Evidence of anchoring among Australian bookies."</w:t>
+        <w:t xml:space="preserve">Leung, Tin </w:t>
+      </w:r>
+      <w:proofErr w:type="spellStart"/>
+      <w:r>
+        <w:rPr>
+          <w:rFonts w:ascii="Arial" w:hAnsi="Arial" w:cs="Arial"/>
+          <w:color w:val="222222"/>
+          <w:shd w:val="clear" w:color="auto" w:fill="FFFFFF"/>
+        </w:rPr>
+        <w:t>Cheuk</w:t>
+      </w:r>
+      <w:proofErr w:type="spellEnd"/>
+      <w:r>
+        <w:rPr>
+          <w:rFonts w:ascii="Arial" w:hAnsi="Arial" w:cs="Arial"/>
+          <w:color w:val="222222"/>
+          <w:shd w:val="clear" w:color="auto" w:fill="FFFFFF"/>
+        </w:rPr>
+        <w:t>, and Kwok Ping Tsang. "Anchoring and loss aversion in the housing market: implications on price dynamics."</w:t>
+      </w:r>
+      <w:r>
+        <w:rPr>
+          <w:rStyle w:val="apple-converted-space"/>
+          <w:rFonts w:ascii="Arial" w:hAnsi="Arial" w:cs="Arial"/>
+          <w:color w:val="222222"/>
+          <w:shd w:val="clear" w:color="auto" w:fill="FFFFFF"/>
+        </w:rPr>
+        <w:t> </w:t>
+      </w:r>
+      <w:r>
+        <w:rPr>
+          <w:rFonts w:ascii="Arial" w:hAnsi="Arial" w:cs="Arial"/>
+          <w:i/>
+          <w:iCs/>
+          <w:color w:val="222222"/>
+          <w:shd w:val="clear" w:color="auto" w:fill="FFFFFF"/>
+        </w:rPr>
+        <w:t>China Economic Review</w:t>
+      </w:r>
+      <w:r>
+        <w:rPr>
+          <w:rStyle w:val="apple-converted-space"/>
+          <w:rFonts w:ascii="Arial" w:hAnsi="Arial" w:cs="Arial"/>
+          <w:color w:val="222222"/>
+          <w:shd w:val="clear" w:color="auto" w:fill="FFFFFF"/>
+        </w:rPr>
+        <w:t> </w:t>
+      </w:r>
+      <w:r>
+        <w:rPr>
+          <w:rFonts w:ascii="Arial" w:hAnsi="Arial" w:cs="Arial"/>
+          <w:color w:val="222222"/>
+          <w:shd w:val="clear" w:color="auto" w:fill="FFFFFF"/>
+        </w:rPr>
+        <w:t>24 (2013): 42-54.</w:t>
+      </w:r>
+    </w:p>
+  </w:footnote>
+  <w:footnote w:id="8">
+    <w:p>
+      <w:pPr>
+        <w:pStyle w:val="FootnoteText"/>
+      </w:pPr>
+      <w:r>
+        <w:rPr>
+          <w:rStyle w:val="FootnoteReference"/>
+        </w:rPr>
+        <w:footnoteRef/>
+      </w:r>
+      <w:r>
+        <w:t xml:space="preserve"> </w:t>
+      </w:r>
+      <w:proofErr w:type="spellStart"/>
+      <w:r>
+        <w:rPr>
+          <w:rFonts w:ascii="Arial" w:hAnsi="Arial" w:cs="Arial"/>
+          <w:color w:val="222222"/>
+          <w:shd w:val="clear" w:color="auto" w:fill="FFFFFF"/>
+        </w:rPr>
+        <w:t>McAlvanah</w:t>
+      </w:r>
+      <w:proofErr w:type="spellEnd"/>
+      <w:r>
+        <w:rPr>
+          <w:rFonts w:ascii="Arial" w:hAnsi="Arial" w:cs="Arial"/>
+          <w:color w:val="222222"/>
+          <w:shd w:val="clear" w:color="auto" w:fill="FFFFFF"/>
+        </w:rPr>
+        <w:t xml:space="preserve">, Patrick, and Charles C. </w:t>
+      </w:r>
+      <w:proofErr w:type="spellStart"/>
+      <w:r>
+        <w:rPr>
+          <w:rFonts w:ascii="Arial" w:hAnsi="Arial" w:cs="Arial"/>
+          <w:color w:val="222222"/>
+          <w:shd w:val="clear" w:color="auto" w:fill="FFFFFF"/>
+        </w:rPr>
+        <w:t>Moul</w:t>
+      </w:r>
+      <w:proofErr w:type="spellEnd"/>
+      <w:r>
+        <w:rPr>
+          <w:rFonts w:ascii="Arial" w:hAnsi="Arial" w:cs="Arial"/>
+          <w:color w:val="222222"/>
+          <w:shd w:val="clear" w:color="auto" w:fill="FFFFFF"/>
+        </w:rPr>
+        <w:t>. "The house doesn’t always win: Evidence of anchoring among Australian bookies."</w:t>
       </w:r>
       <w:r>
         <w:rPr>
@@ -3263,7 +3557,7 @@
 </file>
 
 <file path=customXml/itemProps1.xml><?xml version="1.0" encoding="utf-8"?>
-<ds:datastoreItem xmlns:ds="http://schemas.openxmlformats.org/officeDocument/2006/customXml" ds:itemID="{CF74A0E1-F419-42DB-B9B9-E05B5E212C10}">
+<ds:datastoreItem xmlns:ds="http://schemas.openxmlformats.org/officeDocument/2006/customXml" ds:itemID="{C796BA4C-33AF-4C98-B44E-5908A7DB52CB}">
   <ds:schemaRefs>
     <ds:schemaRef ds:uri="http://schemas.openxmlformats.org/officeDocument/2006/bibliography"/>
   </ds:schemaRefs>

</xml_diff>

<commit_message>
Rewrote introduction for resid thing. But I think I might have opened Pandora's Box.
</commit_message>
<xml_diff>
--- a/draft2/INTRODUCTION.docx
+++ b/draft2/INTRODUCTION.docx
@@ -234,21 +234,8 @@
         <w:t>landmark</w:t>
       </w:r>
       <w:r>
-        <w:t xml:space="preserve"> experiment by </w:t>
-      </w:r>
-      <w:proofErr w:type="spellStart"/>
-      <w:r>
-        <w:t>Tversky</w:t>
-      </w:r>
-      <w:proofErr w:type="spellEnd"/>
-      <w:r>
-        <w:t xml:space="preserve"> &amp; </w:t>
-      </w:r>
-      <w:proofErr w:type="spellStart"/>
-      <w:r>
-        <w:t>Kahneman</w:t>
-      </w:r>
-      <w:proofErr w:type="spellEnd"/>
+        <w:t xml:space="preserve"> experiment by Tversky &amp; Kahneman</w:t>
+      </w:r>
       <w:r>
         <w:t xml:space="preserve"> (1974)</w:t>
       </w:r>
@@ -494,23 +481,7 @@
         <w:t xml:space="preserve">of </w:t>
       </w:r>
       <w:r>
-        <w:t xml:space="preserve">our knowledge, </w:t>
-      </w:r>
-      <w:proofErr w:type="spellStart"/>
-      <w:r>
-        <w:t>Beggs</w:t>
-      </w:r>
-      <w:proofErr w:type="spellEnd"/>
-      <w:r>
-        <w:t xml:space="preserve"> &amp; </w:t>
-      </w:r>
-      <w:proofErr w:type="spellStart"/>
-      <w:r>
-        <w:t>Graddy</w:t>
-      </w:r>
-      <w:proofErr w:type="spellEnd"/>
-      <w:r>
-        <w:t xml:space="preserve"> (2009) are the first to formally study anchoring in the context of art auctions, </w:t>
+        <w:t xml:space="preserve">our knowledge, Beggs &amp; Graddy (2009) are the first to formally study anchoring in the context of art auctions, </w:t>
       </w:r>
       <w:r>
         <w:t>and describe</w:t>
@@ -796,31 +767,37 @@
         <w:t>These influences are exogenous to the painting itself, and because we assume a work’s value is determined by internal hedonic factors, these are irrelevant</w:t>
       </w:r>
       <w:r>
-        <w:t xml:space="preserve"> and need to be controlled for.</w:t>
-      </w:r>
-      <w:r>
-        <w:t xml:space="preserve"> Thus, </w:t>
-      </w:r>
-      <w:r>
-        <w:t xml:space="preserve">anchoring </w:t>
-      </w:r>
-      <w:r>
-        <w:t xml:space="preserve">is said to occur </w:t>
-      </w:r>
-      <w:r>
-        <w:t>when past price biases current price</w:t>
-      </w:r>
-      <w:r>
-        <w:t xml:space="preserve"> beyond hedonic </w:t>
-      </w:r>
-      <w:r>
-        <w:t>valuation</w:t>
-      </w:r>
-      <w:r>
-        <w:t xml:space="preserve"> and non-hedonic past influences.</w:t>
+        <w:t xml:space="preserve"> and </w:t>
+      </w:r>
+      <w:r>
+        <w:t>must</w:t>
       </w:r>
       <w:bookmarkStart w:id="0" w:name="_GoBack"/>
       <w:bookmarkEnd w:id="0"/>
+      <w:r>
+        <w:t xml:space="preserve"> be controlled for.</w:t>
+      </w:r>
+      <w:r>
+        <w:t xml:space="preserve"> Thus, </w:t>
+      </w:r>
+      <w:r>
+        <w:t xml:space="preserve">anchoring </w:t>
+      </w:r>
+      <w:r>
+        <w:t xml:space="preserve">is said to occur </w:t>
+      </w:r>
+      <w:r>
+        <w:t>when past price biases current price</w:t>
+      </w:r>
+      <w:r>
+        <w:t xml:space="preserve"> beyond hedonic </w:t>
+      </w:r>
+      <w:r>
+        <w:t>valuation</w:t>
+      </w:r>
+      <w:r>
+        <w:t xml:space="preserve"> and non-hedonic influences.</w:t>
+      </w:r>
     </w:p>
     <w:p>
       <w:pPr>
@@ -828,7 +805,82 @@
         <w:jc w:val="both"/>
       </w:pPr>
       <w:r>
-        <w:t xml:space="preserve">Specifically, if we account for the painting’s hedonic value by subtracting it from past price, the resulting past residual will only include past bidding activity and other unobserved inputs into past price. These influences are exogenous to the painting itself, and because we assume a work’s value is determined by internal hedonic factors, these are irrelevant. Thus, anchoring is said to occur when past price biases current price beyond hedonic factors. </w:t>
+        <w:t>Of course, t</w:t>
+      </w:r>
+      <w:r>
+        <w:t xml:space="preserve">he </w:t>
+      </w:r>
+      <w:r>
+        <w:t>way</w:t>
+      </w:r>
+      <w:r>
+        <w:t>s</w:t>
+      </w:r>
+      <w:r>
+        <w:t xml:space="preserve"> in</w:t>
+      </w:r>
+      <w:r>
+        <w:t xml:space="preserve"> which auction participants inter</w:t>
+      </w:r>
+      <w:r>
+        <w:t>nalize and act upon past price</w:t>
+      </w:r>
+      <w:r>
+        <w:t xml:space="preserve"> </w:t>
+      </w:r>
+      <w:r>
+        <w:t xml:space="preserve">cannot be inferred from just observing </w:t>
+      </w:r>
+      <w:r>
+        <w:t>price</w:t>
+      </w:r>
+      <w:r>
+        <w:t>s</w:t>
+      </w:r>
+      <w:r>
+        <w:t>. Hence in our research and in much</w:t>
+      </w:r>
+      <w:r>
+        <w:t xml:space="preserve"> of</w:t>
+      </w:r>
+      <w:r>
+        <w:t xml:space="preserve"> </w:t>
+      </w:r>
+      <w:r>
+        <w:t>the</w:t>
+      </w:r>
+      <w:r>
+        <w:t xml:space="preserve"> literature, inclu</w:t>
+      </w:r>
+      <w:r>
+        <w:t>ding Beggs &amp; Graddy (2009),</w:t>
+      </w:r>
+      <w:r>
+        <w:t xml:space="preserve"> </w:t>
+      </w:r>
+      <w:r>
+        <w:t xml:space="preserve">this is </w:t>
+      </w:r>
+      <w:r>
+        <w:t xml:space="preserve">treated as a black box. The mere observation of </w:t>
+      </w:r>
+      <w:r>
+        <w:t>this effect,</w:t>
+      </w:r>
+      <w:r>
+        <w:t xml:space="preserve"> i.e. </w:t>
+      </w:r>
+      <w:r>
+        <w:t>past price biasing current price</w:t>
+      </w:r>
+      <w:r>
+        <w:t>,</w:t>
+      </w:r>
+      <w:r>
+        <w:t xml:space="preserve"> suffices for our definition of anchoring (d</w:t>
+      </w:r>
+      <w:r>
+        <w:t>iscussed further in Section &lt;&gt;).</w:t>
       </w:r>
     </w:p>
     <w:p>
@@ -837,82 +889,46 @@
         <w:jc w:val="both"/>
       </w:pPr>
       <w:r>
-        <w:t xml:space="preserve">We </w:t>
-      </w:r>
-      <w:r>
-        <w:t xml:space="preserve">also </w:t>
-      </w:r>
-      <w:r>
-        <w:t xml:space="preserve">need to control for </w:t>
-      </w:r>
-      <w:r>
-        <w:t>non-hedonic</w:t>
-      </w:r>
-      <w:r>
-        <w:t xml:space="preserve"> </w:t>
-      </w:r>
-      <w:r>
-        <w:t xml:space="preserve">inputs </w:t>
-      </w:r>
-      <w:r>
-        <w:t xml:space="preserve">into </w:t>
-      </w:r>
-      <w:r>
-        <w:t>past price</w:t>
-      </w:r>
-      <w:r>
-        <w:t xml:space="preserve"> </w:t>
-      </w:r>
-      <w:r>
-        <w:t xml:space="preserve">that </w:t>
-      </w:r>
-      <w:r>
-        <w:t xml:space="preserve">could possibly </w:t>
-      </w:r>
-      <w:r>
-        <w:t xml:space="preserve">impact </w:t>
-      </w:r>
-      <w:r>
-        <w:t xml:space="preserve">current </w:t>
-      </w:r>
-      <w:r>
-        <w:t>price.</w:t>
-      </w:r>
-      <w:r>
-        <w:t xml:space="preserve"> For example, </w:t>
-      </w:r>
-      <w:r>
-        <w:t>this might</w:t>
-      </w:r>
-      <w:r>
-        <w:t xml:space="preserve"> include</w:t>
-      </w:r>
-      <w:r>
-        <w:t xml:space="preserve"> </w:t>
-      </w:r>
-      <w:r>
-        <w:t>components to quality that</w:t>
-      </w:r>
-      <w:r>
-        <w:t xml:space="preserve"> cannot be captured in our hedonic </w:t>
-      </w:r>
-      <w:r>
-        <w:t xml:space="preserve">model, </w:t>
-      </w:r>
-      <w:r>
-        <w:t>bidder wealth</w:t>
-      </w:r>
-      <w:r>
-        <w:t xml:space="preserve">, </w:t>
-      </w:r>
-      <w:r>
-        <w:t xml:space="preserve">and </w:t>
-      </w:r>
-      <w:r>
-        <w:t xml:space="preserve">other </w:t>
-      </w:r>
-      <w:r>
-        <w:t>influences</w:t>
+        <w:t>Using a regression model that</w:t>
+      </w:r>
+      <w:r>
+        <w:t xml:space="preserve"> </w:t>
+      </w:r>
+      <w:r>
+        <w:t xml:space="preserve">carefully </w:t>
+      </w:r>
+      <w:r>
+        <w:t>identifies anchoring</w:t>
+      </w:r>
+      <w:r>
+        <w:t>, Beggs &amp; Graddy (2009) analyze resales of Impressio</w:t>
+      </w:r>
+      <w:r>
+        <w:t>nist and Contemporary paintings</w:t>
+      </w:r>
+      <w:r>
+        <w:t xml:space="preserve"> and do find significant evidence of anchoring effects. However, </w:t>
+      </w:r>
+      <w:r>
+        <w:t>as</w:t>
+      </w:r>
+      <w:r>
+        <w:t xml:space="preserve"> mentioned</w:t>
+      </w:r>
+      <w:r>
+        <w:t xml:space="preserve"> in their</w:t>
+      </w:r>
+      <w:r>
+        <w:t xml:space="preserve"> paper</w:t>
+      </w:r>
+      <w:r>
+        <w:t>,</w:t>
+      </w:r>
+      <w:r>
+        <w:t xml:space="preserve"> it is very difficult to identify multi</w:t>
+      </w:r>
+      <w:r>
+        <w:t>ple sales of the same art piece</w:t>
       </w:r>
       <w:r>
         <w:t>.</w:t>
@@ -921,31 +937,77 @@
         <w:t xml:space="preserve"> </w:t>
       </w:r>
       <w:r>
-        <w:t>Thus, anchoring i</w:t>
-      </w:r>
-      <w:r>
-        <w:t>s said to occur when past price biases</w:t>
-      </w:r>
-      <w:r>
-        <w:t xml:space="preserve"> current price</w:t>
-      </w:r>
-      <w:r>
-        <w:t>,</w:t>
-      </w:r>
-      <w:r>
-        <w:t xml:space="preserve"> beyond hedonic </w:t>
-      </w:r>
-      <w:r>
-        <w:t>va</w:t>
-      </w:r>
-      <w:r>
-        <w:t>luations and unobservable past</w:t>
-      </w:r>
-      <w:r>
-        <w:t xml:space="preserve"> </w:t>
-      </w:r>
-      <w:r>
-        <w:t>factors.</w:t>
+        <w:t>T</w:t>
+      </w:r>
+      <w:r>
+        <w:t xml:space="preserve">his method of </w:t>
+      </w:r>
+      <w:r>
+        <w:t>testing</w:t>
+      </w:r>
+      <w:r>
+        <w:t xml:space="preserve"> </w:t>
+      </w:r>
+      <w:r>
+        <w:t xml:space="preserve">for </w:t>
+      </w:r>
+      <w:r>
+        <w:t xml:space="preserve">anchoring </w:t>
+      </w:r>
+      <w:r>
+        <w:t xml:space="preserve">effects </w:t>
+      </w:r>
+      <w:r>
+        <w:t xml:space="preserve">cannot be applied to new works or works that have </w:t>
+      </w:r>
+      <w:r>
+        <w:t>never been brought to auction. Moreover, e</w:t>
+      </w:r>
+      <w:r>
+        <w:t xml:space="preserve">ven in practice, it turns out that auction specialists appraise an art </w:t>
+      </w:r>
+      <w:r>
+        <w:lastRenderedPageBreak/>
+        <w:t xml:space="preserve">piece based </w:t>
+      </w:r>
+      <w:r>
+        <w:t xml:space="preserve">primarily </w:t>
+      </w:r>
+      <w:r>
+        <w:t xml:space="preserve">on </w:t>
+      </w:r>
+      <w:r>
+        <w:t xml:space="preserve">past </w:t>
+      </w:r>
+      <w:r>
+        <w:t>sales of related pieces</w:t>
+      </w:r>
+      <w:r>
+        <w:rPr>
+          <w:rStyle w:val="FootnoteReference"/>
+        </w:rPr>
+        <w:footnoteReference w:id="5"/>
+      </w:r>
+      <w:r>
+        <w:t>.</w:t>
+      </w:r>
+      <w:r>
+        <w:t xml:space="preserve"> T</w:t>
+      </w:r>
+      <w:r>
+        <w:t xml:space="preserve">he anchoring research of Beggs &amp; Graddy (2009) </w:t>
+      </w:r>
+      <w:r>
+        <w:t xml:space="preserve">thus </w:t>
+      </w:r>
+      <w:r>
+        <w:t xml:space="preserve">seems to be limited in </w:t>
+      </w:r>
+      <w:r>
+        <w:t xml:space="preserve">both </w:t>
+      </w:r>
+      <w:r>
+        <w:t xml:space="preserve">analysis and application. </w:t>
       </w:r>
     </w:p>
     <w:p>
@@ -954,99 +1016,230 @@
         <w:jc w:val="both"/>
       </w:pPr>
       <w:r>
+        <w:t>In this paper, we study whether the sales of similar paintings (substitutes) display anchoring cross-effects – for example, whether the past price of a Monet can bias the current price o</w:t>
+      </w:r>
+      <w:r>
+        <w:t>f</w:t>
+      </w:r>
+      <w:r>
+        <w:t xml:space="preserve"> a</w:t>
+      </w:r>
+      <w:r>
+        <w:t xml:space="preserve"> Van Gogh.</w:t>
+      </w:r>
+      <w:r>
+        <w:t xml:space="preserve"> </w:t>
+      </w:r>
+      <w:r>
+        <w:t xml:space="preserve">Our data includes two datasets of Impressionist and Contemporary art that are often used in the econometric literature on art auctions, and a new dataset of assorted art sales (2006-2015) specifically collected for this project. </w:t>
+      </w:r>
+      <w:r>
+        <w:t xml:space="preserve"> To</w:t>
+      </w:r>
+      <w:r>
+        <w:t xml:space="preserve"> show we understand</w:t>
+      </w:r>
+      <w:r>
+        <w:t xml:space="preserve"> the original </w:t>
+      </w:r>
+      <w:r>
+        <w:t xml:space="preserve">regression </w:t>
+      </w:r>
+      <w:r>
+        <w:t>model of Beggs &amp; Graddy (2009)</w:t>
+      </w:r>
+      <w:r>
+        <w:t>, w</w:t>
+      </w:r>
+      <w:r>
+        <w:t xml:space="preserve">e begin by successfully replicating </w:t>
+      </w:r>
+      <w:r>
+        <w:t>their</w:t>
+      </w:r>
+      <w:r>
+        <w:t xml:space="preserve"> general anchoring findings. </w:t>
+      </w:r>
+      <w:r>
+        <w:t xml:space="preserve">Our success is surprising </w:t>
+      </w:r>
+      <w:r>
+        <w:t xml:space="preserve">and significant </w:t>
+      </w:r>
+      <w:r>
+        <w:t xml:space="preserve">because, as discussed </w:t>
+      </w:r>
+      <w:r>
+        <w:t>later</w:t>
+      </w:r>
+      <w:r>
+        <w:t xml:space="preserve"> in </w:t>
+      </w:r>
+      <w:r>
+        <w:t>Section &lt;&gt;</w:t>
+      </w:r>
+      <w:r>
+        <w:t xml:space="preserve">, </w:t>
+      </w:r>
+      <w:r>
+        <w:t xml:space="preserve">we do not know </w:t>
+      </w:r>
+      <w:r>
+        <w:t xml:space="preserve">exactly </w:t>
+      </w:r>
+      <w:r>
+        <w:t xml:space="preserve">which </w:t>
+      </w:r>
+      <w:r>
+        <w:t>observations</w:t>
+      </w:r>
+      <w:r>
+        <w:t xml:space="preserve"> in</w:t>
+      </w:r>
+      <w:r>
+        <w:t xml:space="preserve"> their</w:t>
+      </w:r>
+      <w:r>
+        <w:t xml:space="preserve"> </w:t>
+      </w:r>
+      <w:r>
+        <w:t xml:space="preserve">data </w:t>
+      </w:r>
+      <w:r>
+        <w:t>were</w:t>
+      </w:r>
+      <w:r>
+        <w:t xml:space="preserve"> originally</w:t>
+      </w:r>
+      <w:r>
+        <w:t xml:space="preserve"> </w:t>
+      </w:r>
+      <w:r>
+        <w:t xml:space="preserve">used. </w:t>
+      </w:r>
+      <w:r>
+        <w:t>Next, we introduce</w:t>
+      </w:r>
+      <w:r>
+        <w:t xml:space="preserve"> our</w:t>
+      </w:r>
+      <w:r>
+        <w:t xml:space="preserve"> expanded version of </w:t>
+      </w:r>
+      <w:r>
+        <w:t xml:space="preserve">their </w:t>
+      </w:r>
+      <w:r>
+        <w:t>model</w:t>
+      </w:r>
+      <w:r>
+        <w:t xml:space="preserve">, </w:t>
+      </w:r>
+      <w:r>
+        <w:t xml:space="preserve">which </w:t>
+      </w:r>
+      <w:r>
+        <w:t>tests for</w:t>
+      </w:r>
+      <w:r>
+        <w:t xml:space="preserve"> anchoring cross-effects</w:t>
+      </w:r>
+      <w:r>
+        <w:t xml:space="preserve"> by controlling for similarity </w:t>
+      </w:r>
+      <w:r>
+        <w:t>across pieces</w:t>
+      </w:r>
+      <w:r>
+        <w:t xml:space="preserve">. </w:t>
+      </w:r>
+      <w:r>
+        <w:t>W</w:t>
+      </w:r>
+      <w:r>
+        <w:t xml:space="preserve">e introduce two </w:t>
+      </w:r>
+      <w:r>
+        <w:t xml:space="preserve">quantitative </w:t>
+      </w:r>
+      <w:r>
+        <w:t xml:space="preserve">measures </w:t>
+      </w:r>
+      <w:r>
+        <w:t xml:space="preserve">of </w:t>
+      </w:r>
+      <w:r>
+        <w:t xml:space="preserve">similarity. </w:t>
+      </w:r>
+      <w:r>
+        <w:t>Running our model on these three datasets, w</w:t>
+      </w:r>
+      <w:r>
+        <w:t>e discover significant evid</w:t>
+      </w:r>
+      <w:r>
+        <w:t>ence of anchoring cross-effects.</w:t>
+      </w:r>
+      <w:r>
+        <w:t xml:space="preserve"> To experiment further</w:t>
+      </w:r>
+      <w:r>
+        <w:t>, we also run our regressions on a subset of our assorted art dataset for</w:t>
+      </w:r>
+      <w:r>
+        <w:t xml:space="preserve"> three</w:t>
+      </w:r>
+      <w:r>
+        <w:t xml:space="preserve"> </w:t>
+      </w:r>
+      <w:r>
+        <w:t>artist pairs</w:t>
+      </w:r>
+      <w:r>
+        <w:t xml:space="preserve">: Joan Miro &amp; </w:t>
+      </w:r>
+      <w:r>
+        <w:t>Salvador Dali, Pablo</w:t>
+      </w:r>
+      <w:r>
+        <w:t xml:space="preserve"> Picasso</w:t>
+      </w:r>
+      <w:r>
+        <w:t xml:space="preserve"> &amp; Marc Chagall, and Edvard Munch &amp; </w:t>
+      </w:r>
+      <w:r>
+        <w:t>Henri de Toulouse-Lautrec</w:t>
+      </w:r>
+      <w:r>
+        <w:t xml:space="preserve">. </w:t>
+      </w:r>
+      <w:r>
+        <w:t>We</w:t>
+      </w:r>
+      <w:r>
+        <w:t xml:space="preserve"> explain</w:t>
+      </w:r>
+      <w:r>
+        <w:t xml:space="preserve"> </w:t>
+      </w:r>
+      <w:r>
+        <w:t>this selection of artists</w:t>
+      </w:r>
+      <w:r>
+        <w:t xml:space="preserve"> in </w:t>
+      </w:r>
+      <w:r>
         <w:lastRenderedPageBreak/>
-        <w:t>Of course, t</w:t>
-      </w:r>
-      <w:r>
-        <w:t xml:space="preserve">he </w:t>
-      </w:r>
-      <w:r>
-        <w:t>way</w:t>
-      </w:r>
-      <w:r>
-        <w:t>s</w:t>
-      </w:r>
-      <w:r>
-        <w:t xml:space="preserve"> in</w:t>
-      </w:r>
-      <w:r>
-        <w:t xml:space="preserve"> which auction participants inter</w:t>
-      </w:r>
-      <w:r>
-        <w:t>nalize and act upon past price</w:t>
-      </w:r>
-      <w:r>
-        <w:t xml:space="preserve"> </w:t>
-      </w:r>
-      <w:r>
-        <w:t xml:space="preserve">cannot be inferred from just observing </w:t>
-      </w:r>
-      <w:r>
-        <w:t>price</w:t>
-      </w:r>
-      <w:r>
-        <w:t>s</w:t>
-      </w:r>
-      <w:r>
-        <w:t>. Hence in our research and in much</w:t>
-      </w:r>
-      <w:r>
-        <w:t xml:space="preserve"> of</w:t>
-      </w:r>
-      <w:r>
-        <w:t xml:space="preserve"> </w:t>
-      </w:r>
-      <w:r>
-        <w:t>the</w:t>
-      </w:r>
-      <w:r>
-        <w:t xml:space="preserve"> literature, inclu</w:t>
-      </w:r>
-      <w:r>
-        <w:t xml:space="preserve">ding </w:t>
-      </w:r>
-      <w:proofErr w:type="spellStart"/>
-      <w:r>
-        <w:t>Beggs</w:t>
-      </w:r>
-      <w:proofErr w:type="spellEnd"/>
-      <w:r>
-        <w:t xml:space="preserve"> &amp; </w:t>
-      </w:r>
-      <w:proofErr w:type="spellStart"/>
-      <w:r>
-        <w:t>Graddy</w:t>
-      </w:r>
-      <w:proofErr w:type="spellEnd"/>
-      <w:r>
-        <w:t xml:space="preserve"> (2009),</w:t>
-      </w:r>
-      <w:r>
-        <w:t xml:space="preserve"> </w:t>
-      </w:r>
-      <w:r>
-        <w:t xml:space="preserve">this is </w:t>
-      </w:r>
-      <w:r>
-        <w:t xml:space="preserve">treated as a black box. The mere observation of </w:t>
-      </w:r>
-      <w:r>
-        <w:t>this effect,</w:t>
-      </w:r>
-      <w:r>
-        <w:t xml:space="preserve"> i.e. </w:t>
-      </w:r>
-      <w:r>
-        <w:t>past price biasing current price</w:t>
-      </w:r>
-      <w:r>
-        <w:t>,</w:t>
-      </w:r>
-      <w:r>
-        <w:t xml:space="preserve"> suffices for our definition of anchoring (d</w:t>
-      </w:r>
-      <w:r>
-        <w:t>iscussed further in Section &lt;&gt;).</w:t>
+        <w:t xml:space="preserve">Section &lt;&gt;. </w:t>
+      </w:r>
+      <w:r>
+        <w:t xml:space="preserve">We find the strongest and most significant evidence of anchoring cross-effects between </w:t>
+      </w:r>
+      <w:r>
+        <w:t xml:space="preserve">works by </w:t>
+      </w:r>
+      <w:r>
+        <w:t xml:space="preserve">Picasso and Chagall. </w:t>
       </w:r>
     </w:p>
     <w:p>
@@ -1055,153 +1248,281 @@
         <w:jc w:val="both"/>
       </w:pPr>
       <w:r>
-        <w:t>Using a regression model that</w:t>
-      </w:r>
-      <w:r>
-        <w:t xml:space="preserve"> </w:t>
-      </w:r>
-      <w:r>
-        <w:t xml:space="preserve">carefully </w:t>
-      </w:r>
-      <w:r>
-        <w:t>identifies anchoring</w:t>
+        <w:t xml:space="preserve">This research makes several major contributions to the existing literature on art auctions. First, to </w:t>
+      </w:r>
+      <w:r>
+        <w:t xml:space="preserve">the best of </w:t>
+      </w:r>
+      <w:r>
+        <w:t>our knowledge</w:t>
+      </w:r>
+      <w:r>
+        <w:t>,</w:t>
+      </w:r>
+      <w:r>
+        <w:t xml:space="preserve"> no econometric work</w:t>
+      </w:r>
+      <w:r>
+        <w:t xml:space="preserve"> has </w:t>
+      </w:r>
+      <w:r>
+        <w:t>attempted to quantify</w:t>
+      </w:r>
+      <w:r>
+        <w:t xml:space="preserve"> hedonic</w:t>
+      </w:r>
+      <w:r>
+        <w:t xml:space="preserve"> similarity between art pieces.</w:t>
+      </w:r>
+      <w:r>
+        <w:t xml:space="preserve"> </w:t>
+      </w:r>
+      <w:r>
+        <w:t>Thus, this study</w:t>
+      </w:r>
+      <w:r>
+        <w:t xml:space="preserve"> is </w:t>
+      </w:r>
+      <w:r>
+        <w:t>useful</w:t>
+      </w:r>
+      <w:r>
+        <w:t xml:space="preserve"> </w:t>
+      </w:r>
+      <w:r>
+        <w:t xml:space="preserve">not only </w:t>
+      </w:r>
+      <w:r>
+        <w:t>for appraising art, but</w:t>
+      </w:r>
+      <w:r>
+        <w:t xml:space="preserve"> </w:t>
+      </w:r>
+      <w:r>
+        <w:t xml:space="preserve">also for other tasks </w:t>
+      </w:r>
+      <w:r>
+        <w:t>where art pieces must be compared</w:t>
+      </w:r>
+      <w:r>
+        <w:t>, such as</w:t>
+      </w:r>
+      <w:r>
+        <w:t xml:space="preserve"> </w:t>
+      </w:r>
+      <w:r>
+        <w:t>forecasting</w:t>
+      </w:r>
+      <w:r>
+        <w:t xml:space="preserve"> returns to art and</w:t>
+      </w:r>
+      <w:r>
+        <w:t xml:space="preserve"> </w:t>
+      </w:r>
+      <w:r>
+        <w:t xml:space="preserve">constructing </w:t>
+      </w:r>
+      <w:r>
+        <w:t xml:space="preserve">price </w:t>
+      </w:r>
+      <w:r>
+        <w:t>indices.</w:t>
+      </w:r>
+      <w:r>
+        <w:t xml:space="preserve"> We hope our</w:t>
+      </w:r>
+      <w:r>
+        <w:t xml:space="preserve"> two measures of </w:t>
+      </w:r>
+      <w:r>
+        <w:t xml:space="preserve">similarity </w:t>
+      </w:r>
+      <w:r>
+        <w:t xml:space="preserve">may provide a starting point for </w:t>
+      </w:r>
+      <w:r>
+        <w:t>such analysis.</w:t>
+      </w:r>
+      <w:r>
+        <w:t xml:space="preserve"> </w:t>
+      </w:r>
+      <w:r>
+        <w:t>Second,</w:t>
+      </w:r>
+      <w:r>
+        <w:t xml:space="preserve"> </w:t>
+      </w:r>
+      <w:r>
+        <w:t xml:space="preserve">much of the econometric work </w:t>
+      </w:r>
+      <w:r>
+        <w:t xml:space="preserve">on art auctions </w:t>
+      </w:r>
+      <w:r>
+        <w:t xml:space="preserve">has relied on the same two Impressionist and Contemporary art datasets that only </w:t>
+      </w:r>
+      <w:r>
+        <w:t>include</w:t>
+      </w:r>
+      <w:r>
+        <w:t xml:space="preserve"> </w:t>
+      </w:r>
+      <w:r>
+        <w:t>s</w:t>
+      </w:r>
+      <w:r>
+        <w:t>ales until 1991 and 1994, respectively.</w:t>
+      </w:r>
+      <w:r>
+        <w:t xml:space="preserve"> </w:t>
+      </w:r>
+      <w:r>
+        <w:t xml:space="preserve">Our new dataset of approximately 500,000 assorted art sales (2006-2015), constructed by writing a Python program to scrape Blouin ArtInfo for 10 straight days, </w:t>
+      </w:r>
+      <w:r>
+        <w:t>is</w:t>
+      </w:r>
+      <w:r>
+        <w:t xml:space="preserve"> a larger and more up-to-date </w:t>
+      </w:r>
+      <w:r>
+        <w:t>collection</w:t>
+      </w:r>
+      <w:r>
+        <w:t xml:space="preserve"> of auction</w:t>
+      </w:r>
+      <w:r>
+        <w:t xml:space="preserve"> data</w:t>
+      </w:r>
+      <w:r>
+        <w:t>.</w:t>
+      </w:r>
+      <w:r>
+        <w:t xml:space="preserve"> </w:t>
+      </w:r>
+      <w:r>
+        <w:t xml:space="preserve">Lastly, our discovery of anchoring cross-effects is </w:t>
+      </w:r>
+      <w:r>
+        <w:t>notable</w:t>
+      </w:r>
+      <w:r>
+        <w:t xml:space="preserve"> because it adds to the growing body of research on </w:t>
+      </w:r>
+      <w:r>
+        <w:t xml:space="preserve">implicit </w:t>
+      </w:r>
+      <w:r>
+        <w:t xml:space="preserve">price signals </w:t>
+      </w:r>
+      <w:r>
+        <w:t xml:space="preserve">in </w:t>
+      </w:r>
+      <w:r>
+        <w:t>the art auction market. For researchers, our work allows one to account for hidden biases (</w:t>
+      </w:r>
+      <w:r>
+        <w:t xml:space="preserve">including </w:t>
+      </w:r>
+      <w:r>
+        <w:t xml:space="preserve">anchoring) </w:t>
+      </w:r>
+      <w:r>
+        <w:t xml:space="preserve">when </w:t>
+      </w:r>
+      <w:r>
+        <w:t xml:space="preserve">comparing </w:t>
+      </w:r>
+      <w:r>
+        <w:t xml:space="preserve">sales of </w:t>
+      </w:r>
+      <w:r>
+        <w:t xml:space="preserve">different </w:t>
+      </w:r>
+      <w:r>
+        <w:t>art</w:t>
+      </w:r>
+      <w:r>
+        <w:t xml:space="preserve"> pieces</w:t>
       </w:r>
       <w:r>
         <w:t xml:space="preserve">, </w:t>
       </w:r>
-      <w:proofErr w:type="spellStart"/>
-      <w:r>
-        <w:t>Beggs</w:t>
-      </w:r>
-      <w:proofErr w:type="spellEnd"/>
-      <w:r>
-        <w:t xml:space="preserve"> &amp; </w:t>
-      </w:r>
-      <w:proofErr w:type="spellStart"/>
-      <w:r>
-        <w:t>Graddy</w:t>
-      </w:r>
-      <w:proofErr w:type="spellEnd"/>
-      <w:r>
-        <w:t xml:space="preserve"> (2009) analyze resales of Impressio</w:t>
-      </w:r>
-      <w:r>
-        <w:t>nist and Contemporary paintings</w:t>
-      </w:r>
-      <w:r>
-        <w:t xml:space="preserve"> and do find significant evidence of anchoring effects. However, </w:t>
-      </w:r>
-      <w:r>
-        <w:t>as</w:t>
-      </w:r>
-      <w:r>
-        <w:t xml:space="preserve"> mentioned</w:t>
-      </w:r>
-      <w:r>
-        <w:t xml:space="preserve"> in their</w:t>
-      </w:r>
-      <w:r>
-        <w:t xml:space="preserve"> paper</w:t>
-      </w:r>
-      <w:r>
-        <w:t>,</w:t>
-      </w:r>
-      <w:r>
-        <w:t xml:space="preserve"> it is very difficult to identify multi</w:t>
-      </w:r>
-      <w:r>
-        <w:t>ple sales of the same art piece</w:t>
+      <w:r>
+        <w:t>and</w:t>
+      </w:r>
+      <w:r>
+        <w:t xml:space="preserve"> demonstrates</w:t>
+      </w:r>
+      <w:r>
+        <w:t xml:space="preserve"> </w:t>
+      </w:r>
+      <w:r>
+        <w:t xml:space="preserve">how </w:t>
+      </w:r>
+      <w:r>
+        <w:t xml:space="preserve">Beggs &amp; Graddy’s original </w:t>
+      </w:r>
+      <w:r>
+        <w:t xml:space="preserve">anchoring </w:t>
+      </w:r>
+      <w:r>
+        <w:t>model</w:t>
+      </w:r>
+      <w:r>
+        <w:t xml:space="preserve"> may be </w:t>
+      </w:r>
+      <w:r>
+        <w:t xml:space="preserve">successfully </w:t>
+      </w:r>
+      <w:r>
+        <w:t>customized</w:t>
       </w:r>
       <w:r>
         <w:t>.</w:t>
       </w:r>
       <w:r>
-        <w:t xml:space="preserve"> </w:t>
-      </w:r>
-      <w:r>
-        <w:t>T</w:t>
-      </w:r>
-      <w:r>
-        <w:t xml:space="preserve">his method of </w:t>
-      </w:r>
-      <w:r>
-        <w:t>testing</w:t>
-      </w:r>
-      <w:r>
-        <w:t xml:space="preserve"> </w:t>
-      </w:r>
-      <w:r>
-        <w:t xml:space="preserve">for </w:t>
-      </w:r>
-      <w:r>
-        <w:t xml:space="preserve">anchoring </w:t>
-      </w:r>
-      <w:r>
-        <w:t xml:space="preserve">effects </w:t>
-      </w:r>
-      <w:r>
-        <w:t xml:space="preserve">cannot be applied to new works or works that have </w:t>
-      </w:r>
-      <w:r>
-        <w:t>never been brought to auction. Moreover, e</w:t>
-      </w:r>
-      <w:r>
-        <w:t xml:space="preserve">ven in practice, it turns out that auction specialists appraise an art piece based </w:t>
-      </w:r>
-      <w:r>
-        <w:t xml:space="preserve">primarily </w:t>
-      </w:r>
-      <w:r>
-        <w:t xml:space="preserve">on </w:t>
-      </w:r>
-      <w:r>
-        <w:t xml:space="preserve">past </w:t>
-      </w:r>
-      <w:r>
-        <w:t>sales of related pieces</w:t>
+        <w:t xml:space="preserve"> For auction houses and professionals, our work provides a practical regression model for estimating an artwork’s price in light of related sales. Our approach </w:t>
+      </w:r>
+      <w:r>
+        <w:lastRenderedPageBreak/>
+        <w:t xml:space="preserve">is more general than </w:t>
+      </w:r>
+      <w:r>
+        <w:t>Beggs &amp; Graddy’s</w:t>
+      </w:r>
+      <w:r>
+        <w:t xml:space="preserve"> original model, </w:t>
+      </w:r>
+      <w:r>
+        <w:t>which has been extensively applied in other domains such as corporate finance</w:t>
       </w:r>
       <w:r>
         <w:rPr>
           <w:rStyle w:val="FootnoteReference"/>
         </w:rPr>
-        <w:footnoteReference w:id="5"/>
+        <w:footnoteReference w:id="6"/>
+      </w:r>
+      <w:r>
+        <w:t>, real estate</w:t>
+      </w:r>
+      <w:r>
+        <w:rPr>
+          <w:rStyle w:val="FootnoteReference"/>
+        </w:rPr>
+        <w:footnoteReference w:id="7"/>
+      </w:r>
+      <w:r>
+        <w:t>, and horse racing</w:t>
+      </w:r>
+      <w:r>
+        <w:rPr>
+          <w:rStyle w:val="FootnoteReference"/>
+        </w:rPr>
+        <w:footnoteReference w:id="8"/>
       </w:r>
       <w:r>
         <w:t>.</w:t>
-      </w:r>
-      <w:r>
-        <w:t xml:space="preserve"> T</w:t>
-      </w:r>
-      <w:r>
-        <w:t xml:space="preserve">he anchoring research of </w:t>
-      </w:r>
-      <w:proofErr w:type="spellStart"/>
-      <w:r>
-        <w:t>Beggs</w:t>
-      </w:r>
-      <w:proofErr w:type="spellEnd"/>
-      <w:r>
-        <w:t xml:space="preserve"> &amp; </w:t>
-      </w:r>
-      <w:proofErr w:type="spellStart"/>
-      <w:r>
-        <w:t>Graddy</w:t>
-      </w:r>
-      <w:proofErr w:type="spellEnd"/>
-      <w:r>
-        <w:t xml:space="preserve"> (2009) </w:t>
-      </w:r>
-      <w:r>
-        <w:t xml:space="preserve">thus </w:t>
-      </w:r>
-      <w:r>
-        <w:t xml:space="preserve">seems to be limited in </w:t>
-      </w:r>
-      <w:r>
-        <w:t xml:space="preserve">both </w:t>
-      </w:r>
-      <w:r>
-        <w:t xml:space="preserve">analysis and application. </w:t>
       </w:r>
     </w:p>
     <w:p>
@@ -1210,254 +1531,121 @@
         <w:jc w:val="both"/>
       </w:pPr>
       <w:r>
-        <w:t>In this paper, we study whether the sales of similar paintings (substitutes) display anchoring cross-effects – for example, whether the past price of a Monet can bias the current price o</w:t>
-      </w:r>
-      <w:r>
-        <w:t>f</w:t>
-      </w:r>
-      <w:r>
-        <w:t xml:space="preserve"> a</w:t>
-      </w:r>
-      <w:r>
-        <w:t xml:space="preserve"> Van Gogh.</w:t>
-      </w:r>
-      <w:r>
-        <w:t xml:space="preserve"> </w:t>
-      </w:r>
-      <w:r>
-        <w:t xml:space="preserve">Our data includes two datasets of Impressionist and Contemporary art that are often used in the econometric literature on art auctions, and a new dataset of assorted art sales (2006-2015) specifically collected for this project. </w:t>
-      </w:r>
-      <w:r>
-        <w:t xml:space="preserve"> To</w:t>
-      </w:r>
-      <w:r>
-        <w:t xml:space="preserve"> </w:t>
-      </w:r>
-      <w:r>
-        <w:lastRenderedPageBreak/>
-        <w:t>show we understand</w:t>
-      </w:r>
-      <w:r>
-        <w:t xml:space="preserve"> the original </w:t>
-      </w:r>
-      <w:r>
-        <w:t xml:space="preserve">regression </w:t>
-      </w:r>
-      <w:r>
-        <w:t xml:space="preserve">model of </w:t>
-      </w:r>
-      <w:proofErr w:type="spellStart"/>
-      <w:r>
-        <w:t>Beggs</w:t>
-      </w:r>
-      <w:proofErr w:type="spellEnd"/>
-      <w:r>
-        <w:t xml:space="preserve"> &amp; </w:t>
-      </w:r>
-      <w:proofErr w:type="spellStart"/>
-      <w:r>
-        <w:t>Graddy</w:t>
-      </w:r>
-      <w:proofErr w:type="spellEnd"/>
-      <w:r>
-        <w:t xml:space="preserve"> (2009)</w:t>
-      </w:r>
-      <w:r>
-        <w:t>, w</w:t>
-      </w:r>
-      <w:r>
-        <w:t xml:space="preserve">e begin by successfully replicating </w:t>
-      </w:r>
-      <w:r>
-        <w:t>their</w:t>
-      </w:r>
-      <w:r>
-        <w:t xml:space="preserve"> general anchoring findings. </w:t>
-      </w:r>
-      <w:r>
-        <w:t xml:space="preserve">Our success is surprising </w:t>
-      </w:r>
-      <w:r>
-        <w:t xml:space="preserve">and significant </w:t>
-      </w:r>
-      <w:r>
-        <w:t xml:space="preserve">because, as discussed </w:t>
-      </w:r>
-      <w:r>
-        <w:t>later</w:t>
-      </w:r>
-      <w:r>
-        <w:t xml:space="preserve"> in </w:t>
-      </w:r>
-      <w:r>
-        <w:t>Section &lt;&gt;</w:t>
-      </w:r>
-      <w:r>
-        <w:t xml:space="preserve">, </w:t>
-      </w:r>
-      <w:r>
-        <w:t xml:space="preserve">we do not know </w:t>
-      </w:r>
-      <w:r>
-        <w:t xml:space="preserve">exactly </w:t>
-      </w:r>
-      <w:r>
-        <w:t xml:space="preserve">which </w:t>
-      </w:r>
-      <w:r>
-        <w:t>observations</w:t>
-      </w:r>
-      <w:r>
-        <w:t xml:space="preserve"> in</w:t>
-      </w:r>
-      <w:r>
-        <w:t xml:space="preserve"> their</w:t>
-      </w:r>
-      <w:r>
-        <w:t xml:space="preserve"> </w:t>
-      </w:r>
-      <w:r>
-        <w:t xml:space="preserve">data </w:t>
-      </w:r>
-      <w:r>
-        <w:t>were</w:t>
-      </w:r>
-      <w:r>
-        <w:t xml:space="preserve"> originally</w:t>
-      </w:r>
-      <w:r>
-        <w:t xml:space="preserve"> </w:t>
-      </w:r>
-      <w:r>
-        <w:t xml:space="preserve">used. </w:t>
-      </w:r>
-      <w:r>
-        <w:t>Next, we introduce</w:t>
+        <w:t>As part of our research, we conducted interviews with several specialists and experts in the field. To learn about the art market and how auction specialists appraise pieces, we talked with Mark Best (Princeton ‘00), a f</w:t>
+      </w:r>
+      <w:r>
+        <w:t xml:space="preserve">ormer financial analyst who is now </w:t>
+      </w:r>
+      <w:r>
+        <w:t>a specialist in American, Modern, and Contemporary prints at Sotheby’s NYC</w:t>
+      </w:r>
+      <w:r>
+        <w:t xml:space="preserve">. </w:t>
+      </w:r>
+      <w:r>
+        <w:t xml:space="preserve">For </w:t>
+      </w:r>
+      <w:r>
+        <w:t xml:space="preserve">insight into artistic similarity, we talked with Hadley Newton (Princeton ’16), who formerly worked at Sotheby’s with Impressionist art. </w:t>
+      </w:r>
+      <w:r>
+        <w:t>The three artist pairs</w:t>
+      </w:r>
+      <w:r>
+        <w:t xml:space="preserve"> we </w:t>
+      </w:r>
+      <w:r>
+        <w:t>examine</w:t>
+      </w:r>
+      <w:r>
+        <w:t xml:space="preserve"> </w:t>
+      </w:r>
+      <w:r>
+        <w:t>in S</w:t>
+      </w:r>
+      <w:r>
+        <w:t xml:space="preserve">ection &lt;&gt; </w:t>
+      </w:r>
+      <w:r>
+        <w:t xml:space="preserve">were </w:t>
+      </w:r>
+      <w:r>
+        <w:t xml:space="preserve">suggested by </w:t>
+      </w:r>
+      <w:r>
+        <w:t>Hadley</w:t>
+      </w:r>
+      <w:r>
+        <w:t>.</w:t>
+      </w:r>
+      <w:r>
+        <w:t xml:space="preserve"> </w:t>
+      </w:r>
+      <w:r>
+        <w:t xml:space="preserve">We also talked extensively with Raphaelle Benabou (Princeton ’15), who </w:t>
+      </w:r>
+      <w:r>
+        <w:t>is</w:t>
+      </w:r>
+      <w:r>
+        <w:t xml:space="preserve"> </w:t>
+      </w:r>
+      <w:r>
+        <w:t>an</w:t>
+      </w:r>
+      <w:r>
+        <w:t xml:space="preserve"> </w:t>
+      </w:r>
+      <w:r>
+        <w:t>administrator of art collections</w:t>
+      </w:r>
+      <w:r>
+        <w:t>, estates, and valuations</w:t>
+      </w:r>
+      <w:r>
+        <w:t xml:space="preserve"> at Bonham’s in London</w:t>
+      </w:r>
+      <w:r>
+        <w:t>.</w:t>
+      </w:r>
+      <w:r>
+        <w:t xml:space="preserve"> </w:t>
+      </w:r>
+      <w:r>
+        <w:t xml:space="preserve">Raphaelle </w:t>
+      </w:r>
+      <w:r>
+        <w:t>provided us with many of our anecdotes</w:t>
+      </w:r>
+      <w:r>
+        <w:t xml:space="preserve"> and</w:t>
+      </w:r>
+      <w:r>
+        <w:t xml:space="preserve"> </w:t>
+      </w:r>
+      <w:r>
+        <w:t>fact-checked</w:t>
       </w:r>
       <w:r>
         <w:t xml:space="preserve"> our</w:t>
       </w:r>
       <w:r>
-        <w:t xml:space="preserve"> expanded version of </w:t>
-      </w:r>
-      <w:r>
-        <w:t xml:space="preserve">their </w:t>
-      </w:r>
-      <w:r>
-        <w:t>model</w:t>
-      </w:r>
-      <w:r>
-        <w:t xml:space="preserve">, </w:t>
-      </w:r>
-      <w:r>
-        <w:t xml:space="preserve">which </w:t>
-      </w:r>
-      <w:r>
-        <w:t>tests for</w:t>
-      </w:r>
-      <w:r>
-        <w:t xml:space="preserve"> anchoring cross-effects</w:t>
-      </w:r>
-      <w:r>
-        <w:t xml:space="preserve"> by controlling for similarity </w:t>
-      </w:r>
-      <w:r>
-        <w:t>across pieces</w:t>
-      </w:r>
-      <w:r>
-        <w:t xml:space="preserve">. </w:t>
-      </w:r>
-      <w:r>
-        <w:t>W</w:t>
-      </w:r>
-      <w:r>
-        <w:t xml:space="preserve">e introduce two </w:t>
-      </w:r>
-      <w:r>
-        <w:t xml:space="preserve">quantitative </w:t>
-      </w:r>
-      <w:r>
-        <w:t xml:space="preserve">measures </w:t>
-      </w:r>
-      <w:r>
-        <w:t xml:space="preserve">of </w:t>
-      </w:r>
-      <w:r>
-        <w:t xml:space="preserve">similarity. </w:t>
-      </w:r>
-      <w:r>
-        <w:t>Running our model on these three datasets, w</w:t>
-      </w:r>
-      <w:r>
-        <w:t>e discover significant evid</w:t>
-      </w:r>
-      <w:r>
-        <w:t>ence of anchoring cross-effects.</w:t>
-      </w:r>
-      <w:r>
-        <w:t xml:space="preserve"> To experiment further</w:t>
-      </w:r>
-      <w:r>
-        <w:t>, we also run our regressions on a subset of our assorted art dataset for</w:t>
-      </w:r>
-      <w:r>
-        <w:t xml:space="preserve"> three</w:t>
-      </w:r>
-      <w:r>
-        <w:t xml:space="preserve"> </w:t>
-      </w:r>
-      <w:r>
-        <w:t>artist pairs</w:t>
-      </w:r>
-      <w:r>
-        <w:t xml:space="preserve">: Joan Miro &amp; </w:t>
-      </w:r>
-      <w:r>
-        <w:t>Salvador Dali, Pablo</w:t>
-      </w:r>
-      <w:r>
-        <w:t xml:space="preserve"> Picasso</w:t>
-      </w:r>
-      <w:r>
-        <w:t xml:space="preserve"> &amp; Marc Chagall, and </w:t>
-      </w:r>
-      <w:proofErr w:type="spellStart"/>
-      <w:r>
-        <w:t>Edvard</w:t>
-      </w:r>
-      <w:proofErr w:type="spellEnd"/>
-      <w:r>
-        <w:t xml:space="preserve"> Munch &amp; </w:t>
-      </w:r>
-      <w:r>
-        <w:t>Henri de Toulouse-Lautrec</w:t>
-      </w:r>
-      <w:r>
-        <w:t xml:space="preserve">. </w:t>
-      </w:r>
-      <w:r>
-        <w:t>We</w:t>
-      </w:r>
-      <w:r>
-        <w:t xml:space="preserve"> explain</w:t>
-      </w:r>
-      <w:r>
-        <w:t xml:space="preserve"> </w:t>
-      </w:r>
-      <w:r>
-        <w:t>this selection of artists</w:t>
-      </w:r>
-      <w:r>
-        <w:t xml:space="preserve"> in Section &lt;&gt;. </w:t>
-      </w:r>
-      <w:r>
-        <w:t xml:space="preserve">We find the strongest and most significant evidence of anchoring cross-effects between </w:t>
-      </w:r>
-      <w:r>
-        <w:t xml:space="preserve">works by </w:t>
-      </w:r>
-      <w:r>
-        <w:t xml:space="preserve">Picasso and Chagall. </w:t>
+        <w:t xml:space="preserve"> </w:t>
+      </w:r>
+      <w:r>
+        <w:t>description of the auction system</w:t>
+      </w:r>
+      <w:r>
+        <w:t xml:space="preserve">. We draw upon these interviews </w:t>
+      </w:r>
+      <w:r>
+        <w:t xml:space="preserve">for </w:t>
+      </w:r>
+      <w:r>
+        <w:t xml:space="preserve">both our discussion and our </w:t>
+      </w:r>
+      <w:r>
+        <w:t xml:space="preserve">quantitative analysis. </w:t>
       </w:r>
     </w:p>
     <w:p>
@@ -1466,320 +1654,71 @@
         <w:jc w:val="both"/>
       </w:pPr>
       <w:r>
-        <w:t xml:space="preserve">This research makes several major contributions to the existing literature on art auctions. First, to </w:t>
-      </w:r>
-      <w:r>
-        <w:t xml:space="preserve">the best of </w:t>
-      </w:r>
-      <w:r>
-        <w:t>our knowledge</w:t>
-      </w:r>
-      <w:r>
-        <w:t>,</w:t>
-      </w:r>
-      <w:r>
-        <w:t xml:space="preserve"> no econometric work</w:t>
-      </w:r>
-      <w:r>
-        <w:t xml:space="preserve"> has </w:t>
-      </w:r>
-      <w:r>
-        <w:t>attempted to quantify</w:t>
-      </w:r>
-      <w:r>
-        <w:t xml:space="preserve"> hedonic</w:t>
-      </w:r>
-      <w:r>
-        <w:t xml:space="preserve"> similarity between art pieces.</w:t>
-      </w:r>
-      <w:r>
-        <w:t xml:space="preserve"> </w:t>
-      </w:r>
-      <w:r>
-        <w:t>Thus, this study</w:t>
-      </w:r>
-      <w:r>
-        <w:t xml:space="preserve"> is </w:t>
-      </w:r>
-      <w:r>
-        <w:t>useful</w:t>
-      </w:r>
-      <w:r>
-        <w:t xml:space="preserve"> </w:t>
-      </w:r>
-      <w:r>
-        <w:t xml:space="preserve">not only </w:t>
-      </w:r>
-      <w:r>
-        <w:t>for appraising art, but</w:t>
-      </w:r>
-      <w:r>
-        <w:t xml:space="preserve"> </w:t>
-      </w:r>
-      <w:r>
-        <w:t xml:space="preserve">also for other tasks </w:t>
-      </w:r>
-      <w:r>
-        <w:t>where art pieces must be compared</w:t>
-      </w:r>
-      <w:r>
-        <w:t>, such as</w:t>
-      </w:r>
-      <w:r>
-        <w:t xml:space="preserve"> </w:t>
-      </w:r>
-      <w:r>
-        <w:t>forecasting</w:t>
-      </w:r>
-      <w:r>
-        <w:t xml:space="preserve"> returns to art and</w:t>
-      </w:r>
-      <w:r>
-        <w:t xml:space="preserve"> </w:t>
-      </w:r>
-      <w:r>
-        <w:t xml:space="preserve">constructing </w:t>
-      </w:r>
-      <w:r>
-        <w:t xml:space="preserve">price </w:t>
-      </w:r>
-      <w:r>
-        <w:t>indices.</w:t>
-      </w:r>
-      <w:r>
-        <w:t xml:space="preserve"> We hope our</w:t>
-      </w:r>
-      <w:r>
-        <w:t xml:space="preserve"> two measures of </w:t>
-      </w:r>
-      <w:r>
-        <w:t xml:space="preserve">similarity </w:t>
-      </w:r>
-      <w:r>
-        <w:t xml:space="preserve">may provide a starting point for </w:t>
-      </w:r>
-      <w:r>
-        <w:t>such analysis.</w:t>
-      </w:r>
-      <w:r>
-        <w:t xml:space="preserve"> </w:t>
-      </w:r>
-      <w:r>
-        <w:t>Second,</w:t>
-      </w:r>
-      <w:r>
-        <w:t xml:space="preserve"> </w:t>
-      </w:r>
-      <w:r>
-        <w:t xml:space="preserve">much of the econometric work </w:t>
-      </w:r>
-      <w:r>
-        <w:t xml:space="preserve">on art auctions </w:t>
-      </w:r>
-      <w:r>
-        <w:t xml:space="preserve">has relied on the same two Impressionist and Contemporary art datasets that only </w:t>
-      </w:r>
-      <w:r>
-        <w:t>include</w:t>
-      </w:r>
-      <w:r>
-        <w:t xml:space="preserve"> </w:t>
-      </w:r>
-      <w:r>
-        <w:t>s</w:t>
-      </w:r>
-      <w:r>
-        <w:t>ales until 1991 and 1994, respectively.</w:t>
-      </w:r>
-      <w:r>
-        <w:t xml:space="preserve"> </w:t>
-      </w:r>
-      <w:r>
-        <w:t xml:space="preserve">Our </w:t>
+        <w:t>Determining art</w:t>
+      </w:r>
+      <w:r>
+        <w:t>istic similarity is not trivial:</w:t>
+      </w:r>
+      <w:r>
+        <w:t xml:space="preserve"> Mark Best </w:t>
+      </w:r>
+      <w:r>
+        <w:t>told us</w:t>
+      </w:r>
+      <w:r>
+        <w:t xml:space="preserve"> </w:t>
+      </w:r>
+      <w:r>
+        <w:t>that no two art pieces are the same. Even in the case of prints, where 100-200 copies (editions) of the same art piece are manufactured and numbered in order of production, an edition</w:t>
+      </w:r>
+      <w:r>
+        <w:t xml:space="preserve"> with a lower </w:t>
       </w:r>
       <w:r>
         <w:lastRenderedPageBreak/>
-        <w:t xml:space="preserve">new dataset of approximately 500,000 assorted art sales (2006-2015), constructed by writing a Python program to scrape </w:t>
-      </w:r>
-      <w:proofErr w:type="spellStart"/>
-      <w:r>
-        <w:t>Blouin</w:t>
-      </w:r>
-      <w:proofErr w:type="spellEnd"/>
-      <w:r>
-        <w:t xml:space="preserve"> </w:t>
-      </w:r>
-      <w:proofErr w:type="spellStart"/>
-      <w:r>
-        <w:t>ArtInfo</w:t>
-      </w:r>
-      <w:proofErr w:type="spellEnd"/>
-      <w:r>
-        <w:t xml:space="preserve"> for 10 straight days, </w:t>
-      </w:r>
-      <w:r>
-        <w:t>is</w:t>
-      </w:r>
-      <w:r>
-        <w:t xml:space="preserve"> a larger and more up-to-date </w:t>
-      </w:r>
-      <w:r>
-        <w:t>collection</w:t>
-      </w:r>
-      <w:r>
-        <w:t xml:space="preserve"> of auction</w:t>
-      </w:r>
-      <w:r>
-        <w:t xml:space="preserve"> data</w:t>
-      </w:r>
-      <w:r>
-        <w:t>.</w:t>
-      </w:r>
-      <w:r>
-        <w:t xml:space="preserve"> </w:t>
-      </w:r>
-      <w:r>
-        <w:t xml:space="preserve">Lastly, our discovery of anchoring cross-effects is </w:t>
-      </w:r>
-      <w:r>
-        <w:t>notable</w:t>
-      </w:r>
-      <w:r>
-        <w:t xml:space="preserve"> because it adds to the growing body of research on </w:t>
-      </w:r>
-      <w:r>
-        <w:t xml:space="preserve">implicit </w:t>
-      </w:r>
-      <w:r>
-        <w:t xml:space="preserve">price signals </w:t>
-      </w:r>
-      <w:r>
-        <w:t xml:space="preserve">in </w:t>
-      </w:r>
-      <w:r>
-        <w:t>the art auction market. For researchers, our work allows one to account for hidden biases (</w:t>
-      </w:r>
-      <w:r>
-        <w:t xml:space="preserve">including </w:t>
-      </w:r>
-      <w:r>
-        <w:t xml:space="preserve">anchoring) </w:t>
-      </w:r>
-      <w:r>
-        <w:t xml:space="preserve">when </w:t>
-      </w:r>
-      <w:r>
-        <w:t xml:space="preserve">comparing </w:t>
-      </w:r>
-      <w:r>
-        <w:t xml:space="preserve">sales of </w:t>
-      </w:r>
-      <w:r>
-        <w:t xml:space="preserve">different </w:t>
-      </w:r>
-      <w:r>
-        <w:t>art</w:t>
-      </w:r>
-      <w:r>
-        <w:t xml:space="preserve"> pieces</w:t>
-      </w:r>
-      <w:r>
-        <w:t xml:space="preserve">, </w:t>
-      </w:r>
-      <w:r>
-        <w:t>and</w:t>
-      </w:r>
-      <w:r>
-        <w:t xml:space="preserve"> demonstrates</w:t>
-      </w:r>
-      <w:r>
-        <w:t xml:space="preserve"> </w:t>
-      </w:r>
-      <w:r>
-        <w:t xml:space="preserve">how </w:t>
-      </w:r>
-      <w:proofErr w:type="spellStart"/>
-      <w:r>
-        <w:t>Beggs</w:t>
-      </w:r>
-      <w:proofErr w:type="spellEnd"/>
-      <w:r>
-        <w:t xml:space="preserve"> &amp; </w:t>
-      </w:r>
-      <w:proofErr w:type="spellStart"/>
-      <w:r>
-        <w:t>Graddy’s</w:t>
-      </w:r>
-      <w:proofErr w:type="spellEnd"/>
-      <w:r>
-        <w:t xml:space="preserve"> original </w:t>
-      </w:r>
-      <w:r>
-        <w:t xml:space="preserve">anchoring </w:t>
-      </w:r>
-      <w:r>
-        <w:t>model</w:t>
-      </w:r>
-      <w:r>
-        <w:t xml:space="preserve"> may be </w:t>
-      </w:r>
-      <w:r>
-        <w:t xml:space="preserve">successfully </w:t>
-      </w:r>
-      <w:r>
-        <w:t>customized</w:t>
-      </w:r>
-      <w:r>
-        <w:t>.</w:t>
-      </w:r>
-      <w:r>
-        <w:t xml:space="preserve"> For auction houses and professionals, our work provides a practical regression model for estimating an artwork’s price in light of related sales. Our approach is more general than </w:t>
-      </w:r>
-      <w:proofErr w:type="spellStart"/>
-      <w:r>
-        <w:t>Beggs</w:t>
-      </w:r>
-      <w:proofErr w:type="spellEnd"/>
-      <w:r>
-        <w:t xml:space="preserve"> &amp; </w:t>
-      </w:r>
-      <w:proofErr w:type="spellStart"/>
-      <w:r>
-        <w:t>Graddy’s</w:t>
-      </w:r>
-      <w:proofErr w:type="spellEnd"/>
-      <w:r>
-        <w:t xml:space="preserve"> original model, </w:t>
-      </w:r>
-      <w:r>
-        <w:t>which has been extensively applied in other domains such as corporate finance</w:t>
-      </w:r>
-      <w:r>
-        <w:rPr>
-          <w:rStyle w:val="FootnoteReference"/>
-        </w:rPr>
-        <w:footnoteReference w:id="6"/>
-      </w:r>
-      <w:r>
-        <w:t>, real estate</w:t>
-      </w:r>
-      <w:r>
-        <w:rPr>
-          <w:rStyle w:val="FootnoteReference"/>
-        </w:rPr>
-        <w:footnoteReference w:id="7"/>
-      </w:r>
-      <w:r>
-        <w:t>, and horse racing</w:t>
-      </w:r>
-      <w:r>
-        <w:rPr>
-          <w:rStyle w:val="FootnoteReference"/>
-        </w:rPr>
-        <w:footnoteReference w:id="8"/>
-      </w:r>
-      <w:r>
-        <w:t>.</w:t>
+        <w:t xml:space="preserve">number </w:t>
+      </w:r>
+      <w:r>
+        <w:t>(</w:t>
+      </w:r>
+      <w:r>
+        <w:t xml:space="preserve">i.e. </w:t>
+      </w:r>
+      <w:r>
+        <w:t xml:space="preserve">produced earlier) </w:t>
+      </w:r>
+      <w:r>
+        <w:t xml:space="preserve">may sell for </w:t>
+      </w:r>
+      <w:r>
+        <w:t xml:space="preserve">more than </w:t>
+      </w:r>
+      <w:r>
+        <w:t>an edition with a higher</w:t>
+      </w:r>
+      <w:r>
+        <w:t xml:space="preserve"> number</w:t>
+      </w:r>
+      <w:r>
+        <w:t xml:space="preserve">. Furthermore, drivers of similarity </w:t>
+      </w:r>
+      <w:r>
+        <w:t>can</w:t>
+      </w:r>
+      <w:r>
+        <w:t xml:space="preserve"> vary at different price points</w:t>
+      </w:r>
+      <w:r>
+        <w:t>, and</w:t>
+      </w:r>
+      <w:r>
+        <w:t xml:space="preserve"> whether art is purchased as a decoration or as an investment. In this paper, we provide a starting point for quantitatively measuring similarity between pieces, but acknowledge </w:t>
+      </w:r>
+      <w:r>
+        <w:t xml:space="preserve">that better </w:t>
+      </w:r>
+      <w:r>
+        <w:t>measures could be constructed.</w:t>
       </w:r>
     </w:p>
     <w:p>
@@ -1788,202 +1727,6 @@
         <w:jc w:val="both"/>
       </w:pPr>
       <w:r>
-        <w:t>As part of our research, we conducted interviews with several specialists and experts in the field. To learn about the art market and how auction specialists appraise pieces, we talked with Mark Best (Princeton ‘00), a f</w:t>
-      </w:r>
-      <w:r>
-        <w:t xml:space="preserve">ormer financial analyst who is now </w:t>
-      </w:r>
-      <w:r>
-        <w:t>a specialist in American, Modern, and Contemporary prints at Sotheby’s NYC</w:t>
-      </w:r>
-      <w:r>
-        <w:t xml:space="preserve">. </w:t>
-      </w:r>
-      <w:r>
-        <w:t xml:space="preserve">For </w:t>
-      </w:r>
-      <w:r>
-        <w:t xml:space="preserve">insight into artistic similarity, we talked with Hadley Newton (Princeton ’16), who formerly </w:t>
-      </w:r>
-      <w:r>
-        <w:lastRenderedPageBreak/>
-        <w:t xml:space="preserve">worked at Sotheby’s with Impressionist art. </w:t>
-      </w:r>
-      <w:r>
-        <w:t>The three artist pairs</w:t>
-      </w:r>
-      <w:r>
-        <w:t xml:space="preserve"> we </w:t>
-      </w:r>
-      <w:r>
-        <w:t>examine</w:t>
-      </w:r>
-      <w:r>
-        <w:t xml:space="preserve"> </w:t>
-      </w:r>
-      <w:r>
-        <w:t>in S</w:t>
-      </w:r>
-      <w:r>
-        <w:t xml:space="preserve">ection &lt;&gt; </w:t>
-      </w:r>
-      <w:r>
-        <w:t xml:space="preserve">were </w:t>
-      </w:r>
-      <w:r>
-        <w:t xml:space="preserve">suggested by </w:t>
-      </w:r>
-      <w:r>
-        <w:t>Hadley</w:t>
-      </w:r>
-      <w:r>
-        <w:t>.</w:t>
-      </w:r>
-      <w:r>
-        <w:t xml:space="preserve"> </w:t>
-      </w:r>
-      <w:r>
-        <w:t xml:space="preserve">We also talked extensively with Raphaelle Benabou (Princeton ’15), who </w:t>
-      </w:r>
-      <w:r>
-        <w:t>is</w:t>
-      </w:r>
-      <w:r>
-        <w:t xml:space="preserve"> </w:t>
-      </w:r>
-      <w:r>
-        <w:t>an</w:t>
-      </w:r>
-      <w:r>
-        <w:t xml:space="preserve"> </w:t>
-      </w:r>
-      <w:r>
-        <w:t>administrator of art collections</w:t>
-      </w:r>
-      <w:r>
-        <w:t>, estates, and valuations</w:t>
-      </w:r>
-      <w:r>
-        <w:t xml:space="preserve"> at Bonham’s in London</w:t>
-      </w:r>
-      <w:r>
-        <w:t>.</w:t>
-      </w:r>
-      <w:r>
-        <w:t xml:space="preserve"> </w:t>
-      </w:r>
-      <w:r>
-        <w:t xml:space="preserve">Raphaelle </w:t>
-      </w:r>
-      <w:r>
-        <w:t>provided us with many of our anecdotes</w:t>
-      </w:r>
-      <w:r>
-        <w:t xml:space="preserve"> and</w:t>
-      </w:r>
-      <w:r>
-        <w:t xml:space="preserve"> </w:t>
-      </w:r>
-      <w:r>
-        <w:t>fact-checked</w:t>
-      </w:r>
-      <w:r>
-        <w:t xml:space="preserve"> our</w:t>
-      </w:r>
-      <w:r>
-        <w:t xml:space="preserve"> </w:t>
-      </w:r>
-      <w:r>
-        <w:t>description of the auction system</w:t>
-      </w:r>
-      <w:r>
-        <w:t xml:space="preserve">. We draw upon these interviews </w:t>
-      </w:r>
-      <w:r>
-        <w:t xml:space="preserve">for </w:t>
-      </w:r>
-      <w:r>
-        <w:t xml:space="preserve">both our discussion and our </w:t>
-      </w:r>
-      <w:r>
-        <w:t xml:space="preserve">quantitative analysis. </w:t>
-      </w:r>
-    </w:p>
-    <w:p>
-      <w:pPr>
-        <w:spacing w:line="480" w:lineRule="auto"/>
-        <w:jc w:val="both"/>
-      </w:pPr>
-      <w:r>
-        <w:t>Determining art</w:t>
-      </w:r>
-      <w:r>
-        <w:t>istic similarity is not trivial:</w:t>
-      </w:r>
-      <w:r>
-        <w:t xml:space="preserve"> Mark Best </w:t>
-      </w:r>
-      <w:r>
-        <w:t>told us</w:t>
-      </w:r>
-      <w:r>
-        <w:t xml:space="preserve"> </w:t>
-      </w:r>
-      <w:r>
-        <w:t>that no two art pieces are the same. Even in the case of prints, where 100-200 copies (editions) of the same art piece are manufactured and numbered in order of production, an edition</w:t>
-      </w:r>
-      <w:r>
-        <w:t xml:space="preserve"> with a lower number </w:t>
-      </w:r>
-      <w:r>
-        <w:t>(</w:t>
-      </w:r>
-      <w:r>
-        <w:t xml:space="preserve">i.e. </w:t>
-      </w:r>
-      <w:r>
-        <w:t xml:space="preserve">produced earlier) </w:t>
-      </w:r>
-      <w:r>
-        <w:t xml:space="preserve">may sell for </w:t>
-      </w:r>
-      <w:r>
-        <w:t xml:space="preserve">more than </w:t>
-      </w:r>
-      <w:r>
-        <w:t>an edition with a higher</w:t>
-      </w:r>
-      <w:r>
-        <w:t xml:space="preserve"> number</w:t>
-      </w:r>
-      <w:r>
-        <w:t xml:space="preserve">. Furthermore, drivers of similarity </w:t>
-      </w:r>
-      <w:r>
-        <w:t>can</w:t>
-      </w:r>
-      <w:r>
-        <w:t xml:space="preserve"> vary at different price points</w:t>
-      </w:r>
-      <w:r>
-        <w:t>, and</w:t>
-      </w:r>
-      <w:r>
-        <w:t xml:space="preserve"> whether art is purchased as a decoration or as an investment. In this paper, we provide a starting point for quantitatively measuring similarity between pieces, but acknowledge </w:t>
-      </w:r>
-      <w:r>
-        <w:t xml:space="preserve">that better </w:t>
-      </w:r>
-      <w:r>
-        <w:t>measures could be constructed.</w:t>
-      </w:r>
-    </w:p>
-    <w:p>
-      <w:pPr>
-        <w:spacing w:line="480" w:lineRule="auto"/>
-        <w:jc w:val="both"/>
-      </w:pPr>
-      <w:r>
         <w:t>This thesis proceeds as follows. In Section I, we give a brief overview of the art auction system and process, fo</w:t>
       </w:r>
       <w:r>
@@ -2011,21 +1754,8 @@
         <w:t xml:space="preserve"> importance of our research</w:t>
       </w:r>
       <w:r>
-        <w:t xml:space="preserve">. Section III describes our methodology, which includes the original regressions of </w:t>
-      </w:r>
-      <w:proofErr w:type="spellStart"/>
-      <w:r>
-        <w:t>Beggs</w:t>
-      </w:r>
-      <w:proofErr w:type="spellEnd"/>
-      <w:r>
-        <w:t xml:space="preserve"> &amp; </w:t>
-      </w:r>
-      <w:proofErr w:type="spellStart"/>
-      <w:r>
-        <w:t>Graddy</w:t>
-      </w:r>
-      <w:proofErr w:type="spellEnd"/>
+        <w:t>. Section III describes our methodology, which includes the original regressions of Beggs &amp; Graddy</w:t>
+      </w:r>
       <w:r>
         <w:t xml:space="preserve"> (2009)</w:t>
       </w:r>
@@ -2036,27 +1766,7 @@
         <w:t xml:space="preserve">describes </w:t>
       </w:r>
       <w:r>
-        <w:t xml:space="preserve">the original data of </w:t>
-      </w:r>
-      <w:proofErr w:type="spellStart"/>
-      <w:r>
-        <w:t>Beggs</w:t>
-      </w:r>
-      <w:proofErr w:type="spellEnd"/>
-      <w:r>
-        <w:t xml:space="preserve"> </w:t>
-      </w:r>
-      <w:r>
-        <w:lastRenderedPageBreak/>
-        <w:t xml:space="preserve">&amp; </w:t>
-      </w:r>
-      <w:proofErr w:type="spellStart"/>
-      <w:r>
-        <w:t>Graddy</w:t>
-      </w:r>
-      <w:proofErr w:type="spellEnd"/>
-      <w:r>
-        <w:t>,</w:t>
+        <w:t>the original data of Beggs &amp; Graddy,</w:t>
       </w:r>
       <w:r>
         <w:t xml:space="preserve"> then introduces our </w:t>
@@ -2065,23 +1775,7 @@
         <w:t>new dataset</w:t>
       </w:r>
       <w:r>
-        <w:t xml:space="preserve">. Section V gives our results. This includes our replication of the anchoring work of </w:t>
-      </w:r>
-      <w:proofErr w:type="spellStart"/>
-      <w:r>
-        <w:t>Beggs</w:t>
-      </w:r>
-      <w:proofErr w:type="spellEnd"/>
-      <w:r>
-        <w:t xml:space="preserve"> &amp; </w:t>
-      </w:r>
-      <w:proofErr w:type="spellStart"/>
-      <w:r>
-        <w:t>Graddy</w:t>
-      </w:r>
-      <w:proofErr w:type="spellEnd"/>
-      <w:r>
-        <w:t>, followed by our findings</w:t>
+        <w:t>. Section V gives our results. This includes our replication of the anchoring work of Beggs &amp; Graddy, followed by our findings</w:t>
       </w:r>
       <w:r>
         <w:t xml:space="preserve"> on</w:t>
@@ -2217,7 +1911,7 @@
           <w:rPr>
             <w:noProof/>
           </w:rPr>
-          <w:t>4</w:t>
+          <w:t>7</w:t>
         </w:r>
         <w:r>
           <w:rPr>
@@ -2272,41 +1966,13 @@
       <w:r>
         <w:t xml:space="preserve"> </w:t>
       </w:r>
-      <w:proofErr w:type="spellStart"/>
       <w:r>
         <w:rPr>
           <w:rFonts w:ascii="Arial" w:hAnsi="Arial" w:cs="Arial"/>
           <w:color w:val="222222"/>
           <w:shd w:val="clear" w:color="auto" w:fill="FFFFFF"/>
         </w:rPr>
-        <w:t>Tversky</w:t>
-      </w:r>
-      <w:proofErr w:type="spellEnd"/>
-      <w:r>
-        <w:rPr>
-          <w:rFonts w:ascii="Arial" w:hAnsi="Arial" w:cs="Arial"/>
-          <w:color w:val="222222"/>
-          <w:shd w:val="clear" w:color="auto" w:fill="FFFFFF"/>
-        </w:rPr>
-        <w:t xml:space="preserve">, Amos, and Daniel </w:t>
-      </w:r>
-      <w:proofErr w:type="spellStart"/>
-      <w:r>
-        <w:rPr>
-          <w:rFonts w:ascii="Arial" w:hAnsi="Arial" w:cs="Arial"/>
-          <w:color w:val="222222"/>
-          <w:shd w:val="clear" w:color="auto" w:fill="FFFFFF"/>
-        </w:rPr>
-        <w:t>Kahneman</w:t>
-      </w:r>
-      <w:proofErr w:type="spellEnd"/>
-      <w:r>
-        <w:rPr>
-          <w:rFonts w:ascii="Arial" w:hAnsi="Arial" w:cs="Arial"/>
-          <w:color w:val="222222"/>
-          <w:shd w:val="clear" w:color="auto" w:fill="FFFFFF"/>
-        </w:rPr>
-        <w:t>. "Judgment under uncertainty: Heuristics and biases."</w:t>
+        <w:t>Tversky, Amos, and Daniel Kahneman. "Judgment under uncertainty: Heuristics and biases."</w:t>
       </w:r>
       <w:r>
         <w:rPr>
@@ -2520,25 +2186,7 @@
           <w:color w:val="222222"/>
           <w:shd w:val="clear" w:color="auto" w:fill="FFFFFF"/>
         </w:rPr>
-        <w:t xml:space="preserve">Leung, Tin </w:t>
-      </w:r>
-      <w:proofErr w:type="spellStart"/>
-      <w:r>
-        <w:rPr>
-          <w:rFonts w:ascii="Arial" w:hAnsi="Arial" w:cs="Arial"/>
-          <w:color w:val="222222"/>
-          <w:shd w:val="clear" w:color="auto" w:fill="FFFFFF"/>
-        </w:rPr>
-        <w:t>Cheuk</w:t>
-      </w:r>
-      <w:proofErr w:type="spellEnd"/>
-      <w:r>
-        <w:rPr>
-          <w:rFonts w:ascii="Arial" w:hAnsi="Arial" w:cs="Arial"/>
-          <w:color w:val="222222"/>
-          <w:shd w:val="clear" w:color="auto" w:fill="FFFFFF"/>
-        </w:rPr>
-        <w:t>, and Kwok Ping Tsang. "Anchoring and loss aversion in the housing market: implications on price dynamics."</w:t>
+        <w:t>Leung, Tin Cheuk, and Kwok Ping Tsang. "Anchoring and loss aversion in the housing market: implications on price dynamics."</w:t>
       </w:r>
       <w:r>
         <w:rPr>
@@ -2592,41 +2240,13 @@
       <w:r>
         <w:t xml:space="preserve"> </w:t>
       </w:r>
-      <w:proofErr w:type="spellStart"/>
       <w:r>
         <w:rPr>
           <w:rFonts w:ascii="Arial" w:hAnsi="Arial" w:cs="Arial"/>
           <w:color w:val="222222"/>
           <w:shd w:val="clear" w:color="auto" w:fill="FFFFFF"/>
         </w:rPr>
-        <w:t>McAlvanah</w:t>
-      </w:r>
-      <w:proofErr w:type="spellEnd"/>
-      <w:r>
-        <w:rPr>
-          <w:rFonts w:ascii="Arial" w:hAnsi="Arial" w:cs="Arial"/>
-          <w:color w:val="222222"/>
-          <w:shd w:val="clear" w:color="auto" w:fill="FFFFFF"/>
-        </w:rPr>
-        <w:t xml:space="preserve">, Patrick, and Charles C. </w:t>
-      </w:r>
-      <w:proofErr w:type="spellStart"/>
-      <w:r>
-        <w:rPr>
-          <w:rFonts w:ascii="Arial" w:hAnsi="Arial" w:cs="Arial"/>
-          <w:color w:val="222222"/>
-          <w:shd w:val="clear" w:color="auto" w:fill="FFFFFF"/>
-        </w:rPr>
-        <w:t>Moul</w:t>
-      </w:r>
-      <w:proofErr w:type="spellEnd"/>
-      <w:r>
-        <w:rPr>
-          <w:rFonts w:ascii="Arial" w:hAnsi="Arial" w:cs="Arial"/>
-          <w:color w:val="222222"/>
-          <w:shd w:val="clear" w:color="auto" w:fill="FFFFFF"/>
-        </w:rPr>
-        <w:t>. "The house doesn’t always win: Evidence of anchoring among Australian bookies."</w:t>
+        <w:t>McAlvanah, Patrick, and Charles C. Moul. "The house doesn’t always win: Evidence of anchoring among Australian bookies."</w:t>
       </w:r>
       <w:r>
         <w:rPr>
@@ -3557,7 +3177,7 @@
 </file>
 
 <file path=customXml/itemProps1.xml><?xml version="1.0" encoding="utf-8"?>
-<ds:datastoreItem xmlns:ds="http://schemas.openxmlformats.org/officeDocument/2006/customXml" ds:itemID="{C796BA4C-33AF-4C98-B44E-5908A7DB52CB}">
+<ds:datastoreItem xmlns:ds="http://schemas.openxmlformats.org/officeDocument/2006/customXml" ds:itemID="{75CBD71F-FCFD-4FC6-8678-80750817FF4B}">
   <ds:schemaRefs>
     <ds:schemaRef ds:uri="http://schemas.openxmlformats.org/officeDocument/2006/bibliography"/>
   </ds:schemaRefs>

</xml_diff>

<commit_message>
I think you should go down this path of correction, it better fits your results.
</commit_message>
<xml_diff>
--- a/draft2/INTRODUCTION.docx
+++ b/draft2/INTRODUCTION.docx
@@ -234,8 +234,21 @@
         <w:t>landmark</w:t>
       </w:r>
       <w:r>
-        <w:t xml:space="preserve"> experiment by Tversky &amp; Kahneman</w:t>
-      </w:r>
+        <w:t xml:space="preserve"> experiment by </w:t>
+      </w:r>
+      <w:proofErr w:type="spellStart"/>
+      <w:r>
+        <w:t>Tversky</w:t>
+      </w:r>
+      <w:proofErr w:type="spellEnd"/>
+      <w:r>
+        <w:t xml:space="preserve"> &amp; </w:t>
+      </w:r>
+      <w:proofErr w:type="spellStart"/>
+      <w:r>
+        <w:t>Kahneman</w:t>
+      </w:r>
+      <w:proofErr w:type="spellEnd"/>
       <w:r>
         <w:t xml:space="preserve"> (1974)</w:t>
       </w:r>
@@ -419,6 +432,498 @@
       </w:r>
       <w:r>
         <w:t>.</w:t>
+      </w:r>
+    </w:p>
+    <w:p>
+      <w:pPr>
+        <w:spacing w:line="480" w:lineRule="auto"/>
+        <w:jc w:val="both"/>
+        <w:rPr>
+          <w:color w:val="FF0000"/>
+        </w:rPr>
+      </w:pPr>
+      <w:r>
+        <w:t>This bias</w:t>
+      </w:r>
+      <w:r>
+        <w:t xml:space="preserve"> </w:t>
+      </w:r>
+      <w:r>
+        <w:t xml:space="preserve">also </w:t>
+      </w:r>
+      <w:r>
+        <w:t>appears in</w:t>
+      </w:r>
+      <w:r>
+        <w:t xml:space="preserve"> the </w:t>
+      </w:r>
+      <w:r>
+        <w:t>market for fine art auctions</w:t>
+      </w:r>
+      <w:r>
+        <w:t>, which in 2014</w:t>
+      </w:r>
+      <w:r>
+        <w:t xml:space="preserve"> saw</w:t>
+      </w:r>
+      <w:r>
+        <w:t xml:space="preserve"> a sales volume of </w:t>
+      </w:r>
+      <w:r>
+        <w:t xml:space="preserve">approximately </w:t>
+      </w:r>
+      <w:r>
+        <w:t>$7.35 billion</w:t>
+      </w:r>
+      <w:r>
+        <w:t>.</w:t>
+      </w:r>
+      <w:r>
+        <w:rPr>
+          <w:rStyle w:val="FootnoteReference"/>
+        </w:rPr>
+        <w:footnoteReference w:id="2"/>
+      </w:r>
+      <w:r>
+        <w:t xml:space="preserve"> </w:t>
+      </w:r>
+      <w:r>
+        <w:t xml:space="preserve">To </w:t>
+      </w:r>
+      <w:r>
+        <w:t xml:space="preserve">the best </w:t>
+      </w:r>
+      <w:r>
+        <w:t xml:space="preserve">of </w:t>
+      </w:r>
+      <w:r>
+        <w:t xml:space="preserve">our knowledge, </w:t>
+      </w:r>
+      <w:proofErr w:type="spellStart"/>
+      <w:r>
+        <w:t>Beggs</w:t>
+      </w:r>
+      <w:proofErr w:type="spellEnd"/>
+      <w:r>
+        <w:t xml:space="preserve"> &amp; </w:t>
+      </w:r>
+      <w:proofErr w:type="spellStart"/>
+      <w:r>
+        <w:t>Graddy</w:t>
+      </w:r>
+      <w:proofErr w:type="spellEnd"/>
+      <w:r>
+        <w:t xml:space="preserve"> (2009) are the first to formally study anchoring in the context of art auctions, </w:t>
+      </w:r>
+      <w:r>
+        <w:t>and describe</w:t>
+      </w:r>
+      <w:r>
+        <w:t xml:space="preserve"> it as follows. </w:t>
+      </w:r>
+      <w:r>
+        <w:t>The</w:t>
+      </w:r>
+      <w:r>
+        <w:t xml:space="preserve"> </w:t>
+      </w:r>
+      <w:r>
+        <w:t>hedonic</w:t>
+      </w:r>
+      <w:r>
+        <w:t xml:space="preserve"> </w:t>
+      </w:r>
+      <w:r>
+        <w:t>value of a</w:t>
+      </w:r>
+      <w:r>
+        <w:t xml:space="preserve">n </w:t>
+      </w:r>
+      <w:r>
+        <w:t>artwork</w:t>
+      </w:r>
+      <w:r>
+        <w:t>, say a</w:t>
+      </w:r>
+      <w:r>
+        <w:t xml:space="preserve"> painting</w:t>
+      </w:r>
+      <w:r>
+        <w:t>,</w:t>
+      </w:r>
+      <w:r>
+        <w:t xml:space="preserve"> is </w:t>
+      </w:r>
+      <w:r>
+        <w:t xml:space="preserve">assumed to be </w:t>
+      </w:r>
+      <w:r>
+        <w:t xml:space="preserve">determined </w:t>
+      </w:r>
+      <w:r>
+        <w:t xml:space="preserve">by its </w:t>
+      </w:r>
+      <w:r>
+        <w:t>hedonic</w:t>
+      </w:r>
+      <w:r>
+        <w:t xml:space="preserve"> </w:t>
+      </w:r>
+      <w:r>
+        <w:t xml:space="preserve">characteristics such as </w:t>
+      </w:r>
+      <w:r>
+        <w:t>artist</w:t>
+      </w:r>
+      <w:r>
+        <w:t xml:space="preserve"> and medium</w:t>
+      </w:r>
+      <w:r>
+        <w:t>. These</w:t>
+      </w:r>
+      <w:r>
+        <w:t xml:space="preserve"> </w:t>
+      </w:r>
+      <w:r>
+        <w:t xml:space="preserve">features </w:t>
+      </w:r>
+      <w:r>
+        <w:t>do not change over time</w:t>
+      </w:r>
+      <w:r>
+        <w:rPr>
+          <w:rStyle w:val="FootnoteReference"/>
+        </w:rPr>
+        <w:footnoteReference w:id="3"/>
+      </w:r>
+      <w:r>
+        <w:t>, which means</w:t>
+      </w:r>
+      <w:r>
+        <w:t xml:space="preserve"> that</w:t>
+      </w:r>
+      <w:r>
+        <w:t xml:space="preserve"> </w:t>
+      </w:r>
+      <w:r>
+        <w:t xml:space="preserve">if </w:t>
+      </w:r>
+      <w:r>
+        <w:t xml:space="preserve">buyers </w:t>
+      </w:r>
+      <w:r>
+        <w:t xml:space="preserve">were perfectly rational, they </w:t>
+      </w:r>
+      <w:r>
+        <w:t>would</w:t>
+      </w:r>
+      <w:r>
+        <w:t xml:space="preserve"> pay </w:t>
+      </w:r>
+      <w:r>
+        <w:t>only</w:t>
+      </w:r>
+      <w:r>
+        <w:t xml:space="preserve"> according to</w:t>
+      </w:r>
+      <w:r>
+        <w:t xml:space="preserve"> </w:t>
+      </w:r>
+      <w:r>
+        <w:rPr>
+          <w:rFonts w:eastAsiaTheme="minorEastAsia"/>
+        </w:rPr>
+        <w:t xml:space="preserve">their demand for those hedonic </w:t>
+      </w:r>
+      <w:r>
+        <w:rPr>
+          <w:rFonts w:eastAsiaTheme="minorEastAsia"/>
+        </w:rPr>
+        <w:t>characteristics</w:t>
+      </w:r>
+      <w:r>
+        <w:rPr>
+          <w:rFonts w:eastAsiaTheme="minorEastAsia"/>
+        </w:rPr>
+        <w:t>.</w:t>
+      </w:r>
+      <w:r>
+        <w:rPr>
+          <w:rFonts w:eastAsiaTheme="minorEastAsia"/>
+        </w:rPr>
+        <w:t xml:space="preserve"> This h</w:t>
+      </w:r>
+      <w:r>
+        <w:rPr>
+          <w:rFonts w:eastAsiaTheme="minorEastAsia"/>
+        </w:rPr>
+        <w:t>edonic demand</w:t>
+      </w:r>
+      <w:r>
+        <w:rPr>
+          <w:rFonts w:eastAsiaTheme="minorEastAsia"/>
+        </w:rPr>
+        <w:t xml:space="preserve"> may change over time. </w:t>
+      </w:r>
+      <w:r>
+        <w:t>If however, buyers</w:t>
+      </w:r>
+      <w:r>
+        <w:t xml:space="preserve"> learn</w:t>
+      </w:r>
+      <w:r>
+        <w:t xml:space="preserve"> the painting previously sold for a very high price, they may internalize that </w:t>
+      </w:r>
+      <w:r>
+        <w:t xml:space="preserve">previous </w:t>
+      </w:r>
+      <w:r>
+        <w:t xml:space="preserve">high </w:t>
+      </w:r>
+      <w:r>
+        <w:t xml:space="preserve">price </w:t>
+      </w:r>
+      <w:r>
+        <w:t xml:space="preserve">as a reference point (the </w:t>
+      </w:r>
+      <w:r>
+        <w:t>“</w:t>
+      </w:r>
+      <w:r>
+        <w:t>anchor</w:t>
+      </w:r>
+      <w:r>
+        <w:t>”</w:t>
+      </w:r>
+      <w:r>
+        <w:t>) and</w:t>
+      </w:r>
+      <w:r>
+        <w:t xml:space="preserve"> </w:t>
+      </w:r>
+      <w:r>
+        <w:t xml:space="preserve">be willing </w:t>
+      </w:r>
+      <w:r>
+        <w:t xml:space="preserve">to </w:t>
+      </w:r>
+      <w:r>
+        <w:t xml:space="preserve">pay </w:t>
+      </w:r>
+      <w:r>
+        <w:t>much more as a result</w:t>
+      </w:r>
+      <w:r>
+        <w:t>.</w:t>
+      </w:r>
+      <w:r>
+        <w:t xml:space="preserve"> </w:t>
+      </w:r>
+      <w:r>
+        <w:t xml:space="preserve">This </w:t>
+      </w:r>
+      <w:r>
+        <w:t>fixation on</w:t>
+      </w:r>
+      <w:r>
+        <w:t xml:space="preserve"> past price </w:t>
+      </w:r>
+      <w:r>
+        <w:t>may be interpreted as an anchoring bias, because past price is actually an irrelevant signal</w:t>
+      </w:r>
+      <w:r>
+        <w:t xml:space="preserve"> for determining a painting’s </w:t>
+      </w:r>
+      <w:r>
+        <w:t>value</w:t>
+      </w:r>
+      <w:r>
+        <w:t>.</w:t>
+      </w:r>
+      <w:r>
+        <w:t xml:space="preserve"> </w:t>
+      </w:r>
+      <w:r>
+        <w:rPr>
+          <w:color w:val="FF0000"/>
+        </w:rPr>
+        <w:t>This is because past price</w:t>
+      </w:r>
+      <w:r>
+        <w:rPr>
+          <w:color w:val="FF0000"/>
+        </w:rPr>
+        <w:t xml:space="preserve"> not only </w:t>
+      </w:r>
+      <w:r>
+        <w:rPr>
+          <w:color w:val="FF0000"/>
+        </w:rPr>
+        <w:t>includes hedonic value,</w:t>
+      </w:r>
+      <w:r>
+        <w:rPr>
+          <w:color w:val="FF0000"/>
+        </w:rPr>
+        <w:t xml:space="preserve"> which </w:t>
+      </w:r>
+      <w:r>
+        <w:rPr>
+          <w:color w:val="FF0000"/>
+        </w:rPr>
+        <w:t xml:space="preserve">we already </w:t>
+      </w:r>
+      <w:r>
+        <w:rPr>
+          <w:color w:val="FF0000"/>
+        </w:rPr>
+        <w:t xml:space="preserve">account for, </w:t>
+      </w:r>
+      <w:r>
+        <w:rPr>
+          <w:color w:val="FF0000"/>
+        </w:rPr>
+        <w:t xml:space="preserve">but </w:t>
+      </w:r>
+      <w:r>
+        <w:rPr>
+          <w:color w:val="FF0000"/>
+        </w:rPr>
+        <w:t xml:space="preserve">unobservable </w:t>
+      </w:r>
+      <w:r>
+        <w:rPr>
+          <w:color w:val="FF0000"/>
+        </w:rPr>
+        <w:t xml:space="preserve">non-hedonic </w:t>
+      </w:r>
+      <w:r>
+        <w:rPr>
+          <w:color w:val="FF0000"/>
+        </w:rPr>
+        <w:t xml:space="preserve">influences such as </w:t>
+      </w:r>
+      <w:r>
+        <w:rPr>
+          <w:color w:val="FF0000"/>
+        </w:rPr>
+        <w:lastRenderedPageBreak/>
+        <w:t>bidder wealth and the reputation of the artwork.</w:t>
+      </w:r>
+      <w:r>
+        <w:rPr>
+          <w:rStyle w:val="FootnoteReference"/>
+          <w:color w:val="FF0000"/>
+        </w:rPr>
+        <w:t xml:space="preserve"> </w:t>
+      </w:r>
+      <w:r>
+        <w:rPr>
+          <w:rStyle w:val="FootnoteReference"/>
+          <w:color w:val="FF0000"/>
+        </w:rPr>
+        <w:footnoteReference w:id="4"/>
+      </w:r>
+      <w:r>
+        <w:rPr>
+          <w:color w:val="FF0000"/>
+        </w:rPr>
+        <w:t xml:space="preserve"> </w:t>
+      </w:r>
+      <w:r>
+        <w:rPr>
+          <w:color w:val="FF0000"/>
+        </w:rPr>
+        <w:t xml:space="preserve"> </w:t>
+      </w:r>
+      <w:r>
+        <w:rPr>
+          <w:color w:val="FF0000"/>
+        </w:rPr>
+        <w:t>These influences are exogenous to the painting itself, and because we assume a work’s value is determined by internal hedonic factors, these are irrelevant</w:t>
+      </w:r>
+      <w:r>
+        <w:rPr>
+          <w:color w:val="FF0000"/>
+        </w:rPr>
+        <w:t xml:space="preserve"> and </w:t>
+      </w:r>
+      <w:r>
+        <w:rPr>
+          <w:color w:val="FF0000"/>
+        </w:rPr>
+        <w:t>must</w:t>
+      </w:r>
+      <w:r>
+        <w:rPr>
+          <w:color w:val="FF0000"/>
+        </w:rPr>
+        <w:t xml:space="preserve"> be controlled for.</w:t>
+      </w:r>
+      <w:r>
+        <w:rPr>
+          <w:color w:val="FF0000"/>
+        </w:rPr>
+        <w:t xml:space="preserve"> Thus, </w:t>
+      </w:r>
+      <w:r>
+        <w:rPr>
+          <w:color w:val="FF0000"/>
+        </w:rPr>
+        <w:t>anch</w:t>
+      </w:r>
+      <w:bookmarkStart w:id="0" w:name="_GoBack"/>
+      <w:bookmarkEnd w:id="0"/>
+      <w:r>
+        <w:rPr>
+          <w:color w:val="FF0000"/>
+        </w:rPr>
+        <w:t xml:space="preserve">oring </w:t>
+      </w:r>
+      <w:r>
+        <w:rPr>
+          <w:color w:val="FF0000"/>
+        </w:rPr>
+        <w:t xml:space="preserve">is said to occur </w:t>
+      </w:r>
+      <w:r>
+        <w:rPr>
+          <w:color w:val="FF0000"/>
+        </w:rPr>
+        <w:t>when past price biases current price</w:t>
+      </w:r>
+      <w:r>
+        <w:rPr>
+          <w:color w:val="FF0000"/>
+        </w:rPr>
+        <w:t xml:space="preserve"> beyond hedonic </w:t>
+      </w:r>
+      <w:r>
+        <w:rPr>
+          <w:color w:val="FF0000"/>
+        </w:rPr>
+        <w:t>valuation</w:t>
+      </w:r>
+      <w:r>
+        <w:rPr>
+          <w:color w:val="FF0000"/>
+        </w:rPr>
+        <w:t xml:space="preserve"> and non-hedonic influences.</w:t>
+      </w:r>
+    </w:p>
+    <w:p>
+      <w:pPr>
+        <w:spacing w:line="480" w:lineRule="auto"/>
+        <w:jc w:val="both"/>
+        <w:rPr>
+          <w:color w:val="FF0000"/>
+        </w:rPr>
+      </w:pPr>
+      <w:r>
+        <w:rPr>
+          <w:color w:val="FF0000"/>
+        </w:rPr>
+        <w:t xml:space="preserve">Specifically, if we account for the painting’s hedonic value by subtracting it from past price, the resulting past residual will only include past bidding activity and other unobserved inputs into past price. These influences are exogenous to the painting itself, and because we assume a work’s value is determined by internal hedonic factors, these are irrelevant. Thus, anchoring is said to occur when past price biases current price beyond hedonic factors. </w:t>
       </w:r>
     </w:p>
     <w:p>
@@ -426,378 +931,6 @@
         <w:spacing w:line="480" w:lineRule="auto"/>
         <w:jc w:val="both"/>
       </w:pPr>
-      <w:r>
-        <w:t>This bias</w:t>
-      </w:r>
-      <w:r>
-        <w:t xml:space="preserve"> </w:t>
-      </w:r>
-      <w:r>
-        <w:t xml:space="preserve">also </w:t>
-      </w:r>
-      <w:r>
-        <w:t>appears in</w:t>
-      </w:r>
-      <w:r>
-        <w:t xml:space="preserve"> the </w:t>
-      </w:r>
-      <w:r>
-        <w:t>market for fine art auctions</w:t>
-      </w:r>
-      <w:r>
-        <w:t>, which in 2014</w:t>
-      </w:r>
-      <w:r>
-        <w:t xml:space="preserve"> saw</w:t>
-      </w:r>
-      <w:r>
-        <w:t xml:space="preserve"> a sales volume of </w:t>
-      </w:r>
-      <w:r>
-        <w:t xml:space="preserve">approximately </w:t>
-      </w:r>
-      <w:r>
-        <w:t>$7.35 billion</w:t>
-      </w:r>
-      <w:r>
-        <w:t>.</w:t>
-      </w:r>
-      <w:r>
-        <w:rPr>
-          <w:rStyle w:val="FootnoteReference"/>
-        </w:rPr>
-        <w:footnoteReference w:id="2"/>
-      </w:r>
-      <w:r>
-        <w:t xml:space="preserve"> </w:t>
-      </w:r>
-      <w:r>
-        <w:t xml:space="preserve">To </w:t>
-      </w:r>
-      <w:r>
-        <w:t xml:space="preserve">the best </w:t>
-      </w:r>
-      <w:r>
-        <w:t xml:space="preserve">of </w:t>
-      </w:r>
-      <w:r>
-        <w:t xml:space="preserve">our knowledge, Beggs &amp; Graddy (2009) are the first to formally study anchoring in the context of art auctions, </w:t>
-      </w:r>
-      <w:r>
-        <w:t>and describe</w:t>
-      </w:r>
-      <w:r>
-        <w:t xml:space="preserve"> it as follows. </w:t>
-      </w:r>
-      <w:r>
-        <w:t>The</w:t>
-      </w:r>
-      <w:r>
-        <w:t xml:space="preserve"> </w:t>
-      </w:r>
-      <w:r>
-        <w:t>hedonic</w:t>
-      </w:r>
-      <w:r>
-        <w:t xml:space="preserve"> </w:t>
-      </w:r>
-      <w:r>
-        <w:t>value of a</w:t>
-      </w:r>
-      <w:r>
-        <w:t xml:space="preserve">n </w:t>
-      </w:r>
-      <w:r>
-        <w:t>artwork</w:t>
-      </w:r>
-      <w:r>
-        <w:t>, say a</w:t>
-      </w:r>
-      <w:r>
-        <w:t xml:space="preserve"> painting</w:t>
-      </w:r>
-      <w:r>
-        <w:t>,</w:t>
-      </w:r>
-      <w:r>
-        <w:t xml:space="preserve"> is </w:t>
-      </w:r>
-      <w:r>
-        <w:t xml:space="preserve">assumed to be </w:t>
-      </w:r>
-      <w:r>
-        <w:t xml:space="preserve">determined </w:t>
-      </w:r>
-      <w:r>
-        <w:t xml:space="preserve">by its </w:t>
-      </w:r>
-      <w:r>
-        <w:t>hedonic</w:t>
-      </w:r>
-      <w:r>
-        <w:t xml:space="preserve"> </w:t>
-      </w:r>
-      <w:r>
-        <w:t xml:space="preserve">characteristics such as </w:t>
-      </w:r>
-      <w:r>
-        <w:t>artist</w:t>
-      </w:r>
-      <w:r>
-        <w:t xml:space="preserve"> and medium</w:t>
-      </w:r>
-      <w:r>
-        <w:t>. These</w:t>
-      </w:r>
-      <w:r>
-        <w:t xml:space="preserve"> </w:t>
-      </w:r>
-      <w:r>
-        <w:t xml:space="preserve">features </w:t>
-      </w:r>
-      <w:r>
-        <w:t>do not change over time</w:t>
-      </w:r>
-      <w:r>
-        <w:rPr>
-          <w:rStyle w:val="FootnoteReference"/>
-        </w:rPr>
-        <w:footnoteReference w:id="3"/>
-      </w:r>
-      <w:r>
-        <w:t>, which means</w:t>
-      </w:r>
-      <w:r>
-        <w:t xml:space="preserve"> that</w:t>
-      </w:r>
-      <w:r>
-        <w:t xml:space="preserve"> </w:t>
-      </w:r>
-      <w:r>
-        <w:t xml:space="preserve">if </w:t>
-      </w:r>
-      <w:r>
-        <w:t xml:space="preserve">buyers </w:t>
-      </w:r>
-      <w:r>
-        <w:t xml:space="preserve">were perfectly rational, they </w:t>
-      </w:r>
-      <w:r>
-        <w:t>would</w:t>
-      </w:r>
-      <w:r>
-        <w:t xml:space="preserve"> pay </w:t>
-      </w:r>
-      <w:r>
-        <w:t>only</w:t>
-      </w:r>
-      <w:r>
-        <w:t xml:space="preserve"> according to</w:t>
-      </w:r>
-      <w:r>
-        <w:t xml:space="preserve"> </w:t>
-      </w:r>
-      <w:r>
-        <w:rPr>
-          <w:rFonts w:eastAsiaTheme="minorEastAsia"/>
-        </w:rPr>
-        <w:t xml:space="preserve">their demand for those hedonic </w:t>
-      </w:r>
-      <w:r>
-        <w:rPr>
-          <w:rFonts w:eastAsiaTheme="minorEastAsia"/>
-        </w:rPr>
-        <w:t>characteristics</w:t>
-      </w:r>
-      <w:r>
-        <w:rPr>
-          <w:rFonts w:eastAsiaTheme="minorEastAsia"/>
-        </w:rPr>
-        <w:t>.</w:t>
-      </w:r>
-      <w:r>
-        <w:rPr>
-          <w:rFonts w:eastAsiaTheme="minorEastAsia"/>
-        </w:rPr>
-        <w:t xml:space="preserve"> This h</w:t>
-      </w:r>
-      <w:r>
-        <w:rPr>
-          <w:rFonts w:eastAsiaTheme="minorEastAsia"/>
-        </w:rPr>
-        <w:t>edonic demand</w:t>
-      </w:r>
-      <w:r>
-        <w:rPr>
-          <w:rFonts w:eastAsiaTheme="minorEastAsia"/>
-        </w:rPr>
-        <w:t xml:space="preserve"> may change over time. </w:t>
-      </w:r>
-      <w:r>
-        <w:t>If however, buyers</w:t>
-      </w:r>
-      <w:r>
-        <w:t xml:space="preserve"> learn</w:t>
-      </w:r>
-      <w:r>
-        <w:t xml:space="preserve"> the painting previously sold for a very high price, they may internalize that </w:t>
-      </w:r>
-      <w:r>
-        <w:t xml:space="preserve">previous </w:t>
-      </w:r>
-      <w:r>
-        <w:t xml:space="preserve">high </w:t>
-      </w:r>
-      <w:r>
-        <w:t xml:space="preserve">price </w:t>
-      </w:r>
-      <w:r>
-        <w:t xml:space="preserve">as a reference point (the </w:t>
-      </w:r>
-      <w:r>
-        <w:t>“</w:t>
-      </w:r>
-      <w:r>
-        <w:t>anchor</w:t>
-      </w:r>
-      <w:r>
-        <w:t>”</w:t>
-      </w:r>
-      <w:r>
-        <w:t>) and</w:t>
-      </w:r>
-      <w:r>
-        <w:t xml:space="preserve"> </w:t>
-      </w:r>
-      <w:r>
-        <w:t xml:space="preserve">be willing </w:t>
-      </w:r>
-      <w:r>
-        <w:t xml:space="preserve">to </w:t>
-      </w:r>
-      <w:r>
-        <w:t xml:space="preserve">pay </w:t>
-      </w:r>
-      <w:r>
-        <w:t>much more as a result</w:t>
-      </w:r>
-      <w:r>
-        <w:t>.</w:t>
-      </w:r>
-      <w:r>
-        <w:t xml:space="preserve"> </w:t>
-      </w:r>
-      <w:r>
-        <w:t xml:space="preserve">This </w:t>
-      </w:r>
-      <w:r>
-        <w:t>fixation on</w:t>
-      </w:r>
-      <w:r>
-        <w:t xml:space="preserve"> past price </w:t>
-      </w:r>
-      <w:r>
-        <w:t>may be interpreted as an anchoring bias, because past price is actually an irrelevant signal</w:t>
-      </w:r>
-      <w:r>
-        <w:t xml:space="preserve"> for determining a painting’s </w:t>
-      </w:r>
-      <w:r>
-        <w:t>value</w:t>
-      </w:r>
-      <w:r>
-        <w:t>.</w:t>
-      </w:r>
-      <w:r>
-        <w:t xml:space="preserve"> </w:t>
-      </w:r>
-      <w:r>
-        <w:t>This is because past price</w:t>
-      </w:r>
-      <w:r>
-        <w:t xml:space="preserve"> not only </w:t>
-      </w:r>
-      <w:r>
-        <w:t>includes hedonic value,</w:t>
-      </w:r>
-      <w:r>
-        <w:t xml:space="preserve"> which </w:t>
-      </w:r>
-      <w:r>
-        <w:t xml:space="preserve">we already </w:t>
-      </w:r>
-      <w:r>
-        <w:t xml:space="preserve">account for, </w:t>
-      </w:r>
-      <w:r>
-        <w:t xml:space="preserve">but </w:t>
-      </w:r>
-      <w:r>
-        <w:t xml:space="preserve">unobservable </w:t>
-      </w:r>
-      <w:r>
-        <w:t xml:space="preserve">non-hedonic </w:t>
-      </w:r>
-      <w:r>
-        <w:t xml:space="preserve">influences such as </w:t>
-      </w:r>
-      <w:r>
-        <w:lastRenderedPageBreak/>
-        <w:t>bidder wealth and the reputation of the artwork.</w:t>
-      </w:r>
-      <w:r>
-        <w:rPr>
-          <w:rStyle w:val="FootnoteReference"/>
-        </w:rPr>
-        <w:t xml:space="preserve"> </w:t>
-      </w:r>
-      <w:r>
-        <w:rPr>
-          <w:rStyle w:val="FootnoteReference"/>
-        </w:rPr>
-        <w:footnoteReference w:id="4"/>
-      </w:r>
-      <w:r>
-        <w:t xml:space="preserve"> </w:t>
-      </w:r>
-      <w:r>
-        <w:t xml:space="preserve"> </w:t>
-      </w:r>
-      <w:r>
-        <w:t>These influences are exogenous to the painting itself, and because we assume a work’s value is determined by internal hedonic factors, these are irrelevant</w:t>
-      </w:r>
-      <w:r>
-        <w:t xml:space="preserve"> and </w:t>
-      </w:r>
-      <w:r>
-        <w:t>must</w:t>
-      </w:r>
-      <w:bookmarkStart w:id="0" w:name="_GoBack"/>
-      <w:bookmarkEnd w:id="0"/>
-      <w:r>
-        <w:t xml:space="preserve"> be controlled for.</w:t>
-      </w:r>
-      <w:r>
-        <w:t xml:space="preserve"> Thus, </w:t>
-      </w:r>
-      <w:r>
-        <w:t xml:space="preserve">anchoring </w:t>
-      </w:r>
-      <w:r>
-        <w:t xml:space="preserve">is said to occur </w:t>
-      </w:r>
-      <w:r>
-        <w:t>when past price biases current price</w:t>
-      </w:r>
-      <w:r>
-        <w:t xml:space="preserve"> beyond hedonic </w:t>
-      </w:r>
-      <w:r>
-        <w:t>valuation</w:t>
-      </w:r>
-      <w:r>
-        <w:t xml:space="preserve"> and non-hedonic influences.</w:t>
-      </w:r>
     </w:p>
     <w:p>
       <w:pPr>
@@ -853,7 +986,23 @@
         <w:t xml:space="preserve"> literature, inclu</w:t>
       </w:r>
       <w:r>
-        <w:t>ding Beggs &amp; Graddy (2009),</w:t>
+        <w:t xml:space="preserve">ding </w:t>
+      </w:r>
+      <w:proofErr w:type="spellStart"/>
+      <w:r>
+        <w:t>Beggs</w:t>
+      </w:r>
+      <w:proofErr w:type="spellEnd"/>
+      <w:r>
+        <w:t xml:space="preserve"> &amp; </w:t>
+      </w:r>
+      <w:proofErr w:type="spellStart"/>
+      <w:r>
+        <w:t>Graddy</w:t>
+      </w:r>
+      <w:proofErr w:type="spellEnd"/>
+      <w:r>
+        <w:t xml:space="preserve"> (2009),</w:t>
       </w:r>
       <w:r>
         <w:t xml:space="preserve"> </w:t>
@@ -889,6 +1038,7 @@
         <w:jc w:val="both"/>
       </w:pPr>
       <w:r>
+        <w:lastRenderedPageBreak/>
         <w:t>Using a regression model that</w:t>
       </w:r>
       <w:r>
@@ -901,7 +1051,23 @@
         <w:t>identifies anchoring</w:t>
       </w:r>
       <w:r>
-        <w:t>, Beggs &amp; Graddy (2009) analyze resales of Impressio</w:t>
+        <w:t xml:space="preserve">, </w:t>
+      </w:r>
+      <w:proofErr w:type="spellStart"/>
+      <w:r>
+        <w:t>Beggs</w:t>
+      </w:r>
+      <w:proofErr w:type="spellEnd"/>
+      <w:r>
+        <w:t xml:space="preserve"> &amp; </w:t>
+      </w:r>
+      <w:proofErr w:type="spellStart"/>
+      <w:r>
+        <w:t>Graddy</w:t>
+      </w:r>
+      <w:proofErr w:type="spellEnd"/>
+      <w:r>
+        <w:t xml:space="preserve"> (2009) analyze resales of Impressio</w:t>
       </w:r>
       <w:r>
         <w:t>nist and Contemporary paintings</w:t>
@@ -964,11 +1130,7 @@
         <w:t>never been brought to auction. Moreover, e</w:t>
       </w:r>
       <w:r>
-        <w:t xml:space="preserve">ven in practice, it turns out that auction specialists appraise an art </w:t>
-      </w:r>
-      <w:r>
-        <w:lastRenderedPageBreak/>
-        <w:t xml:space="preserve">piece based </w:t>
+        <w:t xml:space="preserve">ven in practice, it turns out that auction specialists appraise an art piece based </w:t>
       </w:r>
       <w:r>
         <w:t xml:space="preserve">primarily </w:t>
@@ -995,7 +1157,23 @@
         <w:t xml:space="preserve"> T</w:t>
       </w:r>
       <w:r>
-        <w:t xml:space="preserve">he anchoring research of Beggs &amp; Graddy (2009) </w:t>
+        <w:t xml:space="preserve">he anchoring research of </w:t>
+      </w:r>
+      <w:proofErr w:type="spellStart"/>
+      <w:r>
+        <w:t>Beggs</w:t>
+      </w:r>
+      <w:proofErr w:type="spellEnd"/>
+      <w:r>
+        <w:t xml:space="preserve"> &amp; </w:t>
+      </w:r>
+      <w:proofErr w:type="spellStart"/>
+      <w:r>
+        <w:t>Graddy</w:t>
+      </w:r>
+      <w:proofErr w:type="spellEnd"/>
+      <w:r>
+        <w:t xml:space="preserve"> (2009) </w:t>
       </w:r>
       <w:r>
         <w:t xml:space="preserve">thus </w:t>
@@ -1046,7 +1224,23 @@
         <w:t xml:space="preserve">regression </w:t>
       </w:r>
       <w:r>
-        <w:t>model of Beggs &amp; Graddy (2009)</w:t>
+        <w:t xml:space="preserve">model of </w:t>
+      </w:r>
+      <w:proofErr w:type="spellStart"/>
+      <w:r>
+        <w:t>Beggs</w:t>
+      </w:r>
+      <w:proofErr w:type="spellEnd"/>
+      <w:r>
+        <w:t xml:space="preserve"> &amp; </w:t>
+      </w:r>
+      <w:proofErr w:type="spellStart"/>
+      <w:r>
+        <w:t>Graddy</w:t>
+      </w:r>
+      <w:proofErr w:type="spellEnd"/>
+      <w:r>
+        <w:t xml:space="preserve"> (2009)</w:t>
       </w:r>
       <w:r>
         <w:t>, w</w:t>
@@ -1148,7 +1342,11 @@
         <w:t xml:space="preserve"> by controlling for similarity </w:t>
       </w:r>
       <w:r>
-        <w:t>across pieces</w:t>
+        <w:t xml:space="preserve">across </w:t>
+      </w:r>
+      <w:r>
+        <w:lastRenderedPageBreak/>
+        <w:t>pieces</w:t>
       </w:r>
       <w:r>
         <w:t xml:space="preserve">. </w:t>
@@ -1205,7 +1403,15 @@
         <w:t xml:space="preserve"> Picasso</w:t>
       </w:r>
       <w:r>
-        <w:t xml:space="preserve"> &amp; Marc Chagall, and Edvard Munch &amp; </w:t>
+        <w:t xml:space="preserve"> &amp; Marc Chagall, and </w:t>
+      </w:r>
+      <w:proofErr w:type="spellStart"/>
+      <w:r>
+        <w:t>Edvard</w:t>
+      </w:r>
+      <w:proofErr w:type="spellEnd"/>
+      <w:r>
+        <w:t xml:space="preserve"> Munch &amp; </w:t>
       </w:r>
       <w:r>
         <w:t>Henri de Toulouse-Lautrec</w:t>
@@ -1226,11 +1432,7 @@
         <w:t>this selection of artists</w:t>
       </w:r>
       <w:r>
-        <w:t xml:space="preserve"> in </w:t>
-      </w:r>
-      <w:r>
-        <w:lastRenderedPageBreak/>
-        <w:t xml:space="preserve">Section &lt;&gt;. </w:t>
+        <w:t xml:space="preserve"> in Section &lt;&gt;. </w:t>
       </w:r>
       <w:r>
         <w:t xml:space="preserve">We find the strongest and most significant evidence of anchoring cross-effects between </w:t>
@@ -1377,7 +1579,23 @@
         <w:t xml:space="preserve"> </w:t>
       </w:r>
       <w:r>
-        <w:t xml:space="preserve">Our new dataset of approximately 500,000 assorted art sales (2006-2015), constructed by writing a Python program to scrape Blouin ArtInfo for 10 straight days, </w:t>
+        <w:t xml:space="preserve">Our new dataset of approximately 500,000 assorted art sales (2006-2015), constructed by writing a Python program to scrape </w:t>
+      </w:r>
+      <w:proofErr w:type="spellStart"/>
+      <w:r>
+        <w:t>Blouin</w:t>
+      </w:r>
+      <w:proofErr w:type="spellEnd"/>
+      <w:r>
+        <w:t xml:space="preserve"> </w:t>
+      </w:r>
+      <w:proofErr w:type="spellStart"/>
+      <w:r>
+        <w:t>ArtInfo</w:t>
+      </w:r>
+      <w:proofErr w:type="spellEnd"/>
+      <w:r>
+        <w:t xml:space="preserve"> for 10 straight days, </w:t>
       </w:r>
       <w:r>
         <w:t>is</w:t>
@@ -1419,7 +1637,11 @@
         <w:t xml:space="preserve">in </w:t>
       </w:r>
       <w:r>
-        <w:t>the art auction market. For researchers, our work allows one to account for hidden biases (</w:t>
+        <w:t xml:space="preserve">the art auction market. For researchers, our work allows one to account for hidden </w:t>
+      </w:r>
+      <w:r>
+        <w:lastRenderedPageBreak/>
+        <w:t>biases (</w:t>
       </w:r>
       <w:r>
         <w:t xml:space="preserve">including </w:t>
@@ -1460,8 +1682,21 @@
       <w:r>
         <w:t xml:space="preserve">how </w:t>
       </w:r>
-      <w:r>
-        <w:t xml:space="preserve">Beggs &amp; Graddy’s original </w:t>
+      <w:proofErr w:type="spellStart"/>
+      <w:r>
+        <w:t>Beggs</w:t>
+      </w:r>
+      <w:proofErr w:type="spellEnd"/>
+      <w:r>
+        <w:t xml:space="preserve"> &amp; </w:t>
+      </w:r>
+      <w:proofErr w:type="spellStart"/>
+      <w:r>
+        <w:t>Graddy’s</w:t>
+      </w:r>
+      <w:proofErr w:type="spellEnd"/>
+      <w:r>
+        <w:t xml:space="preserve"> original </w:t>
       </w:r>
       <w:r>
         <w:t xml:space="preserve">anchoring </w:t>
@@ -1482,15 +1717,21 @@
         <w:t>.</w:t>
       </w:r>
       <w:r>
-        <w:t xml:space="preserve"> For auction houses and professionals, our work provides a practical regression model for estimating an artwork’s price in light of related sales. Our approach </w:t>
-      </w:r>
-      <w:r>
-        <w:lastRenderedPageBreak/>
-        <w:t xml:space="preserve">is more general than </w:t>
-      </w:r>
-      <w:r>
-        <w:t>Beggs &amp; Graddy’s</w:t>
-      </w:r>
+        <w:t xml:space="preserve"> For auction houses and professionals, our work provides a practical regression model for estimating an artwork’s price in light of related sales. Our approach is more general than </w:t>
+      </w:r>
+      <w:proofErr w:type="spellStart"/>
+      <w:r>
+        <w:t>Beggs</w:t>
+      </w:r>
+      <w:proofErr w:type="spellEnd"/>
+      <w:r>
+        <w:t xml:space="preserve"> &amp; </w:t>
+      </w:r>
+      <w:proofErr w:type="spellStart"/>
+      <w:r>
+        <w:t>Graddy’s</w:t>
+      </w:r>
+      <w:proofErr w:type="spellEnd"/>
       <w:r>
         <w:t xml:space="preserve"> original model, </w:t>
       </w:r>
@@ -1624,7 +1865,11 @@
         <w:t xml:space="preserve"> </w:t>
       </w:r>
       <w:r>
-        <w:t>fact-checked</w:t>
+        <w:t>fact-</w:t>
+      </w:r>
+      <w:r>
+        <w:lastRenderedPageBreak/>
+        <w:t>checked</w:t>
       </w:r>
       <w:r>
         <w:t xml:space="preserve"> our</w:t>
@@ -1672,11 +1917,7 @@
         <w:t>that no two art pieces are the same. Even in the case of prints, where 100-200 copies (editions) of the same art piece are manufactured and numbered in order of production, an edition</w:t>
       </w:r>
       <w:r>
-        <w:t xml:space="preserve"> with a lower </w:t>
-      </w:r>
-      <w:r>
-        <w:lastRenderedPageBreak/>
-        <w:t xml:space="preserve">number </w:t>
+        <w:t xml:space="preserve"> with a lower number </w:t>
       </w:r>
       <w:r>
         <w:t>(</w:t>
@@ -1754,8 +1995,21 @@
         <w:t xml:space="preserve"> importance of our research</w:t>
       </w:r>
       <w:r>
-        <w:t>. Section III describes our methodology, which includes the original regressions of Beggs &amp; Graddy</w:t>
-      </w:r>
+        <w:t xml:space="preserve">. Section III describes our methodology, which includes the original regressions of </w:t>
+      </w:r>
+      <w:proofErr w:type="spellStart"/>
+      <w:r>
+        <w:t>Beggs</w:t>
+      </w:r>
+      <w:proofErr w:type="spellEnd"/>
+      <w:r>
+        <w:t xml:space="preserve"> &amp; </w:t>
+      </w:r>
+      <w:proofErr w:type="spellStart"/>
+      <w:r>
+        <w:t>Graddy</w:t>
+      </w:r>
+      <w:proofErr w:type="spellEnd"/>
       <w:r>
         <w:t xml:space="preserve"> (2009)</w:t>
       </w:r>
@@ -1766,7 +2020,23 @@
         <w:t xml:space="preserve">describes </w:t>
       </w:r>
       <w:r>
-        <w:t>the original data of Beggs &amp; Graddy,</w:t>
+        <w:t xml:space="preserve">the original data of </w:t>
+      </w:r>
+      <w:proofErr w:type="spellStart"/>
+      <w:r>
+        <w:t>Beggs</w:t>
+      </w:r>
+      <w:proofErr w:type="spellEnd"/>
+      <w:r>
+        <w:t xml:space="preserve"> &amp; </w:t>
+      </w:r>
+      <w:proofErr w:type="spellStart"/>
+      <w:r>
+        <w:t>Graddy</w:t>
+      </w:r>
+      <w:proofErr w:type="spellEnd"/>
+      <w:r>
+        <w:t>,</w:t>
       </w:r>
       <w:r>
         <w:t xml:space="preserve"> then introduces our </w:t>
@@ -1775,7 +2045,23 @@
         <w:t>new dataset</w:t>
       </w:r>
       <w:r>
-        <w:t>. Section V gives our results. This includes our replication of the anchoring work of Beggs &amp; Graddy, followed by our findings</w:t>
+        <w:t xml:space="preserve">. Section V gives our results. This includes our replication of the anchoring work of </w:t>
+      </w:r>
+      <w:proofErr w:type="spellStart"/>
+      <w:r>
+        <w:t>Beggs</w:t>
+      </w:r>
+      <w:proofErr w:type="spellEnd"/>
+      <w:r>
+        <w:t xml:space="preserve"> &amp; </w:t>
+      </w:r>
+      <w:proofErr w:type="spellStart"/>
+      <w:r>
+        <w:t>Graddy</w:t>
+      </w:r>
+      <w:proofErr w:type="spellEnd"/>
+      <w:r>
+        <w:t>, followed by our findings</w:t>
       </w:r>
       <w:r>
         <w:t xml:space="preserve"> on</w:t>
@@ -1796,7 +2082,11 @@
         <w:t xml:space="preserve">three </w:t>
       </w:r>
       <w:r>
-        <w:t xml:space="preserve">artist pairs </w:t>
+        <w:t xml:space="preserve">artist </w:t>
+      </w:r>
+      <w:r>
+        <w:lastRenderedPageBreak/>
+        <w:t xml:space="preserve">pairs </w:t>
       </w:r>
       <w:r>
         <w:t xml:space="preserve">suggested to us by </w:t>
@@ -1911,7 +2201,7 @@
           <w:rPr>
             <w:noProof/>
           </w:rPr>
-          <w:t>7</w:t>
+          <w:t>4</w:t>
         </w:r>
         <w:r>
           <w:rPr>
@@ -1966,13 +2256,41 @@
       <w:r>
         <w:t xml:space="preserve"> </w:t>
       </w:r>
+      <w:proofErr w:type="spellStart"/>
       <w:r>
         <w:rPr>
           <w:rFonts w:ascii="Arial" w:hAnsi="Arial" w:cs="Arial"/>
           <w:color w:val="222222"/>
           <w:shd w:val="clear" w:color="auto" w:fill="FFFFFF"/>
         </w:rPr>
-        <w:t>Tversky, Amos, and Daniel Kahneman. "Judgment under uncertainty: Heuristics and biases."</w:t>
+        <w:t>Tversky</w:t>
+      </w:r>
+      <w:proofErr w:type="spellEnd"/>
+      <w:r>
+        <w:rPr>
+          <w:rFonts w:ascii="Arial" w:hAnsi="Arial" w:cs="Arial"/>
+          <w:color w:val="222222"/>
+          <w:shd w:val="clear" w:color="auto" w:fill="FFFFFF"/>
+        </w:rPr>
+        <w:t xml:space="preserve">, Amos, and Daniel </w:t>
+      </w:r>
+      <w:proofErr w:type="spellStart"/>
+      <w:r>
+        <w:rPr>
+          <w:rFonts w:ascii="Arial" w:hAnsi="Arial" w:cs="Arial"/>
+          <w:color w:val="222222"/>
+          <w:shd w:val="clear" w:color="auto" w:fill="FFFFFF"/>
+        </w:rPr>
+        <w:t>Kahneman</w:t>
+      </w:r>
+      <w:proofErr w:type="spellEnd"/>
+      <w:r>
+        <w:rPr>
+          <w:rFonts w:ascii="Arial" w:hAnsi="Arial" w:cs="Arial"/>
+          <w:color w:val="222222"/>
+          <w:shd w:val="clear" w:color="auto" w:fill="FFFFFF"/>
+        </w:rPr>
+        <w:t>. "Judgment under uncertainty: Heuristics and biases."</w:t>
       </w:r>
       <w:r>
         <w:rPr>
@@ -2186,7 +2504,25 @@
           <w:color w:val="222222"/>
           <w:shd w:val="clear" w:color="auto" w:fill="FFFFFF"/>
         </w:rPr>
-        <w:t>Leung, Tin Cheuk, and Kwok Ping Tsang. "Anchoring and loss aversion in the housing market: implications on price dynamics."</w:t>
+        <w:t xml:space="preserve">Leung, Tin </w:t>
+      </w:r>
+      <w:proofErr w:type="spellStart"/>
+      <w:r>
+        <w:rPr>
+          <w:rFonts w:ascii="Arial" w:hAnsi="Arial" w:cs="Arial"/>
+          <w:color w:val="222222"/>
+          <w:shd w:val="clear" w:color="auto" w:fill="FFFFFF"/>
+        </w:rPr>
+        <w:t>Cheuk</w:t>
+      </w:r>
+      <w:proofErr w:type="spellEnd"/>
+      <w:r>
+        <w:rPr>
+          <w:rFonts w:ascii="Arial" w:hAnsi="Arial" w:cs="Arial"/>
+          <w:color w:val="222222"/>
+          <w:shd w:val="clear" w:color="auto" w:fill="FFFFFF"/>
+        </w:rPr>
+        <w:t>, and Kwok Ping Tsang. "Anchoring and loss aversion in the housing market: implications on price dynamics."</w:t>
       </w:r>
       <w:r>
         <w:rPr>
@@ -2240,13 +2576,41 @@
       <w:r>
         <w:t xml:space="preserve"> </w:t>
       </w:r>
+      <w:proofErr w:type="spellStart"/>
       <w:r>
         <w:rPr>
           <w:rFonts w:ascii="Arial" w:hAnsi="Arial" w:cs="Arial"/>
           <w:color w:val="222222"/>
           <w:shd w:val="clear" w:color="auto" w:fill="FFFFFF"/>
         </w:rPr>
-        <w:t>McAlvanah, Patrick, and Charles C. Moul. "The house doesn’t always win: Evidence of anchoring among Australian bookies."</w:t>
+        <w:t>McAlvanah</w:t>
+      </w:r>
+      <w:proofErr w:type="spellEnd"/>
+      <w:r>
+        <w:rPr>
+          <w:rFonts w:ascii="Arial" w:hAnsi="Arial" w:cs="Arial"/>
+          <w:color w:val="222222"/>
+          <w:shd w:val="clear" w:color="auto" w:fill="FFFFFF"/>
+        </w:rPr>
+        <w:t xml:space="preserve">, Patrick, and Charles C. </w:t>
+      </w:r>
+      <w:proofErr w:type="spellStart"/>
+      <w:r>
+        <w:rPr>
+          <w:rFonts w:ascii="Arial" w:hAnsi="Arial" w:cs="Arial"/>
+          <w:color w:val="222222"/>
+          <w:shd w:val="clear" w:color="auto" w:fill="FFFFFF"/>
+        </w:rPr>
+        <w:t>Moul</w:t>
+      </w:r>
+      <w:proofErr w:type="spellEnd"/>
+      <w:r>
+        <w:rPr>
+          <w:rFonts w:ascii="Arial" w:hAnsi="Arial" w:cs="Arial"/>
+          <w:color w:val="222222"/>
+          <w:shd w:val="clear" w:color="auto" w:fill="FFFFFF"/>
+        </w:rPr>
+        <w:t>. "The house doesn’t always win: Evidence of anchoring among Australian bookies."</w:t>
       </w:r>
       <w:r>
         <w:rPr>
@@ -3177,7 +3541,7 @@
 </file>
 
 <file path=customXml/itemProps1.xml><?xml version="1.0" encoding="utf-8"?>
-<ds:datastoreItem xmlns:ds="http://schemas.openxmlformats.org/officeDocument/2006/customXml" ds:itemID="{75CBD71F-FCFD-4FC6-8678-80750817FF4B}">
+<ds:datastoreItem xmlns:ds="http://schemas.openxmlformats.org/officeDocument/2006/customXml" ds:itemID="{2D985E60-CBF4-488A-9BD9-AE4FFC28DE43}">
   <ds:schemaRefs>
     <ds:schemaRef ds:uri="http://schemas.openxmlformats.org/officeDocument/2006/bibliography"/>
   </ds:schemaRefs>

</xml_diff>

<commit_message>
patched thorny issue in intro and overview of art auctions
</commit_message>
<xml_diff>
--- a/draft2/INTRODUCTION.docx
+++ b/draft2/INTRODUCTION.docx
@@ -438,9 +438,6 @@
       <w:pPr>
         <w:spacing w:line="480" w:lineRule="auto"/>
         <w:jc w:val="both"/>
-        <w:rPr>
-          <w:color w:val="FF0000"/>
-        </w:rPr>
       </w:pPr>
       <w:r>
         <w:t>This bias</w:t>
@@ -651,12 +648,24 @@
         <w:rPr>
           <w:rFonts w:eastAsiaTheme="minorEastAsia"/>
         </w:rPr>
-        <w:t xml:space="preserve"> This h</w:t>
+        <w:t xml:space="preserve"> </w:t>
       </w:r>
       <w:r>
         <w:rPr>
           <w:rFonts w:eastAsiaTheme="minorEastAsia"/>
         </w:rPr>
+        <w:t>Such</w:t>
+      </w:r>
+      <w:r>
+        <w:rPr>
+          <w:rFonts w:eastAsiaTheme="minorEastAsia"/>
+        </w:rPr>
+        <w:t xml:space="preserve"> h</w:t>
+      </w:r>
+      <w:r>
+        <w:rPr>
+          <w:rFonts w:eastAsiaTheme="minorEastAsia"/>
+        </w:rPr>
         <w:t>edonic demand</w:t>
       </w:r>
       <w:r>
@@ -672,258 +681,183 @@
         <w:t xml:space="preserve"> learn</w:t>
       </w:r>
       <w:r>
-        <w:t xml:space="preserve"> the painting previously sold for a very high price, they may internalize that </w:t>
-      </w:r>
-      <w:r>
-        <w:t xml:space="preserve">previous </w:t>
-      </w:r>
-      <w:r>
-        <w:t xml:space="preserve">high </w:t>
-      </w:r>
-      <w:r>
-        <w:t xml:space="preserve">price </w:t>
-      </w:r>
-      <w:r>
-        <w:t xml:space="preserve">as a reference point (the </w:t>
-      </w:r>
-      <w:r>
-        <w:t>“</w:t>
-      </w:r>
-      <w:r>
-        <w:t>anchor</w:t>
-      </w:r>
-      <w:r>
-        <w:t>”</w:t>
-      </w:r>
-      <w:r>
-        <w:t>) and</w:t>
-      </w:r>
-      <w:r>
-        <w:t xml:space="preserve"> </w:t>
-      </w:r>
-      <w:r>
-        <w:t xml:space="preserve">be willing </w:t>
-      </w:r>
-      <w:r>
-        <w:t xml:space="preserve">to </w:t>
-      </w:r>
-      <w:r>
-        <w:t xml:space="preserve">pay </w:t>
-      </w:r>
-      <w:r>
-        <w:t>much more as a result</w:t>
-      </w:r>
-      <w:r>
-        <w:t>.</w:t>
-      </w:r>
-      <w:r>
-        <w:t xml:space="preserve"> </w:t>
-      </w:r>
-      <w:r>
-        <w:t xml:space="preserve">This </w:t>
-      </w:r>
-      <w:r>
-        <w:t>fixation on</w:t>
-      </w:r>
-      <w:r>
-        <w:t xml:space="preserve"> past price </w:t>
-      </w:r>
-      <w:r>
-        <w:t>may be interpreted as an anchoring bias, because past price is actually an irrelevant signal</w:t>
-      </w:r>
-      <w:r>
-        <w:t xml:space="preserve"> for determining a painting’s </w:t>
-      </w:r>
-      <w:r>
-        <w:t>value</w:t>
-      </w:r>
-      <w:r>
-        <w:t>.</w:t>
-      </w:r>
-      <w:r>
-        <w:t xml:space="preserve"> </w:t>
-      </w:r>
-      <w:r>
-        <w:rPr>
-          <w:color w:val="FF0000"/>
-        </w:rPr>
-        <w:t>This is because past price</w:t>
-      </w:r>
-      <w:r>
-        <w:rPr>
-          <w:color w:val="FF0000"/>
-        </w:rPr>
-        <w:t xml:space="preserve"> not only </w:t>
-      </w:r>
-      <w:r>
-        <w:rPr>
-          <w:color w:val="FF0000"/>
-        </w:rPr>
-        <w:t>includes hedonic value,</w:t>
-      </w:r>
-      <w:r>
-        <w:rPr>
-          <w:color w:val="FF0000"/>
-        </w:rPr>
-        <w:t xml:space="preserve"> which </w:t>
-      </w:r>
-      <w:r>
-        <w:rPr>
-          <w:color w:val="FF0000"/>
-        </w:rPr>
-        <w:t xml:space="preserve">we already </w:t>
-      </w:r>
-      <w:r>
-        <w:rPr>
-          <w:color w:val="FF0000"/>
-        </w:rPr>
-        <w:t xml:space="preserve">account for, </w:t>
-      </w:r>
-      <w:r>
-        <w:rPr>
-          <w:color w:val="FF0000"/>
-        </w:rPr>
-        <w:t xml:space="preserve">but </w:t>
-      </w:r>
-      <w:r>
-        <w:rPr>
-          <w:color w:val="FF0000"/>
-        </w:rPr>
-        <w:t xml:space="preserve">unobservable </w:t>
-      </w:r>
-      <w:r>
-        <w:rPr>
-          <w:color w:val="FF0000"/>
-        </w:rPr>
-        <w:t xml:space="preserve">non-hedonic </w:t>
-      </w:r>
-      <w:r>
-        <w:rPr>
-          <w:color w:val="FF0000"/>
-        </w:rPr>
-        <w:t xml:space="preserve">influences such as </w:t>
-      </w:r>
-      <w:r>
-        <w:rPr>
-          <w:color w:val="FF0000"/>
-        </w:rPr>
-        <w:lastRenderedPageBreak/>
-        <w:t>bidder wealth and the reputation of the artwork.</w:t>
-      </w:r>
-      <w:r>
-        <w:rPr>
-          <w:rStyle w:val="FootnoteReference"/>
-          <w:color w:val="FF0000"/>
-        </w:rPr>
-        <w:t xml:space="preserve"> </w:t>
-      </w:r>
-      <w:r>
-        <w:rPr>
-          <w:rStyle w:val="FootnoteReference"/>
-          <w:color w:val="FF0000"/>
-        </w:rPr>
-        <w:footnoteReference w:id="4"/>
-      </w:r>
-      <w:r>
-        <w:rPr>
-          <w:color w:val="FF0000"/>
-        </w:rPr>
-        <w:t xml:space="preserve"> </w:t>
-      </w:r>
-      <w:r>
-        <w:rPr>
-          <w:color w:val="FF0000"/>
-        </w:rPr>
-        <w:t xml:space="preserve"> </w:t>
-      </w:r>
-      <w:r>
-        <w:rPr>
-          <w:color w:val="FF0000"/>
-        </w:rPr>
-        <w:t>These influences are exogenous to the painting itself, and because we assume a work’s value is determined by internal hedonic factors, these are irrelevant</w:t>
-      </w:r>
-      <w:r>
-        <w:rPr>
-          <w:color w:val="FF0000"/>
-        </w:rPr>
-        <w:t xml:space="preserve"> and </w:t>
-      </w:r>
-      <w:r>
-        <w:rPr>
-          <w:color w:val="FF0000"/>
-        </w:rPr>
-        <w:t>must</w:t>
-      </w:r>
-      <w:r>
-        <w:rPr>
-          <w:color w:val="FF0000"/>
-        </w:rPr>
-        <w:t xml:space="preserve"> be controlled for.</w:t>
-      </w:r>
-      <w:r>
-        <w:rPr>
-          <w:color w:val="FF0000"/>
-        </w:rPr>
-        <w:t xml:space="preserve"> Thus, </w:t>
-      </w:r>
-      <w:r>
-        <w:rPr>
-          <w:color w:val="FF0000"/>
-        </w:rPr>
-        <w:t>anch</w:t>
+        <w:t xml:space="preserve"> the painting previousl</w:t>
       </w:r>
       <w:bookmarkStart w:id="0" w:name="_GoBack"/>
       <w:bookmarkEnd w:id="0"/>
       <w:r>
-        <w:rPr>
-          <w:color w:val="FF0000"/>
-        </w:rPr>
-        <w:t xml:space="preserve">oring </w:t>
-      </w:r>
-      <w:r>
-        <w:rPr>
-          <w:color w:val="FF0000"/>
-        </w:rPr>
-        <w:t xml:space="preserve">is said to occur </w:t>
-      </w:r>
-      <w:r>
-        <w:rPr>
-          <w:color w:val="FF0000"/>
-        </w:rPr>
-        <w:t>when past price biases current price</w:t>
-      </w:r>
-      <w:r>
-        <w:rPr>
-          <w:color w:val="FF0000"/>
-        </w:rPr>
-        <w:t xml:space="preserve"> beyond hedonic </w:t>
-      </w:r>
-      <w:r>
-        <w:rPr>
-          <w:color w:val="FF0000"/>
-        </w:rPr>
-        <w:t>valuation</w:t>
-      </w:r>
-      <w:r>
-        <w:rPr>
-          <w:color w:val="FF0000"/>
-        </w:rPr>
-        <w:t xml:space="preserve"> and non-hedonic influences.</w:t>
-      </w:r>
-    </w:p>
-    <w:p>
-      <w:pPr>
-        <w:spacing w:line="480" w:lineRule="auto"/>
-        <w:jc w:val="both"/>
-        <w:rPr>
-          <w:color w:val="FF0000"/>
-        </w:rPr>
-      </w:pPr>
-      <w:r>
-        <w:rPr>
-          <w:color w:val="FF0000"/>
-        </w:rPr>
-        <w:t xml:space="preserve">Specifically, if we account for the painting’s hedonic value by subtracting it from past price, the resulting past residual will only include past bidding activity and other unobserved inputs into past price. These influences are exogenous to the painting itself, and because we assume a work’s value is determined by internal hedonic factors, these are irrelevant. Thus, anchoring is said to occur when past price biases current price beyond hedonic factors. </w:t>
+        <w:t xml:space="preserve">y sold for a very high price, they may internalize that </w:t>
+      </w:r>
+      <w:r>
+        <w:t xml:space="preserve">previous </w:t>
+      </w:r>
+      <w:r>
+        <w:t xml:space="preserve">high </w:t>
+      </w:r>
+      <w:r>
+        <w:t xml:space="preserve">price </w:t>
+      </w:r>
+      <w:r>
+        <w:t xml:space="preserve">as a reference point (the </w:t>
+      </w:r>
+      <w:r>
+        <w:t>“</w:t>
+      </w:r>
+      <w:r>
+        <w:t>anchor</w:t>
+      </w:r>
+      <w:r>
+        <w:t>”</w:t>
+      </w:r>
+      <w:r>
+        <w:t>) and</w:t>
+      </w:r>
+      <w:r>
+        <w:t xml:space="preserve"> </w:t>
+      </w:r>
+      <w:r>
+        <w:t xml:space="preserve">be willing </w:t>
+      </w:r>
+      <w:r>
+        <w:t xml:space="preserve">to </w:t>
+      </w:r>
+      <w:r>
+        <w:t xml:space="preserve">pay </w:t>
+      </w:r>
+      <w:r>
+        <w:t>much more as a result</w:t>
+      </w:r>
+      <w:r>
+        <w:t xml:space="preserve">. </w:t>
+      </w:r>
+      <w:r>
+        <w:t xml:space="preserve">Past price </w:t>
+      </w:r>
+      <w:r>
+        <w:t xml:space="preserve">could </w:t>
+      </w:r>
+      <w:r>
+        <w:t xml:space="preserve">legitimately </w:t>
+      </w:r>
+      <w:r>
+        <w:t xml:space="preserve">inform </w:t>
+      </w:r>
+      <w:r>
+        <w:t>current price</w:t>
+      </w:r>
+      <w:r>
+        <w:t xml:space="preserve"> </w:t>
+      </w:r>
+      <w:r>
+        <w:t xml:space="preserve">since it </w:t>
+      </w:r>
+      <w:r>
+        <w:t>reflect</w:t>
+      </w:r>
+      <w:r>
+        <w:t>s</w:t>
+      </w:r>
+      <w:r>
+        <w:t xml:space="preserve"> hedonic</w:t>
+      </w:r>
+      <w:r>
+        <w:t xml:space="preserve"> value</w:t>
+      </w:r>
+      <w:r>
+        <w:t>,</w:t>
+      </w:r>
+      <w:r>
+        <w:t xml:space="preserve"> </w:t>
+      </w:r>
+      <w:r>
+        <w:t>as well as</w:t>
+      </w:r>
+      <w:r>
+        <w:t xml:space="preserve"> </w:t>
+      </w:r>
+      <w:r>
+        <w:t>other</w:t>
+      </w:r>
+      <w:r>
+        <w:t xml:space="preserve"> relevant</w:t>
+      </w:r>
+      <w:r>
+        <w:t>,</w:t>
+      </w:r>
+      <w:r>
+        <w:t xml:space="preserve"> </w:t>
+      </w:r>
+      <w:r>
+        <w:t xml:space="preserve">non-hedonic influences </w:t>
+      </w:r>
+      <w:r>
+        <w:t xml:space="preserve">such as </w:t>
+      </w:r>
+      <w:r>
+        <w:t>bidder</w:t>
+      </w:r>
+      <w:r>
+        <w:t xml:space="preserve"> </w:t>
+      </w:r>
+      <w:r>
+        <w:t xml:space="preserve">wealth and </w:t>
+      </w:r>
+      <w:r>
+        <w:t>artwork reputation</w:t>
+      </w:r>
+      <w:r>
+        <w:t>.</w:t>
+      </w:r>
+      <w:r>
+        <w:t xml:space="preserve"> I</w:t>
+      </w:r>
+      <w:r>
+        <w:t>f we control for</w:t>
+      </w:r>
+      <w:r>
+        <w:t xml:space="preserve"> those</w:t>
+      </w:r>
+      <w:r>
+        <w:t xml:space="preserve">, past price becomes an irrelevant signal for </w:t>
+      </w:r>
+      <w:r>
+        <w:t xml:space="preserve">the current price, and any </w:t>
+      </w:r>
+      <w:r>
+        <w:t xml:space="preserve">remaining impact </w:t>
+      </w:r>
+      <w:r>
+        <w:t>may be identified as anchoring.</w:t>
+      </w:r>
+      <w:r>
+        <w:t xml:space="preserve"> </w:t>
+      </w:r>
+      <w:r>
+        <w:t xml:space="preserve">Thus, anchoring is said to occur when past price </w:t>
+      </w:r>
+      <w:r>
+        <w:t>biases</w:t>
+      </w:r>
+      <w:r>
+        <w:t xml:space="preserve"> current price</w:t>
+      </w:r>
+      <w:r>
+        <w:t xml:space="preserve">, given </w:t>
+      </w:r>
+      <w:r>
+        <w:t xml:space="preserve">hedonic value and </w:t>
+      </w:r>
+      <w:r>
+        <w:t>non-hedonic</w:t>
+      </w:r>
+      <w:r>
+        <w:t xml:space="preserve"> price determinants are controlled for.</w:t>
+      </w:r>
+      <w:r>
+        <w:t xml:space="preserve"> </w:t>
+      </w:r>
+      <w:r>
+        <w:t xml:space="preserve"> </w:t>
       </w:r>
     </w:p>
     <w:p>
@@ -931,6 +865,101 @@
         <w:spacing w:line="480" w:lineRule="auto"/>
         <w:jc w:val="both"/>
       </w:pPr>
+      <w:r>
+        <w:lastRenderedPageBreak/>
+        <w:t>Of course, t</w:t>
+      </w:r>
+      <w:r>
+        <w:t xml:space="preserve">he </w:t>
+      </w:r>
+      <w:r>
+        <w:t>way</w:t>
+      </w:r>
+      <w:r>
+        <w:t>s</w:t>
+      </w:r>
+      <w:r>
+        <w:t xml:space="preserve"> in</w:t>
+      </w:r>
+      <w:r>
+        <w:t xml:space="preserve"> which auction participants inter</w:t>
+      </w:r>
+      <w:r>
+        <w:t>nalize and act upon past price</w:t>
+      </w:r>
+      <w:r>
+        <w:t xml:space="preserve"> </w:t>
+      </w:r>
+      <w:r>
+        <w:t xml:space="preserve">cannot be inferred from just observing </w:t>
+      </w:r>
+      <w:r>
+        <w:t>price</w:t>
+      </w:r>
+      <w:r>
+        <w:t>s</w:t>
+      </w:r>
+      <w:r>
+        <w:t>. Hence in our research and in much</w:t>
+      </w:r>
+      <w:r>
+        <w:t xml:space="preserve"> of</w:t>
+      </w:r>
+      <w:r>
+        <w:t xml:space="preserve"> </w:t>
+      </w:r>
+      <w:r>
+        <w:t>the</w:t>
+      </w:r>
+      <w:r>
+        <w:t xml:space="preserve"> literature, inclu</w:t>
+      </w:r>
+      <w:r>
+        <w:t xml:space="preserve">ding </w:t>
+      </w:r>
+      <w:proofErr w:type="spellStart"/>
+      <w:r>
+        <w:t>Beggs</w:t>
+      </w:r>
+      <w:proofErr w:type="spellEnd"/>
+      <w:r>
+        <w:t xml:space="preserve"> &amp; </w:t>
+      </w:r>
+      <w:proofErr w:type="spellStart"/>
+      <w:r>
+        <w:t>Graddy</w:t>
+      </w:r>
+      <w:proofErr w:type="spellEnd"/>
+      <w:r>
+        <w:t xml:space="preserve"> (2009),</w:t>
+      </w:r>
+      <w:r>
+        <w:t xml:space="preserve"> </w:t>
+      </w:r>
+      <w:r>
+        <w:t xml:space="preserve">this is </w:t>
+      </w:r>
+      <w:r>
+        <w:t xml:space="preserve">treated as a black box. The mere observation of </w:t>
+      </w:r>
+      <w:r>
+        <w:t>this effect,</w:t>
+      </w:r>
+      <w:r>
+        <w:t xml:space="preserve"> i.e. </w:t>
+      </w:r>
+      <w:r>
+        <w:t>past price biasing current price</w:t>
+      </w:r>
+      <w:r>
+        <w:t>,</w:t>
+      </w:r>
+      <w:r>
+        <w:t xml:space="preserve"> suffices for our definition of anchoring (d</w:t>
+      </w:r>
+      <w:r>
+        <w:t>iscussed further in Section &lt;&gt;).</w:t>
+      </w:r>
     </w:p>
     <w:p>
       <w:pPr>
@@ -938,55 +967,19 @@
         <w:jc w:val="both"/>
       </w:pPr>
       <w:r>
-        <w:t>Of course, t</w:t>
-      </w:r>
-      <w:r>
-        <w:t xml:space="preserve">he </w:t>
-      </w:r>
-      <w:r>
-        <w:t>way</w:t>
-      </w:r>
-      <w:r>
-        <w:t>s</w:t>
-      </w:r>
-      <w:r>
-        <w:t xml:space="preserve"> in</w:t>
-      </w:r>
-      <w:r>
-        <w:t xml:space="preserve"> which auction participants inter</w:t>
-      </w:r>
-      <w:r>
-        <w:t>nalize and act upon past price</w:t>
-      </w:r>
-      <w:r>
-        <w:t xml:space="preserve"> </w:t>
-      </w:r>
-      <w:r>
-        <w:t xml:space="preserve">cannot be inferred from just observing </w:t>
-      </w:r>
-      <w:r>
-        <w:t>price</w:t>
-      </w:r>
-      <w:r>
-        <w:t>s</w:t>
-      </w:r>
-      <w:r>
-        <w:t>. Hence in our research and in much</w:t>
-      </w:r>
-      <w:r>
-        <w:t xml:space="preserve"> of</w:t>
-      </w:r>
-      <w:r>
-        <w:t xml:space="preserve"> </w:t>
-      </w:r>
-      <w:r>
-        <w:t>the</w:t>
-      </w:r>
-      <w:r>
-        <w:t xml:space="preserve"> literature, inclu</w:t>
-      </w:r>
-      <w:r>
-        <w:t xml:space="preserve">ding </w:t>
+        <w:t>Using a regression model that</w:t>
+      </w:r>
+      <w:r>
+        <w:t xml:space="preserve"> </w:t>
+      </w:r>
+      <w:r>
+        <w:t xml:space="preserve">carefully </w:t>
+      </w:r>
+      <w:r>
+        <w:t>identifies anchoring</w:t>
+      </w:r>
+      <w:r>
+        <w:t xml:space="preserve">, </w:t>
       </w:r>
       <w:proofErr w:type="spellStart"/>
       <w:r>
@@ -1002,34 +995,125 @@
       </w:r>
       <w:proofErr w:type="spellEnd"/>
       <w:r>
-        <w:t xml:space="preserve"> (2009),</w:t>
-      </w:r>
-      <w:r>
-        <w:t xml:space="preserve"> </w:t>
-      </w:r>
-      <w:r>
-        <w:t xml:space="preserve">this is </w:t>
-      </w:r>
-      <w:r>
-        <w:t xml:space="preserve">treated as a black box. The mere observation of </w:t>
-      </w:r>
-      <w:r>
-        <w:t>this effect,</w:t>
-      </w:r>
-      <w:r>
-        <w:t xml:space="preserve"> i.e. </w:t>
-      </w:r>
-      <w:r>
-        <w:t>past price biasing current price</w:t>
+        <w:t xml:space="preserve"> (2009) analyze resales of Impressio</w:t>
+      </w:r>
+      <w:r>
+        <w:t>nist and Contemporary paintings</w:t>
+      </w:r>
+      <w:r>
+        <w:t xml:space="preserve"> and do find significant evidence of anchoring effects. However, </w:t>
+      </w:r>
+      <w:r>
+        <w:t>as</w:t>
+      </w:r>
+      <w:r>
+        <w:t xml:space="preserve"> mentioned</w:t>
+      </w:r>
+      <w:r>
+        <w:t xml:space="preserve"> in their</w:t>
+      </w:r>
+      <w:r>
+        <w:t xml:space="preserve"> paper</w:t>
       </w:r>
       <w:r>
         <w:t>,</w:t>
       </w:r>
       <w:r>
-        <w:t xml:space="preserve"> suffices for our definition of anchoring (d</w:t>
-      </w:r>
-      <w:r>
-        <w:t>iscussed further in Section &lt;&gt;).</w:t>
+        <w:t xml:space="preserve"> it is very difficult to identify multi</w:t>
+      </w:r>
+      <w:r>
+        <w:t>ple sales of the same art piece</w:t>
+      </w:r>
+      <w:r>
+        <w:t>.</w:t>
+      </w:r>
+      <w:r>
+        <w:t xml:space="preserve"> </w:t>
+      </w:r>
+      <w:r>
+        <w:t>T</w:t>
+      </w:r>
+      <w:r>
+        <w:t xml:space="preserve">his method of </w:t>
+      </w:r>
+      <w:r>
+        <w:t>testing</w:t>
+      </w:r>
+      <w:r>
+        <w:t xml:space="preserve"> </w:t>
+      </w:r>
+      <w:r>
+        <w:t xml:space="preserve">for </w:t>
+      </w:r>
+      <w:r>
+        <w:t xml:space="preserve">anchoring </w:t>
+      </w:r>
+      <w:r>
+        <w:t xml:space="preserve">effects </w:t>
+      </w:r>
+      <w:r>
+        <w:t xml:space="preserve">cannot be applied to new works or works that have </w:t>
+      </w:r>
+      <w:r>
+        <w:t>never been brought to auction. Moreover, e</w:t>
+      </w:r>
+      <w:r>
+        <w:t xml:space="preserve">ven in practice, it turns out that auction specialists appraise an art piece based </w:t>
+      </w:r>
+      <w:r>
+        <w:t xml:space="preserve">primarily </w:t>
+      </w:r>
+      <w:r>
+        <w:t xml:space="preserve">on </w:t>
+      </w:r>
+      <w:r>
+        <w:t xml:space="preserve">past </w:t>
+      </w:r>
+      <w:r>
+        <w:t>sales of related pieces</w:t>
+      </w:r>
+      <w:r>
+        <w:rPr>
+          <w:rStyle w:val="FootnoteReference"/>
+        </w:rPr>
+        <w:footnoteReference w:id="4"/>
+      </w:r>
+      <w:r>
+        <w:t>.</w:t>
+      </w:r>
+      <w:r>
+        <w:t xml:space="preserve"> T</w:t>
+      </w:r>
+      <w:r>
+        <w:t xml:space="preserve">he anchoring research of </w:t>
+      </w:r>
+      <w:proofErr w:type="spellStart"/>
+      <w:r>
+        <w:t>Beggs</w:t>
+      </w:r>
+      <w:proofErr w:type="spellEnd"/>
+      <w:r>
+        <w:t xml:space="preserve"> &amp; </w:t>
+      </w:r>
+      <w:proofErr w:type="spellStart"/>
+      <w:r>
+        <w:t>Graddy</w:t>
+      </w:r>
+      <w:proofErr w:type="spellEnd"/>
+      <w:r>
+        <w:t xml:space="preserve"> (2009) </w:t>
+      </w:r>
+      <w:r>
+        <w:t xml:space="preserve">thus </w:t>
+      </w:r>
+      <w:r>
+        <w:t xml:space="preserve">seems to be limited in </w:t>
+      </w:r>
+      <w:r>
+        <w:t xml:space="preserve">both </w:t>
+      </w:r>
+      <w:r>
+        <w:t xml:space="preserve">analysis and application. </w:t>
       </w:r>
     </w:p>
     <w:p>
@@ -1038,154 +1122,254 @@
         <w:jc w:val="both"/>
       </w:pPr>
       <w:r>
+        <w:t>In this paper, we study whether the sales of similar paintings (substitutes) display anchoring cross-effects – for example, whether the past price of a Monet can bias the current price o</w:t>
+      </w:r>
+      <w:r>
+        <w:t>f</w:t>
+      </w:r>
+      <w:r>
+        <w:t xml:space="preserve"> a</w:t>
+      </w:r>
+      <w:r>
+        <w:t xml:space="preserve"> Van Gogh.</w:t>
+      </w:r>
+      <w:r>
+        <w:t xml:space="preserve"> </w:t>
+      </w:r>
+      <w:r>
+        <w:t xml:space="preserve">Our data includes two datasets of Impressionist and Contemporary art that are often used in the econometric literature on art auctions, and a new dataset of assorted art sales (2006-2015) specifically collected for this project. </w:t>
+      </w:r>
+      <w:r>
+        <w:t xml:space="preserve"> To</w:t>
+      </w:r>
+      <w:r>
+        <w:t xml:space="preserve"> </w:t>
+      </w:r>
+      <w:r>
         <w:lastRenderedPageBreak/>
-        <w:t>Using a regression model that</w:t>
-      </w:r>
-      <w:r>
-        <w:t xml:space="preserve"> </w:t>
-      </w:r>
-      <w:r>
-        <w:t xml:space="preserve">carefully </w:t>
-      </w:r>
-      <w:r>
-        <w:t>identifies anchoring</w:t>
+        <w:t>show we understand</w:t>
+      </w:r>
+      <w:r>
+        <w:t xml:space="preserve"> the original </w:t>
+      </w:r>
+      <w:r>
+        <w:t xml:space="preserve">regression </w:t>
+      </w:r>
+      <w:r>
+        <w:t xml:space="preserve">model of </w:t>
+      </w:r>
+      <w:proofErr w:type="spellStart"/>
+      <w:r>
+        <w:t>Beggs</w:t>
+      </w:r>
+      <w:proofErr w:type="spellEnd"/>
+      <w:r>
+        <w:t xml:space="preserve"> &amp; </w:t>
+      </w:r>
+      <w:proofErr w:type="spellStart"/>
+      <w:r>
+        <w:t>Graddy</w:t>
+      </w:r>
+      <w:proofErr w:type="spellEnd"/>
+      <w:r>
+        <w:t xml:space="preserve"> (2009)</w:t>
+      </w:r>
+      <w:r>
+        <w:t>, w</w:t>
+      </w:r>
+      <w:r>
+        <w:t xml:space="preserve">e begin by successfully replicating </w:t>
+      </w:r>
+      <w:r>
+        <w:t>their</w:t>
+      </w:r>
+      <w:r>
+        <w:t xml:space="preserve"> general anchoring findings. </w:t>
+      </w:r>
+      <w:r>
+        <w:t xml:space="preserve">Our success is surprising </w:t>
+      </w:r>
+      <w:r>
+        <w:t xml:space="preserve">and significant </w:t>
+      </w:r>
+      <w:r>
+        <w:t xml:space="preserve">because, as discussed </w:t>
+      </w:r>
+      <w:r>
+        <w:t>later</w:t>
+      </w:r>
+      <w:r>
+        <w:t xml:space="preserve"> in </w:t>
+      </w:r>
+      <w:r>
+        <w:t>Section &lt;&gt;</w:t>
       </w:r>
       <w:r>
         <w:t xml:space="preserve">, </w:t>
       </w:r>
+      <w:r>
+        <w:t xml:space="preserve">we do not know </w:t>
+      </w:r>
+      <w:r>
+        <w:t xml:space="preserve">exactly </w:t>
+      </w:r>
+      <w:r>
+        <w:t xml:space="preserve">which </w:t>
+      </w:r>
+      <w:r>
+        <w:t>observations</w:t>
+      </w:r>
+      <w:r>
+        <w:t xml:space="preserve"> in</w:t>
+      </w:r>
+      <w:r>
+        <w:t xml:space="preserve"> their</w:t>
+      </w:r>
+      <w:r>
+        <w:t xml:space="preserve"> </w:t>
+      </w:r>
+      <w:r>
+        <w:t xml:space="preserve">data </w:t>
+      </w:r>
+      <w:r>
+        <w:t>were</w:t>
+      </w:r>
+      <w:r>
+        <w:t xml:space="preserve"> originally</w:t>
+      </w:r>
+      <w:r>
+        <w:t xml:space="preserve"> </w:t>
+      </w:r>
+      <w:r>
+        <w:t xml:space="preserve">used. </w:t>
+      </w:r>
+      <w:r>
+        <w:t>Next, we introduce</w:t>
+      </w:r>
+      <w:r>
+        <w:t xml:space="preserve"> our</w:t>
+      </w:r>
+      <w:r>
+        <w:t xml:space="preserve"> expanded version of </w:t>
+      </w:r>
+      <w:r>
+        <w:t xml:space="preserve">their </w:t>
+      </w:r>
+      <w:r>
+        <w:t>model</w:t>
+      </w:r>
+      <w:r>
+        <w:t xml:space="preserve">, </w:t>
+      </w:r>
+      <w:r>
+        <w:t xml:space="preserve">which </w:t>
+      </w:r>
+      <w:r>
+        <w:t>tests for</w:t>
+      </w:r>
+      <w:r>
+        <w:t xml:space="preserve"> anchoring cross-effects</w:t>
+      </w:r>
+      <w:r>
+        <w:t xml:space="preserve"> by controlling for similarity </w:t>
+      </w:r>
+      <w:r>
+        <w:t>across pieces</w:t>
+      </w:r>
+      <w:r>
+        <w:t xml:space="preserve">. </w:t>
+      </w:r>
+      <w:r>
+        <w:t>W</w:t>
+      </w:r>
+      <w:r>
+        <w:t xml:space="preserve">e introduce two </w:t>
+      </w:r>
+      <w:r>
+        <w:t xml:space="preserve">quantitative </w:t>
+      </w:r>
+      <w:r>
+        <w:t xml:space="preserve">measures </w:t>
+      </w:r>
+      <w:r>
+        <w:t xml:space="preserve">of </w:t>
+      </w:r>
+      <w:r>
+        <w:t xml:space="preserve">similarity. </w:t>
+      </w:r>
+      <w:r>
+        <w:t>Running our model on these three datasets, w</w:t>
+      </w:r>
+      <w:r>
+        <w:t>e discover significant evid</w:t>
+      </w:r>
+      <w:r>
+        <w:t>ence of anchoring cross-effects.</w:t>
+      </w:r>
+      <w:r>
+        <w:t xml:space="preserve"> To experiment further</w:t>
+      </w:r>
+      <w:r>
+        <w:t>, we also run our regressions on a subset of our assorted art dataset for</w:t>
+      </w:r>
+      <w:r>
+        <w:t xml:space="preserve"> three</w:t>
+      </w:r>
+      <w:r>
+        <w:t xml:space="preserve"> </w:t>
+      </w:r>
+      <w:r>
+        <w:t>artist pairs</w:t>
+      </w:r>
+      <w:r>
+        <w:t xml:space="preserve">: Joan Miro &amp; </w:t>
+      </w:r>
+      <w:r>
+        <w:t>Salvador Dali, Pablo</w:t>
+      </w:r>
+      <w:r>
+        <w:t xml:space="preserve"> Picasso</w:t>
+      </w:r>
+      <w:r>
+        <w:t xml:space="preserve"> &amp; Marc Chagall, and </w:t>
+      </w:r>
       <w:proofErr w:type="spellStart"/>
       <w:r>
-        <w:t>Beggs</w:t>
+        <w:t>Edvard</w:t>
       </w:r>
       <w:proofErr w:type="spellEnd"/>
       <w:r>
-        <w:t xml:space="preserve"> &amp; </w:t>
-      </w:r>
-      <w:proofErr w:type="spellStart"/>
-      <w:r>
-        <w:t>Graddy</w:t>
-      </w:r>
-      <w:proofErr w:type="spellEnd"/>
-      <w:r>
-        <w:t xml:space="preserve"> (2009) analyze resales of Impressio</w:t>
-      </w:r>
-      <w:r>
-        <w:t>nist and Contemporary paintings</w:t>
-      </w:r>
-      <w:r>
-        <w:t xml:space="preserve"> and do find significant evidence of anchoring effects. However, </w:t>
-      </w:r>
-      <w:r>
-        <w:t>as</w:t>
-      </w:r>
-      <w:r>
-        <w:t xml:space="preserve"> mentioned</w:t>
-      </w:r>
-      <w:r>
-        <w:t xml:space="preserve"> in their</w:t>
-      </w:r>
-      <w:r>
-        <w:t xml:space="preserve"> paper</w:t>
-      </w:r>
-      <w:r>
-        <w:t>,</w:t>
-      </w:r>
-      <w:r>
-        <w:t xml:space="preserve"> it is very difficult to identify multi</w:t>
-      </w:r>
-      <w:r>
-        <w:t>ple sales of the same art piece</w:t>
-      </w:r>
-      <w:r>
-        <w:t>.</w:t>
-      </w:r>
-      <w:r>
-        <w:t xml:space="preserve"> </w:t>
-      </w:r>
-      <w:r>
-        <w:t>T</w:t>
-      </w:r>
-      <w:r>
-        <w:t xml:space="preserve">his method of </w:t>
-      </w:r>
-      <w:r>
-        <w:t>testing</w:t>
-      </w:r>
-      <w:r>
-        <w:t xml:space="preserve"> </w:t>
-      </w:r>
-      <w:r>
-        <w:t xml:space="preserve">for </w:t>
-      </w:r>
-      <w:r>
-        <w:t xml:space="preserve">anchoring </w:t>
-      </w:r>
-      <w:r>
-        <w:t xml:space="preserve">effects </w:t>
-      </w:r>
-      <w:r>
-        <w:t xml:space="preserve">cannot be applied to new works or works that have </w:t>
-      </w:r>
-      <w:r>
-        <w:t>never been brought to auction. Moreover, e</w:t>
-      </w:r>
-      <w:r>
-        <w:t xml:space="preserve">ven in practice, it turns out that auction specialists appraise an art piece based </w:t>
-      </w:r>
-      <w:r>
-        <w:t xml:space="preserve">primarily </w:t>
-      </w:r>
-      <w:r>
-        <w:t xml:space="preserve">on </w:t>
-      </w:r>
-      <w:r>
-        <w:t xml:space="preserve">past </w:t>
-      </w:r>
-      <w:r>
-        <w:t>sales of related pieces</w:t>
-      </w:r>
-      <w:r>
-        <w:rPr>
-          <w:rStyle w:val="FootnoteReference"/>
-        </w:rPr>
-        <w:footnoteReference w:id="5"/>
-      </w:r>
-      <w:r>
-        <w:t>.</w:t>
-      </w:r>
-      <w:r>
-        <w:t xml:space="preserve"> T</w:t>
-      </w:r>
-      <w:r>
-        <w:t xml:space="preserve">he anchoring research of </w:t>
-      </w:r>
-      <w:proofErr w:type="spellStart"/>
-      <w:r>
-        <w:t>Beggs</w:t>
-      </w:r>
-      <w:proofErr w:type="spellEnd"/>
-      <w:r>
-        <w:t xml:space="preserve"> &amp; </w:t>
-      </w:r>
-      <w:proofErr w:type="spellStart"/>
-      <w:r>
-        <w:t>Graddy</w:t>
-      </w:r>
-      <w:proofErr w:type="spellEnd"/>
-      <w:r>
-        <w:t xml:space="preserve"> (2009) </w:t>
-      </w:r>
-      <w:r>
-        <w:t xml:space="preserve">thus </w:t>
-      </w:r>
-      <w:r>
-        <w:t xml:space="preserve">seems to be limited in </w:t>
-      </w:r>
-      <w:r>
-        <w:t xml:space="preserve">both </w:t>
-      </w:r>
-      <w:r>
-        <w:t xml:space="preserve">analysis and application. </w:t>
+        <w:t xml:space="preserve"> Munch &amp; </w:t>
+      </w:r>
+      <w:r>
+        <w:t>Henri de Toulouse-Lautrec</w:t>
+      </w:r>
+      <w:r>
+        <w:t xml:space="preserve">. </w:t>
+      </w:r>
+      <w:r>
+        <w:t>We</w:t>
+      </w:r>
+      <w:r>
+        <w:t xml:space="preserve"> explain</w:t>
+      </w:r>
+      <w:r>
+        <w:t xml:space="preserve"> </w:t>
+      </w:r>
+      <w:r>
+        <w:t>this selection of artists</w:t>
+      </w:r>
+      <w:r>
+        <w:t xml:space="preserve"> in Section &lt;&gt;. </w:t>
+      </w:r>
+      <w:r>
+        <w:t xml:space="preserve">We find the strongest and most significant evidence of anchoring cross-effects between </w:t>
+      </w:r>
+      <w:r>
+        <w:t xml:space="preserve">works by </w:t>
+      </w:r>
+      <w:r>
+        <w:t xml:space="preserve">Picasso and Chagall. </w:t>
       </w:r>
     </w:p>
     <w:p>
@@ -1194,40 +1378,240 @@
         <w:jc w:val="both"/>
       </w:pPr>
       <w:r>
-        <w:t>In this paper, we study whether the sales of similar paintings (substitutes) display anchoring cross-effects – for example, whether the past price of a Monet can bias the current price o</w:t>
-      </w:r>
-      <w:r>
-        <w:t>f</w:t>
-      </w:r>
-      <w:r>
-        <w:t xml:space="preserve"> a</w:t>
-      </w:r>
-      <w:r>
-        <w:t xml:space="preserve"> Van Gogh.</w:t>
-      </w:r>
-      <w:r>
-        <w:t xml:space="preserve"> </w:t>
-      </w:r>
-      <w:r>
-        <w:t xml:space="preserve">Our data includes two datasets of Impressionist and Contemporary art that are often used in the econometric literature on art auctions, and a new dataset of assorted art sales (2006-2015) specifically collected for this project. </w:t>
-      </w:r>
-      <w:r>
-        <w:t xml:space="preserve"> To</w:t>
-      </w:r>
-      <w:r>
-        <w:t xml:space="preserve"> show we understand</w:t>
-      </w:r>
-      <w:r>
-        <w:t xml:space="preserve"> the original </w:t>
-      </w:r>
-      <w:r>
-        <w:t xml:space="preserve">regression </w:t>
-      </w:r>
-      <w:r>
-        <w:t xml:space="preserve">model of </w:t>
+        <w:t xml:space="preserve">This research makes several major contributions to the existing literature on art auctions. First, to </w:t>
+      </w:r>
+      <w:r>
+        <w:t xml:space="preserve">the best of </w:t>
+      </w:r>
+      <w:r>
+        <w:t>our knowledge</w:t>
+      </w:r>
+      <w:r>
+        <w:t>,</w:t>
+      </w:r>
+      <w:r>
+        <w:t xml:space="preserve"> no econometric work</w:t>
+      </w:r>
+      <w:r>
+        <w:t xml:space="preserve"> has </w:t>
+      </w:r>
+      <w:r>
+        <w:t>attempted to quantify</w:t>
+      </w:r>
+      <w:r>
+        <w:t xml:space="preserve"> hedonic</w:t>
+      </w:r>
+      <w:r>
+        <w:t xml:space="preserve"> similarity between art pieces.</w:t>
+      </w:r>
+      <w:r>
+        <w:t xml:space="preserve"> </w:t>
+      </w:r>
+      <w:r>
+        <w:t>Thus, this study</w:t>
+      </w:r>
+      <w:r>
+        <w:t xml:space="preserve"> is </w:t>
+      </w:r>
+      <w:r>
+        <w:t>useful</w:t>
+      </w:r>
+      <w:r>
+        <w:t xml:space="preserve"> </w:t>
+      </w:r>
+      <w:r>
+        <w:t xml:space="preserve">not only </w:t>
+      </w:r>
+      <w:r>
+        <w:t>for appraising art, but</w:t>
+      </w:r>
+      <w:r>
+        <w:t xml:space="preserve"> </w:t>
+      </w:r>
+      <w:r>
+        <w:t xml:space="preserve">also for other tasks </w:t>
+      </w:r>
+      <w:r>
+        <w:t>where art pieces must be compared</w:t>
+      </w:r>
+      <w:r>
+        <w:t>, such as</w:t>
+      </w:r>
+      <w:r>
+        <w:t xml:space="preserve"> </w:t>
+      </w:r>
+      <w:r>
+        <w:t xml:space="preserve">constructing </w:t>
+      </w:r>
+      <w:r>
+        <w:t xml:space="preserve">price </w:t>
+      </w:r>
+      <w:r>
+        <w:t>indices</w:t>
+      </w:r>
+      <w:r>
+        <w:t xml:space="preserve"> across heterogeneous </w:t>
+      </w:r>
+      <w:r>
+        <w:t>artworks</w:t>
+      </w:r>
+      <w:r>
+        <w:t>.</w:t>
+      </w:r>
+      <w:r>
+        <w:t xml:space="preserve"> We hope our</w:t>
+      </w:r>
+      <w:r>
+        <w:t xml:space="preserve"> two measures of </w:t>
+      </w:r>
+      <w:r>
+        <w:t xml:space="preserve">similarity </w:t>
+      </w:r>
+      <w:r>
+        <w:t xml:space="preserve">may provide a starting point for </w:t>
+      </w:r>
+      <w:r>
+        <w:t>such analysis.</w:t>
+      </w:r>
+      <w:r>
+        <w:t xml:space="preserve"> </w:t>
+      </w:r>
+      <w:r>
+        <w:t>Second,</w:t>
+      </w:r>
+      <w:r>
+        <w:t xml:space="preserve"> </w:t>
+      </w:r>
+      <w:r>
+        <w:t xml:space="preserve">much of the econometric work </w:t>
+      </w:r>
+      <w:r>
+        <w:t xml:space="preserve">on art auctions </w:t>
+      </w:r>
+      <w:r>
+        <w:t xml:space="preserve">has relied on the same two Impressionist and Contemporary art datasets that only </w:t>
+      </w:r>
+      <w:r>
+        <w:t>include</w:t>
+      </w:r>
+      <w:r>
+        <w:t xml:space="preserve"> </w:t>
+      </w:r>
+      <w:r>
+        <w:t>s</w:t>
+      </w:r>
+      <w:r>
+        <w:t>ales until 1991 and 1994, respectively.</w:t>
+      </w:r>
+      <w:r>
+        <w:t xml:space="preserve"> </w:t>
+      </w:r>
+      <w:r>
+        <w:t xml:space="preserve">Our </w:t>
+      </w:r>
+      <w:r>
+        <w:lastRenderedPageBreak/>
+        <w:t xml:space="preserve">new dataset of approximately 500,000 assorted art sales (2006-2015), constructed by writing a Python program to scrape </w:t>
       </w:r>
       <w:proofErr w:type="spellStart"/>
       <w:r>
+        <w:t>Blouin</w:t>
+      </w:r>
+      <w:proofErr w:type="spellEnd"/>
+      <w:r>
+        <w:t xml:space="preserve"> </w:t>
+      </w:r>
+      <w:proofErr w:type="spellStart"/>
+      <w:r>
+        <w:t>ArtInfo</w:t>
+      </w:r>
+      <w:proofErr w:type="spellEnd"/>
+      <w:r>
+        <w:t xml:space="preserve"> for 10 straight days, </w:t>
+      </w:r>
+      <w:r>
+        <w:t>is</w:t>
+      </w:r>
+      <w:r>
+        <w:t xml:space="preserve"> a larger and more up-to-date </w:t>
+      </w:r>
+      <w:r>
+        <w:t>collection</w:t>
+      </w:r>
+      <w:r>
+        <w:t xml:space="preserve"> of auction</w:t>
+      </w:r>
+      <w:r>
+        <w:t xml:space="preserve"> data</w:t>
+      </w:r>
+      <w:r>
+        <w:t>.</w:t>
+      </w:r>
+      <w:r>
+        <w:t xml:space="preserve"> </w:t>
+      </w:r>
+      <w:r>
+        <w:t xml:space="preserve">Lastly, our discovery of anchoring cross-effects is </w:t>
+      </w:r>
+      <w:r>
+        <w:t>notable</w:t>
+      </w:r>
+      <w:r>
+        <w:t xml:space="preserve"> because it adds to the growing body of research on </w:t>
+      </w:r>
+      <w:r>
+        <w:t xml:space="preserve">implicit </w:t>
+      </w:r>
+      <w:r>
+        <w:t xml:space="preserve">price signals </w:t>
+      </w:r>
+      <w:r>
+        <w:t xml:space="preserve">in </w:t>
+      </w:r>
+      <w:r>
+        <w:t>the art auction market. For researchers, our work allows one to account for hidden biases (</w:t>
+      </w:r>
+      <w:r>
+        <w:t xml:space="preserve">including </w:t>
+      </w:r>
+      <w:r>
+        <w:t xml:space="preserve">anchoring) </w:t>
+      </w:r>
+      <w:r>
+        <w:t xml:space="preserve">when </w:t>
+      </w:r>
+      <w:r>
+        <w:t xml:space="preserve">comparing </w:t>
+      </w:r>
+      <w:r>
+        <w:t xml:space="preserve">sales of </w:t>
+      </w:r>
+      <w:r>
+        <w:t xml:space="preserve">different </w:t>
+      </w:r>
+      <w:r>
+        <w:t>art</w:t>
+      </w:r>
+      <w:r>
+        <w:t xml:space="preserve"> pieces</w:t>
+      </w:r>
+      <w:r>
+        <w:t xml:space="preserve">, </w:t>
+      </w:r>
+      <w:r>
+        <w:t>and</w:t>
+      </w:r>
+      <w:r>
+        <w:t xml:space="preserve"> demonstrates</w:t>
+      </w:r>
+      <w:r>
+        <w:t xml:space="preserve"> </w:t>
+      </w:r>
+      <w:r>
+        <w:t xml:space="preserve">how </w:t>
+      </w:r>
+      <w:proofErr w:type="spellStart"/>
+      <w:r>
         <w:t>Beggs</w:t>
       </w:r>
       <w:proofErr w:type="spellEnd"/>
@@ -1236,212 +1620,78 @@
       </w:r>
       <w:proofErr w:type="spellStart"/>
       <w:r>
-        <w:t>Graddy</w:t>
+        <w:t>Graddy’s</w:t>
       </w:r>
       <w:proofErr w:type="spellEnd"/>
       <w:r>
-        <w:t xml:space="preserve"> (2009)</w:t>
-      </w:r>
-      <w:r>
-        <w:t>, w</w:t>
-      </w:r>
-      <w:r>
-        <w:t xml:space="preserve">e begin by successfully replicating </w:t>
-      </w:r>
-      <w:r>
-        <w:t>their</w:t>
-      </w:r>
-      <w:r>
-        <w:t xml:space="preserve"> general anchoring findings. </w:t>
-      </w:r>
-      <w:r>
-        <w:t xml:space="preserve">Our success is surprising </w:t>
-      </w:r>
-      <w:r>
-        <w:t xml:space="preserve">and significant </w:t>
-      </w:r>
-      <w:r>
-        <w:t xml:space="preserve">because, as discussed </w:t>
-      </w:r>
-      <w:r>
-        <w:t>later</w:t>
-      </w:r>
-      <w:r>
-        <w:t xml:space="preserve"> in </w:t>
-      </w:r>
-      <w:r>
-        <w:t>Section &lt;&gt;</w:t>
-      </w:r>
-      <w:r>
-        <w:t xml:space="preserve">, </w:t>
-      </w:r>
-      <w:r>
-        <w:t xml:space="preserve">we do not know </w:t>
-      </w:r>
-      <w:r>
-        <w:t xml:space="preserve">exactly </w:t>
-      </w:r>
-      <w:r>
-        <w:t xml:space="preserve">which </w:t>
-      </w:r>
-      <w:r>
-        <w:t>observations</w:t>
-      </w:r>
-      <w:r>
-        <w:t xml:space="preserve"> in</w:t>
-      </w:r>
-      <w:r>
-        <w:t xml:space="preserve"> their</w:t>
-      </w:r>
-      <w:r>
-        <w:t xml:space="preserve"> </w:t>
-      </w:r>
-      <w:r>
-        <w:t xml:space="preserve">data </w:t>
-      </w:r>
-      <w:r>
-        <w:t>were</w:t>
-      </w:r>
-      <w:r>
-        <w:t xml:space="preserve"> originally</w:t>
-      </w:r>
-      <w:r>
-        <w:t xml:space="preserve"> </w:t>
-      </w:r>
-      <w:r>
-        <w:t xml:space="preserve">used. </w:t>
-      </w:r>
-      <w:r>
-        <w:t>Next, we introduce</w:t>
-      </w:r>
-      <w:r>
-        <w:t xml:space="preserve"> our</w:t>
-      </w:r>
-      <w:r>
-        <w:t xml:space="preserve"> expanded version of </w:t>
-      </w:r>
-      <w:r>
-        <w:t xml:space="preserve">their </w:t>
+        <w:t xml:space="preserve"> original </w:t>
+      </w:r>
+      <w:r>
+        <w:t xml:space="preserve">anchoring </w:t>
       </w:r>
       <w:r>
         <w:t>model</w:t>
       </w:r>
       <w:r>
-        <w:t xml:space="preserve">, </w:t>
-      </w:r>
-      <w:r>
-        <w:t xml:space="preserve">which </w:t>
-      </w:r>
-      <w:r>
-        <w:t>tests for</w:t>
-      </w:r>
-      <w:r>
-        <w:t xml:space="preserve"> anchoring cross-effects</w:t>
-      </w:r>
-      <w:r>
-        <w:t xml:space="preserve"> by controlling for similarity </w:t>
-      </w:r>
-      <w:r>
-        <w:t xml:space="preserve">across </w:t>
-      </w:r>
-      <w:r>
-        <w:lastRenderedPageBreak/>
-        <w:t>pieces</w:t>
-      </w:r>
-      <w:r>
-        <w:t xml:space="preserve">. </w:t>
-      </w:r>
-      <w:r>
-        <w:t>W</w:t>
-      </w:r>
-      <w:r>
-        <w:t xml:space="preserve">e introduce two </w:t>
-      </w:r>
-      <w:r>
-        <w:t xml:space="preserve">quantitative </w:t>
-      </w:r>
-      <w:r>
-        <w:t xml:space="preserve">measures </w:t>
-      </w:r>
-      <w:r>
-        <w:t xml:space="preserve">of </w:t>
-      </w:r>
-      <w:r>
-        <w:t xml:space="preserve">similarity. </w:t>
-      </w:r>
-      <w:r>
-        <w:t>Running our model on these three datasets, w</w:t>
-      </w:r>
-      <w:r>
-        <w:t>e discover significant evid</w:t>
-      </w:r>
-      <w:r>
-        <w:t>ence of anchoring cross-effects.</w:t>
-      </w:r>
-      <w:r>
-        <w:t xml:space="preserve"> To experiment further</w:t>
-      </w:r>
-      <w:r>
-        <w:t>, we also run our regressions on a subset of our assorted art dataset for</w:t>
-      </w:r>
-      <w:r>
-        <w:t xml:space="preserve"> three</w:t>
-      </w:r>
-      <w:r>
-        <w:t xml:space="preserve"> </w:t>
-      </w:r>
-      <w:r>
-        <w:t>artist pairs</w:t>
-      </w:r>
-      <w:r>
-        <w:t xml:space="preserve">: Joan Miro &amp; </w:t>
-      </w:r>
-      <w:r>
-        <w:t>Salvador Dali, Pablo</w:t>
-      </w:r>
-      <w:r>
-        <w:t xml:space="preserve"> Picasso</w:t>
-      </w:r>
-      <w:r>
-        <w:t xml:space="preserve"> &amp; Marc Chagall, and </w:t>
+        <w:t xml:space="preserve"> may be </w:t>
+      </w:r>
+      <w:r>
+        <w:t xml:space="preserve">successfully </w:t>
+      </w:r>
+      <w:r>
+        <w:t>customized</w:t>
+      </w:r>
+      <w:r>
+        <w:t>.</w:t>
+      </w:r>
+      <w:r>
+        <w:t xml:space="preserve"> For auction houses and professionals, our work provides a practical regression model for estimating an artwork’s price in light of related sales. Our approach is more general than </w:t>
       </w:r>
       <w:proofErr w:type="spellStart"/>
       <w:r>
-        <w:t>Edvard</w:t>
+        <w:t>Beggs</w:t>
       </w:r>
       <w:proofErr w:type="spellEnd"/>
       <w:r>
-        <w:t xml:space="preserve"> Munch &amp; </w:t>
-      </w:r>
-      <w:r>
-        <w:t>Henri de Toulouse-Lautrec</w:t>
-      </w:r>
-      <w:r>
-        <w:t xml:space="preserve">. </w:t>
-      </w:r>
-      <w:r>
-        <w:t>We</w:t>
-      </w:r>
-      <w:r>
-        <w:t xml:space="preserve"> explain</w:t>
-      </w:r>
-      <w:r>
-        <w:t xml:space="preserve"> </w:t>
-      </w:r>
-      <w:r>
-        <w:t>this selection of artists</w:t>
-      </w:r>
-      <w:r>
-        <w:t xml:space="preserve"> in Section &lt;&gt;. </w:t>
-      </w:r>
-      <w:r>
-        <w:t xml:space="preserve">We find the strongest and most significant evidence of anchoring cross-effects between </w:t>
-      </w:r>
-      <w:r>
-        <w:t xml:space="preserve">works by </w:t>
-      </w:r>
-      <w:r>
-        <w:t xml:space="preserve">Picasso and Chagall. </w:t>
+        <w:t xml:space="preserve"> &amp; </w:t>
+      </w:r>
+      <w:proofErr w:type="spellStart"/>
+      <w:r>
+        <w:t>Graddy’s</w:t>
+      </w:r>
+      <w:proofErr w:type="spellEnd"/>
+      <w:r>
+        <w:t xml:space="preserve"> original model, </w:t>
+      </w:r>
+      <w:r>
+        <w:t>which has been extensively applied in other domains such as corporate finance</w:t>
+      </w:r>
+      <w:r>
+        <w:rPr>
+          <w:rStyle w:val="FootnoteReference"/>
+        </w:rPr>
+        <w:footnoteReference w:id="5"/>
+      </w:r>
+      <w:r>
+        <w:t>, real estate</w:t>
+      </w:r>
+      <w:r>
+        <w:rPr>
+          <w:rStyle w:val="FootnoteReference"/>
+        </w:rPr>
+        <w:footnoteReference w:id="6"/>
+      </w:r>
+      <w:r>
+        <w:t>, and horse racing</w:t>
+      </w:r>
+      <w:r>
+        <w:rPr>
+          <w:rStyle w:val="FootnoteReference"/>
+        </w:rPr>
+        <w:footnoteReference w:id="7"/>
+      </w:r>
+      <w:r>
+        <w:t>.</w:t>
       </w:r>
     </w:p>
     <w:p>
@@ -1450,167 +1700,83 @@
         <w:jc w:val="both"/>
       </w:pPr>
       <w:r>
-        <w:t xml:space="preserve">This research makes several major contributions to the existing literature on art auctions. First, to </w:t>
-      </w:r>
-      <w:r>
-        <w:t xml:space="preserve">the best of </w:t>
-      </w:r>
-      <w:r>
-        <w:t>our knowledge</w:t>
-      </w:r>
-      <w:r>
-        <w:t>,</w:t>
-      </w:r>
-      <w:r>
-        <w:t xml:space="preserve"> no econometric work</w:t>
-      </w:r>
-      <w:r>
-        <w:t xml:space="preserve"> has </w:t>
-      </w:r>
-      <w:r>
-        <w:t>attempted to quantify</w:t>
-      </w:r>
-      <w:r>
-        <w:t xml:space="preserve"> hedonic</w:t>
-      </w:r>
-      <w:r>
-        <w:t xml:space="preserve"> similarity between art pieces.</w:t>
-      </w:r>
-      <w:r>
-        <w:t xml:space="preserve"> </w:t>
-      </w:r>
-      <w:r>
-        <w:t>Thus, this study</w:t>
-      </w:r>
-      <w:r>
-        <w:t xml:space="preserve"> is </w:t>
-      </w:r>
-      <w:r>
-        <w:t>useful</w:t>
-      </w:r>
-      <w:r>
-        <w:t xml:space="preserve"> </w:t>
-      </w:r>
-      <w:r>
-        <w:t xml:space="preserve">not only </w:t>
-      </w:r>
-      <w:r>
-        <w:t>for appraising art, but</w:t>
-      </w:r>
-      <w:r>
-        <w:t xml:space="preserve"> </w:t>
-      </w:r>
-      <w:r>
-        <w:t xml:space="preserve">also for other tasks </w:t>
-      </w:r>
-      <w:r>
-        <w:t>where art pieces must be compared</w:t>
-      </w:r>
-      <w:r>
-        <w:t>, such as</w:t>
-      </w:r>
-      <w:r>
-        <w:t xml:space="preserve"> </w:t>
-      </w:r>
-      <w:r>
-        <w:t>forecasting</w:t>
-      </w:r>
-      <w:r>
-        <w:t xml:space="preserve"> returns to art and</w:t>
-      </w:r>
-      <w:r>
-        <w:t xml:space="preserve"> </w:t>
-      </w:r>
-      <w:r>
-        <w:t xml:space="preserve">constructing </w:t>
-      </w:r>
-      <w:r>
-        <w:t xml:space="preserve">price </w:t>
-      </w:r>
-      <w:r>
-        <w:t>indices.</w:t>
-      </w:r>
-      <w:r>
-        <w:t xml:space="preserve"> We hope our</w:t>
-      </w:r>
-      <w:r>
-        <w:t xml:space="preserve"> two measures of </w:t>
-      </w:r>
-      <w:r>
-        <w:t xml:space="preserve">similarity </w:t>
-      </w:r>
-      <w:r>
-        <w:t xml:space="preserve">may provide a starting point for </w:t>
-      </w:r>
-      <w:r>
-        <w:t>such analysis.</w:t>
-      </w:r>
-      <w:r>
-        <w:t xml:space="preserve"> </w:t>
-      </w:r>
-      <w:r>
-        <w:t>Second,</w:t>
-      </w:r>
-      <w:r>
-        <w:t xml:space="preserve"> </w:t>
-      </w:r>
-      <w:r>
-        <w:t xml:space="preserve">much of the econometric work </w:t>
-      </w:r>
-      <w:r>
-        <w:t xml:space="preserve">on art auctions </w:t>
-      </w:r>
-      <w:r>
-        <w:t xml:space="preserve">has relied on the same two Impressionist and Contemporary art datasets that only </w:t>
-      </w:r>
-      <w:r>
-        <w:t>include</w:t>
-      </w:r>
-      <w:r>
-        <w:t xml:space="preserve"> </w:t>
-      </w:r>
-      <w:r>
-        <w:t>s</w:t>
-      </w:r>
-      <w:r>
-        <w:t>ales until 1991 and 1994, respectively.</w:t>
-      </w:r>
-      <w:r>
-        <w:t xml:space="preserve"> </w:t>
-      </w:r>
-      <w:r>
-        <w:t xml:space="preserve">Our new dataset of approximately 500,000 assorted art sales (2006-2015), constructed by writing a Python program to scrape </w:t>
-      </w:r>
-      <w:proofErr w:type="spellStart"/>
-      <w:r>
-        <w:t>Blouin</w:t>
-      </w:r>
-      <w:proofErr w:type="spellEnd"/>
-      <w:r>
-        <w:t xml:space="preserve"> </w:t>
-      </w:r>
-      <w:proofErr w:type="spellStart"/>
-      <w:r>
-        <w:t>ArtInfo</w:t>
-      </w:r>
-      <w:proofErr w:type="spellEnd"/>
-      <w:r>
-        <w:t xml:space="preserve"> for 10 straight days, </w:t>
+        <w:t>As part of our research, we conducted interviews with several specialists and experts in the field. To learn about the art market and how auction specialists appraise pieces, we talked with Mark Best (Princeton ‘00), a f</w:t>
+      </w:r>
+      <w:r>
+        <w:t xml:space="preserve">ormer financial analyst who is now </w:t>
+      </w:r>
+      <w:r>
+        <w:t>a specialist in American, Modern, and Contemporary prints at Sotheby’s NYC</w:t>
+      </w:r>
+      <w:r>
+        <w:t xml:space="preserve">. </w:t>
+      </w:r>
+      <w:r>
+        <w:t xml:space="preserve">For </w:t>
+      </w:r>
+      <w:r>
+        <w:t xml:space="preserve">insight into artistic similarity, we talked with Hadley Newton (Princeton ’16), who formerly </w:t>
+      </w:r>
+      <w:r>
+        <w:lastRenderedPageBreak/>
+        <w:t xml:space="preserve">worked at Sotheby’s with Impressionist art. </w:t>
+      </w:r>
+      <w:r>
+        <w:t>The three artist pairs</w:t>
+      </w:r>
+      <w:r>
+        <w:t xml:space="preserve"> we </w:t>
+      </w:r>
+      <w:r>
+        <w:t>examine</w:t>
+      </w:r>
+      <w:r>
+        <w:t xml:space="preserve"> </w:t>
+      </w:r>
+      <w:r>
+        <w:t>in S</w:t>
+      </w:r>
+      <w:r>
+        <w:t xml:space="preserve">ection &lt;&gt; </w:t>
+      </w:r>
+      <w:r>
+        <w:t xml:space="preserve">were </w:t>
+      </w:r>
+      <w:r>
+        <w:t xml:space="preserve">suggested by </w:t>
+      </w:r>
+      <w:r>
+        <w:t>Hadley</w:t>
+      </w:r>
+      <w:r>
+        <w:t>.</w:t>
+      </w:r>
+      <w:r>
+        <w:t xml:space="preserve"> </w:t>
+      </w:r>
+      <w:r>
+        <w:t xml:space="preserve">We also talked extensively with Raphaelle Benabou (Princeton ’15), who </w:t>
       </w:r>
       <w:r>
         <w:t>is</w:t>
       </w:r>
       <w:r>
-        <w:t xml:space="preserve"> a larger and more up-to-date </w:t>
-      </w:r>
-      <w:r>
-        <w:t>collection</w:t>
-      </w:r>
-      <w:r>
-        <w:t xml:space="preserve"> of auction</w:t>
-      </w:r>
-      <w:r>
-        <w:t xml:space="preserve"> data</w:t>
+        <w:t xml:space="preserve"> </w:t>
+      </w:r>
+      <w:r>
+        <w:t>an</w:t>
+      </w:r>
+      <w:r>
+        <w:t xml:space="preserve"> </w:t>
+      </w:r>
+      <w:r>
+        <w:t>administrator of art collections</w:t>
+      </w:r>
+      <w:r>
+        <w:t>, estates, and valuations</w:t>
+      </w:r>
+      <w:r>
+        <w:t xml:space="preserve"> at Bonham’s in London</w:t>
       </w:r>
       <w:r>
         <w:t>.</w:t>
@@ -1619,151 +1785,40 @@
         <w:t xml:space="preserve"> </w:t>
       </w:r>
       <w:r>
-        <w:t xml:space="preserve">Lastly, our discovery of anchoring cross-effects is </w:t>
-      </w:r>
-      <w:r>
-        <w:t>notable</w:t>
-      </w:r>
-      <w:r>
-        <w:t xml:space="preserve"> because it adds to the growing body of research on </w:t>
-      </w:r>
-      <w:r>
-        <w:t xml:space="preserve">implicit </w:t>
-      </w:r>
-      <w:r>
-        <w:t xml:space="preserve">price signals </w:t>
-      </w:r>
-      <w:r>
-        <w:t xml:space="preserve">in </w:t>
-      </w:r>
-      <w:r>
-        <w:t xml:space="preserve">the art auction market. For researchers, our work allows one to account for hidden </w:t>
-      </w:r>
-      <w:r>
-        <w:lastRenderedPageBreak/>
-        <w:t>biases (</w:t>
-      </w:r>
-      <w:r>
-        <w:t xml:space="preserve">including </w:t>
-      </w:r>
-      <w:r>
-        <w:t xml:space="preserve">anchoring) </w:t>
-      </w:r>
-      <w:r>
-        <w:t xml:space="preserve">when </w:t>
-      </w:r>
-      <w:r>
-        <w:t xml:space="preserve">comparing </w:t>
-      </w:r>
-      <w:r>
-        <w:t xml:space="preserve">sales of </w:t>
-      </w:r>
-      <w:r>
-        <w:t xml:space="preserve">different </w:t>
-      </w:r>
-      <w:r>
-        <w:t>art</w:t>
-      </w:r>
-      <w:r>
-        <w:t xml:space="preserve"> pieces</w:t>
-      </w:r>
-      <w:r>
-        <w:t xml:space="preserve">, </w:t>
-      </w:r>
-      <w:r>
-        <w:t>and</w:t>
-      </w:r>
-      <w:r>
-        <w:t xml:space="preserve"> demonstrates</w:t>
-      </w:r>
-      <w:r>
-        <w:t xml:space="preserve"> </w:t>
-      </w:r>
-      <w:r>
-        <w:t xml:space="preserve">how </w:t>
-      </w:r>
-      <w:proofErr w:type="spellStart"/>
-      <w:r>
-        <w:t>Beggs</w:t>
-      </w:r>
-      <w:proofErr w:type="spellEnd"/>
-      <w:r>
-        <w:t xml:space="preserve"> &amp; </w:t>
-      </w:r>
-      <w:proofErr w:type="spellStart"/>
-      <w:r>
-        <w:t>Graddy’s</w:t>
-      </w:r>
-      <w:proofErr w:type="spellEnd"/>
-      <w:r>
-        <w:t xml:space="preserve"> original </w:t>
-      </w:r>
-      <w:r>
-        <w:t xml:space="preserve">anchoring </w:t>
-      </w:r>
-      <w:r>
-        <w:t>model</w:t>
-      </w:r>
-      <w:r>
-        <w:t xml:space="preserve"> may be </w:t>
-      </w:r>
-      <w:r>
-        <w:t xml:space="preserve">successfully </w:t>
-      </w:r>
-      <w:r>
-        <w:t>customized</w:t>
-      </w:r>
-      <w:r>
-        <w:t>.</w:t>
-      </w:r>
-      <w:r>
-        <w:t xml:space="preserve"> For auction houses and professionals, our work provides a practical regression model for estimating an artwork’s price in light of related sales. Our approach is more general than </w:t>
-      </w:r>
-      <w:proofErr w:type="spellStart"/>
-      <w:r>
-        <w:t>Beggs</w:t>
-      </w:r>
-      <w:proofErr w:type="spellEnd"/>
-      <w:r>
-        <w:t xml:space="preserve"> &amp; </w:t>
-      </w:r>
-      <w:proofErr w:type="spellStart"/>
-      <w:r>
-        <w:t>Graddy’s</w:t>
-      </w:r>
-      <w:proofErr w:type="spellEnd"/>
-      <w:r>
-        <w:t xml:space="preserve"> original model, </w:t>
-      </w:r>
-      <w:r>
-        <w:t>which has been extensively applied in other domains such as corporate finance</w:t>
-      </w:r>
-      <w:r>
-        <w:rPr>
-          <w:rStyle w:val="FootnoteReference"/>
-        </w:rPr>
-        <w:footnoteReference w:id="6"/>
-      </w:r>
-      <w:r>
-        <w:t>, real estate</w:t>
-      </w:r>
-      <w:r>
-        <w:rPr>
-          <w:rStyle w:val="FootnoteReference"/>
-        </w:rPr>
-        <w:footnoteReference w:id="7"/>
-      </w:r>
-      <w:r>
-        <w:t>, and horse racing</w:t>
-      </w:r>
-      <w:r>
-        <w:rPr>
-          <w:rStyle w:val="FootnoteReference"/>
-        </w:rPr>
-        <w:footnoteReference w:id="8"/>
-      </w:r>
-      <w:r>
-        <w:t>.</w:t>
+        <w:t xml:space="preserve">Raphaelle </w:t>
+      </w:r>
+      <w:r>
+        <w:t>provided us with many of our anecdotes</w:t>
+      </w:r>
+      <w:r>
+        <w:t xml:space="preserve"> and</w:t>
+      </w:r>
+      <w:r>
+        <w:t xml:space="preserve"> </w:t>
+      </w:r>
+      <w:r>
+        <w:t>fact-checked</w:t>
+      </w:r>
+      <w:r>
+        <w:t xml:space="preserve"> our</w:t>
+      </w:r>
+      <w:r>
+        <w:t xml:space="preserve"> </w:t>
+      </w:r>
+      <w:r>
+        <w:t>description of the auction system</w:t>
+      </w:r>
+      <w:r>
+        <w:t xml:space="preserve">. We draw upon these interviews </w:t>
+      </w:r>
+      <w:r>
+        <w:t xml:space="preserve">for </w:t>
+      </w:r>
+      <w:r>
+        <w:t xml:space="preserve">both our discussion and our </w:t>
+      </w:r>
+      <w:r>
+        <w:t xml:space="preserve">quantitative analysis. </w:t>
       </w:r>
     </w:p>
     <w:p>
@@ -1772,125 +1827,67 @@
         <w:jc w:val="both"/>
       </w:pPr>
       <w:r>
-        <w:t>As part of our research, we conducted interviews with several specialists and experts in the field. To learn about the art market and how auction specialists appraise pieces, we talked with Mark Best (Princeton ‘00), a f</w:t>
-      </w:r>
-      <w:r>
-        <w:t xml:space="preserve">ormer financial analyst who is now </w:t>
-      </w:r>
-      <w:r>
-        <w:t>a specialist in American, Modern, and Contemporary prints at Sotheby’s NYC</w:t>
-      </w:r>
-      <w:r>
-        <w:t xml:space="preserve">. </w:t>
-      </w:r>
-      <w:r>
-        <w:t xml:space="preserve">For </w:t>
-      </w:r>
-      <w:r>
-        <w:t xml:space="preserve">insight into artistic similarity, we talked with Hadley Newton (Princeton ’16), who formerly worked at Sotheby’s with Impressionist art. </w:t>
-      </w:r>
-      <w:r>
-        <w:t>The three artist pairs</w:t>
-      </w:r>
-      <w:r>
-        <w:t xml:space="preserve"> we </w:t>
-      </w:r>
-      <w:r>
-        <w:t>examine</w:t>
-      </w:r>
-      <w:r>
-        <w:t xml:space="preserve"> </w:t>
-      </w:r>
-      <w:r>
-        <w:t>in S</w:t>
-      </w:r>
-      <w:r>
-        <w:t xml:space="preserve">ection &lt;&gt; </w:t>
-      </w:r>
-      <w:r>
-        <w:t xml:space="preserve">were </w:t>
-      </w:r>
-      <w:r>
-        <w:t xml:space="preserve">suggested by </w:t>
-      </w:r>
-      <w:r>
-        <w:t>Hadley</w:t>
-      </w:r>
-      <w:r>
-        <w:t>.</w:t>
-      </w:r>
-      <w:r>
-        <w:t xml:space="preserve"> </w:t>
-      </w:r>
-      <w:r>
-        <w:t xml:space="preserve">We also talked extensively with Raphaelle Benabou (Princeton ’15), who </w:t>
-      </w:r>
-      <w:r>
-        <w:t>is</w:t>
-      </w:r>
-      <w:r>
-        <w:t xml:space="preserve"> </w:t>
-      </w:r>
-      <w:r>
-        <w:t>an</w:t>
-      </w:r>
-      <w:r>
-        <w:t xml:space="preserve"> </w:t>
-      </w:r>
-      <w:r>
-        <w:t>administrator of art collections</w:t>
-      </w:r>
-      <w:r>
-        <w:t>, estates, and valuations</w:t>
-      </w:r>
-      <w:r>
-        <w:t xml:space="preserve"> at Bonham’s in London</w:t>
-      </w:r>
-      <w:r>
-        <w:t>.</w:t>
-      </w:r>
-      <w:r>
-        <w:t xml:space="preserve"> </w:t>
-      </w:r>
-      <w:r>
-        <w:t xml:space="preserve">Raphaelle </w:t>
-      </w:r>
-      <w:r>
-        <w:t>provided us with many of our anecdotes</w:t>
-      </w:r>
-      <w:r>
-        <w:t xml:space="preserve"> and</w:t>
-      </w:r>
-      <w:r>
-        <w:t xml:space="preserve"> </w:t>
-      </w:r>
-      <w:r>
-        <w:t>fact-</w:t>
-      </w:r>
-      <w:r>
-        <w:lastRenderedPageBreak/>
-        <w:t>checked</w:t>
-      </w:r>
-      <w:r>
-        <w:t xml:space="preserve"> our</w:t>
-      </w:r>
-      <w:r>
-        <w:t xml:space="preserve"> </w:t>
-      </w:r>
-      <w:r>
-        <w:t>description of the auction system</w:t>
-      </w:r>
-      <w:r>
-        <w:t xml:space="preserve">. We draw upon these interviews </w:t>
-      </w:r>
-      <w:r>
-        <w:t xml:space="preserve">for </w:t>
-      </w:r>
-      <w:r>
-        <w:t xml:space="preserve">both our discussion and our </w:t>
-      </w:r>
-      <w:r>
-        <w:t xml:space="preserve">quantitative analysis. </w:t>
+        <w:t>Determining art</w:t>
+      </w:r>
+      <w:r>
+        <w:t>istic similarity is not trivial:</w:t>
+      </w:r>
+      <w:r>
+        <w:t xml:space="preserve"> Mark Best </w:t>
+      </w:r>
+      <w:r>
+        <w:t>told us</w:t>
+      </w:r>
+      <w:r>
+        <w:t xml:space="preserve"> </w:t>
+      </w:r>
+      <w:r>
+        <w:t>that no two art pieces are the same. Even in the case of prints, where 100-200 copies (editions) of the same art piece are manufactured and numbered in order of production, an edition</w:t>
+      </w:r>
+      <w:r>
+        <w:t xml:space="preserve"> with a lower number </w:t>
+      </w:r>
+      <w:r>
+        <w:t>(</w:t>
+      </w:r>
+      <w:r>
+        <w:t xml:space="preserve">i.e. </w:t>
+      </w:r>
+      <w:r>
+        <w:t xml:space="preserve">produced earlier) </w:t>
+      </w:r>
+      <w:r>
+        <w:t xml:space="preserve">may sell for </w:t>
+      </w:r>
+      <w:r>
+        <w:t xml:space="preserve">more than </w:t>
+      </w:r>
+      <w:r>
+        <w:t>an edition with a higher</w:t>
+      </w:r>
+      <w:r>
+        <w:t xml:space="preserve"> number</w:t>
+      </w:r>
+      <w:r>
+        <w:t xml:space="preserve">. Furthermore, drivers of similarity </w:t>
+      </w:r>
+      <w:r>
+        <w:t>can</w:t>
+      </w:r>
+      <w:r>
+        <w:t xml:space="preserve"> vary at different price points</w:t>
+      </w:r>
+      <w:r>
+        <w:t>, and</w:t>
+      </w:r>
+      <w:r>
+        <w:t xml:space="preserve"> whether art is purchased as a decoration or as an investment. In this paper, we provide a starting point for quantitatively measuring similarity between pieces, but acknowledge </w:t>
+      </w:r>
+      <w:r>
+        <w:t xml:space="preserve">that better </w:t>
+      </w:r>
+      <w:r>
+        <w:t>measures could be constructed.</w:t>
       </w:r>
     </w:p>
     <w:p>
@@ -1899,75 +1896,6 @@
         <w:jc w:val="both"/>
       </w:pPr>
       <w:r>
-        <w:t>Determining art</w:t>
-      </w:r>
-      <w:r>
-        <w:t>istic similarity is not trivial:</w:t>
-      </w:r>
-      <w:r>
-        <w:t xml:space="preserve"> Mark Best </w:t>
-      </w:r>
-      <w:r>
-        <w:t>told us</w:t>
-      </w:r>
-      <w:r>
-        <w:t xml:space="preserve"> </w:t>
-      </w:r>
-      <w:r>
-        <w:t>that no two art pieces are the same. Even in the case of prints, where 100-200 copies (editions) of the same art piece are manufactured and numbered in order of production, an edition</w:t>
-      </w:r>
-      <w:r>
-        <w:t xml:space="preserve"> with a lower number </w:t>
-      </w:r>
-      <w:r>
-        <w:t>(</w:t>
-      </w:r>
-      <w:r>
-        <w:t xml:space="preserve">i.e. </w:t>
-      </w:r>
-      <w:r>
-        <w:t xml:space="preserve">produced earlier) </w:t>
-      </w:r>
-      <w:r>
-        <w:t xml:space="preserve">may sell for </w:t>
-      </w:r>
-      <w:r>
-        <w:t xml:space="preserve">more than </w:t>
-      </w:r>
-      <w:r>
-        <w:t>an edition with a higher</w:t>
-      </w:r>
-      <w:r>
-        <w:t xml:space="preserve"> number</w:t>
-      </w:r>
-      <w:r>
-        <w:t xml:space="preserve">. Furthermore, drivers of similarity </w:t>
-      </w:r>
-      <w:r>
-        <w:t>can</w:t>
-      </w:r>
-      <w:r>
-        <w:t xml:space="preserve"> vary at different price points</w:t>
-      </w:r>
-      <w:r>
-        <w:t>, and</w:t>
-      </w:r>
-      <w:r>
-        <w:t xml:space="preserve"> whether art is purchased as a decoration or as an investment. In this paper, we provide a starting point for quantitatively measuring similarity between pieces, but acknowledge </w:t>
-      </w:r>
-      <w:r>
-        <w:t xml:space="preserve">that better </w:t>
-      </w:r>
-      <w:r>
-        <w:t>measures could be constructed.</w:t>
-      </w:r>
-    </w:p>
-    <w:p>
-      <w:pPr>
-        <w:spacing w:line="480" w:lineRule="auto"/>
-        <w:jc w:val="both"/>
-      </w:pPr>
-      <w:r>
         <w:t>This thesis proceeds as follows. In Section I, we give a brief overview of the art auction system and process, fo</w:t>
       </w:r>
       <w:r>
@@ -2028,6 +1956,35 @@
       </w:r>
       <w:proofErr w:type="spellEnd"/>
       <w:r>
+        <w:t xml:space="preserve"> </w:t>
+      </w:r>
+      <w:r>
+        <w:lastRenderedPageBreak/>
+        <w:t xml:space="preserve">&amp; </w:t>
+      </w:r>
+      <w:proofErr w:type="spellStart"/>
+      <w:r>
+        <w:t>Graddy</w:t>
+      </w:r>
+      <w:proofErr w:type="spellEnd"/>
+      <w:r>
+        <w:t>,</w:t>
+      </w:r>
+      <w:r>
+        <w:t xml:space="preserve"> then introduces our </w:t>
+      </w:r>
+      <w:r>
+        <w:t>new dataset</w:t>
+      </w:r>
+      <w:r>
+        <w:t xml:space="preserve">. Section V gives our results. This includes our replication of the anchoring work of </w:t>
+      </w:r>
+      <w:proofErr w:type="spellStart"/>
+      <w:r>
+        <w:t>Beggs</w:t>
+      </w:r>
+      <w:proofErr w:type="spellEnd"/>
+      <w:r>
         <w:t xml:space="preserve"> &amp; </w:t>
       </w:r>
       <w:proofErr w:type="spellStart"/>
@@ -2036,31 +1993,6 @@
       </w:r>
       <w:proofErr w:type="spellEnd"/>
       <w:r>
-        <w:t>,</w:t>
-      </w:r>
-      <w:r>
-        <w:t xml:space="preserve"> then introduces our </w:t>
-      </w:r>
-      <w:r>
-        <w:t>new dataset</w:t>
-      </w:r>
-      <w:r>
-        <w:t xml:space="preserve">. Section V gives our results. This includes our replication of the anchoring work of </w:t>
-      </w:r>
-      <w:proofErr w:type="spellStart"/>
-      <w:r>
-        <w:t>Beggs</w:t>
-      </w:r>
-      <w:proofErr w:type="spellEnd"/>
-      <w:r>
-        <w:t xml:space="preserve"> &amp; </w:t>
-      </w:r>
-      <w:proofErr w:type="spellStart"/>
-      <w:r>
-        <w:t>Graddy</w:t>
-      </w:r>
-      <w:proofErr w:type="spellEnd"/>
-      <w:r>
         <w:t>, followed by our findings</w:t>
       </w:r>
       <w:r>
@@ -2082,11 +2014,7 @@
         <w:t xml:space="preserve">three </w:t>
       </w:r>
       <w:r>
-        <w:t xml:space="preserve">artist </w:t>
-      </w:r>
-      <w:r>
-        <w:lastRenderedPageBreak/>
-        <w:t xml:space="preserve">pairs </w:t>
+        <w:t xml:space="preserve">artist pairs </w:t>
       </w:r>
       <w:r>
         <w:t xml:space="preserve">suggested to us by </w:t>
@@ -2413,7 +2341,7 @@
         <w:footnoteRef/>
       </w:r>
       <w:r>
-        <w:t xml:space="preserve"> One example would be a work’s reputation, which could drive up both past and current price. This component of quality, however, cannot be modeled as another hedonic attribute like size, medium, etc., since it is not an intrinsic property of an art piece. </w:t>
+        <w:t xml:space="preserve"> Interview with Raphaelle Benabou</w:t>
       </w:r>
     </w:p>
   </w:footnote>
@@ -2429,7 +2357,42 @@
         <w:footnoteRef/>
       </w:r>
       <w:r>
-        <w:t xml:space="preserve"> Interview with Raphaelle Benabou</w:t>
+        <w:t xml:space="preserve"> </w:t>
+      </w:r>
+      <w:r>
+        <w:rPr>
+          <w:rFonts w:ascii="Arial" w:hAnsi="Arial" w:cs="Arial"/>
+          <w:color w:val="222222"/>
+          <w:shd w:val="clear" w:color="auto" w:fill="FFFFFF"/>
+        </w:rPr>
+        <w:t>Dougal, Casey, et al. "Anchoring on credit spreads."</w:t>
+      </w:r>
+      <w:r>
+        <w:rPr>
+          <w:rStyle w:val="apple-converted-space"/>
+          <w:rFonts w:ascii="Arial" w:hAnsi="Arial" w:cs="Arial"/>
+          <w:color w:val="222222"/>
+          <w:shd w:val="clear" w:color="auto" w:fill="FFFFFF"/>
+        </w:rPr>
+        <w:t> </w:t>
+      </w:r>
+      <w:r>
+        <w:rPr>
+          <w:rFonts w:ascii="Arial" w:hAnsi="Arial" w:cs="Arial"/>
+          <w:i/>
+          <w:iCs/>
+          <w:color w:val="222222"/>
+          <w:shd w:val="clear" w:color="auto" w:fill="FFFFFF"/>
+        </w:rPr>
+        <w:t>The Journal of Finance</w:t>
+      </w:r>
+      <w:r>
+        <w:rPr>
+          <w:rFonts w:ascii="Arial" w:hAnsi="Arial" w:cs="Arial"/>
+          <w:color w:val="222222"/>
+          <w:shd w:val="clear" w:color="auto" w:fill="FFFFFF"/>
+        </w:rPr>
+        <w:t>70.3 (2015): 1039-1080.</w:t>
       </w:r>
     </w:p>
   </w:footnote>
@@ -2453,7 +2416,25 @@
           <w:color w:val="222222"/>
           <w:shd w:val="clear" w:color="auto" w:fill="FFFFFF"/>
         </w:rPr>
-        <w:t>Dougal, Casey, et al. "Anchoring on credit spreads."</w:t>
+        <w:t xml:space="preserve">Leung, Tin </w:t>
+      </w:r>
+      <w:proofErr w:type="spellStart"/>
+      <w:r>
+        <w:rPr>
+          <w:rFonts w:ascii="Arial" w:hAnsi="Arial" w:cs="Arial"/>
+          <w:color w:val="222222"/>
+          <w:shd w:val="clear" w:color="auto" w:fill="FFFFFF"/>
+        </w:rPr>
+        <w:t>Cheuk</w:t>
+      </w:r>
+      <w:proofErr w:type="spellEnd"/>
+      <w:r>
+        <w:rPr>
+          <w:rFonts w:ascii="Arial" w:hAnsi="Arial" w:cs="Arial"/>
+          <w:color w:val="222222"/>
+          <w:shd w:val="clear" w:color="auto" w:fill="FFFFFF"/>
+        </w:rPr>
+        <w:t>, and Kwok Ping Tsang. "Anchoring and loss aversion in the housing market: implications on price dynamics."</w:t>
       </w:r>
       <w:r>
         <w:rPr>
@@ -2472,57 +2453,7 @@
           <w:color w:val="222222"/>
           <w:shd w:val="clear" w:color="auto" w:fill="FFFFFF"/>
         </w:rPr>
-        <w:t>The Journal of Finance</w:t>
-      </w:r>
-      <w:r>
-        <w:rPr>
-          <w:rFonts w:ascii="Arial" w:hAnsi="Arial" w:cs="Arial"/>
-          <w:color w:val="222222"/>
-          <w:shd w:val="clear" w:color="auto" w:fill="FFFFFF"/>
-        </w:rPr>
-        <w:t>70.3 (2015): 1039-1080.</w:t>
-      </w:r>
-    </w:p>
-  </w:footnote>
-  <w:footnote w:id="7">
-    <w:p>
-      <w:pPr>
-        <w:pStyle w:val="FootnoteText"/>
-      </w:pPr>
-      <w:r>
-        <w:rPr>
-          <w:rStyle w:val="FootnoteReference"/>
-        </w:rPr>
-        <w:footnoteRef/>
-      </w:r>
-      <w:r>
-        <w:t xml:space="preserve"> </w:t>
-      </w:r>
-      <w:r>
-        <w:rPr>
-          <w:rFonts w:ascii="Arial" w:hAnsi="Arial" w:cs="Arial"/>
-          <w:color w:val="222222"/>
-          <w:shd w:val="clear" w:color="auto" w:fill="FFFFFF"/>
-        </w:rPr>
-        <w:t xml:space="preserve">Leung, Tin </w:t>
-      </w:r>
-      <w:proofErr w:type="spellStart"/>
-      <w:r>
-        <w:rPr>
-          <w:rFonts w:ascii="Arial" w:hAnsi="Arial" w:cs="Arial"/>
-          <w:color w:val="222222"/>
-          <w:shd w:val="clear" w:color="auto" w:fill="FFFFFF"/>
-        </w:rPr>
-        <w:t>Cheuk</w:t>
-      </w:r>
-      <w:proofErr w:type="spellEnd"/>
-      <w:r>
-        <w:rPr>
-          <w:rFonts w:ascii="Arial" w:hAnsi="Arial" w:cs="Arial"/>
-          <w:color w:val="222222"/>
-          <w:shd w:val="clear" w:color="auto" w:fill="FFFFFF"/>
-        </w:rPr>
-        <w:t>, and Kwok Ping Tsang. "Anchoring and loss aversion in the housing market: implications on price dynamics."</w:t>
+        <w:t>China Economic Review</w:t>
       </w:r>
       <w:r>
         <w:rPr>
@@ -2536,33 +2467,14 @@
       <w:r>
         <w:rPr>
           <w:rFonts w:ascii="Arial" w:hAnsi="Arial" w:cs="Arial"/>
-          <w:i/>
-          <w:iCs/>
           <w:color w:val="222222"/>
           <w:shd w:val="clear" w:color="auto" w:fill="FFFFFF"/>
         </w:rPr>
-        <w:t>China Economic Review</w:t>
-      </w:r>
-      <w:r>
-        <w:rPr>
-          <w:rStyle w:val="apple-converted-space"/>
-          <w:rFonts w:ascii="Arial" w:hAnsi="Arial" w:cs="Arial"/>
-          <w:color w:val="222222"/>
-          <w:shd w:val="clear" w:color="auto" w:fill="FFFFFF"/>
-        </w:rPr>
-        <w:t> </w:t>
-      </w:r>
-      <w:r>
-        <w:rPr>
-          <w:rFonts w:ascii="Arial" w:hAnsi="Arial" w:cs="Arial"/>
-          <w:color w:val="222222"/>
-          <w:shd w:val="clear" w:color="auto" w:fill="FFFFFF"/>
-        </w:rPr>
         <w:t>24 (2013): 42-54.</w:t>
       </w:r>
     </w:p>
   </w:footnote>
-  <w:footnote w:id="8">
+  <w:footnote w:id="7">
     <w:p>
       <w:pPr>
         <w:pStyle w:val="FootnoteText"/>
@@ -3052,7 +2964,6 @@
   <w:style w:type="character" w:default="1" w:styleId="DefaultParagraphFont">
     <w:name w:val="Default Paragraph Font"/>
     <w:uiPriority w:val="1"/>
-    <w:semiHidden/>
     <w:unhideWhenUsed/>
   </w:style>
   <w:style w:type="table" w:default="1" w:styleId="TableNormal">
@@ -3541,7 +3452,7 @@
 </file>
 
 <file path=customXml/itemProps1.xml><?xml version="1.0" encoding="utf-8"?>
-<ds:datastoreItem xmlns:ds="http://schemas.openxmlformats.org/officeDocument/2006/customXml" ds:itemID="{2D985E60-CBF4-488A-9BD9-AE4FFC28DE43}">
+<ds:datastoreItem xmlns:ds="http://schemas.openxmlformats.org/officeDocument/2006/customXml" ds:itemID="{7B983CB5-5B97-4EE3-93B1-583A0ED50F3E}">
   <ds:schemaRefs>
     <ds:schemaRef ds:uri="http://schemas.openxmlformats.org/officeDocument/2006/bibliography"/>
   </ds:schemaRefs>

</xml_diff>

<commit_message>
revised methodology. does not have to perfect
</commit_message>
<xml_diff>
--- a/draft2/INTRODUCTION.docx
+++ b/draft2/INTRODUCTION.docx
@@ -630,12 +630,24 @@
         <w:rPr>
           <w:rFonts w:eastAsiaTheme="minorEastAsia"/>
         </w:rPr>
-        <w:t xml:space="preserve">their demand for those hedonic </w:t>
+        <w:t xml:space="preserve">their </w:t>
       </w:r>
       <w:r>
         <w:rPr>
           <w:rFonts w:eastAsiaTheme="minorEastAsia"/>
         </w:rPr>
+        <w:t xml:space="preserve">(time-dependent) </w:t>
+      </w:r>
+      <w:r>
+        <w:rPr>
+          <w:rFonts w:eastAsiaTheme="minorEastAsia"/>
+        </w:rPr>
+        <w:t xml:space="preserve">demand for those hedonic </w:t>
+      </w:r>
+      <w:r>
+        <w:rPr>
+          <w:rFonts w:eastAsiaTheme="minorEastAsia"/>
+        </w:rPr>
         <w:t>characteristics</w:t>
       </w:r>
       <w:r>
@@ -649,44 +661,17 @@
           <w:rFonts w:eastAsiaTheme="minorEastAsia"/>
         </w:rPr>
         <w:t xml:space="preserve"> </w:t>
-      </w:r>
-      <w:r>
-        <w:rPr>
-          <w:rFonts w:eastAsiaTheme="minorEastAsia"/>
-        </w:rPr>
-        <w:t>Such</w:t>
-      </w:r>
-      <w:r>
-        <w:rPr>
-          <w:rFonts w:eastAsiaTheme="minorEastAsia"/>
-        </w:rPr>
-        <w:t xml:space="preserve"> h</w:t>
-      </w:r>
-      <w:r>
-        <w:rPr>
-          <w:rFonts w:eastAsiaTheme="minorEastAsia"/>
-        </w:rPr>
-        <w:t>edonic demand</w:t>
-      </w:r>
-      <w:r>
-        <w:rPr>
-          <w:rFonts w:eastAsiaTheme="minorEastAsia"/>
-        </w:rPr>
-        <w:t xml:space="preserve"> may change over time. </w:t>
-      </w:r>
-      <w:r>
-        <w:t>If however, buyers</w:t>
-      </w:r>
-      <w:r>
-        <w:t xml:space="preserve"> learn</w:t>
-      </w:r>
-      <w:r>
-        <w:t xml:space="preserve"> the painting previousl</w:t>
       </w:r>
       <w:bookmarkStart w:id="0" w:name="_GoBack"/>
       <w:bookmarkEnd w:id="0"/>
       <w:r>
-        <w:t xml:space="preserve">y sold for a very high price, they may internalize that </w:t>
+        <w:t>If however, buyers</w:t>
+      </w:r>
+      <w:r>
+        <w:t xml:space="preserve"> learn</w:t>
+      </w:r>
+      <w:r>
+        <w:t xml:space="preserve"> the painting previously sold for a very high price, they may internalize that </w:t>
       </w:r>
       <w:r>
         <w:t xml:space="preserve">previous </w:t>
@@ -2129,7 +2114,7 @@
           <w:rPr>
             <w:noProof/>
           </w:rPr>
-          <w:t>4</w:t>
+          <w:t>7</w:t>
         </w:r>
         <w:r>
           <w:rPr>
@@ -2964,6 +2949,7 @@
   <w:style w:type="character" w:default="1" w:styleId="DefaultParagraphFont">
     <w:name w:val="Default Paragraph Font"/>
     <w:uiPriority w:val="1"/>
+    <w:semiHidden/>
     <w:unhideWhenUsed/>
   </w:style>
   <w:style w:type="table" w:default="1" w:styleId="TableNormal">
@@ -3452,7 +3438,7 @@
 </file>
 
 <file path=customXml/itemProps1.xml><?xml version="1.0" encoding="utf-8"?>
-<ds:datastoreItem xmlns:ds="http://schemas.openxmlformats.org/officeDocument/2006/customXml" ds:itemID="{7B983CB5-5B97-4EE3-93B1-583A0ED50F3E}">
+<ds:datastoreItem xmlns:ds="http://schemas.openxmlformats.org/officeDocument/2006/customXml" ds:itemID="{3E990E7B-DEAB-49A1-89E5-0B521AB87865}">
   <ds:schemaRefs>
     <ds:schemaRef ds:uri="http://schemas.openxmlformats.org/officeDocument/2006/bibliography"/>
   </ds:schemaRefs>

</xml_diff>